<commit_message>
Mon edits and additions
</commit_message>
<xml_diff>
--- a/writing/PAA Abstract.docx
+++ b/writing/PAA Abstract.docx
@@ -1346,7 +1346,21 @@
         <w:rPr>
           <w:rFonts w:ascii="Times New Roman" w:eastAsia="Times New Roman" w:hAnsi="Times New Roman" w:cs="Times New Roman"/>
         </w:rPr>
-        <w:t xml:space="preserve">. All articles containing the terms “immigra*” (that is, immigrant, immigration, or other variants of these words) and “U.S.” were included in the sample, for sample size of </w:t>
+        <w:t>. All articles containing the terms “</w:t>
+      </w:r>
+      <w:proofErr w:type="spellStart"/>
+      <w:r>
+        <w:rPr>
+          <w:rFonts w:ascii="Times New Roman" w:eastAsia="Times New Roman" w:hAnsi="Times New Roman" w:cs="Times New Roman"/>
+        </w:rPr>
+        <w:t>immigra</w:t>
+      </w:r>
+      <w:proofErr w:type="spellEnd"/>
+      <w:r>
+        <w:rPr>
+          <w:rFonts w:ascii="Times New Roman" w:eastAsia="Times New Roman" w:hAnsi="Times New Roman" w:cs="Times New Roman"/>
+        </w:rPr>
+        <w:t xml:space="preserve">*” (that is, immigrant, immigration, or other variants of these words) and “U.S.” were included in the sample, for sample size of </w:t>
       </w:r>
       <w:r>
         <w:rPr>
@@ -1394,7 +1408,14 @@
         <w:rPr>
           <w:rFonts w:ascii="Times New Roman" w:eastAsia="Times New Roman" w:hAnsi="Times New Roman" w:cs="Times New Roman"/>
         </w:rPr>
-        <w:t>2010), yielding 6462 articles.</w:t>
+        <w:t>2010), yielding 6462 articles</w:t>
+      </w:r>
+      <w:commentRangeStart w:id="52"/>
+      <w:r>
+        <w:rPr>
+          <w:rFonts w:ascii="Times New Roman" w:eastAsia="Times New Roman" w:hAnsi="Times New Roman" w:cs="Times New Roman"/>
+        </w:rPr>
+        <w:t>.</w:t>
       </w:r>
       <w:r>
         <w:rPr>
@@ -1403,21 +1424,28 @@
         </w:rPr>
         <w:footnoteReference w:id="1"/>
       </w:r>
-    </w:p>
-    <w:p>
-      <w:pPr>
-        <w:rPr>
-          <w:rFonts w:ascii="Times New Roman" w:eastAsia="Times New Roman" w:hAnsi="Times New Roman" w:cs="Times New Roman"/>
-        </w:rPr>
-      </w:pPr>
-    </w:p>
-    <w:p>
-      <w:pPr>
-        <w:rPr>
-          <w:rFonts w:ascii="Times New Roman" w:eastAsia="Times New Roman" w:hAnsi="Times New Roman" w:cs="Times New Roman"/>
-        </w:rPr>
-      </w:pPr>
-      <w:del w:id="52" w:author="Monica Alexander" w:date="2018-09-07T12:59:00Z">
+      <w:commentRangeEnd w:id="52"/>
+      <w:r>
+        <w:rPr>
+          <w:rStyle w:val="CommentReference"/>
+        </w:rPr>
+        <w:commentReference w:id="52"/>
+      </w:r>
+    </w:p>
+    <w:p>
+      <w:pPr>
+        <w:rPr>
+          <w:rFonts w:ascii="Times New Roman" w:eastAsia="Times New Roman" w:hAnsi="Times New Roman" w:cs="Times New Roman"/>
+        </w:rPr>
+      </w:pPr>
+    </w:p>
+    <w:p>
+      <w:pPr>
+        <w:rPr>
+          <w:rFonts w:ascii="Times New Roman" w:eastAsia="Times New Roman" w:hAnsi="Times New Roman" w:cs="Times New Roman"/>
+        </w:rPr>
+      </w:pPr>
+      <w:del w:id="53" w:author="Monica Alexander" w:date="2018-09-07T12:59:00Z">
         <w:r>
           <w:rPr>
             <w:rFonts w:ascii="Times New Roman" w:eastAsia="Times New Roman" w:hAnsi="Times New Roman" w:cs="Times New Roman"/>
@@ -1425,7 +1453,7 @@
           <w:delText>Twitter data will be…</w:delText>
         </w:r>
       </w:del>
-      <w:ins w:id="53" w:author="Monica Alexander" w:date="2018-09-07T12:59:00Z">
+      <w:ins w:id="54" w:author="Monica Alexander" w:date="2018-09-07T12:59:00Z">
         <w:r>
           <w:rPr>
             <w:rFonts w:ascii="Times New Roman" w:eastAsia="Times New Roman" w:hAnsi="Times New Roman" w:cs="Times New Roman"/>
@@ -1433,7 +1461,7 @@
           <w:t xml:space="preserve">We will obtain </w:t>
         </w:r>
       </w:ins>
-      <w:ins w:id="54" w:author="Monica Alexander" w:date="2018-09-07T13:01:00Z">
+      <w:ins w:id="55" w:author="Monica Alexander" w:date="2018-09-07T13:01:00Z">
         <w:r>
           <w:rPr>
             <w:rFonts w:ascii="Times New Roman" w:eastAsia="Times New Roman" w:hAnsi="Times New Roman" w:cs="Times New Roman"/>
@@ -1441,7 +1469,7 @@
           <w:t>immigration-related tweets</w:t>
         </w:r>
       </w:ins>
-      <w:ins w:id="55" w:author="Monica Alexander" w:date="2018-09-07T12:59:00Z">
+      <w:ins w:id="56" w:author="Monica Alexander" w:date="2018-09-07T12:59:00Z">
         <w:r>
           <w:rPr>
             <w:rFonts w:ascii="Times New Roman" w:eastAsia="Times New Roman" w:hAnsi="Times New Roman" w:cs="Times New Roman"/>
@@ -1449,7 +1477,7 @@
           <w:t xml:space="preserve"> </w:t>
         </w:r>
       </w:ins>
-      <w:ins w:id="56" w:author="Monica Alexander" w:date="2018-09-07T13:01:00Z">
+      <w:ins w:id="57" w:author="Monica Alexander" w:date="2018-09-07T13:01:00Z">
         <w:r>
           <w:rPr>
             <w:rFonts w:ascii="Times New Roman" w:eastAsia="Times New Roman" w:hAnsi="Times New Roman" w:cs="Times New Roman"/>
@@ -1457,7 +1485,7 @@
           <w:t>during</w:t>
         </w:r>
       </w:ins>
-      <w:ins w:id="57" w:author="Monica Alexander" w:date="2018-09-07T12:59:00Z">
+      <w:ins w:id="58" w:author="Monica Alexander" w:date="2018-09-07T12:59:00Z">
         <w:r>
           <w:rPr>
             <w:rFonts w:ascii="Times New Roman" w:eastAsia="Times New Roman" w:hAnsi="Times New Roman" w:cs="Times New Roman"/>
@@ -1465,7 +1493,7 @@
           <w:t xml:space="preserve"> the Trump era from Twitter</w:t>
         </w:r>
       </w:ins>
-      <w:ins w:id="58" w:author="Monica Alexander" w:date="2018-09-07T13:00:00Z">
+      <w:ins w:id="59" w:author="Monica Alexander" w:date="2018-09-07T13:00:00Z">
         <w:r>
           <w:rPr>
             <w:rFonts w:ascii="Times New Roman" w:eastAsia="Times New Roman" w:hAnsi="Times New Roman" w:cs="Times New Roman"/>
@@ -1473,15 +1501,23 @@
           <w:t xml:space="preserve">’s </w:t>
         </w:r>
       </w:ins>
-      <w:ins w:id="59" w:author="Monica Alexander" w:date="2018-09-07T13:05:00Z">
-        <w:r>
-          <w:rPr>
-            <w:rFonts w:ascii="Times New Roman" w:eastAsia="Times New Roman" w:hAnsi="Times New Roman" w:cs="Times New Roman"/>
-          </w:rPr>
-          <w:t>Historical PowerTrack</w:t>
-        </w:r>
-      </w:ins>
-      <w:ins w:id="60" w:author="Monica Alexander" w:date="2018-09-07T13:00:00Z">
+      <w:ins w:id="60" w:author="Monica Alexander" w:date="2018-09-07T13:05:00Z">
+        <w:r>
+          <w:rPr>
+            <w:rFonts w:ascii="Times New Roman" w:eastAsia="Times New Roman" w:hAnsi="Times New Roman" w:cs="Times New Roman"/>
+          </w:rPr>
+          <w:t xml:space="preserve">Historical </w:t>
+        </w:r>
+        <w:proofErr w:type="spellStart"/>
+        <w:r>
+          <w:rPr>
+            <w:rFonts w:ascii="Times New Roman" w:eastAsia="Times New Roman" w:hAnsi="Times New Roman" w:cs="Times New Roman"/>
+          </w:rPr>
+          <w:t>PowerTrack</w:t>
+        </w:r>
+      </w:ins>
+      <w:proofErr w:type="spellEnd"/>
+      <w:ins w:id="61" w:author="Monica Alexander" w:date="2018-09-07T13:00:00Z">
         <w:r>
           <w:rPr>
             <w:rFonts w:ascii="Times New Roman" w:eastAsia="Times New Roman" w:hAnsi="Times New Roman" w:cs="Times New Roman"/>
@@ -1489,7 +1525,7 @@
           <w:t xml:space="preserve"> API</w:t>
         </w:r>
       </w:ins>
-      <w:ins w:id="61" w:author="Monica Alexander" w:date="2018-09-07T13:02:00Z">
+      <w:ins w:id="62" w:author="Monica Alexander" w:date="2018-09-07T13:02:00Z">
         <w:r>
           <w:rPr>
             <w:rFonts w:ascii="Times New Roman" w:eastAsia="Times New Roman" w:hAnsi="Times New Roman" w:cs="Times New Roman"/>
@@ -1497,7 +1533,7 @@
           <w:t>.</w:t>
         </w:r>
       </w:ins>
-      <w:ins w:id="62" w:author="Monica Alexander" w:date="2018-09-07T13:01:00Z">
+      <w:ins w:id="63" w:author="Monica Alexander" w:date="2018-09-07T13:01:00Z">
         <w:r>
           <w:rPr>
             <w:rStyle w:val="FootnoteReference"/>
@@ -1506,7 +1542,7 @@
           <w:footnoteReference w:id="2"/>
         </w:r>
       </w:ins>
-      <w:ins w:id="64" w:author="Monica Alexander" w:date="2018-09-07T13:02:00Z">
+      <w:ins w:id="65" w:author="Monica Alexander" w:date="2018-09-07T13:02:00Z">
         <w:r>
           <w:rPr>
             <w:rFonts w:ascii="Times New Roman" w:eastAsia="Times New Roman" w:hAnsi="Times New Roman" w:cs="Times New Roman"/>
@@ -1514,7 +1550,7 @@
           <w:t xml:space="preserve"> </w:t>
         </w:r>
       </w:ins>
-      <w:ins w:id="65" w:author="Monica Alexander" w:date="2018-09-07T13:07:00Z">
+      <w:ins w:id="66" w:author="Monica Alexander" w:date="2018-09-07T13:07:00Z">
         <w:r>
           <w:rPr>
             <w:rFonts w:ascii="Times New Roman" w:eastAsia="Times New Roman" w:hAnsi="Times New Roman" w:cs="Times New Roman"/>
@@ -1522,7 +1558,7 @@
           <w:t xml:space="preserve">This tool allows for the extraction of tweets that include </w:t>
         </w:r>
       </w:ins>
-      <w:ins w:id="66" w:author="Monica Alexander" w:date="2018-09-07T13:09:00Z">
+      <w:ins w:id="67" w:author="Monica Alexander" w:date="2018-09-07T13:09:00Z">
         <w:r>
           <w:rPr>
             <w:rFonts w:ascii="Times New Roman" w:eastAsia="Times New Roman" w:hAnsi="Times New Roman" w:cs="Times New Roman"/>
@@ -1530,7 +1566,7 @@
           <w:t>a combination of relevant</w:t>
         </w:r>
       </w:ins>
-      <w:ins w:id="67" w:author="Monica Alexander" w:date="2018-09-07T13:07:00Z">
+      <w:ins w:id="68" w:author="Monica Alexander" w:date="2018-09-07T13:07:00Z">
         <w:r>
           <w:rPr>
             <w:rFonts w:ascii="Times New Roman" w:eastAsia="Times New Roman" w:hAnsi="Times New Roman" w:cs="Times New Roman"/>
@@ -1538,7 +1574,7 @@
           <w:t xml:space="preserve"> keywords (e.g. </w:t>
         </w:r>
       </w:ins>
-      <w:ins w:id="68" w:author="Monica Alexander" w:date="2018-09-07T13:09:00Z">
+      <w:ins w:id="69" w:author="Monica Alexander" w:date="2018-09-07T13:09:00Z">
         <w:r>
           <w:rPr>
             <w:rFonts w:ascii="Times New Roman" w:eastAsia="Times New Roman" w:hAnsi="Times New Roman" w:cs="Times New Roman"/>
@@ -1546,15 +1582,23 @@
           <w:t>“</w:t>
         </w:r>
       </w:ins>
-      <w:ins w:id="69" w:author="Monica Alexander" w:date="2018-09-07T13:07:00Z">
-        <w:r>
-          <w:rPr>
-            <w:rFonts w:ascii="Times New Roman" w:eastAsia="Times New Roman" w:hAnsi="Times New Roman" w:cs="Times New Roman"/>
-          </w:rPr>
-          <w:t>immigra*</w:t>
-        </w:r>
-      </w:ins>
-      <w:ins w:id="70" w:author="Monica Alexander" w:date="2018-09-07T13:09:00Z">
+      <w:proofErr w:type="spellStart"/>
+      <w:ins w:id="70" w:author="Monica Alexander" w:date="2018-09-07T13:07:00Z">
+        <w:r>
+          <w:rPr>
+            <w:rFonts w:ascii="Times New Roman" w:eastAsia="Times New Roman" w:hAnsi="Times New Roman" w:cs="Times New Roman"/>
+          </w:rPr>
+          <w:t>immigra</w:t>
+        </w:r>
+        <w:proofErr w:type="spellEnd"/>
+        <w:r>
+          <w:rPr>
+            <w:rFonts w:ascii="Times New Roman" w:eastAsia="Times New Roman" w:hAnsi="Times New Roman" w:cs="Times New Roman"/>
+          </w:rPr>
+          <w:t>*</w:t>
+        </w:r>
+      </w:ins>
+      <w:ins w:id="71" w:author="Monica Alexander" w:date="2018-09-07T13:09:00Z">
         <w:r>
           <w:rPr>
             <w:rFonts w:ascii="Times New Roman" w:eastAsia="Times New Roman" w:hAnsi="Times New Roman" w:cs="Times New Roman"/>
@@ -1562,7 +1606,7 @@
           <w:t>”), hashtags (e.g. #</w:t>
         </w:r>
       </w:ins>
-      <w:ins w:id="71" w:author="Monica Alexander" w:date="2018-09-07T13:11:00Z">
+      <w:ins w:id="72" w:author="Monica Alexander" w:date="2018-09-07T13:11:00Z">
         <w:r>
           <w:rPr>
             <w:rFonts w:ascii="Times New Roman" w:eastAsia="Times New Roman" w:hAnsi="Times New Roman" w:cs="Times New Roman"/>
@@ -1570,7 +1614,7 @@
           <w:t>DACA, #Dreamers</w:t>
         </w:r>
       </w:ins>
-      <w:ins w:id="72" w:author="Monica Alexander" w:date="2018-09-07T13:09:00Z">
+      <w:ins w:id="73" w:author="Monica Alexander" w:date="2018-09-07T13:09:00Z">
         <w:r>
           <w:rPr>
             <w:rFonts w:ascii="Times New Roman" w:eastAsia="Times New Roman" w:hAnsi="Times New Roman" w:cs="Times New Roman"/>
@@ -1578,7 +1622,7 @@
           <w:t>)</w:t>
         </w:r>
       </w:ins>
-      <w:ins w:id="73" w:author="Monica Alexander" w:date="2018-09-07T13:11:00Z">
+      <w:ins w:id="74" w:author="Monica Alexander" w:date="2018-09-07T13:11:00Z">
         <w:r>
           <w:rPr>
             <w:rFonts w:ascii="Times New Roman" w:eastAsia="Times New Roman" w:hAnsi="Times New Roman" w:cs="Times New Roman"/>
@@ -1586,15 +1630,23 @@
           <w:t xml:space="preserve"> and user accounts (e.g. </w:t>
         </w:r>
       </w:ins>
-      <w:ins w:id="74" w:author="Monica Alexander" w:date="2018-09-07T13:12:00Z">
-        <w:r>
-          <w:rPr>
-            <w:rFonts w:ascii="Times New Roman" w:eastAsia="Times New Roman" w:hAnsi="Times New Roman" w:cs="Times New Roman"/>
-          </w:rPr>
-          <w:t>@realDonaldTrump</w:t>
-        </w:r>
-      </w:ins>
-      <w:ins w:id="75" w:author="Monica Alexander" w:date="2018-09-07T13:11:00Z">
+      <w:ins w:id="75" w:author="Monica Alexander" w:date="2018-09-07T13:12:00Z">
+        <w:r>
+          <w:rPr>
+            <w:rFonts w:ascii="Times New Roman" w:eastAsia="Times New Roman" w:hAnsi="Times New Roman" w:cs="Times New Roman"/>
+          </w:rPr>
+          <w:t>@</w:t>
+        </w:r>
+        <w:proofErr w:type="spellStart"/>
+        <w:r>
+          <w:rPr>
+            <w:rFonts w:ascii="Times New Roman" w:eastAsia="Times New Roman" w:hAnsi="Times New Roman" w:cs="Times New Roman"/>
+          </w:rPr>
+          <w:t>realDonaldTrump</w:t>
+        </w:r>
+      </w:ins>
+      <w:proofErr w:type="spellEnd"/>
+      <w:ins w:id="76" w:author="Monica Alexander" w:date="2018-09-07T13:11:00Z">
         <w:r>
           <w:rPr>
             <w:rFonts w:ascii="Times New Roman" w:eastAsia="Times New Roman" w:hAnsi="Times New Roman" w:cs="Times New Roman"/>
@@ -1602,7 +1654,7 @@
           <w:t>)</w:t>
         </w:r>
       </w:ins>
-      <w:ins w:id="76" w:author="Monica Alexander" w:date="2018-09-07T13:12:00Z">
+      <w:ins w:id="77" w:author="Monica Alexander" w:date="2018-09-07T13:12:00Z">
         <w:r>
           <w:rPr>
             <w:rFonts w:ascii="Times New Roman" w:eastAsia="Times New Roman" w:hAnsi="Times New Roman" w:cs="Times New Roman"/>
@@ -1610,7 +1662,7 @@
           <w:t xml:space="preserve">. </w:t>
         </w:r>
       </w:ins>
-      <w:ins w:id="77" w:author="Monica Alexander" w:date="2018-09-07T13:13:00Z">
+      <w:ins w:id="78" w:author="Monica Alexander" w:date="2018-09-07T13:13:00Z">
         <w:r>
           <w:rPr>
             <w:rFonts w:ascii="Times New Roman" w:eastAsia="Times New Roman" w:hAnsi="Times New Roman" w:cs="Times New Roman"/>
@@ -1618,7 +1670,7 @@
           <w:t>We are also able to obtain the impression</w:t>
         </w:r>
       </w:ins>
-      <w:ins w:id="78" w:author="Monica Alexander" w:date="2018-09-07T13:14:00Z">
+      <w:ins w:id="79" w:author="Monica Alexander" w:date="2018-09-07T13:14:00Z">
         <w:r>
           <w:rPr>
             <w:rFonts w:ascii="Times New Roman" w:eastAsia="Times New Roman" w:hAnsi="Times New Roman" w:cs="Times New Roman"/>
@@ -1626,7 +1678,7 @@
           <w:t>s of tweets</w:t>
         </w:r>
       </w:ins>
-      <w:ins w:id="79" w:author="Monica Alexander" w:date="2018-09-07T13:13:00Z">
+      <w:ins w:id="80" w:author="Monica Alexander" w:date="2018-09-07T13:13:00Z">
         <w:r>
           <w:rPr>
             <w:rFonts w:ascii="Times New Roman" w:eastAsia="Times New Roman" w:hAnsi="Times New Roman" w:cs="Times New Roman"/>
@@ -1634,7 +1686,7 @@
           <w:t xml:space="preserve"> (</w:t>
         </w:r>
       </w:ins>
-      <w:ins w:id="80" w:author="Monica Alexander" w:date="2018-09-07T13:14:00Z">
+      <w:ins w:id="81" w:author="Monica Alexander" w:date="2018-09-07T13:14:00Z">
         <w:r>
           <w:rPr>
             <w:rFonts w:ascii="Times New Roman" w:eastAsia="Times New Roman" w:hAnsi="Times New Roman" w:cs="Times New Roman"/>
@@ -1642,7 +1694,7 @@
           <w:t xml:space="preserve">i.e. the number of </w:t>
         </w:r>
       </w:ins>
-      <w:ins w:id="81" w:author="Monica Alexander" w:date="2018-09-07T13:13:00Z">
+      <w:ins w:id="82" w:author="Monica Alexander" w:date="2018-09-07T13:13:00Z">
         <w:r>
           <w:rPr>
             <w:rFonts w:ascii="Times New Roman" w:eastAsia="Times New Roman" w:hAnsi="Times New Roman" w:cs="Times New Roman"/>
@@ -1650,7 +1702,7 @@
           <w:t xml:space="preserve">retweets and likes) </w:t>
         </w:r>
       </w:ins>
-      <w:ins w:id="82" w:author="Monica Alexander" w:date="2018-09-07T13:14:00Z">
+      <w:ins w:id="83" w:author="Monica Alexander" w:date="2018-09-07T13:14:00Z">
         <w:r>
           <w:rPr>
             <w:rFonts w:ascii="Times New Roman" w:eastAsia="Times New Roman" w:hAnsi="Times New Roman" w:cs="Times New Roman"/>
@@ -1658,7 +1710,7 @@
           <w:t>and the user</w:t>
         </w:r>
       </w:ins>
-      <w:ins w:id="83" w:author="Monica Alexander" w:date="2018-09-07T13:15:00Z">
+      <w:ins w:id="84" w:author="Monica Alexander" w:date="2018-09-07T13:15:00Z">
         <w:r>
           <w:rPr>
             <w:rFonts w:ascii="Times New Roman" w:eastAsia="Times New Roman" w:hAnsi="Times New Roman" w:cs="Times New Roman"/>
@@ -1666,7 +1718,7 @@
           <w:t>’</w:t>
         </w:r>
       </w:ins>
-      <w:ins w:id="84" w:author="Monica Alexander" w:date="2018-09-07T13:14:00Z">
+      <w:ins w:id="85" w:author="Monica Alexander" w:date="2018-09-07T13:14:00Z">
         <w:r>
           <w:rPr>
             <w:rFonts w:ascii="Times New Roman" w:eastAsia="Times New Roman" w:hAnsi="Times New Roman" w:cs="Times New Roman"/>
@@ -1674,7 +1726,7 @@
           <w:t>s location, where specified. Access to the API is available for a</w:t>
         </w:r>
       </w:ins>
-      <w:ins w:id="85" w:author="Monica Alexander" w:date="2018-09-07T13:15:00Z">
+      <w:ins w:id="86" w:author="Monica Alexander" w:date="2018-09-07T13:15:00Z">
         <w:r>
           <w:rPr>
             <w:rFonts w:ascii="Times New Roman" w:eastAsia="Times New Roman" w:hAnsi="Times New Roman" w:cs="Times New Roman"/>
@@ -1682,7 +1734,7 @@
           <w:t xml:space="preserve"> fee, based on the amount of data extracted. </w:t>
         </w:r>
       </w:ins>
-      <w:ins w:id="86" w:author="Monica Alexander" w:date="2018-09-07T13:16:00Z">
+      <w:ins w:id="87" w:author="Monica Alexander" w:date="2018-09-07T13:16:00Z">
         <w:r>
           <w:rPr>
             <w:rFonts w:ascii="Times New Roman" w:eastAsia="Times New Roman" w:hAnsi="Times New Roman" w:cs="Times New Roman"/>
@@ -1701,6 +1753,7 @@
     <w:p>
       <w:pPr>
         <w:rPr>
+          <w:ins w:id="88" w:author="Monica Alexander" w:date="2018-09-07T19:25:00Z"/>
           <w:rFonts w:ascii="Times New Roman" w:eastAsia="Times New Roman" w:hAnsi="Times New Roman" w:cs="Times New Roman"/>
           <w:b/>
         </w:rPr>
@@ -1716,26 +1769,425 @@
     <w:p>
       <w:pPr>
         <w:rPr>
-          <w:rFonts w:ascii="Times New Roman" w:eastAsia="Times New Roman" w:hAnsi="Times New Roman" w:cs="Times New Roman"/>
-        </w:rPr>
-      </w:pPr>
-      <w:r>
-        <w:rPr>
-          <w:rFonts w:ascii="Times New Roman" w:eastAsia="Times New Roman" w:hAnsi="Times New Roman" w:cs="Times New Roman"/>
-        </w:rPr>
-        <w:t>(Monica can you write a bit for this part?)</w:t>
-      </w:r>
-    </w:p>
-    <w:p>
-      <w:pPr>
-        <w:rPr>
-          <w:rFonts w:ascii="Times New Roman" w:eastAsia="Times New Roman" w:hAnsi="Times New Roman" w:cs="Times New Roman"/>
-        </w:rPr>
-      </w:pPr>
-    </w:p>
-    <w:p>
-      <w:pPr>
-        <w:rPr>
+          <w:ins w:id="89" w:author="Monica Alexander" w:date="2018-09-07T21:14:00Z"/>
+          <w:rFonts w:ascii="Times New Roman" w:eastAsia="Times New Roman" w:hAnsi="Times New Roman" w:cs="Times New Roman"/>
+        </w:rPr>
+      </w:pPr>
+      <w:ins w:id="90" w:author="Monica Alexander" w:date="2018-09-07T19:26:00Z">
+        <w:r>
+          <w:rPr>
+            <w:rFonts w:ascii="Times New Roman" w:eastAsia="Times New Roman" w:hAnsi="Times New Roman" w:cs="Times New Roman"/>
+          </w:rPr>
+          <w:t xml:space="preserve">In order to investigate </w:t>
+        </w:r>
+      </w:ins>
+      <w:ins w:id="91" w:author="Monica Alexander" w:date="2018-09-07T21:02:00Z">
+        <w:r>
+          <w:rPr>
+            <w:rFonts w:ascii="Times New Roman" w:eastAsia="Times New Roman" w:hAnsi="Times New Roman" w:cs="Times New Roman"/>
+          </w:rPr>
+          <w:t xml:space="preserve">words, topics and sentiment contained </w:t>
+        </w:r>
+      </w:ins>
+      <w:ins w:id="92" w:author="Monica Alexander" w:date="2018-09-07T21:04:00Z">
+        <w:r>
+          <w:rPr>
+            <w:rFonts w:ascii="Times New Roman" w:eastAsia="Times New Roman" w:hAnsi="Times New Roman" w:cs="Times New Roman"/>
+          </w:rPr>
+          <w:t xml:space="preserve">in </w:t>
+        </w:r>
+        <w:r>
+          <w:rPr>
+            <w:rFonts w:ascii="Times New Roman" w:eastAsia="Times New Roman" w:hAnsi="Times New Roman" w:cs="Times New Roman"/>
+          </w:rPr>
+          <w:t xml:space="preserve">news articles and tweets, the raw data </w:t>
+        </w:r>
+      </w:ins>
+      <w:ins w:id="93" w:author="Monica Alexander" w:date="2018-09-07T21:07:00Z">
+        <w:r>
+          <w:rPr>
+            <w:rFonts w:ascii="Times New Roman" w:eastAsia="Times New Roman" w:hAnsi="Times New Roman" w:cs="Times New Roman"/>
+          </w:rPr>
+          <w:t>need to be converted into a format which is able to be analyzed in a sy</w:t>
+        </w:r>
+        <w:r>
+          <w:rPr>
+            <w:rFonts w:ascii="Times New Roman" w:eastAsia="Times New Roman" w:hAnsi="Times New Roman" w:cs="Times New Roman"/>
+          </w:rPr>
+          <w:t xml:space="preserve">stematic way. </w:t>
+        </w:r>
+      </w:ins>
+      <w:ins w:id="94" w:author="Monica Alexander" w:date="2018-09-07T21:11:00Z">
+        <w:r>
+          <w:rPr>
+            <w:rFonts w:ascii="Times New Roman" w:eastAsia="Times New Roman" w:hAnsi="Times New Roman" w:cs="Times New Roman"/>
+          </w:rPr>
+          <w:t>In particular, w</w:t>
+        </w:r>
+      </w:ins>
+      <w:ins w:id="95" w:author="Monica Alexander" w:date="2018-09-07T21:10:00Z">
+        <w:r>
+          <w:rPr>
+            <w:rFonts w:ascii="Times New Roman" w:eastAsia="Times New Roman" w:hAnsi="Times New Roman" w:cs="Times New Roman"/>
+          </w:rPr>
+          <w:t>e tabulated every unique word and the number of occurrences for e</w:t>
+        </w:r>
+      </w:ins>
+      <w:ins w:id="96" w:author="Monica Alexander" w:date="2018-09-07T21:08:00Z">
+        <w:r>
+          <w:rPr>
+            <w:rFonts w:ascii="Times New Roman" w:eastAsia="Times New Roman" w:hAnsi="Times New Roman" w:cs="Times New Roman"/>
+          </w:rPr>
+          <w:t>ach news article</w:t>
+        </w:r>
+      </w:ins>
+      <w:ins w:id="97" w:author="Monica Alexander" w:date="2018-09-07T21:11:00Z">
+        <w:r>
+          <w:rPr>
+            <w:rFonts w:ascii="Times New Roman" w:eastAsia="Times New Roman" w:hAnsi="Times New Roman" w:cs="Times New Roman"/>
+          </w:rPr>
+          <w:t xml:space="preserve">. </w:t>
+        </w:r>
+      </w:ins>
+      <w:ins w:id="98" w:author="Monica Alexander" w:date="2018-09-07T21:12:00Z">
+        <w:r>
+          <w:rPr>
+            <w:rFonts w:ascii="Times New Roman" w:eastAsia="Times New Roman" w:hAnsi="Times New Roman" w:cs="Times New Roman"/>
+          </w:rPr>
+          <w:t xml:space="preserve">Once the dataset is in this form, </w:t>
+        </w:r>
+        <w:r>
+          <w:rPr>
+            <w:rFonts w:ascii="Times New Roman" w:eastAsia="Times New Roman" w:hAnsi="Times New Roman" w:cs="Times New Roman"/>
+          </w:rPr>
+          <w:t xml:space="preserve">we used several text analysis techniques to extract key patterns in the data. </w:t>
+        </w:r>
+      </w:ins>
+    </w:p>
+    <w:p>
+      <w:pPr>
+        <w:rPr>
+          <w:ins w:id="99" w:author="Monica Alexander" w:date="2018-09-07T21:14:00Z"/>
+          <w:rFonts w:ascii="Times New Roman" w:eastAsia="Times New Roman" w:hAnsi="Times New Roman" w:cs="Times New Roman"/>
+        </w:rPr>
+      </w:pPr>
+    </w:p>
+    <w:p>
+      <w:pPr>
+        <w:rPr>
+          <w:ins w:id="100" w:author="Monica Alexander" w:date="2018-09-07T21:15:00Z"/>
+          <w:rFonts w:ascii="Times New Roman" w:eastAsia="Times New Roman" w:hAnsi="Times New Roman" w:cs="Times New Roman"/>
+        </w:rPr>
+      </w:pPr>
+      <w:ins w:id="101" w:author="Monica Alexander" w:date="2018-09-07T21:14:00Z">
+        <w:r>
+          <w:rPr>
+            <w:rFonts w:ascii="Times New Roman" w:eastAsia="Times New Roman" w:hAnsi="Times New Roman" w:cs="Times New Roman"/>
+          </w:rPr>
+          <w:t xml:space="preserve">Sentiment analysis is a technique to summarize the average sentiment or tone of a document. </w:t>
+        </w:r>
+        <w:r>
+          <w:rPr>
+            <w:rFonts w:ascii="Times New Roman" w:eastAsia="Times New Roman" w:hAnsi="Times New Roman" w:cs="Times New Roman"/>
+          </w:rPr>
+          <w:t xml:space="preserve">The general idea is to compared the words </w:t>
+        </w:r>
+      </w:ins>
+      <w:ins w:id="102" w:author="Monica Alexander" w:date="2018-09-07T21:15:00Z">
+        <w:r>
+          <w:rPr>
+            <w:rFonts w:ascii="Times New Roman" w:eastAsia="Times New Roman" w:hAnsi="Times New Roman" w:cs="Times New Roman"/>
+          </w:rPr>
+          <w:t xml:space="preserve">contained in a document to a preexisting lexicon of words, which have a sentiment score assigned to them. Once each word in a document is </w:t>
+        </w:r>
+        <w:r>
+          <w:rPr>
+            <w:rFonts w:ascii="Times New Roman" w:eastAsia="Times New Roman" w:hAnsi="Times New Roman" w:cs="Times New Roman"/>
+          </w:rPr>
+          <w:t xml:space="preserve">assigned a sentiment score, these scores can be </w:t>
+        </w:r>
+        <w:r>
+          <w:rPr>
+            <w:rFonts w:ascii="Times New Roman" w:eastAsia="Times New Roman" w:hAnsi="Times New Roman" w:cs="Times New Roman"/>
+          </w:rPr>
+          <w:t>averaged over a document to give a sense of its tone. There are several exi</w:t>
+        </w:r>
+        <w:r>
+          <w:rPr>
+            <w:rFonts w:ascii="Times New Roman" w:eastAsia="Times New Roman" w:hAnsi="Times New Roman" w:cs="Times New Roman"/>
+          </w:rPr>
+          <w:t xml:space="preserve">sting </w:t>
+        </w:r>
+      </w:ins>
+      <w:ins w:id="103" w:author="Monica Alexander" w:date="2018-09-07T21:17:00Z">
+        <w:r>
+          <w:rPr>
+            <w:rFonts w:ascii="Times New Roman" w:eastAsia="Times New Roman" w:hAnsi="Times New Roman" w:cs="Times New Roman"/>
+          </w:rPr>
+          <w:t>methods</w:t>
+        </w:r>
+      </w:ins>
+      <w:ins w:id="104" w:author="Monica Alexander" w:date="2018-09-07T21:16:00Z">
+        <w:r>
+          <w:rPr>
+            <w:rFonts w:ascii="Times New Roman" w:eastAsia="Times New Roman" w:hAnsi="Times New Roman" w:cs="Times New Roman"/>
+          </w:rPr>
+          <w:t xml:space="preserve">; we chose to use the AFINN </w:t>
+        </w:r>
+      </w:ins>
+      <w:ins w:id="105" w:author="Monica Alexander" w:date="2018-09-07T21:17:00Z">
+        <w:r>
+          <w:rPr>
+            <w:rFonts w:ascii="Times New Roman" w:eastAsia="Times New Roman" w:hAnsi="Times New Roman" w:cs="Times New Roman"/>
+          </w:rPr>
+          <w:t>sentiment lexicon</w:t>
+        </w:r>
+        <w:r>
+          <w:rPr>
+            <w:rStyle w:val="FootnoteReference"/>
+            <w:rFonts w:ascii="Times New Roman" w:eastAsia="Times New Roman" w:hAnsi="Times New Roman" w:cs="Times New Roman"/>
+          </w:rPr>
+          <w:footnoteReference w:id="3"/>
+        </w:r>
+        <w:r>
+          <w:rPr>
+            <w:rFonts w:ascii="Times New Roman" w:eastAsia="Times New Roman" w:hAnsi="Times New Roman" w:cs="Times New Roman"/>
+          </w:rPr>
+          <w:t xml:space="preserve">, which assigns </w:t>
+        </w:r>
+        <w:r>
+          <w:rPr>
+            <w:rFonts w:ascii="Times New Roman" w:eastAsia="Times New Roman" w:hAnsi="Times New Roman" w:cs="Times New Roman"/>
+          </w:rPr>
+          <w:lastRenderedPageBreak/>
+          <w:t>words a score between -5 (negative) and 5 (</w:t>
+        </w:r>
+      </w:ins>
+      <w:ins w:id="107" w:author="Monica Alexander" w:date="2018-09-07T21:18:00Z">
+        <w:r>
+          <w:rPr>
+            <w:rFonts w:ascii="Times New Roman" w:eastAsia="Times New Roman" w:hAnsi="Times New Roman" w:cs="Times New Roman"/>
+          </w:rPr>
+          <w:t>positive</w:t>
+        </w:r>
+      </w:ins>
+      <w:ins w:id="108" w:author="Monica Alexander" w:date="2018-09-07T21:17:00Z">
+        <w:r>
+          <w:rPr>
+            <w:rFonts w:ascii="Times New Roman" w:eastAsia="Times New Roman" w:hAnsi="Times New Roman" w:cs="Times New Roman"/>
+          </w:rPr>
+          <w:t>)</w:t>
+        </w:r>
+      </w:ins>
+      <w:ins w:id="109" w:author="Monica Alexander" w:date="2018-09-07T21:18:00Z">
+        <w:r>
+          <w:rPr>
+            <w:rFonts w:ascii="Times New Roman" w:eastAsia="Times New Roman" w:hAnsi="Times New Roman" w:cs="Times New Roman"/>
+          </w:rPr>
+          <w:t xml:space="preserve">. Thus, the lower the score, the more negative the sentiment. </w:t>
+        </w:r>
+      </w:ins>
+    </w:p>
+    <w:p>
+      <w:pPr>
+        <w:rPr>
+          <w:ins w:id="110" w:author="Monica Alexander" w:date="2018-09-07T21:18:00Z"/>
+          <w:rFonts w:ascii="Times New Roman" w:eastAsia="Times New Roman" w:hAnsi="Times New Roman" w:cs="Times New Roman"/>
+        </w:rPr>
+      </w:pPr>
+    </w:p>
+    <w:p>
+      <w:pPr>
+        <w:rPr>
+          <w:ins w:id="111" w:author="Monica Alexander" w:date="2018-09-07T21:18:00Z"/>
+          <w:rFonts w:ascii="Times New Roman" w:eastAsia="Times New Roman" w:hAnsi="Times New Roman" w:cs="Times New Roman"/>
+        </w:rPr>
+      </w:pPr>
+      <w:ins w:id="112" w:author="Monica Alexander" w:date="2018-09-07T21:18:00Z">
+        <w:r>
+          <w:rPr>
+            <w:rFonts w:ascii="Times New Roman" w:eastAsia="Times New Roman" w:hAnsi="Times New Roman" w:cs="Times New Roman"/>
+            <w:highlight w:val="yellow"/>
+            <w:rPrChange w:id="113" w:author="Monica Alexander" w:date="2018-09-07T21:20:00Z">
+              <w:rPr>
+                <w:rFonts w:ascii="Times New Roman" w:eastAsia="Times New Roman" w:hAnsi="Times New Roman" w:cs="Times New Roman"/>
+              </w:rPr>
+            </w:rPrChange>
+          </w:rPr>
+          <w:t xml:space="preserve">Add stuff about </w:t>
+        </w:r>
+        <w:proofErr w:type="spellStart"/>
+        <w:r>
+          <w:rPr>
+            <w:rFonts w:ascii="Times New Roman" w:eastAsia="Times New Roman" w:hAnsi="Times New Roman" w:cs="Times New Roman"/>
+            <w:highlight w:val="yellow"/>
+            <w:rPrChange w:id="114" w:author="Monica Alexander" w:date="2018-09-07T21:20:00Z">
+              <w:rPr>
+                <w:rFonts w:ascii="Times New Roman" w:eastAsia="Times New Roman" w:hAnsi="Times New Roman" w:cs="Times New Roman"/>
+              </w:rPr>
+            </w:rPrChange>
+          </w:rPr>
+          <w:t>tdidf</w:t>
+        </w:r>
+        <w:proofErr w:type="spellEnd"/>
+        <w:r>
+          <w:rPr>
+            <w:rFonts w:ascii="Times New Roman" w:eastAsia="Times New Roman" w:hAnsi="Times New Roman" w:cs="Times New Roman"/>
+            <w:highlight w:val="yellow"/>
+            <w:rPrChange w:id="115" w:author="Monica Alexander" w:date="2018-09-07T21:20:00Z">
+              <w:rPr>
+                <w:rFonts w:ascii="Times New Roman" w:eastAsia="Times New Roman" w:hAnsi="Times New Roman" w:cs="Times New Roman"/>
+              </w:rPr>
+            </w:rPrChange>
+          </w:rPr>
+          <w:t xml:space="preserve"> if we use that chart</w:t>
+        </w:r>
+        <w:bookmarkStart w:id="116" w:name="_GoBack"/>
+        <w:bookmarkEnd w:id="116"/>
+      </w:ins>
+    </w:p>
+    <w:p>
+      <w:pPr>
+        <w:rPr>
+          <w:ins w:id="117" w:author="Monica Alexander" w:date="2018-09-07T21:18:00Z"/>
+          <w:rFonts w:ascii="Times New Roman" w:eastAsia="Times New Roman" w:hAnsi="Times New Roman" w:cs="Times New Roman"/>
+        </w:rPr>
+      </w:pPr>
+    </w:p>
+    <w:p>
+      <w:pPr>
+        <w:rPr>
+          <w:ins w:id="118" w:author="Monica Alexander" w:date="2018-09-07T21:19:00Z"/>
+          <w:rFonts w:ascii="Times New Roman" w:eastAsia="Times New Roman" w:hAnsi="Times New Roman" w:cs="Times New Roman"/>
+        </w:rPr>
+      </w:pPr>
+      <w:ins w:id="119" w:author="Monica Alexander" w:date="2018-09-07T21:18:00Z">
+        <w:r>
+          <w:rPr>
+            <w:rFonts w:ascii="Times New Roman" w:eastAsia="Times New Roman" w:hAnsi="Times New Roman" w:cs="Times New Roman"/>
+            <w:highlight w:val="yellow"/>
+            <w:rPrChange w:id="120" w:author="Monica Alexander" w:date="2018-09-07T21:19:00Z">
+              <w:rPr>
+                <w:rFonts w:ascii="Times New Roman" w:eastAsia="Times New Roman" w:hAnsi="Times New Roman" w:cs="Times New Roman"/>
+              </w:rPr>
+            </w:rPrChange>
+          </w:rPr>
+          <w:t>Add stuff about topic modeling if we do something there (</w:t>
+        </w:r>
+      </w:ins>
+      <w:ins w:id="121" w:author="Monica Alexander" w:date="2018-09-07T21:19:00Z">
+        <w:r>
+          <w:rPr>
+            <w:rFonts w:ascii="Times New Roman" w:eastAsia="Times New Roman" w:hAnsi="Times New Roman" w:cs="Times New Roman"/>
+            <w:highlight w:val="yellow"/>
+            <w:rPrChange w:id="122" w:author="Monica Alexander" w:date="2018-09-07T21:19:00Z">
+              <w:rPr>
+                <w:rFonts w:ascii="Times New Roman" w:eastAsia="Times New Roman" w:hAnsi="Times New Roman" w:cs="Times New Roman"/>
+              </w:rPr>
+            </w:rPrChange>
+          </w:rPr>
+          <w:t>or probably even if we don’t</w:t>
+        </w:r>
+      </w:ins>
+      <w:ins w:id="123" w:author="Monica Alexander" w:date="2018-09-07T21:18:00Z">
+        <w:r>
+          <w:rPr>
+            <w:rFonts w:ascii="Times New Roman" w:eastAsia="Times New Roman" w:hAnsi="Times New Roman" w:cs="Times New Roman"/>
+            <w:highlight w:val="yellow"/>
+            <w:rPrChange w:id="124" w:author="Monica Alexander" w:date="2018-09-07T21:19:00Z">
+              <w:rPr>
+                <w:rFonts w:ascii="Times New Roman" w:eastAsia="Times New Roman" w:hAnsi="Times New Roman" w:cs="Times New Roman"/>
+              </w:rPr>
+            </w:rPrChange>
+          </w:rPr>
+          <w:t>)</w:t>
+        </w:r>
+      </w:ins>
+    </w:p>
+    <w:p>
+      <w:pPr>
+        <w:rPr>
+          <w:ins w:id="125" w:author="Monica Alexander" w:date="2018-09-07T21:19:00Z"/>
+          <w:rFonts w:ascii="Times New Roman" w:eastAsia="Times New Roman" w:hAnsi="Times New Roman" w:cs="Times New Roman"/>
+        </w:rPr>
+      </w:pPr>
+    </w:p>
+    <w:p>
+      <w:pPr>
+        <w:rPr>
+          <w:rFonts w:ascii="Times New Roman" w:eastAsia="Times New Roman" w:hAnsi="Times New Roman" w:cs="Times New Roman"/>
+          <w:rPrChange w:id="126" w:author="Monica Alexander" w:date="2018-09-07T19:26:00Z">
+            <w:rPr>
+              <w:rFonts w:ascii="Times New Roman" w:eastAsia="Times New Roman" w:hAnsi="Times New Roman" w:cs="Times New Roman"/>
+              <w:b/>
+            </w:rPr>
+          </w:rPrChange>
+        </w:rPr>
+      </w:pPr>
+      <w:ins w:id="127" w:author="Monica Alexander" w:date="2018-09-07T21:19:00Z">
+        <w:r>
+          <w:rPr>
+            <w:rFonts w:ascii="Times New Roman" w:eastAsia="Times New Roman" w:hAnsi="Times New Roman" w:cs="Times New Roman"/>
+          </w:rPr>
+          <w:t>We used the ‘</w:t>
+        </w:r>
+        <w:proofErr w:type="spellStart"/>
+        <w:r>
+          <w:rPr>
+            <w:rFonts w:ascii="Times New Roman" w:eastAsia="Times New Roman" w:hAnsi="Times New Roman" w:cs="Times New Roman"/>
+          </w:rPr>
+          <w:t>tidytext</w:t>
+        </w:r>
+        <w:proofErr w:type="spellEnd"/>
+        <w:r>
+          <w:rPr>
+            <w:rFonts w:ascii="Times New Roman" w:eastAsia="Times New Roman" w:hAnsi="Times New Roman" w:cs="Times New Roman"/>
+          </w:rPr>
+          <w:t>’ and ‘</w:t>
+        </w:r>
+        <w:proofErr w:type="spellStart"/>
+        <w:r>
+          <w:rPr>
+            <w:rFonts w:ascii="Times New Roman" w:eastAsia="Times New Roman" w:hAnsi="Times New Roman" w:cs="Times New Roman"/>
+          </w:rPr>
+          <w:t>topicmodels</w:t>
+        </w:r>
+        <w:proofErr w:type="spellEnd"/>
+        <w:r>
+          <w:rPr>
+            <w:rFonts w:ascii="Times New Roman" w:eastAsia="Times New Roman" w:hAnsi="Times New Roman" w:cs="Times New Roman"/>
+          </w:rPr>
+          <w:t xml:space="preserve">’ R packages for text analysis and topic modeling of the data. All analysis was performed using R version 3.4.4. </w:t>
+        </w:r>
+      </w:ins>
+    </w:p>
+    <w:p>
+      <w:pPr>
+        <w:rPr>
+          <w:del w:id="128" w:author="Monica Alexander" w:date="2018-09-07T19:24:00Z"/>
+          <w:rFonts w:ascii="Times New Roman" w:eastAsia="Times New Roman" w:hAnsi="Times New Roman" w:cs="Times New Roman"/>
+        </w:rPr>
+      </w:pPr>
+      <w:del w:id="129" w:author="Monica Alexander" w:date="2018-09-07T19:24:00Z">
+        <w:r>
+          <w:rPr>
+            <w:rFonts w:ascii="Times New Roman" w:eastAsia="Times New Roman" w:hAnsi="Times New Roman" w:cs="Times New Roman"/>
+          </w:rPr>
+          <w:delText>(Monica can you write a bit for this part?)</w:delText>
+        </w:r>
+      </w:del>
+    </w:p>
+    <w:p>
+      <w:pPr>
+        <w:rPr>
+          <w:rFonts w:ascii="Times New Roman" w:eastAsia="Times New Roman" w:hAnsi="Times New Roman" w:cs="Times New Roman"/>
+        </w:rPr>
+      </w:pPr>
+    </w:p>
+    <w:p>
+      <w:pPr>
+        <w:rPr>
+          <w:del w:id="130" w:author="Monica Alexander" w:date="2018-09-07T19:24:00Z"/>
           <w:rFonts w:ascii="Times New Roman" w:eastAsia="Times New Roman" w:hAnsi="Times New Roman" w:cs="Times New Roman"/>
           <w:b/>
         </w:rPr>
@@ -1747,42 +2199,76 @@
         </w:rPr>
         <w:t>Descriptive analysis</w:t>
       </w:r>
-      <w:ins w:id="87" w:author="Monica Alexander" w:date="2018-09-07T13:16:00Z">
+      <w:ins w:id="131" w:author="Monica Alexander" w:date="2018-09-07T13:16:00Z">
         <w:r>
           <w:rPr>
             <w:rFonts w:ascii="Times New Roman" w:eastAsia="Times New Roman" w:hAnsi="Times New Roman" w:cs="Times New Roman"/>
             <w:b/>
           </w:rPr>
-          <w:t xml:space="preserve"> and initial findings</w:t>
-        </w:r>
-      </w:ins>
-    </w:p>
-    <w:p>
-      <w:pPr>
-        <w:rPr>
+          <w:t xml:space="preserve"> </w:t>
+        </w:r>
+      </w:ins>
+    </w:p>
+    <w:p>
+      <w:pPr>
+        <w:rPr>
+          <w:ins w:id="132" w:author="Monica Alexander" w:date="2018-09-07T17:12:00Z"/>
           <w:rFonts w:ascii="Times New Roman" w:eastAsia="Times New Roman" w:hAnsi="Times New Roman" w:cs="Times New Roman"/>
           <w:i/>
         </w:rPr>
       </w:pPr>
-      <w:r>
-        <w:rPr>
+    </w:p>
+    <w:p>
+      <w:pPr>
+        <w:rPr>
+          <w:del w:id="133" w:author="Monica Alexander" w:date="2018-09-07T17:12:00Z"/>
           <w:rFonts w:ascii="Times New Roman" w:eastAsia="Times New Roman" w:hAnsi="Times New Roman" w:cs="Times New Roman"/>
           <w:i/>
         </w:rPr>
-        <w:t>Finding #1</w:t>
-      </w:r>
-    </w:p>
-    <w:p>
-      <w:pPr>
-        <w:rPr>
-          <w:rFonts w:ascii="Times New Roman" w:hAnsi="Times New Roman" w:cs="Times New Roman"/>
-        </w:rPr>
-      </w:pPr>
-      <w:r>
-        <w:rPr>
-          <w:rFonts w:ascii="Times New Roman" w:hAnsi="Times New Roman" w:cs="Times New Roman"/>
-        </w:rPr>
-        <w:t xml:space="preserve">As a share of all news coverage, immigration was significantly more dominant in the Trump era than in the Obama era, indicating that the news climate has indeed changed. </w:t>
+      </w:pPr>
+      <w:del w:id="134" w:author="Monica Alexander" w:date="2018-09-07T17:12:00Z">
+        <w:r>
+          <w:rPr>
+            <w:rFonts w:ascii="Times New Roman" w:eastAsia="Times New Roman" w:hAnsi="Times New Roman" w:cs="Times New Roman"/>
+            <w:i/>
+          </w:rPr>
+          <w:delText>Finding #1</w:delText>
+        </w:r>
+      </w:del>
+    </w:p>
+    <w:p>
+      <w:pPr>
+        <w:rPr>
+          <w:rFonts w:ascii="Times New Roman" w:hAnsi="Times New Roman" w:cs="Times New Roman"/>
+        </w:rPr>
+      </w:pPr>
+      <w:r>
+        <w:rPr>
+          <w:rFonts w:ascii="Times New Roman" w:hAnsi="Times New Roman" w:cs="Times New Roman"/>
+        </w:rPr>
+        <w:t>As a share of all news coverage, immigration was significantly more dominant in the Trump era than in the Obama era, indicatin</w:t>
+      </w:r>
+      <w:del w:id="135" w:author="Unknown">
+        <w:r>
+          <w:rPr>
+            <w:rFonts w:ascii="Times New Roman" w:hAnsi="Times New Roman" w:cs="Times New Roman"/>
+          </w:rPr>
+          <w:delText>g</w:delText>
+        </w:r>
+      </w:del>
+      <w:ins w:id="136" w:author="Monica Alexander" w:date="2018-09-07T17:12:00Z">
+        <w:r>
+          <w:rPr>
+            <w:rFonts w:ascii="Times New Roman" w:hAnsi="Times New Roman" w:cs="Times New Roman"/>
+          </w:rPr>
+          <w:t xml:space="preserve"> </w:t>
+        </w:r>
+      </w:ins>
+      <w:r>
+        <w:rPr>
+          <w:rFonts w:ascii="Times New Roman" w:hAnsi="Times New Roman" w:cs="Times New Roman"/>
+        </w:rPr>
+        <w:t xml:space="preserve">that the news climate has indeed changed. </w:t>
       </w:r>
       <w:r>
         <w:rPr>
@@ -2092,53 +2578,105 @@
           <w:rFonts w:ascii="Times New Roman" w:hAnsi="Times New Roman" w:cs="Times New Roman"/>
         </w:rPr>
       </w:pPr>
-      <w:r>
-        <w:rPr>
-          <w:rFonts w:ascii="Times New Roman" w:hAnsi="Times New Roman" w:cs="Times New Roman"/>
-          <w:noProof/>
-        </w:rPr>
-        <w:drawing>
-          <wp:inline distT="0" distB="0" distL="0" distR="0" wp14:anchorId="4B7B45C8" wp14:editId="0FB86C5D">
-            <wp:extent cx="5943600" cy="4160520"/>
-            <wp:effectExtent l="0" t="0" r="0" b="5080"/>
-            <wp:docPr id="1" name="Picture 1"/>
-            <wp:cNvGraphicFramePr>
-              <a:graphicFrameLocks xmlns:a="http://schemas.openxmlformats.org/drawingml/2006/main" noChangeAspect="1"/>
-            </wp:cNvGraphicFramePr>
-            <a:graphic xmlns:a="http://schemas.openxmlformats.org/drawingml/2006/main">
-              <a:graphicData uri="http://schemas.openxmlformats.org/drawingml/2006/picture">
-                <pic:pic xmlns:pic="http://schemas.openxmlformats.org/drawingml/2006/picture">
-                  <pic:nvPicPr>
-                    <pic:cNvPr id="1" name="number_day_pres.pdf"/>
-                    <pic:cNvPicPr/>
-                  </pic:nvPicPr>
-                  <pic:blipFill>
-                    <a:blip r:embed="rId7">
-                      <a:extLst>
-                        <a:ext uri="{28A0092B-C50C-407E-A947-70E740481C1C}">
-                          <a14:useLocalDpi xmlns:a14="http://schemas.microsoft.com/office/drawing/2010/main" val="0"/>
-                        </a:ext>
-                      </a:extLst>
-                    </a:blip>
-                    <a:stretch>
-                      <a:fillRect/>
-                    </a:stretch>
-                  </pic:blipFill>
-                  <pic:spPr>
-                    <a:xfrm>
-                      <a:off x="0" y="0"/>
-                      <a:ext cx="5943600" cy="4160520"/>
-                    </a:xfrm>
-                    <a:prstGeom prst="rect">
-                      <a:avLst/>
-                    </a:prstGeom>
-                  </pic:spPr>
-                </pic:pic>
-              </a:graphicData>
-            </a:graphic>
-          </wp:inline>
-        </w:drawing>
-      </w:r>
+      <w:ins w:id="137" w:author="Monica Alexander" w:date="2018-09-07T17:56:00Z">
+        <w:r>
+          <w:rPr>
+            <w:rFonts w:ascii="Times New Roman" w:hAnsi="Times New Roman" w:cs="Times New Roman"/>
+            <w:noProof/>
+          </w:rPr>
+          <w:lastRenderedPageBreak/>
+          <w:drawing>
+            <wp:inline distT="0" distB="0" distL="0" distR="0" wp14:anchorId="22B66E70" wp14:editId="3ED58B7E">
+              <wp:extent cx="6911438" cy="4031672"/>
+              <wp:effectExtent l="0" t="0" r="0" b="0"/>
+              <wp:docPr id="4" name="Picture 4"/>
+              <wp:cNvGraphicFramePr>
+                <a:graphicFrameLocks xmlns:a="http://schemas.openxmlformats.org/drawingml/2006/main" noChangeAspect="1"/>
+              </wp:cNvGraphicFramePr>
+              <a:graphic xmlns:a="http://schemas.openxmlformats.org/drawingml/2006/main">
+                <a:graphicData uri="http://schemas.openxmlformats.org/drawingml/2006/picture">
+                  <pic:pic xmlns:pic="http://schemas.openxmlformats.org/drawingml/2006/picture">
+                    <pic:nvPicPr>
+                      <pic:cNvPr id="4" name="number_day_pres.pdf"/>
+                      <pic:cNvPicPr/>
+                    </pic:nvPicPr>
+                    <pic:blipFill>
+                      <a:blip r:embed="rId10">
+                        <a:extLst>
+                          <a:ext uri="{28A0092B-C50C-407E-A947-70E740481C1C}">
+                            <a14:useLocalDpi xmlns:a14="http://schemas.microsoft.com/office/drawing/2010/main" val="0"/>
+                          </a:ext>
+                        </a:extLst>
+                      </a:blip>
+                      <a:stretch>
+                        <a:fillRect/>
+                      </a:stretch>
+                    </pic:blipFill>
+                    <pic:spPr>
+                      <a:xfrm>
+                        <a:off x="0" y="0"/>
+                        <a:ext cx="6912655" cy="4032382"/>
+                      </a:xfrm>
+                      <a:prstGeom prst="rect">
+                        <a:avLst/>
+                      </a:prstGeom>
+                    </pic:spPr>
+                  </pic:pic>
+                </a:graphicData>
+              </a:graphic>
+            </wp:inline>
+          </w:drawing>
+        </w:r>
+      </w:ins>
+      <w:del w:id="138" w:author="Monica Alexander" w:date="2018-09-07T17:30:00Z">
+        <w:r>
+          <w:rPr>
+            <w:rFonts w:ascii="Times New Roman" w:hAnsi="Times New Roman" w:cs="Times New Roman"/>
+            <w:noProof/>
+          </w:rPr>
+          <w:drawing>
+            <wp:inline distT="0" distB="0" distL="0" distR="0" wp14:anchorId="4B7B45C8" wp14:editId="1A5CB0D7">
+              <wp:extent cx="5943600" cy="4160520"/>
+              <wp:effectExtent l="0" t="0" r="0" b="5080"/>
+              <wp:docPr id="1" name="Picture 1"/>
+              <wp:cNvGraphicFramePr>
+                <a:graphicFrameLocks xmlns:a="http://schemas.openxmlformats.org/drawingml/2006/main" noChangeAspect="1"/>
+              </wp:cNvGraphicFramePr>
+              <a:graphic xmlns:a="http://schemas.openxmlformats.org/drawingml/2006/main">
+                <a:graphicData uri="http://schemas.openxmlformats.org/drawingml/2006/picture">
+                  <pic:pic xmlns:pic="http://schemas.openxmlformats.org/drawingml/2006/picture">
+                    <pic:nvPicPr>
+                      <pic:cNvPr id="1" name="number_day_pres.pdf"/>
+                      <pic:cNvPicPr/>
+                    </pic:nvPicPr>
+                    <pic:blipFill>
+                      <a:blip r:embed="rId11">
+                        <a:extLst>
+                          <a:ext uri="{28A0092B-C50C-407E-A947-70E740481C1C}">
+                            <a14:useLocalDpi xmlns:a14="http://schemas.microsoft.com/office/drawing/2010/main" val="0"/>
+                          </a:ext>
+                        </a:extLst>
+                      </a:blip>
+                      <a:stretch>
+                        <a:fillRect/>
+                      </a:stretch>
+                    </pic:blipFill>
+                    <pic:spPr>
+                      <a:xfrm>
+                        <a:off x="0" y="0"/>
+                        <a:ext cx="5943600" cy="4160520"/>
+                      </a:xfrm>
+                      <a:prstGeom prst="rect">
+                        <a:avLst/>
+                      </a:prstGeom>
+                    </pic:spPr>
+                  </pic:pic>
+                </a:graphicData>
+              </a:graphic>
+            </wp:inline>
+          </w:drawing>
+        </w:r>
+      </w:del>
     </w:p>
     <w:p>
       <w:pPr>
@@ -2152,7 +2690,7 @@
         </w:rPr>
         <w:t>Figure 1. Number of articles containing immigration per day, by era.</w:t>
       </w:r>
-      <w:ins w:id="88" w:author="Monica Alexander" w:date="2018-09-07T13:17:00Z">
+      <w:ins w:id="139" w:author="Monica Alexander" w:date="2018-09-07T13:17:00Z">
         <w:r>
           <w:rPr>
             <w:rFonts w:ascii="Times New Roman" w:hAnsi="Times New Roman" w:cs="Times New Roman"/>
@@ -2160,230 +2698,570 @@
           <w:t xml:space="preserve"> Note that the Obama era </w:t>
         </w:r>
       </w:ins>
-      <w:ins w:id="89" w:author="Monica Alexander" w:date="2018-09-07T13:18:00Z">
+      <w:ins w:id="140" w:author="Monica Alexander" w:date="2018-09-07T13:18:00Z">
         <w:r>
           <w:rPr>
             <w:rFonts w:ascii="Times New Roman" w:hAnsi="Times New Roman" w:cs="Times New Roman"/>
           </w:rPr>
-          <w:t xml:space="preserve">articles have been shifted by two years. </w:t>
-        </w:r>
-      </w:ins>
-      <w:bookmarkStart w:id="90" w:name="_GoBack"/>
-      <w:bookmarkEnd w:id="90"/>
-    </w:p>
-    <w:p>
-      <w:pPr>
-        <w:rPr>
-          <w:rFonts w:ascii="Times New Roman" w:hAnsi="Times New Roman" w:cs="Times New Roman"/>
-        </w:rPr>
-      </w:pPr>
-    </w:p>
-    <w:p>
-      <w:pPr>
-        <w:rPr>
+          <w:t>articles have been shifted by two years</w:t>
+        </w:r>
+      </w:ins>
+      <w:ins w:id="141" w:author="Monica Alexander" w:date="2018-09-07T17:31:00Z">
+        <w:r>
+          <w:rPr>
+            <w:rFonts w:ascii="Times New Roman" w:hAnsi="Times New Roman" w:cs="Times New Roman"/>
+          </w:rPr>
+          <w:t xml:space="preserve"> for comparison</w:t>
+        </w:r>
+      </w:ins>
+      <w:ins w:id="142" w:author="Monica Alexander" w:date="2018-09-07T17:24:00Z">
+        <w:r>
+          <w:rPr>
+            <w:rFonts w:ascii="Times New Roman" w:hAnsi="Times New Roman" w:cs="Times New Roman"/>
+          </w:rPr>
+          <w:t>, and the labeled events relate to the Trump era</w:t>
+        </w:r>
+      </w:ins>
+      <w:ins w:id="143" w:author="Monica Alexander" w:date="2018-09-07T13:18:00Z">
+        <w:r>
+          <w:rPr>
+            <w:rFonts w:ascii="Times New Roman" w:hAnsi="Times New Roman" w:cs="Times New Roman"/>
+          </w:rPr>
+          <w:t xml:space="preserve">. </w:t>
+        </w:r>
+      </w:ins>
+    </w:p>
+    <w:p>
+      <w:pPr>
+        <w:rPr>
+          <w:rFonts w:ascii="Times New Roman" w:hAnsi="Times New Roman" w:cs="Times New Roman"/>
+        </w:rPr>
+      </w:pPr>
+    </w:p>
+    <w:p>
+      <w:pPr>
+        <w:rPr>
+          <w:del w:id="144" w:author="Monica Alexander" w:date="2018-09-07T17:12:00Z"/>
           <w:rFonts w:ascii="Times New Roman" w:hAnsi="Times New Roman" w:cs="Times New Roman"/>
           <w:i/>
         </w:rPr>
       </w:pPr>
-      <w:r>
-        <w:rPr>
+      <w:del w:id="145" w:author="Monica Alexander" w:date="2018-09-07T17:12:00Z">
+        <w:r>
+          <w:rPr>
+            <w:rFonts w:ascii="Times New Roman" w:hAnsi="Times New Roman" w:cs="Times New Roman"/>
+            <w:i/>
+          </w:rPr>
+          <w:delText>Finding #2</w:delText>
+        </w:r>
+      </w:del>
+    </w:p>
+    <w:p>
+      <w:pPr>
+        <w:rPr>
+          <w:rFonts w:ascii="Times New Roman" w:hAnsi="Times New Roman" w:cs="Times New Roman"/>
+        </w:rPr>
+      </w:pPr>
+      <w:r>
+        <w:rPr>
+          <w:rFonts w:ascii="Times New Roman" w:hAnsi="Times New Roman" w:cs="Times New Roman"/>
+        </w:rPr>
+        <w:t xml:space="preserve">While day-to-day coverage of immigration is somewhat higher in the Trump era, a significant portion of the difference is driven by major news events. These include the election (large one-day spike in November 2016), the Muslim travel ban (gradual increase in early 2017 to a maximum </w:t>
+      </w:r>
+      <w:r>
+        <w:rPr>
+          <w:rFonts w:ascii="Times New Roman" w:hAnsi="Times New Roman" w:cs="Times New Roman"/>
+        </w:rPr>
+        <w:t>around</w:t>
+      </w:r>
+      <w:r>
+        <w:rPr>
+          <w:rFonts w:ascii="Times New Roman" w:hAnsi="Times New Roman" w:cs="Times New Roman"/>
+        </w:rPr>
+        <w:t xml:space="preserve"> February 1, when Executive Order 13769 was published), the plan to end the Deferred Action for Childhood Arrivals program (DACA, peaking </w:t>
+      </w:r>
+      <w:r>
+        <w:rPr>
+          <w:rFonts w:ascii="Times New Roman" w:hAnsi="Times New Roman" w:cs="Times New Roman"/>
+        </w:rPr>
+        <w:t xml:space="preserve">with the announcement of the plan </w:t>
+      </w:r>
+      <w:r>
+        <w:rPr>
+          <w:rFonts w:ascii="Times New Roman" w:hAnsi="Times New Roman" w:cs="Times New Roman"/>
+        </w:rPr>
+        <w:t>September 7, 2017</w:t>
+      </w:r>
+      <w:r>
+        <w:rPr>
+          <w:rFonts w:ascii="Times New Roman" w:hAnsi="Times New Roman" w:cs="Times New Roman"/>
+        </w:rPr>
+        <w:t xml:space="preserve"> and dominating coverage again in January 2018 as the courts</w:t>
+      </w:r>
+      <w:r>
+        <w:rPr>
+          <w:rFonts w:ascii="Times New Roman" w:hAnsi="Times New Roman" w:cs="Times New Roman"/>
+        </w:rPr>
+        <w:t xml:space="preserve"> began to block the plan</w:t>
+      </w:r>
+      <w:r>
+        <w:rPr>
+          <w:rFonts w:ascii="Times New Roman" w:hAnsi="Times New Roman" w:cs="Times New Roman"/>
+        </w:rPr>
+        <w:t>), and the family separation policy</w:t>
+      </w:r>
+      <w:r>
+        <w:rPr>
+          <w:rFonts w:ascii="Times New Roman" w:hAnsi="Times New Roman" w:cs="Times New Roman"/>
+        </w:rPr>
+        <w:t xml:space="preserve"> (peaking near the end of June, 2018)</w:t>
+      </w:r>
+      <w:r>
+        <w:rPr>
+          <w:rFonts w:ascii="Times New Roman" w:hAnsi="Times New Roman" w:cs="Times New Roman"/>
+        </w:rPr>
+        <w:t xml:space="preserve">. </w:t>
+      </w:r>
+    </w:p>
+    <w:p>
+      <w:pPr>
+        <w:rPr>
+          <w:rFonts w:ascii="Times New Roman" w:hAnsi="Times New Roman" w:cs="Times New Roman"/>
+        </w:rPr>
+      </w:pPr>
+    </w:p>
+    <w:p>
+      <w:pPr>
+        <w:rPr>
+          <w:rFonts w:ascii="Times New Roman" w:hAnsi="Times New Roman" w:cs="Times New Roman"/>
+        </w:rPr>
+      </w:pPr>
+      <w:r>
+        <w:rPr>
+          <w:rFonts w:ascii="Times New Roman" w:hAnsi="Times New Roman" w:cs="Times New Roman"/>
+        </w:rPr>
+        <w:t>One of the most obvious peaks in the Obama era, by contrast</w:t>
+      </w:r>
+      <w:r>
+        <w:rPr>
+          <w:rFonts w:ascii="Times New Roman" w:hAnsi="Times New Roman" w:cs="Times New Roman"/>
+        </w:rPr>
+        <w:t>, on April 15, 2007, was due to</w:t>
+      </w:r>
+      <w:r>
+        <w:rPr>
+          <w:rFonts w:ascii="Times New Roman" w:hAnsi="Times New Roman" w:cs="Times New Roman"/>
+        </w:rPr>
+        <w:t xml:space="preserve"> a deportation stay granted to a</w:t>
+      </w:r>
+      <w:r>
+        <w:rPr>
+          <w:rFonts w:ascii="Times New Roman" w:hAnsi="Times New Roman" w:cs="Times New Roman"/>
+        </w:rPr>
+        <w:t>n accused</w:t>
+      </w:r>
+      <w:r>
+        <w:rPr>
+          <w:rFonts w:ascii="Times New Roman" w:hAnsi="Times New Roman" w:cs="Times New Roman"/>
+        </w:rPr>
+        <w:t xml:space="preserve"> former Nazi </w:t>
+      </w:r>
+      <w:r>
+        <w:rPr>
+          <w:rFonts w:ascii="Times New Roman" w:hAnsi="Times New Roman" w:cs="Times New Roman"/>
+        </w:rPr>
+        <w:t>prison guard coinciding with the release of a report on undocumented immigrants by the Pew Hispanic Center.</w:t>
+      </w:r>
+    </w:p>
+    <w:p>
+      <w:pPr>
+        <w:rPr>
+          <w:rFonts w:ascii="Times New Roman" w:hAnsi="Times New Roman" w:cs="Times New Roman"/>
+        </w:rPr>
+      </w:pPr>
+    </w:p>
+    <w:p>
+      <w:pPr>
+        <w:rPr>
+          <w:rFonts w:ascii="Times New Roman" w:hAnsi="Times New Roman" w:cs="Times New Roman"/>
+        </w:rPr>
+      </w:pPr>
+      <w:del w:id="146" w:author="Monica Alexander" w:date="2018-09-07T19:23:00Z">
+        <w:r>
+          <w:rPr>
+            <w:rFonts w:ascii="Times New Roman" w:hAnsi="Times New Roman" w:cs="Times New Roman"/>
+            <w:noProof/>
+          </w:rPr>
+          <w:lastRenderedPageBreak/>
+          <w:drawing>
+            <wp:inline distT="0" distB="0" distL="0" distR="0" wp14:anchorId="40C1E25E" wp14:editId="4BAF175E">
+              <wp:extent cx="4852035" cy="3396425"/>
+              <wp:effectExtent l="0" t="0" r="0" b="7620"/>
+              <wp:docPr id="2" name="Picture 2"/>
+              <wp:cNvGraphicFramePr>
+                <a:graphicFrameLocks xmlns:a="http://schemas.openxmlformats.org/drawingml/2006/main" noChangeAspect="1"/>
+              </wp:cNvGraphicFramePr>
+              <a:graphic xmlns:a="http://schemas.openxmlformats.org/drawingml/2006/main">
+                <a:graphicData uri="http://schemas.openxmlformats.org/drawingml/2006/picture">
+                  <pic:pic xmlns:pic="http://schemas.openxmlformats.org/drawingml/2006/picture">
+                    <pic:nvPicPr>
+                      <pic:cNvPr id="2" name="sentiment_year.pdf"/>
+                      <pic:cNvPicPr/>
+                    </pic:nvPicPr>
+                    <pic:blipFill>
+                      <a:blip r:embed="rId12">
+                        <a:extLst>
+                          <a:ext uri="{28A0092B-C50C-407E-A947-70E740481C1C}">
+                            <a14:useLocalDpi xmlns:a14="http://schemas.microsoft.com/office/drawing/2010/main" val="0"/>
+                          </a:ext>
+                        </a:extLst>
+                      </a:blip>
+                      <a:stretch>
+                        <a:fillRect/>
+                      </a:stretch>
+                    </pic:blipFill>
+                    <pic:spPr>
+                      <a:xfrm>
+                        <a:off x="0" y="0"/>
+                        <a:ext cx="4855511" cy="3398858"/>
+                      </a:xfrm>
+                      <a:prstGeom prst="rect">
+                        <a:avLst/>
+                      </a:prstGeom>
+                    </pic:spPr>
+                  </pic:pic>
+                </a:graphicData>
+              </a:graphic>
+            </wp:inline>
+          </w:drawing>
+        </w:r>
+      </w:del>
+      <w:ins w:id="147" w:author="Monica Alexander" w:date="2018-09-07T21:04:00Z">
+        <w:r>
+          <w:rPr>
+            <w:rFonts w:ascii="Times New Roman" w:hAnsi="Times New Roman" w:cs="Times New Roman"/>
+            <w:noProof/>
+          </w:rPr>
+          <w:drawing>
+            <wp:inline distT="0" distB="0" distL="0" distR="0" wp14:anchorId="65876AAD" wp14:editId="15977903">
+              <wp:extent cx="6574083" cy="3834882"/>
+              <wp:effectExtent l="0" t="0" r="5080" b="635"/>
+              <wp:docPr id="6" name="Picture 6"/>
+              <wp:cNvGraphicFramePr>
+                <a:graphicFrameLocks xmlns:a="http://schemas.openxmlformats.org/drawingml/2006/main" noChangeAspect="1"/>
+              </wp:cNvGraphicFramePr>
+              <a:graphic xmlns:a="http://schemas.openxmlformats.org/drawingml/2006/main">
+                <a:graphicData uri="http://schemas.openxmlformats.org/drawingml/2006/picture">
+                  <pic:pic xmlns:pic="http://schemas.openxmlformats.org/drawingml/2006/picture">
+                    <pic:nvPicPr>
+                      <pic:cNvPr id="6" name="sentiment_day_pres.pdf"/>
+                      <pic:cNvPicPr/>
+                    </pic:nvPicPr>
+                    <pic:blipFill>
+                      <a:blip r:embed="rId13">
+                        <a:extLst>
+                          <a:ext uri="{28A0092B-C50C-407E-A947-70E740481C1C}">
+                            <a14:useLocalDpi xmlns:a14="http://schemas.microsoft.com/office/drawing/2010/main" val="0"/>
+                          </a:ext>
+                        </a:extLst>
+                      </a:blip>
+                      <a:stretch>
+                        <a:fillRect/>
+                      </a:stretch>
+                    </pic:blipFill>
+                    <pic:spPr>
+                      <a:xfrm>
+                        <a:off x="0" y="0"/>
+                        <a:ext cx="6576860" cy="3836502"/>
+                      </a:xfrm>
+                      <a:prstGeom prst="rect">
+                        <a:avLst/>
+                      </a:prstGeom>
+                    </pic:spPr>
+                  </pic:pic>
+                </a:graphicData>
+              </a:graphic>
+            </wp:inline>
+          </w:drawing>
+        </w:r>
+      </w:ins>
+    </w:p>
+    <w:p>
+      <w:pPr>
+        <w:rPr>
+          <w:rFonts w:ascii="Times New Roman" w:hAnsi="Times New Roman" w:cs="Times New Roman"/>
+        </w:rPr>
+      </w:pPr>
+      <w:r>
+        <w:rPr>
+          <w:rFonts w:ascii="Times New Roman" w:hAnsi="Times New Roman" w:cs="Times New Roman"/>
+        </w:rPr>
+        <w:t>Figure 2.</w:t>
+      </w:r>
+      <w:ins w:id="148" w:author="Monica Alexander" w:date="2018-09-07T19:23:00Z">
+        <w:r>
+          <w:rPr>
+            <w:rFonts w:ascii="Times New Roman" w:hAnsi="Times New Roman" w:cs="Times New Roman"/>
+          </w:rPr>
+          <w:t xml:space="preserve"> Average sentiment of daily migration news articles. </w:t>
+        </w:r>
+        <w:r>
+          <w:rPr>
+            <w:rFonts w:ascii="Times New Roman" w:hAnsi="Times New Roman" w:cs="Times New Roman"/>
+          </w:rPr>
+          <w:t>Note that the Obama era articles have been shifted by two years for comparison</w:t>
+        </w:r>
+        <w:r>
+          <w:rPr>
+            <w:rFonts w:ascii="Times New Roman" w:hAnsi="Times New Roman" w:cs="Times New Roman"/>
+          </w:rPr>
+          <w:t xml:space="preserve">. </w:t>
+        </w:r>
+      </w:ins>
+    </w:p>
+    <w:p>
+      <w:pPr>
+        <w:rPr>
+          <w:rFonts w:ascii="Times New Roman" w:hAnsi="Times New Roman" w:cs="Times New Roman"/>
+        </w:rPr>
+      </w:pPr>
+    </w:p>
+    <w:p>
+      <w:pPr>
+        <w:rPr>
+          <w:del w:id="149" w:author="Monica Alexander" w:date="2018-09-07T17:13:00Z"/>
           <w:rFonts w:ascii="Times New Roman" w:hAnsi="Times New Roman" w:cs="Times New Roman"/>
           <w:i/>
         </w:rPr>
-        <w:t>Finding #2</w:t>
-      </w:r>
-    </w:p>
-    <w:p>
-      <w:pPr>
-        <w:rPr>
-          <w:rFonts w:ascii="Times New Roman" w:hAnsi="Times New Roman" w:cs="Times New Roman"/>
-        </w:rPr>
-      </w:pPr>
-      <w:r>
-        <w:rPr>
-          <w:rFonts w:ascii="Times New Roman" w:hAnsi="Times New Roman" w:cs="Times New Roman"/>
-        </w:rPr>
-        <w:t xml:space="preserve">While day-to-day coverage of immigration is somewhat higher in the Trump era, a significant portion of the difference is driven by major news events. These include the election (large one-day spike in November 2016), the Muslim travel ban (gradual increase in early 2017 to a maximum </w:t>
-      </w:r>
-      <w:r>
-        <w:rPr>
-          <w:rFonts w:ascii="Times New Roman" w:hAnsi="Times New Roman" w:cs="Times New Roman"/>
-        </w:rPr>
-        <w:t>around</w:t>
-      </w:r>
-      <w:r>
-        <w:rPr>
-          <w:rFonts w:ascii="Times New Roman" w:hAnsi="Times New Roman" w:cs="Times New Roman"/>
-        </w:rPr>
-        <w:t xml:space="preserve"> February 1, when Executive Order 13769 was published), the plan to end the Deferred Action for Childhood Arrivals program (DACA, peaking </w:t>
-      </w:r>
-      <w:r>
-        <w:rPr>
-          <w:rFonts w:ascii="Times New Roman" w:hAnsi="Times New Roman" w:cs="Times New Roman"/>
-        </w:rPr>
-        <w:t xml:space="preserve">with the announcement of the plan </w:t>
-      </w:r>
-      <w:r>
-        <w:rPr>
-          <w:rFonts w:ascii="Times New Roman" w:hAnsi="Times New Roman" w:cs="Times New Roman"/>
-        </w:rPr>
-        <w:t>September 7, 2017</w:t>
-      </w:r>
-      <w:r>
-        <w:rPr>
-          <w:rFonts w:ascii="Times New Roman" w:hAnsi="Times New Roman" w:cs="Times New Roman"/>
-        </w:rPr>
-        <w:t xml:space="preserve"> and dominating coverage again in January 2018 as the courts</w:t>
-      </w:r>
-      <w:r>
-        <w:rPr>
-          <w:rFonts w:ascii="Times New Roman" w:hAnsi="Times New Roman" w:cs="Times New Roman"/>
-        </w:rPr>
-        <w:t xml:space="preserve"> began to block the plan</w:t>
-      </w:r>
-      <w:r>
-        <w:rPr>
-          <w:rFonts w:ascii="Times New Roman" w:hAnsi="Times New Roman" w:cs="Times New Roman"/>
-        </w:rPr>
-        <w:t>), and the family separation policy</w:t>
-      </w:r>
-      <w:r>
-        <w:rPr>
-          <w:rFonts w:ascii="Times New Roman" w:hAnsi="Times New Roman" w:cs="Times New Roman"/>
-        </w:rPr>
-        <w:t xml:space="preserve"> (peaking near the end of June, 2018)</w:t>
-      </w:r>
-      <w:r>
-        <w:rPr>
-          <w:rFonts w:ascii="Times New Roman" w:hAnsi="Times New Roman" w:cs="Times New Roman"/>
-        </w:rPr>
-        <w:t xml:space="preserve">. </w:t>
-      </w:r>
-    </w:p>
-    <w:p>
-      <w:pPr>
-        <w:rPr>
-          <w:rFonts w:ascii="Times New Roman" w:hAnsi="Times New Roman" w:cs="Times New Roman"/>
-        </w:rPr>
-      </w:pPr>
-    </w:p>
-    <w:p>
-      <w:pPr>
-        <w:rPr>
-          <w:rFonts w:ascii="Times New Roman" w:hAnsi="Times New Roman" w:cs="Times New Roman"/>
-        </w:rPr>
-      </w:pPr>
-      <w:r>
-        <w:rPr>
-          <w:rFonts w:ascii="Times New Roman" w:hAnsi="Times New Roman" w:cs="Times New Roman"/>
-        </w:rPr>
-        <w:t>One of the most obvious peaks in the Obama era, by contrast</w:t>
-      </w:r>
-      <w:r>
-        <w:rPr>
-          <w:rFonts w:ascii="Times New Roman" w:hAnsi="Times New Roman" w:cs="Times New Roman"/>
-        </w:rPr>
-        <w:t>, on April 15, 2007, was due to</w:t>
-      </w:r>
-      <w:r>
-        <w:rPr>
-          <w:rFonts w:ascii="Times New Roman" w:hAnsi="Times New Roman" w:cs="Times New Roman"/>
-        </w:rPr>
-        <w:t xml:space="preserve"> a deportation stay granted to a</w:t>
-      </w:r>
-      <w:r>
-        <w:rPr>
-          <w:rFonts w:ascii="Times New Roman" w:hAnsi="Times New Roman" w:cs="Times New Roman"/>
-        </w:rPr>
-        <w:t>n accused</w:t>
-      </w:r>
-      <w:r>
-        <w:rPr>
-          <w:rFonts w:ascii="Times New Roman" w:hAnsi="Times New Roman" w:cs="Times New Roman"/>
-        </w:rPr>
-        <w:t xml:space="preserve"> former Nazi </w:t>
-      </w:r>
-      <w:r>
-        <w:rPr>
-          <w:rFonts w:ascii="Times New Roman" w:hAnsi="Times New Roman" w:cs="Times New Roman"/>
-        </w:rPr>
-        <w:t>prison guard coinciding with the release of a report on undocumented immigrants by the Pew Hispanic Center.</w:t>
-      </w:r>
-    </w:p>
-    <w:p>
-      <w:pPr>
-        <w:rPr>
-          <w:rFonts w:ascii="Times New Roman" w:hAnsi="Times New Roman" w:cs="Times New Roman"/>
-        </w:rPr>
-      </w:pPr>
-    </w:p>
-    <w:p>
-      <w:pPr>
-        <w:rPr>
-          <w:rFonts w:ascii="Times New Roman" w:hAnsi="Times New Roman" w:cs="Times New Roman"/>
-        </w:rPr>
-      </w:pPr>
-      <w:r>
-        <w:rPr>
-          <w:rFonts w:ascii="Times New Roman" w:hAnsi="Times New Roman" w:cs="Times New Roman"/>
-          <w:noProof/>
-        </w:rPr>
-        <w:lastRenderedPageBreak/>
-        <w:drawing>
-          <wp:inline distT="0" distB="0" distL="0" distR="0" wp14:anchorId="40C1E25E" wp14:editId="1FDF40D4">
-            <wp:extent cx="4852035" cy="3396425"/>
-            <wp:effectExtent l="0" t="0" r="0" b="7620"/>
-            <wp:docPr id="2" name="Picture 2"/>
-            <wp:cNvGraphicFramePr>
-              <a:graphicFrameLocks xmlns:a="http://schemas.openxmlformats.org/drawingml/2006/main" noChangeAspect="1"/>
-            </wp:cNvGraphicFramePr>
-            <a:graphic xmlns:a="http://schemas.openxmlformats.org/drawingml/2006/main">
-              <a:graphicData uri="http://schemas.openxmlformats.org/drawingml/2006/picture">
-                <pic:pic xmlns:pic="http://schemas.openxmlformats.org/drawingml/2006/picture">
-                  <pic:nvPicPr>
-                    <pic:cNvPr id="2" name="sentiment_year.pdf"/>
-                    <pic:cNvPicPr/>
-                  </pic:nvPicPr>
-                  <pic:blipFill>
-                    <a:blip r:embed="rId8">
-                      <a:extLst>
-                        <a:ext uri="{28A0092B-C50C-407E-A947-70E740481C1C}">
-                          <a14:useLocalDpi xmlns:a14="http://schemas.microsoft.com/office/drawing/2010/main" val="0"/>
-                        </a:ext>
-                      </a:extLst>
-                    </a:blip>
-                    <a:stretch>
-                      <a:fillRect/>
-                    </a:stretch>
-                  </pic:blipFill>
-                  <pic:spPr>
-                    <a:xfrm>
-                      <a:off x="0" y="0"/>
-                      <a:ext cx="4855511" cy="3398858"/>
-                    </a:xfrm>
-                    <a:prstGeom prst="rect">
-                      <a:avLst/>
-                    </a:prstGeom>
-                  </pic:spPr>
-                </pic:pic>
-              </a:graphicData>
-            </a:graphic>
-          </wp:inline>
-        </w:drawing>
-      </w:r>
-    </w:p>
-    <w:p>
-      <w:pPr>
-        <w:rPr>
-          <w:rFonts w:ascii="Times New Roman" w:hAnsi="Times New Roman" w:cs="Times New Roman"/>
-        </w:rPr>
-      </w:pPr>
-      <w:r>
-        <w:rPr>
-          <w:rFonts w:ascii="Times New Roman" w:hAnsi="Times New Roman" w:cs="Times New Roman"/>
-        </w:rPr>
-        <w:t>Figure 2.</w:t>
-      </w:r>
+      </w:pPr>
+      <w:ins w:id="150" w:author="Monica Alexander" w:date="2018-09-07T18:36:00Z">
+        <w:r>
+          <w:rPr>
+            <w:rFonts w:ascii="Times New Roman" w:hAnsi="Times New Roman" w:cs="Times New Roman"/>
+          </w:rPr>
+          <w:t xml:space="preserve">Sentiment analysis also shows the stark contrast in migration-related reporting in the Trump era compared </w:t>
+        </w:r>
+        <w:r>
+          <w:rPr>
+            <w:rFonts w:ascii="Times New Roman" w:hAnsi="Times New Roman" w:cs="Times New Roman"/>
+          </w:rPr>
+          <w:t xml:space="preserve">to the Obama era (Figure 2). </w:t>
+        </w:r>
+      </w:ins>
+      <w:ins w:id="151" w:author="Monica Alexander" w:date="2018-09-07T18:37:00Z">
+        <w:r>
+          <w:rPr>
+            <w:rFonts w:ascii="Times New Roman" w:hAnsi="Times New Roman" w:cs="Times New Roman"/>
+          </w:rPr>
+          <w:t xml:space="preserve">In general migration articles contain more negative words than in the more recent presidential period. </w:t>
+        </w:r>
+      </w:ins>
+      <w:del w:id="152" w:author="Monica Alexander" w:date="2018-09-07T17:13:00Z">
+        <w:r>
+          <w:rPr>
+            <w:rFonts w:ascii="Times New Roman" w:hAnsi="Times New Roman" w:cs="Times New Roman"/>
+            <w:i/>
+          </w:rPr>
+          <w:delText>Finding #3</w:delText>
+        </w:r>
+      </w:del>
+    </w:p>
+    <w:p>
+      <w:pPr>
+        <w:rPr>
+          <w:ins w:id="153" w:author="Monica Alexander" w:date="2018-09-07T21:13:00Z"/>
+          <w:rFonts w:ascii="Times New Roman" w:hAnsi="Times New Roman" w:cs="Times New Roman"/>
+        </w:rPr>
+      </w:pPr>
+      <w:r>
+        <w:rPr>
+          <w:rFonts w:ascii="Times New Roman" w:hAnsi="Times New Roman" w:cs="Times New Roman"/>
+        </w:rPr>
+        <w:t xml:space="preserve">Sentiment analysis indicates, too, that </w:t>
+      </w:r>
+      <w:r>
+        <w:rPr>
+          <w:rFonts w:ascii="Times New Roman" w:hAnsi="Times New Roman" w:cs="Times New Roman"/>
+        </w:rPr>
+        <w:t xml:space="preserve">the Trump era media environment on immigration is marked by unusual events. In this case, we see that sentiment is relatively constant, with the notable exception of coverage of the Muslim travel ban and the family separation policy. </w:t>
+      </w:r>
+      <w:r>
+        <w:rPr>
+          <w:rFonts w:ascii="Times New Roman" w:hAnsi="Times New Roman" w:cs="Times New Roman"/>
+        </w:rPr>
+        <w:t xml:space="preserve">Other </w:t>
+      </w:r>
+      <w:r>
+        <w:rPr>
+          <w:rFonts w:ascii="Times New Roman" w:hAnsi="Times New Roman" w:cs="Times New Roman"/>
+        </w:rPr>
+        <w:t xml:space="preserve">negative peaks occurred around </w:t>
+      </w:r>
+      <w:r>
+        <w:rPr>
+          <w:rFonts w:ascii="Times New Roman" w:hAnsi="Times New Roman" w:cs="Times New Roman"/>
+        </w:rPr>
+        <w:t xml:space="preserve">two </w:t>
+      </w:r>
+      <w:r>
+        <w:rPr>
+          <w:rFonts w:ascii="Times New Roman" w:hAnsi="Times New Roman" w:cs="Times New Roman"/>
+        </w:rPr>
+        <w:t xml:space="preserve">terrorist incidents (September </w:t>
+      </w:r>
+      <w:r>
+        <w:rPr>
+          <w:rFonts w:ascii="Times New Roman" w:hAnsi="Times New Roman" w:cs="Times New Roman"/>
+        </w:rPr>
+        <w:t>17-</w:t>
+      </w:r>
+      <w:r>
+        <w:rPr>
+          <w:rFonts w:ascii="Times New Roman" w:hAnsi="Times New Roman" w:cs="Times New Roman"/>
+        </w:rPr>
+        <w:t xml:space="preserve">19, 2016 and </w:t>
+      </w:r>
+      <w:r>
+        <w:rPr>
+          <w:rFonts w:ascii="Times New Roman" w:hAnsi="Times New Roman" w:cs="Times New Roman"/>
+        </w:rPr>
+        <w:t>October 3</w:t>
+      </w:r>
+      <w:r>
+        <w:rPr>
+          <w:rFonts w:ascii="Times New Roman" w:hAnsi="Times New Roman" w:cs="Times New Roman"/>
+        </w:rPr>
+        <w:t>1, 2017)</w:t>
+      </w:r>
+      <w:r>
+        <w:rPr>
+          <w:rFonts w:ascii="Times New Roman" w:hAnsi="Times New Roman" w:cs="Times New Roman"/>
+        </w:rPr>
+        <w:t>.</w:t>
+      </w:r>
+      <w:r>
+        <w:rPr>
+          <w:rFonts w:ascii="Times New Roman" w:hAnsi="Times New Roman" w:cs="Times New Roman"/>
+        </w:rPr>
+        <w:t xml:space="preserve"> </w:t>
+      </w:r>
+      <w:commentRangeStart w:id="154"/>
+      <w:r>
+        <w:rPr>
+          <w:rFonts w:ascii="Times New Roman" w:hAnsi="Times New Roman" w:cs="Times New Roman"/>
+        </w:rPr>
+        <w:t>(I feel like this might just be telling us how sentiment analysis works – things that are violent (or rhetorically violent) get coded as more negative.)</w:t>
+      </w:r>
+      <w:commentRangeEnd w:id="154"/>
+      <w:r>
+        <w:rPr>
+          <w:rStyle w:val="CommentReference"/>
+        </w:rPr>
+        <w:commentReference w:id="154"/>
+      </w:r>
+    </w:p>
+    <w:p>
+      <w:pPr>
+        <w:rPr>
+          <w:ins w:id="155" w:author="Monica Alexander" w:date="2018-09-07T21:13:00Z"/>
+          <w:rFonts w:ascii="Times New Roman" w:hAnsi="Times New Roman" w:cs="Times New Roman"/>
+        </w:rPr>
+      </w:pPr>
+    </w:p>
+    <w:p>
+      <w:pPr>
+        <w:rPr>
+          <w:ins w:id="156" w:author="Monica Alexander" w:date="2018-09-07T21:13:00Z"/>
+          <w:rFonts w:ascii="Times New Roman" w:hAnsi="Times New Roman" w:cs="Times New Roman"/>
+        </w:rPr>
+      </w:pPr>
+      <w:ins w:id="157" w:author="Monica Alexander" w:date="2018-09-07T21:13:00Z">
+        <w:r>
+          <w:rPr>
+            <w:rFonts w:ascii="Times New Roman" w:hAnsi="Times New Roman" w:cs="Times New Roman"/>
+            <w:highlight w:val="yellow"/>
+            <w:rPrChange w:id="158" w:author="Monica Alexander" w:date="2018-09-07T21:13:00Z">
+              <w:rPr>
+                <w:rFonts w:ascii="Times New Roman" w:hAnsi="Times New Roman" w:cs="Times New Roman"/>
+              </w:rPr>
+            </w:rPrChange>
+          </w:rPr>
+          <w:t>Consider including this chart?</w:t>
+        </w:r>
+      </w:ins>
+      <w:ins w:id="159" w:author="Monica Alexander" w:date="2018-09-07T21:14:00Z">
+        <w:r>
+          <w:rPr>
+            <w:rFonts w:ascii="Times New Roman" w:hAnsi="Times New Roman" w:cs="Times New Roman"/>
+          </w:rPr>
+          <w:t xml:space="preserve"> Important words for four selected months </w:t>
+        </w:r>
+      </w:ins>
+    </w:p>
+    <w:p>
+      <w:pPr>
+        <w:rPr>
+          <w:ins w:id="160" w:author="Monica Alexander" w:date="2018-09-07T21:13:00Z"/>
+          <w:rFonts w:ascii="Times New Roman" w:hAnsi="Times New Roman" w:cs="Times New Roman"/>
+        </w:rPr>
+      </w:pPr>
+    </w:p>
+    <w:p>
+      <w:pPr>
+        <w:rPr>
+          <w:rFonts w:ascii="Times New Roman" w:hAnsi="Times New Roman" w:cs="Times New Roman"/>
+        </w:rPr>
+      </w:pPr>
+      <w:ins w:id="161" w:author="Monica Alexander" w:date="2018-09-07T21:13:00Z">
+        <w:r>
+          <w:rPr>
+            <w:rFonts w:ascii="Times New Roman" w:hAnsi="Times New Roman" w:cs="Times New Roman"/>
+            <w:noProof/>
+          </w:rPr>
+          <w:lastRenderedPageBreak/>
+          <w:drawing>
+            <wp:inline distT="0" distB="0" distL="0" distR="0" wp14:anchorId="5839FCA3" wp14:editId="03EC7D7B">
+              <wp:extent cx="6747641" cy="5623034"/>
+              <wp:effectExtent l="0" t="0" r="0" b="3175"/>
+              <wp:docPr id="7" name="Picture 7"/>
+              <wp:cNvGraphicFramePr>
+                <a:graphicFrameLocks xmlns:a="http://schemas.openxmlformats.org/drawingml/2006/main" noChangeAspect="1"/>
+              </wp:cNvGraphicFramePr>
+              <a:graphic xmlns:a="http://schemas.openxmlformats.org/drawingml/2006/main">
+                <a:graphicData uri="http://schemas.openxmlformats.org/drawingml/2006/picture">
+                  <pic:pic xmlns:pic="http://schemas.openxmlformats.org/drawingml/2006/picture">
+                    <pic:nvPicPr>
+                      <pic:cNvPr id="7" name="tf_idf_month_barplot_select.pdf"/>
+                      <pic:cNvPicPr/>
+                    </pic:nvPicPr>
+                    <pic:blipFill>
+                      <a:blip r:embed="rId14">
+                        <a:extLst>
+                          <a:ext uri="{28A0092B-C50C-407E-A947-70E740481C1C}">
+                            <a14:useLocalDpi xmlns:a14="http://schemas.microsoft.com/office/drawing/2010/main" val="0"/>
+                          </a:ext>
+                        </a:extLst>
+                      </a:blip>
+                      <a:stretch>
+                        <a:fillRect/>
+                      </a:stretch>
+                    </pic:blipFill>
+                    <pic:spPr>
+                      <a:xfrm>
+                        <a:off x="0" y="0"/>
+                        <a:ext cx="6762295" cy="5635246"/>
+                      </a:xfrm>
+                      <a:prstGeom prst="rect">
+                        <a:avLst/>
+                      </a:prstGeom>
+                    </pic:spPr>
+                  </pic:pic>
+                </a:graphicData>
+              </a:graphic>
+            </wp:inline>
+          </w:drawing>
+        </w:r>
+      </w:ins>
     </w:p>
     <w:p>
       <w:pPr>
@@ -2399,112 +3277,12 @@
           <w:i/>
         </w:rPr>
       </w:pPr>
+      <w:commentRangeStart w:id="162"/>
       <w:r>
         <w:rPr>
           <w:rFonts w:ascii="Times New Roman" w:hAnsi="Times New Roman" w:cs="Times New Roman"/>
           <w:i/>
         </w:rPr>
-        <w:t>Finding #3</w:t>
-      </w:r>
-    </w:p>
-    <w:p>
-      <w:pPr>
-        <w:rPr>
-          <w:rFonts w:ascii="Times New Roman" w:hAnsi="Times New Roman" w:cs="Times New Roman"/>
-        </w:rPr>
-      </w:pPr>
-      <w:r>
-        <w:rPr>
-          <w:rFonts w:ascii="Times New Roman" w:hAnsi="Times New Roman" w:cs="Times New Roman"/>
-        </w:rPr>
-        <w:t xml:space="preserve">Sentiment analysis indicates, too, that </w:t>
-      </w:r>
-      <w:r>
-        <w:rPr>
-          <w:rFonts w:ascii="Times New Roman" w:hAnsi="Times New Roman" w:cs="Times New Roman"/>
-        </w:rPr>
-        <w:t xml:space="preserve">the Trump era media environment on immigration is marked by unusual events. In this case, we see that sentiment is relatively constant, with the notable exception of coverage of the Muslim travel ban and the family separation policy. </w:t>
-      </w:r>
-      <w:r>
-        <w:rPr>
-          <w:rFonts w:ascii="Times New Roman" w:hAnsi="Times New Roman" w:cs="Times New Roman"/>
-        </w:rPr>
-        <w:t xml:space="preserve">Other </w:t>
-      </w:r>
-      <w:r>
-        <w:rPr>
-          <w:rFonts w:ascii="Times New Roman" w:hAnsi="Times New Roman" w:cs="Times New Roman"/>
-        </w:rPr>
-        <w:t xml:space="preserve">negative peaks occurred around </w:t>
-      </w:r>
-      <w:r>
-        <w:rPr>
-          <w:rFonts w:ascii="Times New Roman" w:hAnsi="Times New Roman" w:cs="Times New Roman"/>
-        </w:rPr>
-        <w:t xml:space="preserve">two </w:t>
-      </w:r>
-      <w:r>
-        <w:rPr>
-          <w:rFonts w:ascii="Times New Roman" w:hAnsi="Times New Roman" w:cs="Times New Roman"/>
-        </w:rPr>
-        <w:t xml:space="preserve">terrorist incidents (September </w:t>
-      </w:r>
-      <w:r>
-        <w:rPr>
-          <w:rFonts w:ascii="Times New Roman" w:hAnsi="Times New Roman" w:cs="Times New Roman"/>
-        </w:rPr>
-        <w:t>17-</w:t>
-      </w:r>
-      <w:r>
-        <w:rPr>
-          <w:rFonts w:ascii="Times New Roman" w:hAnsi="Times New Roman" w:cs="Times New Roman"/>
-        </w:rPr>
-        <w:t xml:space="preserve">19, 2016 and </w:t>
-      </w:r>
-      <w:r>
-        <w:rPr>
-          <w:rFonts w:ascii="Times New Roman" w:hAnsi="Times New Roman" w:cs="Times New Roman"/>
-        </w:rPr>
-        <w:t>October 3</w:t>
-      </w:r>
-      <w:r>
-        <w:rPr>
-          <w:rFonts w:ascii="Times New Roman" w:hAnsi="Times New Roman" w:cs="Times New Roman"/>
-        </w:rPr>
-        <w:t>1, 2017)</w:t>
-      </w:r>
-      <w:r>
-        <w:rPr>
-          <w:rFonts w:ascii="Times New Roman" w:hAnsi="Times New Roman" w:cs="Times New Roman"/>
-        </w:rPr>
-        <w:t>.</w:t>
-      </w:r>
-      <w:r>
-        <w:rPr>
-          <w:rFonts w:ascii="Times New Roman" w:hAnsi="Times New Roman" w:cs="Times New Roman"/>
-        </w:rPr>
-        <w:t xml:space="preserve"> (I feel like this might just be telling us how sentiment analysis works – things that are violent (or rhetorically violent) get coded as more negative.)</w:t>
-      </w:r>
-    </w:p>
-    <w:p>
-      <w:pPr>
-        <w:rPr>
-          <w:rFonts w:ascii="Times New Roman" w:hAnsi="Times New Roman" w:cs="Times New Roman"/>
-        </w:rPr>
-      </w:pPr>
-    </w:p>
-    <w:p>
-      <w:pPr>
-        <w:rPr>
-          <w:rFonts w:ascii="Times New Roman" w:hAnsi="Times New Roman" w:cs="Times New Roman"/>
-          <w:i/>
-        </w:rPr>
-      </w:pPr>
-      <w:r>
-        <w:rPr>
-          <w:rFonts w:ascii="Times New Roman" w:hAnsi="Times New Roman" w:cs="Times New Roman"/>
-          <w:i/>
-        </w:rPr>
         <w:t>Finding #4</w:t>
       </w:r>
     </w:p>
@@ -2525,6 +3303,13 @@
           <w:rFonts w:ascii="Times New Roman" w:hAnsi="Times New Roman" w:cs="Times New Roman"/>
         </w:rPr>
         <w:t>I would hypothesize more topics in the Obama era</w:t>
+      </w:r>
+      <w:commentRangeEnd w:id="162"/>
+      <w:r>
+        <w:rPr>
+          <w:rStyle w:val="CommentReference"/>
+        </w:rPr>
+        <w:commentReference w:id="162"/>
       </w:r>
     </w:p>
     <w:p>
@@ -2540,6 +3325,7 @@
           <w:tab w:val="left" w:pos="4195"/>
         </w:tabs>
         <w:rPr>
+          <w:del w:id="163" w:author="Monica Alexander" w:date="2018-09-07T19:24:00Z"/>
           <w:rFonts w:ascii="Times New Roman" w:hAnsi="Times New Roman" w:cs="Times New Roman"/>
           <w:b/>
         </w:rPr>
@@ -2549,8 +3335,17 @@
           <w:rFonts w:ascii="Times New Roman" w:hAnsi="Times New Roman" w:cs="Times New Roman"/>
           <w:b/>
         </w:rPr>
-        <w:t>Further research and expected results</w:t>
-      </w:r>
+        <w:t>Further research</w:t>
+      </w:r>
+      <w:del w:id="164" w:author="Monica Alexander" w:date="2018-09-07T19:20:00Z">
+        <w:r>
+          <w:rPr>
+            <w:rFonts w:ascii="Times New Roman" w:hAnsi="Times New Roman" w:cs="Times New Roman"/>
+            <w:b/>
+          </w:rPr>
+          <w:delText xml:space="preserve"> and expected results</w:delText>
+        </w:r>
+      </w:del>
       <w:r>
         <w:rPr>
           <w:rFonts w:ascii="Times New Roman" w:hAnsi="Times New Roman" w:cs="Times New Roman"/>
@@ -2558,26 +3353,171 @@
         </w:rPr>
         <w:tab/>
       </w:r>
-    </w:p>
-    <w:p>
-      <w:pPr>
-        <w:rPr>
-          <w:rFonts w:ascii="Times New Roman" w:hAnsi="Times New Roman" w:cs="Times New Roman"/>
-        </w:rPr>
-      </w:pPr>
-    </w:p>
-    <w:p>
-      <w:pPr>
-        <w:rPr>
-          <w:rFonts w:ascii="Times New Roman" w:hAnsi="Times New Roman" w:cs="Times New Roman"/>
-        </w:rPr>
-      </w:pPr>
-      <w:r>
-        <w:rPr>
-          <w:rFonts w:ascii="Times New Roman" w:hAnsi="Times New Roman" w:cs="Times New Roman"/>
-        </w:rPr>
-        <w:t>What will the Twitter link be? What kind of thing might we be looking for?</w:t>
-      </w:r>
+      <w:ins w:id="165" w:author="Monica Alexander" w:date="2018-09-07T19:25:00Z">
+        <w:r>
+          <w:rPr>
+            <w:rFonts w:ascii="Times New Roman" w:hAnsi="Times New Roman" w:cs="Times New Roman"/>
+          </w:rPr>
+          <w:tab/>
+        </w:r>
+      </w:ins>
+    </w:p>
+    <w:p>
+      <w:pPr>
+        <w:tabs>
+          <w:tab w:val="left" w:pos="4195"/>
+        </w:tabs>
+        <w:rPr>
+          <w:rFonts w:ascii="Times New Roman" w:hAnsi="Times New Roman" w:cs="Times New Roman"/>
+        </w:rPr>
+        <w:pPrChange w:id="166" w:author="Monica Alexander" w:date="2018-09-07T19:24:00Z">
+          <w:pPr/>
+        </w:pPrChange>
+      </w:pPr>
+    </w:p>
+    <w:p>
+      <w:pPr>
+        <w:rPr>
+          <w:rFonts w:ascii="Times New Roman" w:hAnsi="Times New Roman" w:cs="Times New Roman"/>
+        </w:rPr>
+      </w:pPr>
+      <w:del w:id="167" w:author="Monica Alexander" w:date="2018-09-07T18:41:00Z">
+        <w:r>
+          <w:rPr>
+            <w:rFonts w:ascii="Times New Roman" w:hAnsi="Times New Roman" w:cs="Times New Roman"/>
+          </w:rPr>
+          <w:delText>What will the Twitter link be? What kind of thing might we be looking for?</w:delText>
+        </w:r>
+      </w:del>
+      <w:ins w:id="168" w:author="Monica Alexander" w:date="2018-09-07T18:41:00Z">
+        <w:r>
+          <w:rPr>
+            <w:rFonts w:ascii="Times New Roman" w:hAnsi="Times New Roman" w:cs="Times New Roman"/>
+          </w:rPr>
+          <w:t xml:space="preserve">We have collected a dataset of over 21,000 migration-related news articles and </w:t>
+        </w:r>
+      </w:ins>
+      <w:ins w:id="169" w:author="Monica Alexander" w:date="2018-09-07T18:42:00Z">
+        <w:r>
+          <w:rPr>
+            <w:rFonts w:ascii="Times New Roman" w:hAnsi="Times New Roman" w:cs="Times New Roman"/>
+          </w:rPr>
+          <w:t xml:space="preserve">parsed the information to get in </w:t>
+        </w:r>
+      </w:ins>
+      <w:ins w:id="170" w:author="Monica Alexander" w:date="2018-09-07T18:44:00Z">
+        <w:r>
+          <w:rPr>
+            <w:rFonts w:ascii="Times New Roman" w:hAnsi="Times New Roman" w:cs="Times New Roman"/>
+          </w:rPr>
+          <w:t xml:space="preserve">a format that is suitable for text analysis. </w:t>
+        </w:r>
+      </w:ins>
+      <w:ins w:id="171" w:author="Monica Alexander" w:date="2018-09-07T18:47:00Z">
+        <w:r>
+          <w:rPr>
+            <w:rFonts w:ascii="Times New Roman" w:hAnsi="Times New Roman" w:cs="Times New Roman"/>
+          </w:rPr>
+          <w:t xml:space="preserve">Our next stage of data collection </w:t>
+        </w:r>
+      </w:ins>
+      <w:ins w:id="172" w:author="Monica Alexander" w:date="2018-09-07T18:48:00Z">
+        <w:r>
+          <w:rPr>
+            <w:rFonts w:ascii="Times New Roman" w:hAnsi="Times New Roman" w:cs="Times New Roman"/>
+          </w:rPr>
+          <w:t xml:space="preserve">will involve extracting past tweets over the period of the first two </w:t>
+        </w:r>
+      </w:ins>
+      <w:ins w:id="173" w:author="Monica Alexander" w:date="2018-09-07T18:51:00Z">
+        <w:r>
+          <w:rPr>
+            <w:rFonts w:ascii="Times New Roman" w:hAnsi="Times New Roman" w:cs="Times New Roman"/>
+          </w:rPr>
+          <w:t xml:space="preserve">years of Trump’s presidency. </w:t>
+        </w:r>
+        <w:r>
+          <w:rPr>
+            <w:rFonts w:ascii="Times New Roman" w:hAnsi="Times New Roman" w:cs="Times New Roman"/>
+          </w:rPr>
+          <w:t xml:space="preserve">Analysis will then </w:t>
+        </w:r>
+      </w:ins>
+      <w:ins w:id="174" w:author="Monica Alexander" w:date="2018-09-07T19:02:00Z">
+        <w:r>
+          <w:rPr>
+            <w:rFonts w:ascii="Times New Roman" w:hAnsi="Times New Roman" w:cs="Times New Roman"/>
+          </w:rPr>
+          <w:t>focus on looking at concurrent patter</w:t>
+        </w:r>
+        <w:r>
+          <w:rPr>
+            <w:rFonts w:ascii="Times New Roman" w:hAnsi="Times New Roman" w:cs="Times New Roman"/>
+          </w:rPr>
+          <w:t xml:space="preserve">ns in the two datasets. In particular, we are interested in seeing how </w:t>
+        </w:r>
+      </w:ins>
+      <w:ins w:id="175" w:author="Monica Alexander" w:date="2018-09-07T19:17:00Z">
+        <w:r>
+          <w:rPr>
+            <w:rFonts w:ascii="Times New Roman" w:hAnsi="Times New Roman" w:cs="Times New Roman"/>
+          </w:rPr>
+          <w:t>sentiment in public opinion</w:t>
+        </w:r>
+      </w:ins>
+      <w:ins w:id="176" w:author="Monica Alexander" w:date="2018-09-07T19:20:00Z">
+        <w:r>
+          <w:rPr>
+            <w:rFonts w:ascii="Times New Roman" w:hAnsi="Times New Roman" w:cs="Times New Roman"/>
+          </w:rPr>
+          <w:t>,</w:t>
+        </w:r>
+      </w:ins>
+      <w:ins w:id="177" w:author="Monica Alexander" w:date="2018-09-07T19:17:00Z">
+        <w:r>
+          <w:rPr>
+            <w:rFonts w:ascii="Times New Roman" w:hAnsi="Times New Roman" w:cs="Times New Roman"/>
+          </w:rPr>
+          <w:t xml:space="preserve"> as measured by social media data</w:t>
+        </w:r>
+      </w:ins>
+      <w:ins w:id="178" w:author="Monica Alexander" w:date="2018-09-07T19:20:00Z">
+        <w:r>
+          <w:rPr>
+            <w:rFonts w:ascii="Times New Roman" w:hAnsi="Times New Roman" w:cs="Times New Roman"/>
+          </w:rPr>
+          <w:t>,</w:t>
+        </w:r>
+      </w:ins>
+      <w:ins w:id="179" w:author="Monica Alexander" w:date="2018-09-07T19:17:00Z">
+        <w:r>
+          <w:rPr>
+            <w:rFonts w:ascii="Times New Roman" w:hAnsi="Times New Roman" w:cs="Times New Roman"/>
+          </w:rPr>
+          <w:t xml:space="preserve"> changes in response to migration-r</w:t>
+        </w:r>
+        <w:r>
+          <w:rPr>
+            <w:rFonts w:ascii="Times New Roman" w:hAnsi="Times New Roman" w:cs="Times New Roman"/>
+          </w:rPr>
+          <w:t xml:space="preserve">elated events and news coverage, and whether this varies over time and by geographic location. In addition, </w:t>
+        </w:r>
+      </w:ins>
+      <w:ins w:id="180" w:author="Monica Alexander" w:date="2018-09-07T19:22:00Z">
+        <w:r>
+          <w:rPr>
+            <w:rFonts w:ascii="Times New Roman" w:hAnsi="Times New Roman" w:cs="Times New Roman"/>
+          </w:rPr>
+          <w:t>we will use topic modeling to see what migration-</w:t>
+        </w:r>
+        <w:r>
+          <w:rPr>
+            <w:rFonts w:ascii="Times New Roman" w:hAnsi="Times New Roman" w:cs="Times New Roman"/>
+          </w:rPr>
+          <w:lastRenderedPageBreak/>
+          <w:t xml:space="preserve">related topics are discussed on social media and how well they correspond to new coverage and policy changes. </w:t>
+        </w:r>
+      </w:ins>
     </w:p>
     <w:sectPr>
       <w:pgSz w:w="12240" w:h="15840"/>
@@ -2589,6 +3529,88 @@
 </w:document>
 </file>
 
+<file path=word/comments.xml><?xml version="1.0" encoding="utf-8"?>
+<w:comments xmlns:wpc="http://schemas.microsoft.com/office/word/2010/wordprocessingCanvas" xmlns:cx="http://schemas.microsoft.com/office/drawing/2014/chartex" xmlns:cx1="http://schemas.microsoft.com/office/drawing/2015/9/8/chartex" xmlns:cx2="http://schemas.microsoft.com/office/drawing/2015/10/21/chartex" xmlns:cx3="http://schemas.microsoft.com/office/drawing/2016/5/9/chartex" xmlns:cx4="http://schemas.microsoft.com/office/drawing/2016/5/10/chartex" xmlns:cx5="http://schemas.microsoft.com/office/drawing/2016/5/11/chartex" xmlns:cx6="http://schemas.microsoft.com/office/drawing/2016/5/12/chartex" xmlns:cx7="http://schemas.microsoft.com/office/drawing/2016/5/13/chartex" xmlns:cx8="http://schemas.microsoft.com/office/drawing/2016/5/14/chartex" xmlns:mc="http://schemas.openxmlformats.org/markup-compatibility/2006" xmlns:aink="http://schemas.microsoft.com/office/drawing/2016/ink" xmlns:am3d="http://schemas.microsoft.com/office/drawing/2017/model3d" xmlns:o="urn:schemas-microsoft-com:office:office" xmlns:r="http://schemas.openxmlformats.org/officeDocument/2006/relationships" xmlns:m="http://schemas.openxmlformats.org/officeDocument/2006/math" xmlns:v="urn:schemas-microsoft-com:vml" xmlns:wp14="http://schemas.microsoft.com/office/word/2010/wordprocessingDrawing" xmlns:wp="http://schemas.openxmlformats.org/drawingml/2006/wordprocessingDrawing" xmlns:w10="urn:schemas-microsoft-com:office:word" xmlns:w="http://schemas.openxmlformats.org/wordprocessingml/2006/main" xmlns:w14="http://schemas.microsoft.com/office/word/2010/wordml" xmlns:w15="http://schemas.microsoft.com/office/word/2012/wordml" xmlns:w16cid="http://schemas.microsoft.com/office/word/2016/wordml/cid" xmlns:w16se="http://schemas.microsoft.com/office/word/2015/wordml/symex" xmlns:wpg="http://schemas.microsoft.com/office/word/2010/wordprocessingGroup" xmlns:wpi="http://schemas.microsoft.com/office/word/2010/wordprocessingInk" xmlns:wne="http://schemas.microsoft.com/office/word/2006/wordml" xmlns:wps="http://schemas.microsoft.com/office/word/2010/wordprocessingShape" mc:Ignorable="w14 w15 w16se w16cid wp14">
+  <w:comment w:id="52" w:author="Monica Alexander" w:date="2018-09-07T17:31:00Z" w:initials="MA">
+    <w:p>
+      <w:pPr>
+        <w:pStyle w:val="CommentText"/>
+      </w:pPr>
+      <w:r>
+        <w:rPr>
+          <w:rStyle w:val="CommentReference"/>
+        </w:rPr>
+        <w:annotationRef/>
+      </w:r>
+      <w:r>
+        <w:t xml:space="preserve">I think we just leave it to be the same dates for now because it’s easier to plot </w:t>
+      </w:r>
+    </w:p>
+  </w:comment>
+  <w:comment w:id="154" w:author="Monica Alexander" w:date="2018-09-07T18:39:00Z" w:initials="MA">
+    <w:p>
+      <w:pPr>
+        <w:pStyle w:val="CommentText"/>
+      </w:pPr>
+      <w:r>
+        <w:rPr>
+          <w:rStyle w:val="CommentReference"/>
+        </w:rPr>
+        <w:annotationRef/>
+      </w:r>
+      <w:r>
+        <w:t xml:space="preserve">I think this is fine. Were there terrorist attacks in Obama era? Could say that the decrease in sentiment was not as stark. </w:t>
+      </w:r>
+    </w:p>
+  </w:comment>
+  <w:comment w:id="162" w:author="Monica Alexander" w:date="2018-09-07T17:13:00Z" w:initials="MA">
+    <w:p>
+      <w:pPr>
+        <w:pStyle w:val="CommentText"/>
+      </w:pPr>
+      <w:r>
+        <w:rPr>
+          <w:rStyle w:val="CommentReference"/>
+        </w:rPr>
+        <w:annotationRef/>
+      </w:r>
+      <w:r>
+        <w:t>Maybe we could just leave this for now</w:t>
+      </w:r>
+    </w:p>
+    <w:p>
+      <w:pPr>
+        <w:pStyle w:val="CommentText"/>
+      </w:pPr>
+    </w:p>
+    <w:p>
+      <w:pPr>
+        <w:pStyle w:val="CommentText"/>
+      </w:pPr>
+      <w:r>
+        <w:t xml:space="preserve">Actually update on myself: will try and do something useful at some point. Could plot average gamma for each topic / day and smooth </w:t>
+      </w:r>
+    </w:p>
+  </w:comment>
+</w:comments>
+</file>
+
+<file path=word/commentsExtended.xml><?xml version="1.0" encoding="utf-8"?>
+<w15:commentsEx xmlns:wpc="http://schemas.microsoft.com/office/word/2010/wordprocessingCanvas" xmlns:cx="http://schemas.microsoft.com/office/drawing/2014/chartex" xmlns:cx1="http://schemas.microsoft.com/office/drawing/2015/9/8/chartex" xmlns:cx2="http://schemas.microsoft.com/office/drawing/2015/10/21/chartex" xmlns:cx3="http://schemas.microsoft.com/office/drawing/2016/5/9/chartex" xmlns:cx4="http://schemas.microsoft.com/office/drawing/2016/5/10/chartex" xmlns:cx5="http://schemas.microsoft.com/office/drawing/2016/5/11/chartex" xmlns:cx6="http://schemas.microsoft.com/office/drawing/2016/5/12/chartex" xmlns:cx7="http://schemas.microsoft.com/office/drawing/2016/5/13/chartex" xmlns:cx8="http://schemas.microsoft.com/office/drawing/2016/5/14/chartex" xmlns:mc="http://schemas.openxmlformats.org/markup-compatibility/2006" xmlns:aink="http://schemas.microsoft.com/office/drawing/2016/ink" xmlns:am3d="http://schemas.microsoft.com/office/drawing/2017/model3d" xmlns:o="urn:schemas-microsoft-com:office:office" xmlns:r="http://schemas.openxmlformats.org/officeDocument/2006/relationships" xmlns:m="http://schemas.openxmlformats.org/officeDocument/2006/math" xmlns:v="urn:schemas-microsoft-com:vml" xmlns:wp14="http://schemas.microsoft.com/office/word/2010/wordprocessingDrawing" xmlns:wp="http://schemas.openxmlformats.org/drawingml/2006/wordprocessingDrawing" xmlns:w10="urn:schemas-microsoft-com:office:word" xmlns:w="http://schemas.openxmlformats.org/wordprocessingml/2006/main" xmlns:w14="http://schemas.microsoft.com/office/word/2010/wordml" xmlns:w15="http://schemas.microsoft.com/office/word/2012/wordml" xmlns:w16cid="http://schemas.microsoft.com/office/word/2016/wordml/cid" xmlns:w16se="http://schemas.microsoft.com/office/word/2015/wordml/symex" xmlns:wpg="http://schemas.microsoft.com/office/word/2010/wordprocessingGroup" xmlns:wpi="http://schemas.microsoft.com/office/word/2010/wordprocessingInk" xmlns:wne="http://schemas.microsoft.com/office/word/2006/wordml" xmlns:wps="http://schemas.microsoft.com/office/word/2010/wordprocessingShape" mc:Ignorable="w14 w15 w16se w16cid wp14">
+  <w15:commentEx w15:paraId="736DE628" w15:done="0"/>
+  <w15:commentEx w15:paraId="455220BE" w15:done="0"/>
+  <w15:commentEx w15:paraId="25E6FD26" w15:done="0"/>
+</w15:commentsEx>
+</file>
+
+<file path=word/commentsIds.xml><?xml version="1.0" encoding="utf-8"?>
+<w16cid:commentsIds xmlns:wpc="http://schemas.microsoft.com/office/word/2010/wordprocessingCanvas" xmlns:cx="http://schemas.microsoft.com/office/drawing/2014/chartex" xmlns:cx1="http://schemas.microsoft.com/office/drawing/2015/9/8/chartex" xmlns:cx2="http://schemas.microsoft.com/office/drawing/2015/10/21/chartex" xmlns:cx3="http://schemas.microsoft.com/office/drawing/2016/5/9/chartex" xmlns:cx4="http://schemas.microsoft.com/office/drawing/2016/5/10/chartex" xmlns:cx5="http://schemas.microsoft.com/office/drawing/2016/5/11/chartex" xmlns:cx6="http://schemas.microsoft.com/office/drawing/2016/5/12/chartex" xmlns:cx7="http://schemas.microsoft.com/office/drawing/2016/5/13/chartex" xmlns:cx8="http://schemas.microsoft.com/office/drawing/2016/5/14/chartex" xmlns:mc="http://schemas.openxmlformats.org/markup-compatibility/2006" xmlns:aink="http://schemas.microsoft.com/office/drawing/2016/ink" xmlns:am3d="http://schemas.microsoft.com/office/drawing/2017/model3d" xmlns:o="urn:schemas-microsoft-com:office:office" xmlns:r="http://schemas.openxmlformats.org/officeDocument/2006/relationships" xmlns:m="http://schemas.openxmlformats.org/officeDocument/2006/math" xmlns:v="urn:schemas-microsoft-com:vml" xmlns:wp14="http://schemas.microsoft.com/office/word/2010/wordprocessingDrawing" xmlns:wp="http://schemas.openxmlformats.org/drawingml/2006/wordprocessingDrawing" xmlns:w10="urn:schemas-microsoft-com:office:word" xmlns:w="http://schemas.openxmlformats.org/wordprocessingml/2006/main" xmlns:w14="http://schemas.microsoft.com/office/word/2010/wordml" xmlns:w15="http://schemas.microsoft.com/office/word/2012/wordml" xmlns:w16cid="http://schemas.microsoft.com/office/word/2016/wordml/cid" xmlns:w16se="http://schemas.microsoft.com/office/word/2015/wordml/symex" xmlns:wpg="http://schemas.microsoft.com/office/word/2010/wordprocessingGroup" xmlns:wpi="http://schemas.microsoft.com/office/word/2010/wordprocessingInk" xmlns:wne="http://schemas.microsoft.com/office/word/2006/wordml" xmlns:wps="http://schemas.microsoft.com/office/word/2010/wordprocessingShape" mc:Ignorable="w14 w15 w16se w16cid wp14">
+  <w16cid:commentId w16cid:paraId="736DE628" w16cid:durableId="1F3D346D"/>
+  <w16cid:commentId w16cid:paraId="455220BE" w16cid:durableId="1F3D4448"/>
+  <w16cid:commentId w16cid:paraId="25E6FD26" w16cid:durableId="1F3D3040"/>
+</w16cid:commentsIds>
+</file>
+
 <file path=word/endnotes.xml><?xml version="1.0" encoding="utf-8"?>
 <w:endnotes xmlns:wpc="http://schemas.microsoft.com/office/word/2010/wordprocessingCanvas" xmlns:cx="http://schemas.microsoft.com/office/drawing/2014/chartex" xmlns:cx1="http://schemas.microsoft.com/office/drawing/2015/9/8/chartex" xmlns:cx2="http://schemas.microsoft.com/office/drawing/2015/10/21/chartex" xmlns:cx3="http://schemas.microsoft.com/office/drawing/2016/5/9/chartex" xmlns:cx4="http://schemas.microsoft.com/office/drawing/2016/5/10/chartex" xmlns:cx5="http://schemas.microsoft.com/office/drawing/2016/5/11/chartex" xmlns:cx6="http://schemas.microsoft.com/office/drawing/2016/5/12/chartex" xmlns:cx7="http://schemas.microsoft.com/office/drawing/2016/5/13/chartex" xmlns:cx8="http://schemas.microsoft.com/office/drawing/2016/5/14/chartex" xmlns:mc="http://schemas.openxmlformats.org/markup-compatibility/2006" xmlns:aink="http://schemas.microsoft.com/office/drawing/2016/ink" xmlns:am3d="http://schemas.microsoft.com/office/drawing/2017/model3d" xmlns:o="urn:schemas-microsoft-com:office:office" xmlns:r="http://schemas.openxmlformats.org/officeDocument/2006/relationships" xmlns:m="http://schemas.openxmlformats.org/officeDocument/2006/math" xmlns:v="urn:schemas-microsoft-com:vml" xmlns:wp14="http://schemas.microsoft.com/office/word/2010/wordprocessingDrawing" xmlns:wp="http://schemas.openxmlformats.org/drawingml/2006/wordprocessingDrawing" xmlns:w10="urn:schemas-microsoft-com:office:word" xmlns:w="http://schemas.openxmlformats.org/wordprocessingml/2006/main" xmlns:w14="http://schemas.microsoft.com/office/word/2010/wordml" xmlns:w15="http://schemas.microsoft.com/office/word/2012/wordml" xmlns:w16cid="http://schemas.microsoft.com/office/word/2016/wordml/cid" xmlns:w16se="http://schemas.microsoft.com/office/word/2015/wordml/symex" xmlns:wpg="http://schemas.microsoft.com/office/word/2010/wordprocessingGroup" xmlns:wpi="http://schemas.microsoft.com/office/word/2010/wordprocessingInk" xmlns:wne="http://schemas.microsoft.com/office/word/2006/wordml" xmlns:wps="http://schemas.microsoft.com/office/word/2010/wordprocessingShape" mc:Ignorable="w14 w15 w16se w16cid wp14">
   <w:endnote w:type="separator" w:id="-1">
@@ -2645,7 +3667,7 @@
       <w:pPr>
         <w:pStyle w:val="FootnoteText"/>
       </w:pPr>
-      <w:ins w:id="63" w:author="Monica Alexander" w:date="2018-09-07T13:01:00Z">
+      <w:ins w:id="64" w:author="Monica Alexander" w:date="2018-09-07T13:01:00Z">
         <w:r>
           <w:rPr>
             <w:rStyle w:val="FootnoteReference"/>
@@ -2675,6 +3697,51 @@
             <w:rStyle w:val="Hyperlink"/>
           </w:rPr>
           <w:t>https://developer.twitter.com/en/docs/tutorials/choosing-historical-api.html</w:t>
+        </w:r>
+        <w:r>
+          <w:fldChar w:fldCharType="end"/>
+        </w:r>
+        <w:r>
+          <w:t xml:space="preserve"> </w:t>
+        </w:r>
+      </w:ins>
+    </w:p>
+  </w:footnote>
+  <w:footnote w:id="3">
+    <w:p>
+      <w:pPr>
+        <w:pStyle w:val="FootnoteText"/>
+      </w:pPr>
+      <w:ins w:id="106" w:author="Monica Alexander" w:date="2018-09-07T21:17:00Z">
+        <w:r>
+          <w:rPr>
+            <w:rStyle w:val="FootnoteReference"/>
+          </w:rPr>
+          <w:footnoteRef/>
+        </w:r>
+        <w:r>
+          <w:t xml:space="preserve"> </w:t>
+        </w:r>
+        <w:r>
+          <w:fldChar w:fldCharType="begin"/>
+        </w:r>
+        <w:r>
+          <w:instrText xml:space="preserve"> HYPERLINK "</w:instrText>
+        </w:r>
+        <w:r>
+          <w:instrText>http://www2.imm.dtu.dk/pubdb/views/publication_details.php?id=6010</w:instrText>
+        </w:r>
+        <w:r>
+          <w:instrText xml:space="preserve">" </w:instrText>
+        </w:r>
+        <w:r>
+          <w:fldChar w:fldCharType="separate"/>
+        </w:r>
+        <w:r>
+          <w:rPr>
+            <w:rStyle w:val="Hyperlink"/>
+          </w:rPr>
+          <w:t>http://www2.imm.dtu.dk/pubdb/views/publication_details.php?id=6010</w:t>
         </w:r>
         <w:r>
           <w:fldChar w:fldCharType="end"/>
@@ -3219,6 +4286,71 @@
       <w:shd w:val="clear" w:color="auto" w:fill="E1DFDD"/>
     </w:rPr>
   </w:style>
+  <w:style w:type="character" w:styleId="CommentReference">
+    <w:name w:val="annotation reference"/>
+    <w:basedOn w:val="DefaultParagraphFont"/>
+    <w:uiPriority w:val="99"/>
+    <w:semiHidden/>
+    <w:unhideWhenUsed/>
+    <w:rsid w:val="004E5001"/>
+    <w:rPr>
+      <w:sz w:val="16"/>
+      <w:szCs w:val="16"/>
+    </w:rPr>
+  </w:style>
+  <w:style w:type="paragraph" w:styleId="CommentText">
+    <w:name w:val="annotation text"/>
+    <w:basedOn w:val="Normal"/>
+    <w:link w:val="CommentTextChar"/>
+    <w:uiPriority w:val="99"/>
+    <w:semiHidden/>
+    <w:unhideWhenUsed/>
+    <w:rsid w:val="004E5001"/>
+    <w:rPr>
+      <w:sz w:val="20"/>
+      <w:szCs w:val="20"/>
+    </w:rPr>
+  </w:style>
+  <w:style w:type="character" w:customStyle="1" w:styleId="CommentTextChar">
+    <w:name w:val="Comment Text Char"/>
+    <w:basedOn w:val="DefaultParagraphFont"/>
+    <w:link w:val="CommentText"/>
+    <w:uiPriority w:val="99"/>
+    <w:semiHidden/>
+    <w:rsid w:val="004E5001"/>
+    <w:rPr>
+      <w:sz w:val="20"/>
+      <w:szCs w:val="20"/>
+    </w:rPr>
+  </w:style>
+  <w:style w:type="paragraph" w:styleId="CommentSubject">
+    <w:name w:val="annotation subject"/>
+    <w:basedOn w:val="CommentText"/>
+    <w:next w:val="CommentText"/>
+    <w:link w:val="CommentSubjectChar"/>
+    <w:uiPriority w:val="99"/>
+    <w:semiHidden/>
+    <w:unhideWhenUsed/>
+    <w:rsid w:val="004E5001"/>
+    <w:rPr>
+      <w:b/>
+      <w:bCs/>
+    </w:rPr>
+  </w:style>
+  <w:style w:type="character" w:customStyle="1" w:styleId="CommentSubjectChar">
+    <w:name w:val="Comment Subject Char"/>
+    <w:basedOn w:val="CommentTextChar"/>
+    <w:link w:val="CommentSubject"/>
+    <w:uiPriority w:val="99"/>
+    <w:semiHidden/>
+    <w:rsid w:val="004E5001"/>
+    <w:rPr>
+      <w:b/>
+      <w:bCs/>
+      <w:sz w:val="20"/>
+      <w:szCs w:val="20"/>
+    </w:rPr>
+  </w:style>
 </w:styles>
 </file>
 
@@ -3488,7 +4620,7 @@
 </file>
 
 <file path=customXml/itemProps1.xml><?xml version="1.0" encoding="utf-8"?>
-<ds:datastoreItem xmlns:ds="http://schemas.openxmlformats.org/officeDocument/2006/customXml" ds:itemID="{64DA3521-D540-074B-872E-C56D66ED12BF}">
+<ds:datastoreItem xmlns:ds="http://schemas.openxmlformats.org/officeDocument/2006/customXml" ds:itemID="{3D721D1E-1FE1-584A-A2A2-97A0B6191998}">
   <ds:schemaRefs>
     <ds:schemaRef ds:uri="http://schemas.openxmlformats.org/officeDocument/2006/bibliography"/>
   </ds:schemaRefs>

</xml_diff>

<commit_message>
Leslie edits and additions
</commit_message>
<xml_diff>
--- a/writing/PAA Abstract.docx
+++ b/writing/PAA Abstract.docx
@@ -1,79 +1,61 @@
 
 <file path=word/document.xml><?xml version="1.0" encoding="utf-8"?>
-<w:document xmlns:wpc="http://schemas.microsoft.com/office/word/2010/wordprocessingCanvas" xmlns:cx="http://schemas.microsoft.com/office/drawing/2014/chartex" xmlns:cx1="http://schemas.microsoft.com/office/drawing/2015/9/8/chartex" xmlns:cx2="http://schemas.microsoft.com/office/drawing/2015/10/21/chartex" xmlns:cx3="http://schemas.microsoft.com/office/drawing/2016/5/9/chartex" xmlns:cx4="http://schemas.microsoft.com/office/drawing/2016/5/10/chartex" xmlns:cx5="http://schemas.microsoft.com/office/drawing/2016/5/11/chartex" xmlns:cx6="http://schemas.microsoft.com/office/drawing/2016/5/12/chartex" xmlns:cx7="http://schemas.microsoft.com/office/drawing/2016/5/13/chartex" xmlns:cx8="http://schemas.microsoft.com/office/drawing/2016/5/14/chartex" xmlns:mc="http://schemas.openxmlformats.org/markup-compatibility/2006" xmlns:aink="http://schemas.microsoft.com/office/drawing/2016/ink" xmlns:am3d="http://schemas.microsoft.com/office/drawing/2017/model3d" xmlns:o="urn:schemas-microsoft-com:office:office" xmlns:r="http://schemas.openxmlformats.org/officeDocument/2006/relationships" xmlns:m="http://schemas.openxmlformats.org/officeDocument/2006/math" xmlns:v="urn:schemas-microsoft-com:vml" xmlns:wp14="http://schemas.microsoft.com/office/word/2010/wordprocessingDrawing" xmlns:wp="http://schemas.openxmlformats.org/drawingml/2006/wordprocessingDrawing" xmlns:w10="urn:schemas-microsoft-com:office:word" xmlns:w="http://schemas.openxmlformats.org/wordprocessingml/2006/main" xmlns:w14="http://schemas.microsoft.com/office/word/2010/wordml" xmlns:w15="http://schemas.microsoft.com/office/word/2012/wordml" xmlns:w16cid="http://schemas.microsoft.com/office/word/2016/wordml/cid" xmlns:w16se="http://schemas.microsoft.com/office/word/2015/wordml/symex" xmlns:wpg="http://schemas.microsoft.com/office/word/2010/wordprocessingGroup" xmlns:wpi="http://schemas.microsoft.com/office/word/2010/wordprocessingInk" xmlns:wne="http://schemas.microsoft.com/office/word/2006/wordml" xmlns:wps="http://schemas.microsoft.com/office/word/2010/wordprocessingShape" mc:Ignorable="w14 w15 w16se w16cid wp14">
+<w:document xmlns:wpc="http://schemas.microsoft.com/office/word/2010/wordprocessingCanvas" xmlns:mo="http://schemas.microsoft.com/office/mac/office/2008/main" xmlns:mc="http://schemas.openxmlformats.org/markup-compatibility/2006" xmlns:mv="urn:schemas-microsoft-com:mac:vml" xmlns:o="urn:schemas-microsoft-com:office:office" xmlns:r="http://schemas.openxmlformats.org/officeDocument/2006/relationships" xmlns:m="http://schemas.openxmlformats.org/officeDocument/2006/math" xmlns:v="urn:schemas-microsoft-com:vml" xmlns:wp14="http://schemas.microsoft.com/office/word/2010/wordprocessingDrawing" xmlns:wp="http://schemas.openxmlformats.org/drawingml/2006/wordprocessingDrawing" xmlns:w10="urn:schemas-microsoft-com:office:word" xmlns:w="http://schemas.openxmlformats.org/wordprocessingml/2006/main" xmlns:w14="http://schemas.microsoft.com/office/word/2010/wordml" xmlns:w15="http://schemas.microsoft.com/office/word/2012/wordml" xmlns:wpg="http://schemas.microsoft.com/office/word/2010/wordprocessingGroup" xmlns:wpi="http://schemas.microsoft.com/office/word/2010/wordprocessingInk" xmlns:wne="http://schemas.microsoft.com/office/word/2006/wordml" xmlns:wps="http://schemas.microsoft.com/office/word/2010/wordprocessingShape" mc:Ignorable="w14 w15 wp14">
   <w:body>
     <w:p>
       <w:pPr>
         <w:shd w:val="clear" w:color="auto" w:fill="FFFFFF"/>
         <w:rPr>
-          <w:ins w:id="0" w:author="Monica Alexander" w:date="2018-09-07T11:35:00Z"/>
           <w:rFonts w:ascii="Times New Roman" w:eastAsia="Times New Roman" w:hAnsi="Times New Roman" w:cs="Times New Roman"/>
           <w:b/>
           <w:color w:val="222222"/>
         </w:rPr>
       </w:pPr>
-      <w:ins w:id="1" w:author="Monica Alexander" w:date="2018-09-07T11:35:00Z">
-        <w:r>
-          <w:rPr>
-            <w:rFonts w:ascii="Times New Roman" w:eastAsia="Times New Roman" w:hAnsi="Times New Roman" w:cs="Times New Roman"/>
-            <w:b/>
-            <w:color w:val="222222"/>
-          </w:rPr>
-          <w:t>TITLE</w:t>
-        </w:r>
-      </w:ins>
+      <w:r>
+        <w:rPr>
+          <w:rFonts w:ascii="Times New Roman" w:eastAsia="Times New Roman" w:hAnsi="Times New Roman" w:cs="Times New Roman"/>
+          <w:b/>
+          <w:color w:val="222222"/>
+        </w:rPr>
+        <w:t>TITLE</w:t>
+      </w:r>
     </w:p>
     <w:p>
       <w:pPr>
         <w:shd w:val="clear" w:color="auto" w:fill="FFFFFF"/>
         <w:rPr>
-          <w:ins w:id="2" w:author="Monica Alexander" w:date="2018-09-07T11:35:00Z"/>
-          <w:rFonts w:ascii="Times New Roman" w:eastAsia="Times New Roman" w:hAnsi="Times New Roman" w:cs="Times New Roman"/>
-          <w:color w:val="222222"/>
-        </w:rPr>
-      </w:pPr>
-      <w:ins w:id="3" w:author="Monica Alexander" w:date="2018-09-07T11:35:00Z">
-        <w:r>
-          <w:rPr>
-            <w:rFonts w:ascii="Times New Roman" w:eastAsia="Times New Roman" w:hAnsi="Times New Roman" w:cs="Times New Roman"/>
-            <w:color w:val="222222"/>
-          </w:rPr>
-          <w:t>Leslie J. Root and Monica J. Alexander</w:t>
-        </w:r>
-      </w:ins>
+          <w:rFonts w:ascii="Times New Roman" w:eastAsia="Times New Roman" w:hAnsi="Times New Roman" w:cs="Times New Roman"/>
+          <w:color w:val="222222"/>
+        </w:rPr>
+      </w:pPr>
+      <w:r>
+        <w:rPr>
+          <w:rFonts w:ascii="Times New Roman" w:eastAsia="Times New Roman" w:hAnsi="Times New Roman" w:cs="Times New Roman"/>
+          <w:color w:val="222222"/>
+        </w:rPr>
+        <w:t>Leslie J. Root and Monica J. Alexander</w:t>
+      </w:r>
     </w:p>
     <w:p>
       <w:pPr>
         <w:shd w:val="clear" w:color="auto" w:fill="FFFFFF"/>
         <w:rPr>
-          <w:ins w:id="4" w:author="Monica Alexander" w:date="2018-09-07T11:35:00Z"/>
-          <w:rFonts w:ascii="Times New Roman" w:eastAsia="Times New Roman" w:hAnsi="Times New Roman" w:cs="Times New Roman"/>
-          <w:color w:val="222222"/>
-          <w:rPrChange w:id="5" w:author="Monica Alexander" w:date="2018-09-07T11:35:00Z">
-            <w:rPr>
-              <w:ins w:id="6" w:author="Monica Alexander" w:date="2018-09-07T11:35:00Z"/>
-              <w:rFonts w:ascii="Times New Roman" w:eastAsia="Times New Roman" w:hAnsi="Times New Roman" w:cs="Times New Roman"/>
-              <w:b/>
-              <w:color w:val="222222"/>
-            </w:rPr>
-          </w:rPrChange>
-        </w:rPr>
-      </w:pPr>
-      <w:ins w:id="7" w:author="Monica Alexander" w:date="2018-09-07T11:35:00Z">
-        <w:r>
-          <w:rPr>
-            <w:rFonts w:ascii="Times New Roman" w:eastAsia="Times New Roman" w:hAnsi="Times New Roman" w:cs="Times New Roman"/>
-            <w:color w:val="222222"/>
-          </w:rPr>
-          <w:t>Extended abstract submitted to PAA 2019</w:t>
-        </w:r>
-      </w:ins>
+          <w:rFonts w:ascii="Times New Roman" w:eastAsia="Times New Roman" w:hAnsi="Times New Roman" w:cs="Times New Roman"/>
+          <w:color w:val="222222"/>
+        </w:rPr>
+      </w:pPr>
+      <w:r>
+        <w:rPr>
+          <w:rFonts w:ascii="Times New Roman" w:eastAsia="Times New Roman" w:hAnsi="Times New Roman" w:cs="Times New Roman"/>
+          <w:color w:val="222222"/>
+        </w:rPr>
+        <w:t>Extended abstract submitted to PAA 2019</w:t>
+      </w:r>
     </w:p>
     <w:p>
       <w:pPr>
         <w:shd w:val="clear" w:color="auto" w:fill="FFFFFF"/>
         <w:rPr>
-          <w:ins w:id="8" w:author="Monica Alexander" w:date="2018-09-07T11:35:00Z"/>
           <w:rFonts w:ascii="Times New Roman" w:eastAsia="Times New Roman" w:hAnsi="Times New Roman" w:cs="Times New Roman"/>
           <w:b/>
           <w:color w:val="222222"/>
@@ -484,7 +466,6 @@
     <w:p>
       <w:pPr>
         <w:rPr>
-          <w:ins w:id="9" w:author="Monica Alexander" w:date="2018-09-07T11:41:00Z"/>
           <w:rFonts w:ascii="Times New Roman" w:eastAsia="Times New Roman" w:hAnsi="Times New Roman" w:cs="Times New Roman"/>
           <w:color w:val="222222"/>
         </w:rPr>
@@ -577,7 +558,6 @@
     <w:p>
       <w:pPr>
         <w:rPr>
-          <w:ins w:id="10" w:author="Monica Alexander" w:date="2018-09-07T11:41:00Z"/>
           <w:rFonts w:ascii="Times New Roman" w:eastAsia="Times New Roman" w:hAnsi="Times New Roman" w:cs="Times New Roman"/>
           <w:color w:val="222222"/>
         </w:rPr>
@@ -646,24 +626,13 @@
         </w:rPr>
         <w:t xml:space="preserve"> and some survey data indicating that even Republican voters are significantly less negative on immigration than the current administration’s policies would suggest, the present research </w:t>
       </w:r>
-      <w:del w:id="11" w:author="Monica Alexander" w:date="2018-09-07T11:47:00Z">
-        <w:r>
-          <w:rPr>
-            <w:rFonts w:ascii="Times New Roman" w:eastAsia="Times New Roman" w:hAnsi="Times New Roman" w:cs="Times New Roman"/>
-            <w:color w:val="222222"/>
-          </w:rPr>
-          <w:delText>seeks to use</w:delText>
-        </w:r>
-      </w:del>
-      <w:ins w:id="12" w:author="Monica Alexander" w:date="2018-09-07T11:47:00Z">
-        <w:r>
-          <w:rPr>
-            <w:rFonts w:ascii="Times New Roman" w:eastAsia="Times New Roman" w:hAnsi="Times New Roman" w:cs="Times New Roman"/>
-            <w:color w:val="222222"/>
-          </w:rPr>
-          <w:t>uses</w:t>
-        </w:r>
-      </w:ins>
+      <w:r>
+        <w:rPr>
+          <w:rFonts w:ascii="Times New Roman" w:eastAsia="Times New Roman" w:hAnsi="Times New Roman" w:cs="Times New Roman"/>
+          <w:color w:val="222222"/>
+        </w:rPr>
+        <w:t>uses</w:t>
+      </w:r>
       <w:r>
         <w:rPr>
           <w:rFonts w:ascii="Times New Roman" w:eastAsia="Times New Roman" w:hAnsi="Times New Roman" w:cs="Times New Roman"/>
@@ -671,105 +640,69 @@
         </w:rPr>
         <w:t xml:space="preserve"> </w:t>
       </w:r>
-      <w:del w:id="13" w:author="Monica Alexander" w:date="2018-09-07T11:44:00Z">
-        <w:r>
-          <w:rPr>
-            <w:rFonts w:ascii="Times New Roman" w:eastAsia="Times New Roman" w:hAnsi="Times New Roman" w:cs="Times New Roman"/>
-            <w:color w:val="222222"/>
-          </w:rPr>
-          <w:delText>big data</w:delText>
-        </w:r>
-      </w:del>
-      <w:ins w:id="14" w:author="Monica Alexander" w:date="2018-09-07T11:44:00Z">
-        <w:r>
-          <w:rPr>
-            <w:rFonts w:ascii="Times New Roman" w:eastAsia="Times New Roman" w:hAnsi="Times New Roman" w:cs="Times New Roman"/>
-            <w:color w:val="222222"/>
-          </w:rPr>
-          <w:t xml:space="preserve">natural language processing </w:t>
-        </w:r>
-      </w:ins>
-      <w:ins w:id="15" w:author="Monica Alexander" w:date="2018-09-07T11:45:00Z">
-        <w:r>
-          <w:rPr>
-            <w:rFonts w:ascii="Times New Roman" w:eastAsia="Times New Roman" w:hAnsi="Times New Roman" w:cs="Times New Roman"/>
-            <w:color w:val="222222"/>
-          </w:rPr>
-          <w:t>to analyze</w:t>
-        </w:r>
-      </w:ins>
-      <w:ins w:id="16" w:author="Monica Alexander" w:date="2018-09-07T11:44:00Z">
-        <w:r>
-          <w:rPr>
-            <w:rFonts w:ascii="Times New Roman" w:eastAsia="Times New Roman" w:hAnsi="Times New Roman" w:cs="Times New Roman"/>
-            <w:color w:val="222222"/>
-          </w:rPr>
-          <w:t xml:space="preserve"> large </w:t>
-        </w:r>
-      </w:ins>
-      <w:ins w:id="17" w:author="Monica Alexander" w:date="2018-09-07T11:46:00Z">
-        <w:r>
-          <w:rPr>
-            <w:rFonts w:ascii="Times New Roman" w:eastAsia="Times New Roman" w:hAnsi="Times New Roman" w:cs="Times New Roman"/>
-            <w:color w:val="222222"/>
-          </w:rPr>
-          <w:t>dataset</w:t>
-        </w:r>
-      </w:ins>
-      <w:ins w:id="18" w:author="Monica Alexander" w:date="2018-09-07T11:48:00Z">
-        <w:r>
-          <w:rPr>
-            <w:rFonts w:ascii="Times New Roman" w:eastAsia="Times New Roman" w:hAnsi="Times New Roman" w:cs="Times New Roman"/>
-            <w:color w:val="222222"/>
-          </w:rPr>
-          <w:t>s</w:t>
-        </w:r>
-      </w:ins>
-      <w:ins w:id="19" w:author="Monica Alexander" w:date="2018-09-07T11:46:00Z">
-        <w:r>
-          <w:rPr>
-            <w:rFonts w:ascii="Times New Roman" w:eastAsia="Times New Roman" w:hAnsi="Times New Roman" w:cs="Times New Roman"/>
-            <w:color w:val="222222"/>
-          </w:rPr>
-          <w:t xml:space="preserve"> of </w:t>
-        </w:r>
-      </w:ins>
-      <w:ins w:id="20" w:author="Monica Alexander" w:date="2018-09-07T11:44:00Z">
-        <w:r>
-          <w:rPr>
-            <w:rFonts w:ascii="Times New Roman" w:eastAsia="Times New Roman" w:hAnsi="Times New Roman" w:cs="Times New Roman"/>
-            <w:color w:val="222222"/>
-          </w:rPr>
-          <w:t xml:space="preserve">news </w:t>
-        </w:r>
-      </w:ins>
-      <w:ins w:id="21" w:author="Monica Alexander" w:date="2018-09-07T11:46:00Z">
-        <w:r>
-          <w:rPr>
-            <w:rFonts w:ascii="Times New Roman" w:eastAsia="Times New Roman" w:hAnsi="Times New Roman" w:cs="Times New Roman"/>
-            <w:color w:val="222222"/>
-          </w:rPr>
-          <w:t xml:space="preserve">coverage </w:t>
-        </w:r>
-      </w:ins>
-      <w:ins w:id="22" w:author="Monica Alexander" w:date="2018-09-07T11:44:00Z">
-        <w:r>
-          <w:rPr>
-            <w:rFonts w:ascii="Times New Roman" w:eastAsia="Times New Roman" w:hAnsi="Times New Roman" w:cs="Times New Roman"/>
-            <w:color w:val="222222"/>
-          </w:rPr>
-          <w:t xml:space="preserve">and social media </w:t>
-        </w:r>
-      </w:ins>
-      <w:del w:id="23" w:author="Monica Alexander" w:date="2018-09-07T11:46:00Z">
-        <w:r>
-          <w:rPr>
-            <w:rFonts w:ascii="Times New Roman" w:eastAsia="Times New Roman" w:hAnsi="Times New Roman" w:cs="Times New Roman"/>
-            <w:color w:val="222222"/>
-          </w:rPr>
-          <w:delText xml:space="preserve"> </w:delText>
-        </w:r>
-      </w:del>
+      <w:r>
+        <w:rPr>
+          <w:rFonts w:ascii="Times New Roman" w:eastAsia="Times New Roman" w:hAnsi="Times New Roman" w:cs="Times New Roman"/>
+          <w:color w:val="222222"/>
+        </w:rPr>
+        <w:t xml:space="preserve">natural language processing </w:t>
+      </w:r>
+      <w:r>
+        <w:rPr>
+          <w:rFonts w:ascii="Times New Roman" w:eastAsia="Times New Roman" w:hAnsi="Times New Roman" w:cs="Times New Roman"/>
+          <w:color w:val="222222"/>
+        </w:rPr>
+        <w:t>to analyze</w:t>
+      </w:r>
+      <w:r>
+        <w:rPr>
+          <w:rFonts w:ascii="Times New Roman" w:eastAsia="Times New Roman" w:hAnsi="Times New Roman" w:cs="Times New Roman"/>
+          <w:color w:val="222222"/>
+        </w:rPr>
+        <w:t xml:space="preserve"> large </w:t>
+      </w:r>
+      <w:r>
+        <w:rPr>
+          <w:rFonts w:ascii="Times New Roman" w:eastAsia="Times New Roman" w:hAnsi="Times New Roman" w:cs="Times New Roman"/>
+          <w:color w:val="222222"/>
+        </w:rPr>
+        <w:t>dataset</w:t>
+      </w:r>
+      <w:r>
+        <w:rPr>
+          <w:rFonts w:ascii="Times New Roman" w:eastAsia="Times New Roman" w:hAnsi="Times New Roman" w:cs="Times New Roman"/>
+          <w:color w:val="222222"/>
+        </w:rPr>
+        <w:t>s</w:t>
+      </w:r>
+      <w:r>
+        <w:rPr>
+          <w:rFonts w:ascii="Times New Roman" w:eastAsia="Times New Roman" w:hAnsi="Times New Roman" w:cs="Times New Roman"/>
+          <w:color w:val="222222"/>
+        </w:rPr>
+        <w:t xml:space="preserve"> of </w:t>
+      </w:r>
+      <w:r>
+        <w:rPr>
+          <w:rFonts w:ascii="Times New Roman" w:eastAsia="Times New Roman" w:hAnsi="Times New Roman" w:cs="Times New Roman"/>
+          <w:color w:val="222222"/>
+        </w:rPr>
+        <w:t xml:space="preserve">news </w:t>
+      </w:r>
+      <w:r>
+        <w:rPr>
+          <w:rFonts w:ascii="Times New Roman" w:eastAsia="Times New Roman" w:hAnsi="Times New Roman" w:cs="Times New Roman"/>
+          <w:color w:val="222222"/>
+        </w:rPr>
+        <w:t xml:space="preserve">coverage </w:t>
+      </w:r>
+      <w:r>
+        <w:rPr>
+          <w:rFonts w:ascii="Times New Roman" w:eastAsia="Times New Roman" w:hAnsi="Times New Roman" w:cs="Times New Roman"/>
+          <w:color w:val="222222"/>
+        </w:rPr>
+        <w:t xml:space="preserve">and social media </w:t>
+      </w:r>
       <w:r>
         <w:rPr>
           <w:rFonts w:ascii="Times New Roman" w:eastAsia="Times New Roman" w:hAnsi="Times New Roman" w:cs="Times New Roman"/>
@@ -913,24 +846,13 @@
         </w:rPr>
         <w:t>ha</w:t>
       </w:r>
-      <w:ins w:id="24" w:author="Monica Alexander" w:date="2018-09-07T12:16:00Z">
-        <w:r>
-          <w:rPr>
-            <w:rFonts w:ascii="Times New Roman" w:eastAsia="Times New Roman" w:hAnsi="Times New Roman" w:cs="Times New Roman"/>
-            <w:color w:val="222222"/>
-          </w:rPr>
-          <w:t>ve</w:t>
-        </w:r>
-      </w:ins>
-      <w:del w:id="25" w:author="Monica Alexander" w:date="2018-09-07T12:16:00Z">
-        <w:r>
-          <w:rPr>
-            <w:rFonts w:ascii="Times New Roman" w:eastAsia="Times New Roman" w:hAnsi="Times New Roman" w:cs="Times New Roman"/>
-            <w:color w:val="222222"/>
-          </w:rPr>
-          <w:delText>s</w:delText>
-        </w:r>
-      </w:del>
+      <w:r>
+        <w:rPr>
+          <w:rFonts w:ascii="Times New Roman" w:eastAsia="Times New Roman" w:hAnsi="Times New Roman" w:cs="Times New Roman"/>
+          <w:color w:val="222222"/>
+        </w:rPr>
+        <w:t>ve</w:t>
+      </w:r>
       <w:r>
         <w:rPr>
           <w:rFonts w:ascii="Times New Roman" w:eastAsia="Times New Roman" w:hAnsi="Times New Roman" w:cs="Times New Roman"/>
@@ -942,244 +864,109 @@
     <w:p>
       <w:pPr>
         <w:rPr>
-          <w:del w:id="26" w:author="Monica Alexander" w:date="2018-09-07T12:23:00Z"/>
-          <w:rFonts w:ascii="Times New Roman" w:eastAsia="Times New Roman" w:hAnsi="Times New Roman" w:cs="Times New Roman"/>
-          <w:color w:val="222222"/>
-        </w:rPr>
-      </w:pPr>
-    </w:p>
-    <w:p>
-      <w:pPr>
-        <w:rPr>
-          <w:ins w:id="27" w:author="Monica Alexander" w:date="2018-09-07T12:16:00Z"/>
-          <w:rFonts w:ascii="Times New Roman" w:eastAsia="Times New Roman" w:hAnsi="Times New Roman" w:cs="Times New Roman"/>
-          <w:color w:val="222222"/>
-        </w:rPr>
-      </w:pPr>
-      <w:del w:id="28" w:author="Monica Alexander" w:date="2018-09-07T12:23:00Z">
-        <w:r>
-          <w:rPr>
-            <w:rFonts w:ascii="Times New Roman" w:eastAsia="Times New Roman" w:hAnsi="Times New Roman" w:cs="Times New Roman"/>
-            <w:color w:val="222222"/>
-          </w:rPr>
-          <w:delText>Then, we [use twitter somehow].</w:delText>
-        </w:r>
-      </w:del>
-    </w:p>
-    <w:p>
-      <w:pPr>
-        <w:rPr>
-          <w:rFonts w:ascii="Times New Roman" w:eastAsia="Times New Roman" w:hAnsi="Times New Roman" w:cs="Times New Roman"/>
-          <w:color w:val="222222"/>
-        </w:rPr>
-      </w:pPr>
-      <w:ins w:id="29" w:author="Monica Alexander" w:date="2018-09-07T12:25:00Z">
-        <w:r>
-          <w:rPr>
-            <w:rFonts w:ascii="Times New Roman" w:eastAsia="Times New Roman" w:hAnsi="Times New Roman" w:cs="Times New Roman"/>
-            <w:color w:val="222222"/>
-          </w:rPr>
-          <w:t>We</w:t>
-        </w:r>
-      </w:ins>
-      <w:ins w:id="30" w:author="Monica Alexander" w:date="2018-09-07T12:16:00Z">
-        <w:r>
-          <w:rPr>
-            <w:rFonts w:ascii="Times New Roman" w:eastAsia="Times New Roman" w:hAnsi="Times New Roman" w:cs="Times New Roman"/>
-            <w:color w:val="222222"/>
-          </w:rPr>
-          <w:t xml:space="preserve"> </w:t>
-        </w:r>
-      </w:ins>
-      <w:ins w:id="31" w:author="Monica Alexander" w:date="2018-09-07T12:17:00Z">
-        <w:r>
-          <w:rPr>
-            <w:rFonts w:ascii="Times New Roman" w:eastAsia="Times New Roman" w:hAnsi="Times New Roman" w:cs="Times New Roman"/>
-            <w:color w:val="222222"/>
-          </w:rPr>
-          <w:t xml:space="preserve">will </w:t>
-        </w:r>
-      </w:ins>
-      <w:ins w:id="32" w:author="Monica Alexander" w:date="2018-09-07T12:25:00Z">
-        <w:r>
-          <w:rPr>
-            <w:rFonts w:ascii="Times New Roman" w:eastAsia="Times New Roman" w:hAnsi="Times New Roman" w:cs="Times New Roman"/>
-            <w:color w:val="222222"/>
-          </w:rPr>
-          <w:t xml:space="preserve">then </w:t>
-        </w:r>
-      </w:ins>
-      <w:ins w:id="33" w:author="Monica Alexander" w:date="2018-09-07T12:17:00Z">
-        <w:r>
-          <w:rPr>
-            <w:rFonts w:ascii="Times New Roman" w:eastAsia="Times New Roman" w:hAnsi="Times New Roman" w:cs="Times New Roman"/>
-            <w:color w:val="222222"/>
-          </w:rPr>
-          <w:t xml:space="preserve">explore how </w:t>
-        </w:r>
-      </w:ins>
-      <w:ins w:id="34" w:author="Monica Alexander" w:date="2018-09-07T12:20:00Z">
-        <w:r>
-          <w:rPr>
-            <w:rFonts w:ascii="Times New Roman" w:eastAsia="Times New Roman" w:hAnsi="Times New Roman" w:cs="Times New Roman"/>
-            <w:color w:val="222222"/>
-          </w:rPr>
-          <w:t>patterns</w:t>
-        </w:r>
-      </w:ins>
-      <w:ins w:id="35" w:author="Monica Alexander" w:date="2018-09-07T12:17:00Z">
-        <w:r>
-          <w:rPr>
-            <w:rFonts w:ascii="Times New Roman" w:eastAsia="Times New Roman" w:hAnsi="Times New Roman" w:cs="Times New Roman"/>
-            <w:color w:val="222222"/>
-          </w:rPr>
-          <w:t xml:space="preserve"> </w:t>
-        </w:r>
-      </w:ins>
-      <w:ins w:id="36" w:author="Monica Alexander" w:date="2018-09-07T12:21:00Z">
-        <w:r>
-          <w:rPr>
-            <w:rFonts w:ascii="Times New Roman" w:eastAsia="Times New Roman" w:hAnsi="Times New Roman" w:cs="Times New Roman"/>
-            <w:color w:val="222222"/>
-          </w:rPr>
-          <w:t>of</w:t>
-        </w:r>
-      </w:ins>
-      <w:ins w:id="37" w:author="Monica Alexander" w:date="2018-09-07T12:17:00Z">
-        <w:r>
-          <w:rPr>
-            <w:rFonts w:ascii="Times New Roman" w:eastAsia="Times New Roman" w:hAnsi="Times New Roman" w:cs="Times New Roman"/>
-            <w:color w:val="222222"/>
-          </w:rPr>
-          <w:t xml:space="preserve"> public opinion </w:t>
-        </w:r>
-      </w:ins>
-      <w:ins w:id="38" w:author="Monica Alexander" w:date="2018-09-07T12:20:00Z">
-        <w:r>
-          <w:rPr>
-            <w:rFonts w:ascii="Times New Roman" w:eastAsia="Times New Roman" w:hAnsi="Times New Roman" w:cs="Times New Roman"/>
-            <w:color w:val="222222"/>
-          </w:rPr>
-          <w:t>about migration are linked to the news cycle</w:t>
-        </w:r>
-      </w:ins>
-      <w:ins w:id="39" w:author="Monica Alexander" w:date="2018-09-07T12:25:00Z">
-        <w:r>
-          <w:rPr>
-            <w:rFonts w:ascii="Times New Roman" w:eastAsia="Times New Roman" w:hAnsi="Times New Roman" w:cs="Times New Roman"/>
-            <w:color w:val="222222"/>
-          </w:rPr>
-          <w:t xml:space="preserve"> and migration policy</w:t>
-        </w:r>
-      </w:ins>
-      <w:ins w:id="40" w:author="Monica Alexander" w:date="2018-09-07T12:20:00Z">
-        <w:r>
-          <w:rPr>
-            <w:rFonts w:ascii="Times New Roman" w:eastAsia="Times New Roman" w:hAnsi="Times New Roman" w:cs="Times New Roman"/>
-            <w:color w:val="222222"/>
-          </w:rPr>
-          <w:t xml:space="preserve">, by </w:t>
-        </w:r>
-      </w:ins>
-      <w:ins w:id="41" w:author="Monica Alexander" w:date="2018-09-07T12:22:00Z">
-        <w:r>
-          <w:rPr>
-            <w:rFonts w:ascii="Times New Roman" w:eastAsia="Times New Roman" w:hAnsi="Times New Roman" w:cs="Times New Roman"/>
-            <w:color w:val="222222"/>
-          </w:rPr>
-          <w:t>analyzing</w:t>
-        </w:r>
-      </w:ins>
-      <w:ins w:id="42" w:author="Monica Alexander" w:date="2018-09-07T12:20:00Z">
-        <w:r>
-          <w:rPr>
-            <w:rFonts w:ascii="Times New Roman" w:eastAsia="Times New Roman" w:hAnsi="Times New Roman" w:cs="Times New Roman"/>
-            <w:color w:val="222222"/>
-          </w:rPr>
-          <w:t xml:space="preserve"> </w:t>
-        </w:r>
-      </w:ins>
-      <w:ins w:id="43" w:author="Monica Alexander" w:date="2018-09-07T12:24:00Z">
-        <w:r>
-          <w:rPr>
-            <w:rFonts w:ascii="Times New Roman" w:eastAsia="Times New Roman" w:hAnsi="Times New Roman" w:cs="Times New Roman"/>
-            <w:color w:val="222222"/>
-          </w:rPr>
-          <w:t>changes in</w:t>
-        </w:r>
-      </w:ins>
-      <w:ins w:id="44" w:author="Monica Alexander" w:date="2018-09-07T12:23:00Z">
-        <w:r>
-          <w:rPr>
-            <w:rFonts w:ascii="Times New Roman" w:eastAsia="Times New Roman" w:hAnsi="Times New Roman" w:cs="Times New Roman"/>
-            <w:color w:val="222222"/>
-          </w:rPr>
-          <w:t xml:space="preserve"> sentiment and topics in </w:t>
-        </w:r>
-      </w:ins>
-      <w:ins w:id="45" w:author="Monica Alexander" w:date="2018-09-07T12:26:00Z">
-        <w:r>
-          <w:rPr>
-            <w:rFonts w:ascii="Times New Roman" w:eastAsia="Times New Roman" w:hAnsi="Times New Roman" w:cs="Times New Roman"/>
-            <w:color w:val="222222"/>
-          </w:rPr>
-          <w:t xml:space="preserve">covered </w:t>
-        </w:r>
-      </w:ins>
-      <w:ins w:id="46" w:author="Monica Alexander" w:date="2018-09-07T12:23:00Z">
-        <w:r>
-          <w:rPr>
-            <w:rFonts w:ascii="Times New Roman" w:eastAsia="Times New Roman" w:hAnsi="Times New Roman" w:cs="Times New Roman"/>
-            <w:color w:val="222222"/>
-          </w:rPr>
-          <w:t xml:space="preserve">a </w:t>
-        </w:r>
-      </w:ins>
-      <w:ins w:id="47" w:author="Monica Alexander" w:date="2018-09-07T12:20:00Z">
-        <w:r>
-          <w:rPr>
-            <w:rFonts w:ascii="Times New Roman" w:eastAsia="Times New Roman" w:hAnsi="Times New Roman" w:cs="Times New Roman"/>
-            <w:color w:val="222222"/>
-          </w:rPr>
-          <w:t xml:space="preserve">time series </w:t>
-        </w:r>
-      </w:ins>
-      <w:ins w:id="48" w:author="Monica Alexander" w:date="2018-09-07T12:23:00Z">
-        <w:r>
-          <w:rPr>
-            <w:rFonts w:ascii="Times New Roman" w:eastAsia="Times New Roman" w:hAnsi="Times New Roman" w:cs="Times New Roman"/>
-            <w:color w:val="222222"/>
-          </w:rPr>
-          <w:t>of Twitter data</w:t>
-        </w:r>
-      </w:ins>
-      <w:ins w:id="49" w:author="Monica Alexander" w:date="2018-09-07T12:24:00Z">
-        <w:r>
-          <w:rPr>
-            <w:rFonts w:ascii="Times New Roman" w:eastAsia="Times New Roman" w:hAnsi="Times New Roman" w:cs="Times New Roman"/>
-            <w:color w:val="222222"/>
-          </w:rPr>
-          <w:t xml:space="preserve"> </w:t>
-        </w:r>
-      </w:ins>
-      <w:ins w:id="50" w:author="Monica Alexander" w:date="2018-09-07T12:56:00Z">
-        <w:r>
-          <w:rPr>
-            <w:rFonts w:ascii="Times New Roman" w:eastAsia="Times New Roman" w:hAnsi="Times New Roman" w:cs="Times New Roman"/>
-            <w:color w:val="222222"/>
-          </w:rPr>
-          <w:t xml:space="preserve">which covers </w:t>
-        </w:r>
-      </w:ins>
-      <w:ins w:id="51" w:author="Monica Alexander" w:date="2018-09-07T12:24:00Z">
-        <w:r>
-          <w:rPr>
-            <w:rFonts w:ascii="Times New Roman" w:eastAsia="Times New Roman" w:hAnsi="Times New Roman" w:cs="Times New Roman"/>
-            <w:color w:val="222222"/>
-          </w:rPr>
-          <w:t xml:space="preserve">the Trump era. </w:t>
-        </w:r>
-      </w:ins>
+          <w:rFonts w:ascii="Times New Roman" w:eastAsia="Times New Roman" w:hAnsi="Times New Roman" w:cs="Times New Roman"/>
+          <w:color w:val="222222"/>
+        </w:rPr>
+      </w:pPr>
+    </w:p>
+    <w:p>
+      <w:pPr>
+        <w:rPr>
+          <w:rFonts w:ascii="Times New Roman" w:eastAsia="Times New Roman" w:hAnsi="Times New Roman" w:cs="Times New Roman"/>
+          <w:color w:val="222222"/>
+        </w:rPr>
+      </w:pPr>
+      <w:r>
+        <w:rPr>
+          <w:rFonts w:ascii="Times New Roman" w:eastAsia="Times New Roman" w:hAnsi="Times New Roman" w:cs="Times New Roman"/>
+          <w:color w:val="222222"/>
+        </w:rPr>
+        <w:t>We</w:t>
+      </w:r>
+      <w:r>
+        <w:rPr>
+          <w:rFonts w:ascii="Times New Roman" w:eastAsia="Times New Roman" w:hAnsi="Times New Roman" w:cs="Times New Roman"/>
+          <w:color w:val="222222"/>
+        </w:rPr>
+        <w:t xml:space="preserve"> will </w:t>
+      </w:r>
+      <w:r>
+        <w:rPr>
+          <w:rFonts w:ascii="Times New Roman" w:eastAsia="Times New Roman" w:hAnsi="Times New Roman" w:cs="Times New Roman"/>
+          <w:color w:val="222222"/>
+        </w:rPr>
+        <w:t xml:space="preserve">then </w:t>
+      </w:r>
+      <w:r>
+        <w:rPr>
+          <w:rFonts w:ascii="Times New Roman" w:eastAsia="Times New Roman" w:hAnsi="Times New Roman" w:cs="Times New Roman"/>
+          <w:color w:val="222222"/>
+        </w:rPr>
+        <w:t>explore how patterns of public opinion about migration are linked to the news cycle</w:t>
+      </w:r>
+      <w:r>
+        <w:rPr>
+          <w:rFonts w:ascii="Times New Roman" w:eastAsia="Times New Roman" w:hAnsi="Times New Roman" w:cs="Times New Roman"/>
+          <w:color w:val="222222"/>
+        </w:rPr>
+        <w:t xml:space="preserve"> and migration policy</w:t>
+      </w:r>
+      <w:r>
+        <w:rPr>
+          <w:rFonts w:ascii="Times New Roman" w:eastAsia="Times New Roman" w:hAnsi="Times New Roman" w:cs="Times New Roman"/>
+          <w:color w:val="222222"/>
+        </w:rPr>
+        <w:t xml:space="preserve">, by analyzing </w:t>
+      </w:r>
+      <w:r>
+        <w:rPr>
+          <w:rFonts w:ascii="Times New Roman" w:eastAsia="Times New Roman" w:hAnsi="Times New Roman" w:cs="Times New Roman"/>
+          <w:color w:val="222222"/>
+        </w:rPr>
+        <w:t xml:space="preserve">changes in sentiment and topics in </w:t>
+      </w:r>
+      <w:r>
+        <w:rPr>
+          <w:rFonts w:ascii="Times New Roman" w:eastAsia="Times New Roman" w:hAnsi="Times New Roman" w:cs="Times New Roman"/>
+          <w:color w:val="222222"/>
+        </w:rPr>
+        <w:t xml:space="preserve">covered </w:t>
+      </w:r>
+      <w:r>
+        <w:rPr>
+          <w:rFonts w:ascii="Times New Roman" w:eastAsia="Times New Roman" w:hAnsi="Times New Roman" w:cs="Times New Roman"/>
+          <w:color w:val="222222"/>
+        </w:rPr>
+        <w:t xml:space="preserve">a </w:t>
+      </w:r>
+      <w:r>
+        <w:rPr>
+          <w:rFonts w:ascii="Times New Roman" w:eastAsia="Times New Roman" w:hAnsi="Times New Roman" w:cs="Times New Roman"/>
+          <w:color w:val="222222"/>
+        </w:rPr>
+        <w:t xml:space="preserve">time series </w:t>
+      </w:r>
+      <w:r>
+        <w:rPr>
+          <w:rFonts w:ascii="Times New Roman" w:eastAsia="Times New Roman" w:hAnsi="Times New Roman" w:cs="Times New Roman"/>
+          <w:color w:val="222222"/>
+        </w:rPr>
+        <w:t xml:space="preserve">of Twitter data </w:t>
+      </w:r>
+      <w:r>
+        <w:rPr>
+          <w:rFonts w:ascii="Times New Roman" w:eastAsia="Times New Roman" w:hAnsi="Times New Roman" w:cs="Times New Roman"/>
+          <w:color w:val="222222"/>
+        </w:rPr>
+        <w:t xml:space="preserve">which covers </w:t>
+      </w:r>
+      <w:r>
+        <w:rPr>
+          <w:rFonts w:ascii="Times New Roman" w:eastAsia="Times New Roman" w:hAnsi="Times New Roman" w:cs="Times New Roman"/>
+          <w:color w:val="222222"/>
+        </w:rPr>
+        <w:t xml:space="preserve">the Trump era. </w:t>
+      </w:r>
     </w:p>
     <w:p>
       <w:pPr>
@@ -1408,9 +1195,79 @@
         <w:rPr>
           <w:rFonts w:ascii="Times New Roman" w:eastAsia="Times New Roman" w:hAnsi="Times New Roman" w:cs="Times New Roman"/>
         </w:rPr>
-        <w:t>2010), yielding 6462 articles</w:t>
-      </w:r>
-      <w:commentRangeStart w:id="52"/>
+        <w:t>2010), yielding 6462 articles.</w:t>
+      </w:r>
+      <w:r>
+        <w:rPr>
+          <w:rStyle w:val="FootnoteReference"/>
+          <w:rFonts w:ascii="Times New Roman" w:eastAsia="Times New Roman" w:hAnsi="Times New Roman" w:cs="Times New Roman"/>
+        </w:rPr>
+        <w:t xml:space="preserve"> </w:t>
+      </w:r>
+    </w:p>
+    <w:p>
+      <w:pPr>
+        <w:rPr>
+          <w:rFonts w:ascii="Times New Roman" w:eastAsia="Times New Roman" w:hAnsi="Times New Roman" w:cs="Times New Roman"/>
+        </w:rPr>
+      </w:pPr>
+    </w:p>
+    <w:p>
+      <w:pPr>
+        <w:rPr>
+          <w:rFonts w:ascii="Times New Roman" w:eastAsia="Times New Roman" w:hAnsi="Times New Roman" w:cs="Times New Roman"/>
+        </w:rPr>
+      </w:pPr>
+      <w:r>
+        <w:rPr>
+          <w:rFonts w:ascii="Times New Roman" w:eastAsia="Times New Roman" w:hAnsi="Times New Roman" w:cs="Times New Roman"/>
+        </w:rPr>
+        <w:t xml:space="preserve">We will obtain </w:t>
+      </w:r>
+      <w:r>
+        <w:rPr>
+          <w:rFonts w:ascii="Times New Roman" w:eastAsia="Times New Roman" w:hAnsi="Times New Roman" w:cs="Times New Roman"/>
+        </w:rPr>
+        <w:t>immigration-related tweets</w:t>
+      </w:r>
+      <w:r>
+        <w:rPr>
+          <w:rFonts w:ascii="Times New Roman" w:eastAsia="Times New Roman" w:hAnsi="Times New Roman" w:cs="Times New Roman"/>
+        </w:rPr>
+        <w:t xml:space="preserve"> </w:t>
+      </w:r>
+      <w:r>
+        <w:rPr>
+          <w:rFonts w:ascii="Times New Roman" w:eastAsia="Times New Roman" w:hAnsi="Times New Roman" w:cs="Times New Roman"/>
+        </w:rPr>
+        <w:t>during</w:t>
+      </w:r>
+      <w:r>
+        <w:rPr>
+          <w:rFonts w:ascii="Times New Roman" w:eastAsia="Times New Roman" w:hAnsi="Times New Roman" w:cs="Times New Roman"/>
+        </w:rPr>
+        <w:t xml:space="preserve"> the Trump era from Twitter’s </w:t>
+      </w:r>
+      <w:r>
+        <w:rPr>
+          <w:rFonts w:ascii="Times New Roman" w:eastAsia="Times New Roman" w:hAnsi="Times New Roman" w:cs="Times New Roman"/>
+        </w:rPr>
+        <w:t xml:space="preserve">Historical </w:t>
+      </w:r>
+      <w:proofErr w:type="spellStart"/>
+      <w:r>
+        <w:rPr>
+          <w:rFonts w:ascii="Times New Roman" w:eastAsia="Times New Roman" w:hAnsi="Times New Roman" w:cs="Times New Roman"/>
+        </w:rPr>
+        <w:t>PowerTrack</w:t>
+      </w:r>
+      <w:proofErr w:type="spellEnd"/>
+      <w:r>
+        <w:rPr>
+          <w:rFonts w:ascii="Times New Roman" w:eastAsia="Times New Roman" w:hAnsi="Times New Roman" w:cs="Times New Roman"/>
+        </w:rPr>
+        <w:t xml:space="preserve"> API</w:t>
+      </w:r>
       <w:r>
         <w:rPr>
           <w:rFonts w:ascii="Times New Roman" w:eastAsia="Times New Roman" w:hAnsi="Times New Roman" w:cs="Times New Roman"/>
@@ -1424,336 +1281,105 @@
         </w:rPr>
         <w:footnoteReference w:id="1"/>
       </w:r>
-      <w:commentRangeEnd w:id="52"/>
-      <w:r>
-        <w:rPr>
-          <w:rStyle w:val="CommentReference"/>
-        </w:rPr>
-        <w:commentReference w:id="52"/>
-      </w:r>
-    </w:p>
-    <w:p>
-      <w:pPr>
-        <w:rPr>
-          <w:rFonts w:ascii="Times New Roman" w:eastAsia="Times New Roman" w:hAnsi="Times New Roman" w:cs="Times New Roman"/>
-        </w:rPr>
-      </w:pPr>
-    </w:p>
-    <w:p>
-      <w:pPr>
-        <w:rPr>
-          <w:rFonts w:ascii="Times New Roman" w:eastAsia="Times New Roman" w:hAnsi="Times New Roman" w:cs="Times New Roman"/>
-        </w:rPr>
-      </w:pPr>
-      <w:del w:id="53" w:author="Monica Alexander" w:date="2018-09-07T12:59:00Z">
-        <w:r>
-          <w:rPr>
-            <w:rFonts w:ascii="Times New Roman" w:eastAsia="Times New Roman" w:hAnsi="Times New Roman" w:cs="Times New Roman"/>
-          </w:rPr>
-          <w:delText>Twitter data will be…</w:delText>
-        </w:r>
-      </w:del>
-      <w:ins w:id="54" w:author="Monica Alexander" w:date="2018-09-07T12:59:00Z">
-        <w:r>
-          <w:rPr>
-            <w:rFonts w:ascii="Times New Roman" w:eastAsia="Times New Roman" w:hAnsi="Times New Roman" w:cs="Times New Roman"/>
-          </w:rPr>
-          <w:t xml:space="preserve">We will obtain </w:t>
-        </w:r>
-      </w:ins>
-      <w:ins w:id="55" w:author="Monica Alexander" w:date="2018-09-07T13:01:00Z">
-        <w:r>
-          <w:rPr>
-            <w:rFonts w:ascii="Times New Roman" w:eastAsia="Times New Roman" w:hAnsi="Times New Roman" w:cs="Times New Roman"/>
-          </w:rPr>
-          <w:t>immigration-related tweets</w:t>
-        </w:r>
-      </w:ins>
-      <w:ins w:id="56" w:author="Monica Alexander" w:date="2018-09-07T12:59:00Z">
-        <w:r>
-          <w:rPr>
-            <w:rFonts w:ascii="Times New Roman" w:eastAsia="Times New Roman" w:hAnsi="Times New Roman" w:cs="Times New Roman"/>
-          </w:rPr>
-          <w:t xml:space="preserve"> </w:t>
-        </w:r>
-      </w:ins>
-      <w:ins w:id="57" w:author="Monica Alexander" w:date="2018-09-07T13:01:00Z">
-        <w:r>
-          <w:rPr>
-            <w:rFonts w:ascii="Times New Roman" w:eastAsia="Times New Roman" w:hAnsi="Times New Roman" w:cs="Times New Roman"/>
-          </w:rPr>
-          <w:t>during</w:t>
-        </w:r>
-      </w:ins>
-      <w:ins w:id="58" w:author="Monica Alexander" w:date="2018-09-07T12:59:00Z">
-        <w:r>
-          <w:rPr>
-            <w:rFonts w:ascii="Times New Roman" w:eastAsia="Times New Roman" w:hAnsi="Times New Roman" w:cs="Times New Roman"/>
-          </w:rPr>
-          <w:t xml:space="preserve"> the Trump era from Twitter</w:t>
-        </w:r>
-      </w:ins>
-      <w:ins w:id="59" w:author="Monica Alexander" w:date="2018-09-07T13:00:00Z">
-        <w:r>
-          <w:rPr>
-            <w:rFonts w:ascii="Times New Roman" w:eastAsia="Times New Roman" w:hAnsi="Times New Roman" w:cs="Times New Roman"/>
-          </w:rPr>
-          <w:t xml:space="preserve">’s </w:t>
-        </w:r>
-      </w:ins>
-      <w:ins w:id="60" w:author="Monica Alexander" w:date="2018-09-07T13:05:00Z">
-        <w:r>
-          <w:rPr>
-            <w:rFonts w:ascii="Times New Roman" w:eastAsia="Times New Roman" w:hAnsi="Times New Roman" w:cs="Times New Roman"/>
-          </w:rPr>
-          <w:t xml:space="preserve">Historical </w:t>
-        </w:r>
-        <w:proofErr w:type="spellStart"/>
-        <w:r>
-          <w:rPr>
-            <w:rFonts w:ascii="Times New Roman" w:eastAsia="Times New Roman" w:hAnsi="Times New Roman" w:cs="Times New Roman"/>
-          </w:rPr>
-          <w:t>PowerTrack</w:t>
-        </w:r>
-      </w:ins>
+      <w:r>
+        <w:rPr>
+          <w:rFonts w:ascii="Times New Roman" w:eastAsia="Times New Roman" w:hAnsi="Times New Roman" w:cs="Times New Roman"/>
+        </w:rPr>
+        <w:t xml:space="preserve"> </w:t>
+      </w:r>
+      <w:r>
+        <w:rPr>
+          <w:rFonts w:ascii="Times New Roman" w:eastAsia="Times New Roman" w:hAnsi="Times New Roman" w:cs="Times New Roman"/>
+        </w:rPr>
+        <w:t>This tool allows for the extraction of tweets that include a combination of relevant keywords (e.g. “</w:t>
+      </w:r>
+      <w:proofErr w:type="spellStart"/>
+      <w:r>
+        <w:rPr>
+          <w:rFonts w:ascii="Times New Roman" w:eastAsia="Times New Roman" w:hAnsi="Times New Roman" w:cs="Times New Roman"/>
+        </w:rPr>
+        <w:t>immigra</w:t>
+      </w:r>
       <w:proofErr w:type="spellEnd"/>
-      <w:ins w:id="61" w:author="Monica Alexander" w:date="2018-09-07T13:00:00Z">
-        <w:r>
-          <w:rPr>
-            <w:rFonts w:ascii="Times New Roman" w:eastAsia="Times New Roman" w:hAnsi="Times New Roman" w:cs="Times New Roman"/>
-          </w:rPr>
-          <w:t xml:space="preserve"> API</w:t>
-        </w:r>
-      </w:ins>
-      <w:ins w:id="62" w:author="Monica Alexander" w:date="2018-09-07T13:02:00Z">
-        <w:r>
-          <w:rPr>
-            <w:rFonts w:ascii="Times New Roman" w:eastAsia="Times New Roman" w:hAnsi="Times New Roman" w:cs="Times New Roman"/>
-          </w:rPr>
-          <w:t>.</w:t>
-        </w:r>
-      </w:ins>
-      <w:ins w:id="63" w:author="Monica Alexander" w:date="2018-09-07T13:01:00Z">
-        <w:r>
-          <w:rPr>
-            <w:rStyle w:val="FootnoteReference"/>
-            <w:rFonts w:ascii="Times New Roman" w:eastAsia="Times New Roman" w:hAnsi="Times New Roman" w:cs="Times New Roman"/>
-          </w:rPr>
-          <w:footnoteReference w:id="2"/>
-        </w:r>
-      </w:ins>
-      <w:ins w:id="65" w:author="Monica Alexander" w:date="2018-09-07T13:02:00Z">
-        <w:r>
-          <w:rPr>
-            <w:rFonts w:ascii="Times New Roman" w:eastAsia="Times New Roman" w:hAnsi="Times New Roman" w:cs="Times New Roman"/>
-          </w:rPr>
-          <w:t xml:space="preserve"> </w:t>
-        </w:r>
-      </w:ins>
-      <w:ins w:id="66" w:author="Monica Alexander" w:date="2018-09-07T13:07:00Z">
-        <w:r>
-          <w:rPr>
-            <w:rFonts w:ascii="Times New Roman" w:eastAsia="Times New Roman" w:hAnsi="Times New Roman" w:cs="Times New Roman"/>
-          </w:rPr>
-          <w:t xml:space="preserve">This tool allows for the extraction of tweets that include </w:t>
-        </w:r>
-      </w:ins>
-      <w:ins w:id="67" w:author="Monica Alexander" w:date="2018-09-07T13:09:00Z">
-        <w:r>
-          <w:rPr>
-            <w:rFonts w:ascii="Times New Roman" w:eastAsia="Times New Roman" w:hAnsi="Times New Roman" w:cs="Times New Roman"/>
-          </w:rPr>
-          <w:t>a combination of relevant</w:t>
-        </w:r>
-      </w:ins>
-      <w:ins w:id="68" w:author="Monica Alexander" w:date="2018-09-07T13:07:00Z">
-        <w:r>
-          <w:rPr>
-            <w:rFonts w:ascii="Times New Roman" w:eastAsia="Times New Roman" w:hAnsi="Times New Roman" w:cs="Times New Roman"/>
-          </w:rPr>
-          <w:t xml:space="preserve"> keywords (e.g. </w:t>
-        </w:r>
-      </w:ins>
-      <w:ins w:id="69" w:author="Monica Alexander" w:date="2018-09-07T13:09:00Z">
-        <w:r>
-          <w:rPr>
-            <w:rFonts w:ascii="Times New Roman" w:eastAsia="Times New Roman" w:hAnsi="Times New Roman" w:cs="Times New Roman"/>
-          </w:rPr>
-          <w:t>“</w:t>
-        </w:r>
-      </w:ins>
+      <w:r>
+        <w:rPr>
+          <w:rFonts w:ascii="Times New Roman" w:eastAsia="Times New Roman" w:hAnsi="Times New Roman" w:cs="Times New Roman"/>
+        </w:rPr>
+        <w:t>*”), hashtags (e.g. #DACA, #Dreamers)</w:t>
+      </w:r>
+      <w:r>
+        <w:rPr>
+          <w:rFonts w:ascii="Times New Roman" w:eastAsia="Times New Roman" w:hAnsi="Times New Roman" w:cs="Times New Roman"/>
+        </w:rPr>
+        <w:t xml:space="preserve"> and user accounts (e.g. </w:t>
+      </w:r>
+      <w:r>
+        <w:rPr>
+          <w:rFonts w:ascii="Times New Roman" w:eastAsia="Times New Roman" w:hAnsi="Times New Roman" w:cs="Times New Roman"/>
+        </w:rPr>
+        <w:t>@</w:t>
+      </w:r>
       <w:proofErr w:type="spellStart"/>
-      <w:ins w:id="70" w:author="Monica Alexander" w:date="2018-09-07T13:07:00Z">
-        <w:r>
-          <w:rPr>
-            <w:rFonts w:ascii="Times New Roman" w:eastAsia="Times New Roman" w:hAnsi="Times New Roman" w:cs="Times New Roman"/>
-          </w:rPr>
-          <w:t>immigra</w:t>
-        </w:r>
-        <w:proofErr w:type="spellEnd"/>
-        <w:r>
-          <w:rPr>
-            <w:rFonts w:ascii="Times New Roman" w:eastAsia="Times New Roman" w:hAnsi="Times New Roman" w:cs="Times New Roman"/>
-          </w:rPr>
-          <w:t>*</w:t>
-        </w:r>
-      </w:ins>
-      <w:ins w:id="71" w:author="Monica Alexander" w:date="2018-09-07T13:09:00Z">
-        <w:r>
-          <w:rPr>
-            <w:rFonts w:ascii="Times New Roman" w:eastAsia="Times New Roman" w:hAnsi="Times New Roman" w:cs="Times New Roman"/>
-          </w:rPr>
-          <w:t>”), hashtags (e.g. #</w:t>
-        </w:r>
-      </w:ins>
-      <w:ins w:id="72" w:author="Monica Alexander" w:date="2018-09-07T13:11:00Z">
-        <w:r>
-          <w:rPr>
-            <w:rFonts w:ascii="Times New Roman" w:eastAsia="Times New Roman" w:hAnsi="Times New Roman" w:cs="Times New Roman"/>
-          </w:rPr>
-          <w:t>DACA, #Dreamers</w:t>
-        </w:r>
-      </w:ins>
-      <w:ins w:id="73" w:author="Monica Alexander" w:date="2018-09-07T13:09:00Z">
-        <w:r>
-          <w:rPr>
-            <w:rFonts w:ascii="Times New Roman" w:eastAsia="Times New Roman" w:hAnsi="Times New Roman" w:cs="Times New Roman"/>
-          </w:rPr>
-          <w:t>)</w:t>
-        </w:r>
-      </w:ins>
-      <w:ins w:id="74" w:author="Monica Alexander" w:date="2018-09-07T13:11:00Z">
-        <w:r>
-          <w:rPr>
-            <w:rFonts w:ascii="Times New Roman" w:eastAsia="Times New Roman" w:hAnsi="Times New Roman" w:cs="Times New Roman"/>
-          </w:rPr>
-          <w:t xml:space="preserve"> and user accounts (e.g. </w:t>
-        </w:r>
-      </w:ins>
-      <w:ins w:id="75" w:author="Monica Alexander" w:date="2018-09-07T13:12:00Z">
-        <w:r>
-          <w:rPr>
-            <w:rFonts w:ascii="Times New Roman" w:eastAsia="Times New Roman" w:hAnsi="Times New Roman" w:cs="Times New Roman"/>
-          </w:rPr>
-          <w:t>@</w:t>
-        </w:r>
-        <w:proofErr w:type="spellStart"/>
-        <w:r>
-          <w:rPr>
-            <w:rFonts w:ascii="Times New Roman" w:eastAsia="Times New Roman" w:hAnsi="Times New Roman" w:cs="Times New Roman"/>
-          </w:rPr>
-          <w:t>realDonaldTrump</w:t>
-        </w:r>
-      </w:ins>
+      <w:r>
+        <w:rPr>
+          <w:rFonts w:ascii="Times New Roman" w:eastAsia="Times New Roman" w:hAnsi="Times New Roman" w:cs="Times New Roman"/>
+        </w:rPr>
+        <w:t>realDonaldTrump</w:t>
+      </w:r>
       <w:proofErr w:type="spellEnd"/>
-      <w:ins w:id="76" w:author="Monica Alexander" w:date="2018-09-07T13:11:00Z">
-        <w:r>
-          <w:rPr>
-            <w:rFonts w:ascii="Times New Roman" w:eastAsia="Times New Roman" w:hAnsi="Times New Roman" w:cs="Times New Roman"/>
-          </w:rPr>
-          <w:t>)</w:t>
-        </w:r>
-      </w:ins>
-      <w:ins w:id="77" w:author="Monica Alexander" w:date="2018-09-07T13:12:00Z">
-        <w:r>
-          <w:rPr>
-            <w:rFonts w:ascii="Times New Roman" w:eastAsia="Times New Roman" w:hAnsi="Times New Roman" w:cs="Times New Roman"/>
-          </w:rPr>
-          <w:t xml:space="preserve">. </w:t>
-        </w:r>
-      </w:ins>
-      <w:ins w:id="78" w:author="Monica Alexander" w:date="2018-09-07T13:13:00Z">
-        <w:r>
-          <w:rPr>
-            <w:rFonts w:ascii="Times New Roman" w:eastAsia="Times New Roman" w:hAnsi="Times New Roman" w:cs="Times New Roman"/>
-          </w:rPr>
-          <w:t>We are also able to obtain the impression</w:t>
-        </w:r>
-      </w:ins>
-      <w:ins w:id="79" w:author="Monica Alexander" w:date="2018-09-07T13:14:00Z">
-        <w:r>
-          <w:rPr>
-            <w:rFonts w:ascii="Times New Roman" w:eastAsia="Times New Roman" w:hAnsi="Times New Roman" w:cs="Times New Roman"/>
-          </w:rPr>
-          <w:t>s of tweets</w:t>
-        </w:r>
-      </w:ins>
-      <w:ins w:id="80" w:author="Monica Alexander" w:date="2018-09-07T13:13:00Z">
-        <w:r>
-          <w:rPr>
-            <w:rFonts w:ascii="Times New Roman" w:eastAsia="Times New Roman" w:hAnsi="Times New Roman" w:cs="Times New Roman"/>
-          </w:rPr>
-          <w:t xml:space="preserve"> (</w:t>
-        </w:r>
-      </w:ins>
-      <w:ins w:id="81" w:author="Monica Alexander" w:date="2018-09-07T13:14:00Z">
-        <w:r>
-          <w:rPr>
-            <w:rFonts w:ascii="Times New Roman" w:eastAsia="Times New Roman" w:hAnsi="Times New Roman" w:cs="Times New Roman"/>
-          </w:rPr>
-          <w:t xml:space="preserve">i.e. the number of </w:t>
-        </w:r>
-      </w:ins>
-      <w:ins w:id="82" w:author="Monica Alexander" w:date="2018-09-07T13:13:00Z">
-        <w:r>
-          <w:rPr>
-            <w:rFonts w:ascii="Times New Roman" w:eastAsia="Times New Roman" w:hAnsi="Times New Roman" w:cs="Times New Roman"/>
-          </w:rPr>
-          <w:t xml:space="preserve">retweets and likes) </w:t>
-        </w:r>
-      </w:ins>
-      <w:ins w:id="83" w:author="Monica Alexander" w:date="2018-09-07T13:14:00Z">
-        <w:r>
-          <w:rPr>
-            <w:rFonts w:ascii="Times New Roman" w:eastAsia="Times New Roman" w:hAnsi="Times New Roman" w:cs="Times New Roman"/>
-          </w:rPr>
-          <w:t>and the user</w:t>
-        </w:r>
-      </w:ins>
-      <w:ins w:id="84" w:author="Monica Alexander" w:date="2018-09-07T13:15:00Z">
-        <w:r>
-          <w:rPr>
-            <w:rFonts w:ascii="Times New Roman" w:eastAsia="Times New Roman" w:hAnsi="Times New Roman" w:cs="Times New Roman"/>
-          </w:rPr>
-          <w:t>’</w:t>
-        </w:r>
-      </w:ins>
-      <w:ins w:id="85" w:author="Monica Alexander" w:date="2018-09-07T13:14:00Z">
-        <w:r>
-          <w:rPr>
-            <w:rFonts w:ascii="Times New Roman" w:eastAsia="Times New Roman" w:hAnsi="Times New Roman" w:cs="Times New Roman"/>
-          </w:rPr>
-          <w:t>s location, where specified. Access to the API is available for a</w:t>
-        </w:r>
-      </w:ins>
-      <w:ins w:id="86" w:author="Monica Alexander" w:date="2018-09-07T13:15:00Z">
-        <w:r>
-          <w:rPr>
-            <w:rFonts w:ascii="Times New Roman" w:eastAsia="Times New Roman" w:hAnsi="Times New Roman" w:cs="Times New Roman"/>
-          </w:rPr>
-          <w:t xml:space="preserve"> fee, based on the amount of data extracted. </w:t>
-        </w:r>
-      </w:ins>
-      <w:ins w:id="87" w:author="Monica Alexander" w:date="2018-09-07T13:16:00Z">
-        <w:r>
-          <w:rPr>
-            <w:rFonts w:ascii="Times New Roman" w:eastAsia="Times New Roman" w:hAnsi="Times New Roman" w:cs="Times New Roman"/>
-          </w:rPr>
-          <w:t xml:space="preserve">This data collection process will be set up in the coming months. </w:t>
-        </w:r>
-      </w:ins>
-    </w:p>
-    <w:p>
-      <w:pPr>
-        <w:rPr>
-          <w:rFonts w:ascii="Times New Roman" w:eastAsia="Times New Roman" w:hAnsi="Times New Roman" w:cs="Times New Roman"/>
-        </w:rPr>
-      </w:pPr>
-    </w:p>
-    <w:p>
-      <w:pPr>
-        <w:rPr>
-          <w:ins w:id="88" w:author="Monica Alexander" w:date="2018-09-07T19:25:00Z"/>
+      <w:r>
+        <w:rPr>
+          <w:rFonts w:ascii="Times New Roman" w:eastAsia="Times New Roman" w:hAnsi="Times New Roman" w:cs="Times New Roman"/>
+        </w:rPr>
+        <w:t>)</w:t>
+      </w:r>
+      <w:r>
+        <w:rPr>
+          <w:rFonts w:ascii="Times New Roman" w:eastAsia="Times New Roman" w:hAnsi="Times New Roman" w:cs="Times New Roman"/>
+        </w:rPr>
+        <w:t xml:space="preserve">. </w:t>
+      </w:r>
+      <w:r>
+        <w:rPr>
+          <w:rFonts w:ascii="Times New Roman" w:eastAsia="Times New Roman" w:hAnsi="Times New Roman" w:cs="Times New Roman"/>
+        </w:rPr>
+        <w:t>We are also able to obtain the impressions of tweets (i.e. the number of retweets and likes) and the user</w:t>
+      </w:r>
+      <w:r>
+        <w:rPr>
+          <w:rFonts w:ascii="Times New Roman" w:eastAsia="Times New Roman" w:hAnsi="Times New Roman" w:cs="Times New Roman"/>
+        </w:rPr>
+        <w:t>’</w:t>
+      </w:r>
+      <w:r>
+        <w:rPr>
+          <w:rFonts w:ascii="Times New Roman" w:eastAsia="Times New Roman" w:hAnsi="Times New Roman" w:cs="Times New Roman"/>
+        </w:rPr>
+        <w:t>s location, where specified. Access to the API is available for a</w:t>
+      </w:r>
+      <w:r>
+        <w:rPr>
+          <w:rFonts w:ascii="Times New Roman" w:eastAsia="Times New Roman" w:hAnsi="Times New Roman" w:cs="Times New Roman"/>
+        </w:rPr>
+        <w:t xml:space="preserve"> fee, based on the amount of data extracted. </w:t>
+      </w:r>
+      <w:r>
+        <w:rPr>
+          <w:rFonts w:ascii="Times New Roman" w:eastAsia="Times New Roman" w:hAnsi="Times New Roman" w:cs="Times New Roman"/>
+        </w:rPr>
+        <w:t xml:space="preserve">This data collection process will be set up in the coming months. </w:t>
+      </w:r>
+    </w:p>
+    <w:p>
+      <w:pPr>
+        <w:rPr>
+          <w:rFonts w:ascii="Times New Roman" w:eastAsia="Times New Roman" w:hAnsi="Times New Roman" w:cs="Times New Roman"/>
+        </w:rPr>
+      </w:pPr>
+    </w:p>
+    <w:p>
+      <w:pPr>
+        <w:rPr>
           <w:rFonts w:ascii="Times New Roman" w:eastAsia="Times New Roman" w:hAnsi="Times New Roman" w:cs="Times New Roman"/>
           <w:b/>
         </w:rPr>
@@ -1769,472 +1395,267 @@
     <w:p>
       <w:pPr>
         <w:rPr>
-          <w:ins w:id="89" w:author="Monica Alexander" w:date="2018-09-07T21:14:00Z"/>
-          <w:rFonts w:ascii="Times New Roman" w:eastAsia="Times New Roman" w:hAnsi="Times New Roman" w:cs="Times New Roman"/>
-        </w:rPr>
-      </w:pPr>
-      <w:ins w:id="90" w:author="Monica Alexander" w:date="2018-09-07T19:26:00Z">
-        <w:r>
-          <w:rPr>
-            <w:rFonts w:ascii="Times New Roman" w:eastAsia="Times New Roman" w:hAnsi="Times New Roman" w:cs="Times New Roman"/>
-          </w:rPr>
-          <w:t xml:space="preserve">In order to investigate </w:t>
-        </w:r>
-      </w:ins>
-      <w:ins w:id="91" w:author="Monica Alexander" w:date="2018-09-07T21:02:00Z">
-        <w:r>
-          <w:rPr>
-            <w:rFonts w:ascii="Times New Roman" w:eastAsia="Times New Roman" w:hAnsi="Times New Roman" w:cs="Times New Roman"/>
-          </w:rPr>
-          <w:t xml:space="preserve">words, topics and sentiment contained </w:t>
-        </w:r>
-      </w:ins>
-      <w:ins w:id="92" w:author="Monica Alexander" w:date="2018-09-07T21:04:00Z">
-        <w:r>
-          <w:rPr>
-            <w:rFonts w:ascii="Times New Roman" w:eastAsia="Times New Roman" w:hAnsi="Times New Roman" w:cs="Times New Roman"/>
-          </w:rPr>
-          <w:t xml:space="preserve">in </w:t>
-        </w:r>
-        <w:r>
-          <w:rPr>
-            <w:rFonts w:ascii="Times New Roman" w:eastAsia="Times New Roman" w:hAnsi="Times New Roman" w:cs="Times New Roman"/>
-          </w:rPr>
-          <w:t xml:space="preserve">news articles and tweets, the raw data </w:t>
-        </w:r>
-      </w:ins>
-      <w:ins w:id="93" w:author="Monica Alexander" w:date="2018-09-07T21:07:00Z">
-        <w:r>
-          <w:rPr>
-            <w:rFonts w:ascii="Times New Roman" w:eastAsia="Times New Roman" w:hAnsi="Times New Roman" w:cs="Times New Roman"/>
-          </w:rPr>
-          <w:t>need to be converted into a format which is able to be analyzed in a sy</w:t>
-        </w:r>
-        <w:r>
-          <w:rPr>
-            <w:rFonts w:ascii="Times New Roman" w:eastAsia="Times New Roman" w:hAnsi="Times New Roman" w:cs="Times New Roman"/>
-          </w:rPr>
-          <w:t xml:space="preserve">stematic way. </w:t>
-        </w:r>
-      </w:ins>
-      <w:ins w:id="94" w:author="Monica Alexander" w:date="2018-09-07T21:11:00Z">
-        <w:r>
-          <w:rPr>
-            <w:rFonts w:ascii="Times New Roman" w:eastAsia="Times New Roman" w:hAnsi="Times New Roman" w:cs="Times New Roman"/>
-          </w:rPr>
-          <w:t>In particular, w</w:t>
-        </w:r>
-      </w:ins>
-      <w:ins w:id="95" w:author="Monica Alexander" w:date="2018-09-07T21:10:00Z">
-        <w:r>
-          <w:rPr>
-            <w:rFonts w:ascii="Times New Roman" w:eastAsia="Times New Roman" w:hAnsi="Times New Roman" w:cs="Times New Roman"/>
-          </w:rPr>
-          <w:t>e tabulated every unique word and the number of occurrences for e</w:t>
-        </w:r>
-      </w:ins>
-      <w:ins w:id="96" w:author="Monica Alexander" w:date="2018-09-07T21:08:00Z">
-        <w:r>
-          <w:rPr>
-            <w:rFonts w:ascii="Times New Roman" w:eastAsia="Times New Roman" w:hAnsi="Times New Roman" w:cs="Times New Roman"/>
-          </w:rPr>
-          <w:t>ach news article</w:t>
-        </w:r>
-      </w:ins>
-      <w:ins w:id="97" w:author="Monica Alexander" w:date="2018-09-07T21:11:00Z">
-        <w:r>
-          <w:rPr>
-            <w:rFonts w:ascii="Times New Roman" w:eastAsia="Times New Roman" w:hAnsi="Times New Roman" w:cs="Times New Roman"/>
-          </w:rPr>
-          <w:t xml:space="preserve">. </w:t>
-        </w:r>
-      </w:ins>
-      <w:ins w:id="98" w:author="Monica Alexander" w:date="2018-09-07T21:12:00Z">
-        <w:r>
-          <w:rPr>
-            <w:rFonts w:ascii="Times New Roman" w:eastAsia="Times New Roman" w:hAnsi="Times New Roman" w:cs="Times New Roman"/>
-          </w:rPr>
-          <w:t xml:space="preserve">Once the dataset is in this form, </w:t>
-        </w:r>
-        <w:r>
-          <w:rPr>
-            <w:rFonts w:ascii="Times New Roman" w:eastAsia="Times New Roman" w:hAnsi="Times New Roman" w:cs="Times New Roman"/>
-          </w:rPr>
-          <w:t xml:space="preserve">we used several text analysis techniques to extract key patterns in the data. </w:t>
-        </w:r>
-      </w:ins>
-    </w:p>
-    <w:p>
-      <w:pPr>
-        <w:rPr>
-          <w:ins w:id="99" w:author="Monica Alexander" w:date="2018-09-07T21:14:00Z"/>
-          <w:rFonts w:ascii="Times New Roman" w:eastAsia="Times New Roman" w:hAnsi="Times New Roman" w:cs="Times New Roman"/>
-        </w:rPr>
-      </w:pPr>
-    </w:p>
-    <w:p>
-      <w:pPr>
-        <w:rPr>
-          <w:ins w:id="100" w:author="Monica Alexander" w:date="2018-09-07T21:15:00Z"/>
-          <w:rFonts w:ascii="Times New Roman" w:eastAsia="Times New Roman" w:hAnsi="Times New Roman" w:cs="Times New Roman"/>
-        </w:rPr>
-      </w:pPr>
-      <w:ins w:id="101" w:author="Monica Alexander" w:date="2018-09-07T21:14:00Z">
-        <w:r>
-          <w:rPr>
-            <w:rFonts w:ascii="Times New Roman" w:eastAsia="Times New Roman" w:hAnsi="Times New Roman" w:cs="Times New Roman"/>
-          </w:rPr>
-          <w:t xml:space="preserve">Sentiment analysis is a technique to summarize the average sentiment or tone of a document. </w:t>
-        </w:r>
-        <w:r>
-          <w:rPr>
-            <w:rFonts w:ascii="Times New Roman" w:eastAsia="Times New Roman" w:hAnsi="Times New Roman" w:cs="Times New Roman"/>
-          </w:rPr>
-          <w:t xml:space="preserve">The general idea is to compared the words </w:t>
-        </w:r>
-      </w:ins>
-      <w:ins w:id="102" w:author="Monica Alexander" w:date="2018-09-07T21:15:00Z">
-        <w:r>
-          <w:rPr>
-            <w:rFonts w:ascii="Times New Roman" w:eastAsia="Times New Roman" w:hAnsi="Times New Roman" w:cs="Times New Roman"/>
-          </w:rPr>
-          <w:t xml:space="preserve">contained in a document to a preexisting lexicon of words, which have a sentiment score assigned to them. Once each word in a document is </w:t>
-        </w:r>
-        <w:r>
-          <w:rPr>
-            <w:rFonts w:ascii="Times New Roman" w:eastAsia="Times New Roman" w:hAnsi="Times New Roman" w:cs="Times New Roman"/>
-          </w:rPr>
-          <w:t xml:space="preserve">assigned a sentiment score, these scores can be </w:t>
-        </w:r>
-        <w:r>
-          <w:rPr>
-            <w:rFonts w:ascii="Times New Roman" w:eastAsia="Times New Roman" w:hAnsi="Times New Roman" w:cs="Times New Roman"/>
-          </w:rPr>
-          <w:t>averaged over a document to give a sense of its tone. There are several exi</w:t>
-        </w:r>
-        <w:r>
-          <w:rPr>
-            <w:rFonts w:ascii="Times New Roman" w:eastAsia="Times New Roman" w:hAnsi="Times New Roman" w:cs="Times New Roman"/>
-          </w:rPr>
-          <w:t xml:space="preserve">sting </w:t>
-        </w:r>
-      </w:ins>
-      <w:ins w:id="103" w:author="Monica Alexander" w:date="2018-09-07T21:17:00Z">
-        <w:r>
-          <w:rPr>
-            <w:rFonts w:ascii="Times New Roman" w:eastAsia="Times New Roman" w:hAnsi="Times New Roman" w:cs="Times New Roman"/>
-          </w:rPr>
-          <w:t>methods</w:t>
-        </w:r>
-      </w:ins>
-      <w:ins w:id="104" w:author="Monica Alexander" w:date="2018-09-07T21:16:00Z">
-        <w:r>
-          <w:rPr>
-            <w:rFonts w:ascii="Times New Roman" w:eastAsia="Times New Roman" w:hAnsi="Times New Roman" w:cs="Times New Roman"/>
-          </w:rPr>
-          <w:t xml:space="preserve">; we chose to use the AFINN </w:t>
-        </w:r>
-      </w:ins>
-      <w:ins w:id="105" w:author="Monica Alexander" w:date="2018-09-07T21:17:00Z">
-        <w:r>
-          <w:rPr>
-            <w:rFonts w:ascii="Times New Roman" w:eastAsia="Times New Roman" w:hAnsi="Times New Roman" w:cs="Times New Roman"/>
-          </w:rPr>
-          <w:t>sentiment lexicon</w:t>
-        </w:r>
-        <w:r>
-          <w:rPr>
-            <w:rStyle w:val="FootnoteReference"/>
-            <w:rFonts w:ascii="Times New Roman" w:eastAsia="Times New Roman" w:hAnsi="Times New Roman" w:cs="Times New Roman"/>
-          </w:rPr>
-          <w:footnoteReference w:id="3"/>
-        </w:r>
-        <w:r>
-          <w:rPr>
-            <w:rFonts w:ascii="Times New Roman" w:eastAsia="Times New Roman" w:hAnsi="Times New Roman" w:cs="Times New Roman"/>
-          </w:rPr>
-          <w:t xml:space="preserve">, which assigns </w:t>
-        </w:r>
-        <w:r>
-          <w:rPr>
-            <w:rFonts w:ascii="Times New Roman" w:eastAsia="Times New Roman" w:hAnsi="Times New Roman" w:cs="Times New Roman"/>
-          </w:rPr>
-          <w:lastRenderedPageBreak/>
-          <w:t>words a score between -5 (negative) and 5 (</w:t>
-        </w:r>
-      </w:ins>
-      <w:ins w:id="107" w:author="Monica Alexander" w:date="2018-09-07T21:18:00Z">
-        <w:r>
-          <w:rPr>
-            <w:rFonts w:ascii="Times New Roman" w:eastAsia="Times New Roman" w:hAnsi="Times New Roman" w:cs="Times New Roman"/>
-          </w:rPr>
-          <w:t>positive</w:t>
-        </w:r>
-      </w:ins>
-      <w:ins w:id="108" w:author="Monica Alexander" w:date="2018-09-07T21:17:00Z">
-        <w:r>
-          <w:rPr>
-            <w:rFonts w:ascii="Times New Roman" w:eastAsia="Times New Roman" w:hAnsi="Times New Roman" w:cs="Times New Roman"/>
-          </w:rPr>
-          <w:t>)</w:t>
-        </w:r>
-      </w:ins>
-      <w:ins w:id="109" w:author="Monica Alexander" w:date="2018-09-07T21:18:00Z">
-        <w:r>
-          <w:rPr>
-            <w:rFonts w:ascii="Times New Roman" w:eastAsia="Times New Roman" w:hAnsi="Times New Roman" w:cs="Times New Roman"/>
-          </w:rPr>
-          <w:t xml:space="preserve">. Thus, the lower the score, the more negative the sentiment. </w:t>
-        </w:r>
-      </w:ins>
-    </w:p>
-    <w:p>
-      <w:pPr>
-        <w:rPr>
-          <w:ins w:id="110" w:author="Monica Alexander" w:date="2018-09-07T21:18:00Z"/>
-          <w:rFonts w:ascii="Times New Roman" w:eastAsia="Times New Roman" w:hAnsi="Times New Roman" w:cs="Times New Roman"/>
-        </w:rPr>
-      </w:pPr>
-    </w:p>
-    <w:p>
-      <w:pPr>
-        <w:rPr>
-          <w:ins w:id="111" w:author="Monica Alexander" w:date="2018-09-07T21:18:00Z"/>
-          <w:rFonts w:ascii="Times New Roman" w:eastAsia="Times New Roman" w:hAnsi="Times New Roman" w:cs="Times New Roman"/>
-        </w:rPr>
-      </w:pPr>
-      <w:ins w:id="112" w:author="Monica Alexander" w:date="2018-09-07T21:18:00Z">
-        <w:r>
-          <w:rPr>
-            <w:rFonts w:ascii="Times New Roman" w:eastAsia="Times New Roman" w:hAnsi="Times New Roman" w:cs="Times New Roman"/>
-            <w:highlight w:val="yellow"/>
-            <w:rPrChange w:id="113" w:author="Monica Alexander" w:date="2018-09-07T21:20:00Z">
-              <w:rPr>
-                <w:rFonts w:ascii="Times New Roman" w:eastAsia="Times New Roman" w:hAnsi="Times New Roman" w:cs="Times New Roman"/>
-              </w:rPr>
-            </w:rPrChange>
-          </w:rPr>
-          <w:t xml:space="preserve">Add stuff about </w:t>
-        </w:r>
-        <w:proofErr w:type="spellStart"/>
-        <w:r>
-          <w:rPr>
-            <w:rFonts w:ascii="Times New Roman" w:eastAsia="Times New Roman" w:hAnsi="Times New Roman" w:cs="Times New Roman"/>
-            <w:highlight w:val="yellow"/>
-            <w:rPrChange w:id="114" w:author="Monica Alexander" w:date="2018-09-07T21:20:00Z">
-              <w:rPr>
-                <w:rFonts w:ascii="Times New Roman" w:eastAsia="Times New Roman" w:hAnsi="Times New Roman" w:cs="Times New Roman"/>
-              </w:rPr>
-            </w:rPrChange>
-          </w:rPr>
-          <w:t>tdidf</w:t>
-        </w:r>
-        <w:proofErr w:type="spellEnd"/>
-        <w:r>
-          <w:rPr>
-            <w:rFonts w:ascii="Times New Roman" w:eastAsia="Times New Roman" w:hAnsi="Times New Roman" w:cs="Times New Roman"/>
-            <w:highlight w:val="yellow"/>
-            <w:rPrChange w:id="115" w:author="Monica Alexander" w:date="2018-09-07T21:20:00Z">
-              <w:rPr>
-                <w:rFonts w:ascii="Times New Roman" w:eastAsia="Times New Roman" w:hAnsi="Times New Roman" w:cs="Times New Roman"/>
-              </w:rPr>
-            </w:rPrChange>
-          </w:rPr>
-          <w:t xml:space="preserve"> if we use that chart</w:t>
-        </w:r>
-        <w:bookmarkStart w:id="116" w:name="_GoBack"/>
-        <w:bookmarkEnd w:id="116"/>
-      </w:ins>
-    </w:p>
-    <w:p>
-      <w:pPr>
-        <w:rPr>
-          <w:ins w:id="117" w:author="Monica Alexander" w:date="2018-09-07T21:18:00Z"/>
-          <w:rFonts w:ascii="Times New Roman" w:eastAsia="Times New Roman" w:hAnsi="Times New Roman" w:cs="Times New Roman"/>
-        </w:rPr>
-      </w:pPr>
-    </w:p>
-    <w:p>
-      <w:pPr>
-        <w:rPr>
-          <w:ins w:id="118" w:author="Monica Alexander" w:date="2018-09-07T21:19:00Z"/>
-          <w:rFonts w:ascii="Times New Roman" w:eastAsia="Times New Roman" w:hAnsi="Times New Roman" w:cs="Times New Roman"/>
-        </w:rPr>
-      </w:pPr>
-      <w:ins w:id="119" w:author="Monica Alexander" w:date="2018-09-07T21:18:00Z">
-        <w:r>
-          <w:rPr>
-            <w:rFonts w:ascii="Times New Roman" w:eastAsia="Times New Roman" w:hAnsi="Times New Roman" w:cs="Times New Roman"/>
-            <w:highlight w:val="yellow"/>
-            <w:rPrChange w:id="120" w:author="Monica Alexander" w:date="2018-09-07T21:19:00Z">
-              <w:rPr>
-                <w:rFonts w:ascii="Times New Roman" w:eastAsia="Times New Roman" w:hAnsi="Times New Roman" w:cs="Times New Roman"/>
-              </w:rPr>
-            </w:rPrChange>
-          </w:rPr>
-          <w:t>Add stuff about topic modeling if we do something there (</w:t>
-        </w:r>
-      </w:ins>
-      <w:ins w:id="121" w:author="Monica Alexander" w:date="2018-09-07T21:19:00Z">
-        <w:r>
-          <w:rPr>
-            <w:rFonts w:ascii="Times New Roman" w:eastAsia="Times New Roman" w:hAnsi="Times New Roman" w:cs="Times New Roman"/>
-            <w:highlight w:val="yellow"/>
-            <w:rPrChange w:id="122" w:author="Monica Alexander" w:date="2018-09-07T21:19:00Z">
-              <w:rPr>
-                <w:rFonts w:ascii="Times New Roman" w:eastAsia="Times New Roman" w:hAnsi="Times New Roman" w:cs="Times New Roman"/>
-              </w:rPr>
-            </w:rPrChange>
-          </w:rPr>
-          <w:t>or probably even if we don’t</w:t>
-        </w:r>
-      </w:ins>
-      <w:ins w:id="123" w:author="Monica Alexander" w:date="2018-09-07T21:18:00Z">
-        <w:r>
-          <w:rPr>
-            <w:rFonts w:ascii="Times New Roman" w:eastAsia="Times New Roman" w:hAnsi="Times New Roman" w:cs="Times New Roman"/>
-            <w:highlight w:val="yellow"/>
-            <w:rPrChange w:id="124" w:author="Monica Alexander" w:date="2018-09-07T21:19:00Z">
-              <w:rPr>
-                <w:rFonts w:ascii="Times New Roman" w:eastAsia="Times New Roman" w:hAnsi="Times New Roman" w:cs="Times New Roman"/>
-              </w:rPr>
-            </w:rPrChange>
-          </w:rPr>
-          <w:t>)</w:t>
-        </w:r>
-      </w:ins>
-    </w:p>
-    <w:p>
-      <w:pPr>
-        <w:rPr>
-          <w:ins w:id="125" w:author="Monica Alexander" w:date="2018-09-07T21:19:00Z"/>
-          <w:rFonts w:ascii="Times New Roman" w:eastAsia="Times New Roman" w:hAnsi="Times New Roman" w:cs="Times New Roman"/>
-        </w:rPr>
-      </w:pPr>
-    </w:p>
-    <w:p>
-      <w:pPr>
-        <w:rPr>
-          <w:rFonts w:ascii="Times New Roman" w:eastAsia="Times New Roman" w:hAnsi="Times New Roman" w:cs="Times New Roman"/>
-          <w:rPrChange w:id="126" w:author="Monica Alexander" w:date="2018-09-07T19:26:00Z">
-            <w:rPr>
-              <w:rFonts w:ascii="Times New Roman" w:eastAsia="Times New Roman" w:hAnsi="Times New Roman" w:cs="Times New Roman"/>
-              <w:b/>
-            </w:rPr>
-          </w:rPrChange>
-        </w:rPr>
-      </w:pPr>
-      <w:ins w:id="127" w:author="Monica Alexander" w:date="2018-09-07T21:19:00Z">
-        <w:r>
-          <w:rPr>
-            <w:rFonts w:ascii="Times New Roman" w:eastAsia="Times New Roman" w:hAnsi="Times New Roman" w:cs="Times New Roman"/>
-          </w:rPr>
-          <w:t>We used the ‘</w:t>
-        </w:r>
-        <w:proofErr w:type="spellStart"/>
-        <w:r>
-          <w:rPr>
-            <w:rFonts w:ascii="Times New Roman" w:eastAsia="Times New Roman" w:hAnsi="Times New Roman" w:cs="Times New Roman"/>
-          </w:rPr>
-          <w:t>tidytext</w:t>
-        </w:r>
-        <w:proofErr w:type="spellEnd"/>
-        <w:r>
-          <w:rPr>
-            <w:rFonts w:ascii="Times New Roman" w:eastAsia="Times New Roman" w:hAnsi="Times New Roman" w:cs="Times New Roman"/>
-          </w:rPr>
-          <w:t>’ and ‘</w:t>
-        </w:r>
-        <w:proofErr w:type="spellStart"/>
-        <w:r>
-          <w:rPr>
-            <w:rFonts w:ascii="Times New Roman" w:eastAsia="Times New Roman" w:hAnsi="Times New Roman" w:cs="Times New Roman"/>
-          </w:rPr>
-          <w:t>topicmodels</w:t>
-        </w:r>
-        <w:proofErr w:type="spellEnd"/>
-        <w:r>
-          <w:rPr>
-            <w:rFonts w:ascii="Times New Roman" w:eastAsia="Times New Roman" w:hAnsi="Times New Roman" w:cs="Times New Roman"/>
-          </w:rPr>
-          <w:t xml:space="preserve">’ R packages for text analysis and topic modeling of the data. All analysis was performed using R version 3.4.4. </w:t>
-        </w:r>
-      </w:ins>
-    </w:p>
-    <w:p>
-      <w:pPr>
-        <w:rPr>
-          <w:del w:id="128" w:author="Monica Alexander" w:date="2018-09-07T19:24:00Z"/>
-          <w:rFonts w:ascii="Times New Roman" w:eastAsia="Times New Roman" w:hAnsi="Times New Roman" w:cs="Times New Roman"/>
-        </w:rPr>
-      </w:pPr>
-      <w:del w:id="129" w:author="Monica Alexander" w:date="2018-09-07T19:24:00Z">
-        <w:r>
-          <w:rPr>
-            <w:rFonts w:ascii="Times New Roman" w:eastAsia="Times New Roman" w:hAnsi="Times New Roman" w:cs="Times New Roman"/>
-          </w:rPr>
-          <w:delText>(Monica can you write a bit for this part?)</w:delText>
-        </w:r>
-      </w:del>
-    </w:p>
-    <w:p>
-      <w:pPr>
-        <w:rPr>
-          <w:rFonts w:ascii="Times New Roman" w:eastAsia="Times New Roman" w:hAnsi="Times New Roman" w:cs="Times New Roman"/>
-        </w:rPr>
-      </w:pPr>
-    </w:p>
-    <w:p>
-      <w:pPr>
-        <w:rPr>
-          <w:del w:id="130" w:author="Monica Alexander" w:date="2018-09-07T19:24:00Z"/>
+          <w:rFonts w:ascii="Times New Roman" w:eastAsia="Times New Roman" w:hAnsi="Times New Roman" w:cs="Times New Roman"/>
+        </w:rPr>
+      </w:pPr>
+      <w:r>
+        <w:rPr>
+          <w:rFonts w:ascii="Times New Roman" w:eastAsia="Times New Roman" w:hAnsi="Times New Roman" w:cs="Times New Roman"/>
+        </w:rPr>
+        <w:t xml:space="preserve">In order to investigate </w:t>
+      </w:r>
+      <w:r>
+        <w:rPr>
+          <w:rFonts w:ascii="Times New Roman" w:eastAsia="Times New Roman" w:hAnsi="Times New Roman" w:cs="Times New Roman"/>
+        </w:rPr>
+        <w:t xml:space="preserve">words, topics and sentiment contained </w:t>
+      </w:r>
+      <w:r>
+        <w:rPr>
+          <w:rFonts w:ascii="Times New Roman" w:eastAsia="Times New Roman" w:hAnsi="Times New Roman" w:cs="Times New Roman"/>
+        </w:rPr>
+        <w:t xml:space="preserve">in </w:t>
+      </w:r>
+      <w:r>
+        <w:rPr>
+          <w:rFonts w:ascii="Times New Roman" w:eastAsia="Times New Roman" w:hAnsi="Times New Roman" w:cs="Times New Roman"/>
+        </w:rPr>
+        <w:t xml:space="preserve">news articles and tweets, the raw data </w:t>
+      </w:r>
+      <w:r>
+        <w:rPr>
+          <w:rFonts w:ascii="Times New Roman" w:eastAsia="Times New Roman" w:hAnsi="Times New Roman" w:cs="Times New Roman"/>
+        </w:rPr>
+        <w:t>need to be converted into a format which is able to be analyzed in a sy</w:t>
+      </w:r>
+      <w:r>
+        <w:rPr>
+          <w:rFonts w:ascii="Times New Roman" w:eastAsia="Times New Roman" w:hAnsi="Times New Roman" w:cs="Times New Roman"/>
+        </w:rPr>
+        <w:t xml:space="preserve">stematic way. </w:t>
+      </w:r>
+      <w:r>
+        <w:rPr>
+          <w:rFonts w:ascii="Times New Roman" w:eastAsia="Times New Roman" w:hAnsi="Times New Roman" w:cs="Times New Roman"/>
+        </w:rPr>
+        <w:t>In particular, w</w:t>
+      </w:r>
+      <w:r>
+        <w:rPr>
+          <w:rFonts w:ascii="Times New Roman" w:eastAsia="Times New Roman" w:hAnsi="Times New Roman" w:cs="Times New Roman"/>
+        </w:rPr>
+        <w:t xml:space="preserve">e tabulated every unique word and the number of occurrences for each news article. </w:t>
+      </w:r>
+      <w:r>
+        <w:rPr>
+          <w:rFonts w:ascii="Times New Roman" w:eastAsia="Times New Roman" w:hAnsi="Times New Roman" w:cs="Times New Roman"/>
+        </w:rPr>
+        <w:t xml:space="preserve">Once the dataset is in this form, </w:t>
+      </w:r>
+      <w:r>
+        <w:rPr>
+          <w:rFonts w:ascii="Times New Roman" w:eastAsia="Times New Roman" w:hAnsi="Times New Roman" w:cs="Times New Roman"/>
+        </w:rPr>
+        <w:t xml:space="preserve">we used several text analysis techniques to extract key patterns in the data. </w:t>
+      </w:r>
+    </w:p>
+    <w:p>
+      <w:pPr>
+        <w:rPr>
+          <w:rFonts w:ascii="Times New Roman" w:eastAsia="Times New Roman" w:hAnsi="Times New Roman" w:cs="Times New Roman"/>
+        </w:rPr>
+      </w:pPr>
+    </w:p>
+    <w:p>
+      <w:pPr>
+        <w:rPr>
+          <w:rFonts w:ascii="Times New Roman" w:eastAsia="Times New Roman" w:hAnsi="Times New Roman" w:cs="Times New Roman"/>
+        </w:rPr>
+      </w:pPr>
+      <w:r>
+        <w:rPr>
+          <w:rFonts w:ascii="Times New Roman" w:eastAsia="Times New Roman" w:hAnsi="Times New Roman" w:cs="Times New Roman"/>
+        </w:rPr>
+        <w:t xml:space="preserve">Sentiment analysis is a technique to summarize the average sentiment or tone of a document. </w:t>
+      </w:r>
+      <w:r>
+        <w:rPr>
+          <w:rFonts w:ascii="Times New Roman" w:eastAsia="Times New Roman" w:hAnsi="Times New Roman" w:cs="Times New Roman"/>
+        </w:rPr>
+        <w:t xml:space="preserve">The general idea is to compared the words </w:t>
+      </w:r>
+      <w:r>
+        <w:rPr>
+          <w:rFonts w:ascii="Times New Roman" w:eastAsia="Times New Roman" w:hAnsi="Times New Roman" w:cs="Times New Roman"/>
+        </w:rPr>
+        <w:t xml:space="preserve">contained in a document to a preexisting lexicon of words, which have a sentiment score assigned to them. Once each word in a document is </w:t>
+      </w:r>
+      <w:r>
+        <w:rPr>
+          <w:rFonts w:ascii="Times New Roman" w:eastAsia="Times New Roman" w:hAnsi="Times New Roman" w:cs="Times New Roman"/>
+        </w:rPr>
+        <w:t xml:space="preserve">assigned a sentiment score, these scores can be </w:t>
+      </w:r>
+      <w:r>
+        <w:rPr>
+          <w:rFonts w:ascii="Times New Roman" w:eastAsia="Times New Roman" w:hAnsi="Times New Roman" w:cs="Times New Roman"/>
+        </w:rPr>
+        <w:t>averaged over a document to give a sense of its tone. There are several exi</w:t>
+      </w:r>
+      <w:r>
+        <w:rPr>
+          <w:rFonts w:ascii="Times New Roman" w:eastAsia="Times New Roman" w:hAnsi="Times New Roman" w:cs="Times New Roman"/>
+        </w:rPr>
+        <w:t>sting methods; we chose to use the AFINN sentiment lexicon</w:t>
+      </w:r>
+      <w:r>
+        <w:rPr>
+          <w:rStyle w:val="FootnoteReference"/>
+          <w:rFonts w:ascii="Times New Roman" w:eastAsia="Times New Roman" w:hAnsi="Times New Roman" w:cs="Times New Roman"/>
+        </w:rPr>
+        <w:footnoteReference w:id="2"/>
+      </w:r>
+      <w:r>
+        <w:rPr>
+          <w:rFonts w:ascii="Times New Roman" w:eastAsia="Times New Roman" w:hAnsi="Times New Roman" w:cs="Times New Roman"/>
+        </w:rPr>
+        <w:t xml:space="preserve">, which assigns words a score between -5 (negative) and 5 (positive). Thus, the lower the score, the more negative the sentiment. </w:t>
+      </w:r>
+    </w:p>
+    <w:p>
+      <w:pPr>
+        <w:rPr>
+          <w:rFonts w:ascii="Times New Roman" w:eastAsia="Times New Roman" w:hAnsi="Times New Roman" w:cs="Times New Roman"/>
+        </w:rPr>
+      </w:pPr>
+    </w:p>
+    <w:p>
+      <w:pPr>
+        <w:rPr>
+          <w:rFonts w:ascii="Times New Roman" w:eastAsia="Times New Roman" w:hAnsi="Times New Roman" w:cs="Times New Roman"/>
+        </w:rPr>
+      </w:pPr>
+      <w:r>
+        <w:rPr>
+          <w:rFonts w:ascii="Times New Roman" w:eastAsia="Times New Roman" w:hAnsi="Times New Roman" w:cs="Times New Roman"/>
+          <w:highlight w:val="yellow"/>
+        </w:rPr>
+        <w:t xml:space="preserve">Add stuff about </w:t>
+      </w:r>
+      <w:proofErr w:type="spellStart"/>
+      <w:r>
+        <w:rPr>
+          <w:rFonts w:ascii="Times New Roman" w:eastAsia="Times New Roman" w:hAnsi="Times New Roman" w:cs="Times New Roman"/>
+          <w:highlight w:val="yellow"/>
+        </w:rPr>
+        <w:t>tdidf</w:t>
+      </w:r>
+      <w:proofErr w:type="spellEnd"/>
+      <w:r>
+        <w:rPr>
+          <w:rFonts w:ascii="Times New Roman" w:eastAsia="Times New Roman" w:hAnsi="Times New Roman" w:cs="Times New Roman"/>
+          <w:highlight w:val="yellow"/>
+        </w:rPr>
+        <w:t xml:space="preserve"> if we use that chart</w:t>
+      </w:r>
+    </w:p>
+    <w:p>
+      <w:pPr>
+        <w:rPr>
+          <w:rFonts w:ascii="Times New Roman" w:eastAsia="Times New Roman" w:hAnsi="Times New Roman" w:cs="Times New Roman"/>
+        </w:rPr>
+      </w:pPr>
+    </w:p>
+    <w:p>
+      <w:pPr>
+        <w:rPr>
+          <w:rFonts w:ascii="Times New Roman" w:eastAsia="Times New Roman" w:hAnsi="Times New Roman" w:cs="Times New Roman"/>
+        </w:rPr>
+      </w:pPr>
+      <w:r>
+        <w:rPr>
+          <w:rFonts w:ascii="Times New Roman" w:eastAsia="Times New Roman" w:hAnsi="Times New Roman" w:cs="Times New Roman"/>
+          <w:highlight w:val="yellow"/>
+        </w:rPr>
+        <w:t>Add stuff about topic modeling if we do something there (or probably even if we don’t)</w:t>
+      </w:r>
+    </w:p>
+    <w:p>
+      <w:pPr>
+        <w:rPr>
+          <w:rFonts w:ascii="Times New Roman" w:eastAsia="Times New Roman" w:hAnsi="Times New Roman" w:cs="Times New Roman"/>
+        </w:rPr>
+      </w:pPr>
+    </w:p>
+    <w:p>
+      <w:pPr>
+        <w:rPr>
+          <w:rFonts w:ascii="Times New Roman" w:eastAsia="Times New Roman" w:hAnsi="Times New Roman" w:cs="Times New Roman"/>
+        </w:rPr>
+      </w:pPr>
+      <w:r>
+        <w:rPr>
+          <w:rFonts w:ascii="Times New Roman" w:eastAsia="Times New Roman" w:hAnsi="Times New Roman" w:cs="Times New Roman"/>
+        </w:rPr>
+        <w:t>We used the ‘</w:t>
+      </w:r>
+      <w:proofErr w:type="spellStart"/>
+      <w:r>
+        <w:rPr>
+          <w:rFonts w:ascii="Times New Roman" w:eastAsia="Times New Roman" w:hAnsi="Times New Roman" w:cs="Times New Roman"/>
+        </w:rPr>
+        <w:t>tidytext</w:t>
+      </w:r>
+      <w:proofErr w:type="spellEnd"/>
+      <w:r>
+        <w:rPr>
+          <w:rFonts w:ascii="Times New Roman" w:eastAsia="Times New Roman" w:hAnsi="Times New Roman" w:cs="Times New Roman"/>
+        </w:rPr>
+        <w:t>’ and ‘</w:t>
+      </w:r>
+      <w:proofErr w:type="spellStart"/>
+      <w:r>
+        <w:rPr>
+          <w:rFonts w:ascii="Times New Roman" w:eastAsia="Times New Roman" w:hAnsi="Times New Roman" w:cs="Times New Roman"/>
+        </w:rPr>
+        <w:t>topicmodels</w:t>
+      </w:r>
+      <w:proofErr w:type="spellEnd"/>
+      <w:r>
+        <w:rPr>
+          <w:rFonts w:ascii="Times New Roman" w:eastAsia="Times New Roman" w:hAnsi="Times New Roman" w:cs="Times New Roman"/>
+        </w:rPr>
+        <w:t xml:space="preserve">’ R packages for text analysis and topic modeling of the data. All analysis was performed using R version 3.4.4. </w:t>
+      </w:r>
+    </w:p>
+    <w:p>
+      <w:pPr>
+        <w:rPr>
+          <w:rFonts w:ascii="Times New Roman" w:eastAsia="Times New Roman" w:hAnsi="Times New Roman" w:cs="Times New Roman"/>
+        </w:rPr>
+      </w:pPr>
+    </w:p>
+    <w:p>
+      <w:pPr>
+        <w:rPr>
+          <w:rFonts w:ascii="Times New Roman" w:eastAsia="Times New Roman" w:hAnsi="Times New Roman" w:cs="Times New Roman"/>
+          <w:i/>
+        </w:rPr>
+      </w:pPr>
+      <w:r>
+        <w:rPr>
           <w:rFonts w:ascii="Times New Roman" w:eastAsia="Times New Roman" w:hAnsi="Times New Roman" w:cs="Times New Roman"/>
           <w:b/>
         </w:rPr>
-      </w:pPr>
+        <w:t>Descriptive analysis</w:t>
+      </w:r>
       <w:r>
         <w:rPr>
           <w:rFonts w:ascii="Times New Roman" w:eastAsia="Times New Roman" w:hAnsi="Times New Roman" w:cs="Times New Roman"/>
           <w:b/>
         </w:rPr>
-        <w:t>Descriptive analysis</w:t>
-      </w:r>
-      <w:ins w:id="131" w:author="Monica Alexander" w:date="2018-09-07T13:16:00Z">
-        <w:r>
-          <w:rPr>
-            <w:rFonts w:ascii="Times New Roman" w:eastAsia="Times New Roman" w:hAnsi="Times New Roman" w:cs="Times New Roman"/>
-            <w:b/>
-          </w:rPr>
-          <w:t xml:space="preserve"> </w:t>
-        </w:r>
-      </w:ins>
-    </w:p>
-    <w:p>
-      <w:pPr>
-        <w:rPr>
-          <w:ins w:id="132" w:author="Monica Alexander" w:date="2018-09-07T17:12:00Z"/>
-          <w:rFonts w:ascii="Times New Roman" w:eastAsia="Times New Roman" w:hAnsi="Times New Roman" w:cs="Times New Roman"/>
-          <w:i/>
-        </w:rPr>
-      </w:pPr>
-    </w:p>
-    <w:p>
-      <w:pPr>
-        <w:rPr>
-          <w:del w:id="133" w:author="Monica Alexander" w:date="2018-09-07T17:12:00Z"/>
-          <w:rFonts w:ascii="Times New Roman" w:eastAsia="Times New Roman" w:hAnsi="Times New Roman" w:cs="Times New Roman"/>
-          <w:i/>
-        </w:rPr>
-      </w:pPr>
-      <w:del w:id="134" w:author="Monica Alexander" w:date="2018-09-07T17:12:00Z">
-        <w:r>
-          <w:rPr>
-            <w:rFonts w:ascii="Times New Roman" w:eastAsia="Times New Roman" w:hAnsi="Times New Roman" w:cs="Times New Roman"/>
-            <w:i/>
-          </w:rPr>
-          <w:delText>Finding #1</w:delText>
-        </w:r>
-      </w:del>
+        <w:t xml:space="preserve"> </w:t>
+      </w:r>
     </w:p>
     <w:p>
       <w:pPr>
@@ -2248,27 +1669,19 @@
         </w:rPr>
         <w:t>As a share of all news coverage, immigration was significantly more dominant in the Trump era than in the Obama era, indicatin</w:t>
       </w:r>
-      <w:del w:id="135" w:author="Unknown">
-        <w:r>
-          <w:rPr>
-            <w:rFonts w:ascii="Times New Roman" w:hAnsi="Times New Roman" w:cs="Times New Roman"/>
-          </w:rPr>
-          <w:delText>g</w:delText>
-        </w:r>
-      </w:del>
-      <w:ins w:id="136" w:author="Monica Alexander" w:date="2018-09-07T17:12:00Z">
-        <w:r>
-          <w:rPr>
-            <w:rFonts w:ascii="Times New Roman" w:hAnsi="Times New Roman" w:cs="Times New Roman"/>
-          </w:rPr>
-          <w:t xml:space="preserve"> </w:t>
-        </w:r>
-      </w:ins>
-      <w:r>
-        <w:rPr>
-          <w:rFonts w:ascii="Times New Roman" w:hAnsi="Times New Roman" w:cs="Times New Roman"/>
-        </w:rPr>
-        <w:t xml:space="preserve">that the news climate has indeed changed. </w:t>
+      <w:ins w:id="2" w:author="Microsoft Office User" w:date="2018-09-13T11:07:00Z">
+        <w:r>
+          <w:rPr>
+            <w:rFonts w:ascii="Times New Roman" w:hAnsi="Times New Roman" w:cs="Times New Roman"/>
+          </w:rPr>
+          <w:t>g</w:t>
+        </w:r>
+      </w:ins>
+      <w:r>
+        <w:rPr>
+          <w:rFonts w:ascii="Times New Roman" w:hAnsi="Times New Roman" w:cs="Times New Roman"/>
+        </w:rPr>
+        <w:t xml:space="preserve"> that the news climate has indeed changed. </w:t>
       </w:r>
       <w:r>
         <w:rPr>
@@ -2578,119 +1991,68 @@
           <w:rFonts w:ascii="Times New Roman" w:hAnsi="Times New Roman" w:cs="Times New Roman"/>
         </w:rPr>
       </w:pPr>
-      <w:ins w:id="137" w:author="Monica Alexander" w:date="2018-09-07T17:56:00Z">
-        <w:r>
-          <w:rPr>
-            <w:rFonts w:ascii="Times New Roman" w:hAnsi="Times New Roman" w:cs="Times New Roman"/>
-            <w:noProof/>
-          </w:rPr>
-          <w:lastRenderedPageBreak/>
-          <w:drawing>
-            <wp:inline distT="0" distB="0" distL="0" distR="0" wp14:anchorId="22B66E70" wp14:editId="3ED58B7E">
-              <wp:extent cx="6911438" cy="4031672"/>
-              <wp:effectExtent l="0" t="0" r="0" b="0"/>
-              <wp:docPr id="4" name="Picture 4"/>
-              <wp:cNvGraphicFramePr>
-                <a:graphicFrameLocks xmlns:a="http://schemas.openxmlformats.org/drawingml/2006/main" noChangeAspect="1"/>
-              </wp:cNvGraphicFramePr>
-              <a:graphic xmlns:a="http://schemas.openxmlformats.org/drawingml/2006/main">
-                <a:graphicData uri="http://schemas.openxmlformats.org/drawingml/2006/picture">
-                  <pic:pic xmlns:pic="http://schemas.openxmlformats.org/drawingml/2006/picture">
-                    <pic:nvPicPr>
-                      <pic:cNvPr id="4" name="number_day_pres.pdf"/>
-                      <pic:cNvPicPr/>
-                    </pic:nvPicPr>
-                    <pic:blipFill>
-                      <a:blip r:embed="rId10">
-                        <a:extLst>
-                          <a:ext uri="{28A0092B-C50C-407E-A947-70E740481C1C}">
-                            <a14:useLocalDpi xmlns:a14="http://schemas.microsoft.com/office/drawing/2010/main" val="0"/>
-                          </a:ext>
-                        </a:extLst>
-                      </a:blip>
-                      <a:stretch>
-                        <a:fillRect/>
-                      </a:stretch>
-                    </pic:blipFill>
-                    <pic:spPr>
-                      <a:xfrm>
-                        <a:off x="0" y="0"/>
-                        <a:ext cx="6912655" cy="4032382"/>
-                      </a:xfrm>
-                      <a:prstGeom prst="rect">
-                        <a:avLst/>
-                      </a:prstGeom>
-                    </pic:spPr>
-                  </pic:pic>
-                </a:graphicData>
-              </a:graphic>
-            </wp:inline>
-          </w:drawing>
-        </w:r>
-      </w:ins>
-      <w:del w:id="138" w:author="Monica Alexander" w:date="2018-09-07T17:30:00Z">
-        <w:r>
-          <w:rPr>
-            <w:rFonts w:ascii="Times New Roman" w:hAnsi="Times New Roman" w:cs="Times New Roman"/>
-            <w:noProof/>
-          </w:rPr>
-          <w:drawing>
-            <wp:inline distT="0" distB="0" distL="0" distR="0" wp14:anchorId="4B7B45C8" wp14:editId="1A5CB0D7">
-              <wp:extent cx="5943600" cy="4160520"/>
-              <wp:effectExtent l="0" t="0" r="0" b="5080"/>
-              <wp:docPr id="1" name="Picture 1"/>
-              <wp:cNvGraphicFramePr>
-                <a:graphicFrameLocks xmlns:a="http://schemas.openxmlformats.org/drawingml/2006/main" noChangeAspect="1"/>
-              </wp:cNvGraphicFramePr>
-              <a:graphic xmlns:a="http://schemas.openxmlformats.org/drawingml/2006/main">
-                <a:graphicData uri="http://schemas.openxmlformats.org/drawingml/2006/picture">
-                  <pic:pic xmlns:pic="http://schemas.openxmlformats.org/drawingml/2006/picture">
-                    <pic:nvPicPr>
-                      <pic:cNvPr id="1" name="number_day_pres.pdf"/>
-                      <pic:cNvPicPr/>
-                    </pic:nvPicPr>
-                    <pic:blipFill>
-                      <a:blip r:embed="rId11">
-                        <a:extLst>
-                          <a:ext uri="{28A0092B-C50C-407E-A947-70E740481C1C}">
-                            <a14:useLocalDpi xmlns:a14="http://schemas.microsoft.com/office/drawing/2010/main" val="0"/>
-                          </a:ext>
-                        </a:extLst>
-                      </a:blip>
-                      <a:stretch>
-                        <a:fillRect/>
-                      </a:stretch>
-                    </pic:blipFill>
-                    <pic:spPr>
-                      <a:xfrm>
-                        <a:off x="0" y="0"/>
-                        <a:ext cx="5943600" cy="4160520"/>
-                      </a:xfrm>
-                      <a:prstGeom prst="rect">
-                        <a:avLst/>
-                      </a:prstGeom>
-                    </pic:spPr>
-                  </pic:pic>
-                </a:graphicData>
-              </a:graphic>
-            </wp:inline>
-          </w:drawing>
-        </w:r>
-      </w:del>
-    </w:p>
-    <w:p>
-      <w:pPr>
-        <w:rPr>
-          <w:rFonts w:ascii="Times New Roman" w:hAnsi="Times New Roman" w:cs="Times New Roman"/>
-        </w:rPr>
-      </w:pPr>
-      <w:r>
-        <w:rPr>
-          <w:rFonts w:ascii="Times New Roman" w:hAnsi="Times New Roman" w:cs="Times New Roman"/>
-        </w:rPr>
+      <w:r>
+        <w:rPr>
+          <w:rFonts w:ascii="Times New Roman" w:hAnsi="Times New Roman" w:cs="Times New Roman"/>
+          <w:noProof/>
+        </w:rPr>
+        <w:drawing>
+          <wp:inline distT="0" distB="0" distL="0" distR="0" wp14:anchorId="22B66E70" wp14:editId="3ED58B7E">
+            <wp:extent cx="6911438" cy="4031672"/>
+            <wp:effectExtent l="0" t="0" r="0" b="0"/>
+            <wp:docPr id="4" name="Picture 4"/>
+            <wp:cNvGraphicFramePr>
+              <a:graphicFrameLocks xmlns:a="http://schemas.openxmlformats.org/drawingml/2006/main" noChangeAspect="1"/>
+            </wp:cNvGraphicFramePr>
+            <a:graphic xmlns:a="http://schemas.openxmlformats.org/drawingml/2006/main">
+              <a:graphicData uri="http://schemas.openxmlformats.org/drawingml/2006/picture">
+                <pic:pic xmlns:pic="http://schemas.openxmlformats.org/drawingml/2006/picture">
+                  <pic:nvPicPr>
+                    <pic:cNvPr id="4" name="number_day_pres.pdf"/>
+                    <pic:cNvPicPr/>
+                  </pic:nvPicPr>
+                  <pic:blipFill>
+                    <a:blip r:embed="rId7">
+                      <a:extLst>
+                        <a:ext uri="{28A0092B-C50C-407E-A947-70E740481C1C}">
+                          <a14:useLocalDpi xmlns:a14="http://schemas.microsoft.com/office/drawing/2010/main" val="0"/>
+                        </a:ext>
+                      </a:extLst>
+                    </a:blip>
+                    <a:stretch>
+                      <a:fillRect/>
+                    </a:stretch>
+                  </pic:blipFill>
+                  <pic:spPr>
+                    <a:xfrm>
+                      <a:off x="0" y="0"/>
+                      <a:ext cx="6912655" cy="4032382"/>
+                    </a:xfrm>
+                    <a:prstGeom prst="rect">
+                      <a:avLst/>
+                    </a:prstGeom>
+                  </pic:spPr>
+                </pic:pic>
+              </a:graphicData>
+            </a:graphic>
+          </wp:inline>
+        </w:drawing>
+      </w:r>
+    </w:p>
+    <w:p>
+      <w:pPr>
+        <w:rPr>
+          <w:rFonts w:ascii="Times New Roman" w:hAnsi="Times New Roman" w:cs="Times New Roman"/>
+        </w:rPr>
+      </w:pPr>
+      <w:r>
+        <w:rPr>
+          <w:rFonts w:ascii="Times New Roman" w:hAnsi="Times New Roman" w:cs="Times New Roman"/>
+        </w:rPr>
+        <w:lastRenderedPageBreak/>
         <w:t>Figure 1. Number of articles containing immigration per day, by era.</w:t>
       </w:r>
-      <w:ins w:id="139" w:author="Monica Alexander" w:date="2018-09-07T13:17:00Z">
+      <w:ins w:id="3" w:author="Monica Alexander" w:date="2018-09-07T13:17:00Z">
         <w:r>
           <w:rPr>
             <w:rFonts w:ascii="Times New Roman" w:hAnsi="Times New Roman" w:cs="Times New Roman"/>
@@ -2698,23 +2060,45 @@
           <w:t xml:space="preserve"> Note that the Obama era </w:t>
         </w:r>
       </w:ins>
-      <w:ins w:id="140" w:author="Monica Alexander" w:date="2018-09-07T13:18:00Z">
-        <w:r>
-          <w:rPr>
-            <w:rFonts w:ascii="Times New Roman" w:hAnsi="Times New Roman" w:cs="Times New Roman"/>
-          </w:rPr>
-          <w:t>articles have been shifted by two years</w:t>
-        </w:r>
-      </w:ins>
-      <w:ins w:id="141" w:author="Monica Alexander" w:date="2018-09-07T17:31:00Z">
-        <w:r>
-          <w:rPr>
-            <w:rFonts w:ascii="Times New Roman" w:hAnsi="Times New Roman" w:cs="Times New Roman"/>
-          </w:rPr>
-          <w:t xml:space="preserve"> for comparison</w:t>
-        </w:r>
-      </w:ins>
-      <w:ins w:id="142" w:author="Monica Alexander" w:date="2018-09-07T17:24:00Z">
+      <w:ins w:id="4" w:author="Monica Alexander" w:date="2018-09-07T13:18:00Z">
+        <w:r>
+          <w:rPr>
+            <w:rFonts w:ascii="Times New Roman" w:hAnsi="Times New Roman" w:cs="Times New Roman"/>
+          </w:rPr>
+          <w:t xml:space="preserve">articles have been shifted by </w:t>
+        </w:r>
+        <w:commentRangeStart w:id="5"/>
+        <w:r>
+          <w:rPr>
+            <w:rFonts w:ascii="Times New Roman" w:hAnsi="Times New Roman" w:cs="Times New Roman"/>
+          </w:rPr>
+          <w:t>two years</w:t>
+        </w:r>
+      </w:ins>
+      <w:ins w:id="6" w:author="Monica Alexander" w:date="2018-09-07T17:31:00Z">
+        <w:r>
+          <w:rPr>
+            <w:rFonts w:ascii="Times New Roman" w:hAnsi="Times New Roman" w:cs="Times New Roman"/>
+          </w:rPr>
+          <w:t xml:space="preserve"> </w:t>
+        </w:r>
+      </w:ins>
+      <w:commentRangeEnd w:id="5"/>
+      <w:r>
+        <w:rPr>
+          <w:rStyle w:val="CommentReference"/>
+        </w:rPr>
+        <w:commentReference w:id="5"/>
+      </w:r>
+      <w:ins w:id="7" w:author="Monica Alexander" w:date="2018-09-07T17:31:00Z">
+        <w:r>
+          <w:rPr>
+            <w:rFonts w:ascii="Times New Roman" w:hAnsi="Times New Roman" w:cs="Times New Roman"/>
+          </w:rPr>
+          <w:t>for comparison</w:t>
+        </w:r>
+      </w:ins>
+      <w:ins w:id="8" w:author="Monica Alexander" w:date="2018-09-07T17:24:00Z">
         <w:r>
           <w:rPr>
             <w:rFonts w:ascii="Times New Roman" w:hAnsi="Times New Roman" w:cs="Times New Roman"/>
@@ -2722,7 +2106,7 @@
           <w:t>, and the labeled events relate to the Trump era</w:t>
         </w:r>
       </w:ins>
-      <w:ins w:id="143" w:author="Monica Alexander" w:date="2018-09-07T13:18:00Z">
+      <w:ins w:id="9" w:author="Monica Alexander" w:date="2018-09-07T13:18:00Z">
         <w:r>
           <w:rPr>
             <w:rFonts w:ascii="Times New Roman" w:hAnsi="Times New Roman" w:cs="Times New Roman"/>
@@ -2741,24 +2125,6 @@
     <w:p>
       <w:pPr>
         <w:rPr>
-          <w:del w:id="144" w:author="Monica Alexander" w:date="2018-09-07T17:12:00Z"/>
-          <w:rFonts w:ascii="Times New Roman" w:hAnsi="Times New Roman" w:cs="Times New Roman"/>
-          <w:i/>
-        </w:rPr>
-      </w:pPr>
-      <w:del w:id="145" w:author="Monica Alexander" w:date="2018-09-07T17:12:00Z">
-        <w:r>
-          <w:rPr>
-            <w:rFonts w:ascii="Times New Roman" w:hAnsi="Times New Roman" w:cs="Times New Roman"/>
-            <w:i/>
-          </w:rPr>
-          <w:delText>Finding #2</w:delText>
-        </w:r>
-      </w:del>
-    </w:p>
-    <w:p>
-      <w:pPr>
-        <w:rPr>
           <w:rFonts w:ascii="Times New Roman" w:hAnsi="Times New Roman" w:cs="Times New Roman"/>
         </w:rPr>
       </w:pPr>
@@ -2886,57 +2252,7 @@
           <w:rFonts w:ascii="Times New Roman" w:hAnsi="Times New Roman" w:cs="Times New Roman"/>
         </w:rPr>
       </w:pPr>
-      <w:del w:id="146" w:author="Monica Alexander" w:date="2018-09-07T19:23:00Z">
-        <w:r>
-          <w:rPr>
-            <w:rFonts w:ascii="Times New Roman" w:hAnsi="Times New Roman" w:cs="Times New Roman"/>
-            <w:noProof/>
-          </w:rPr>
-          <w:lastRenderedPageBreak/>
-          <w:drawing>
-            <wp:inline distT="0" distB="0" distL="0" distR="0" wp14:anchorId="40C1E25E" wp14:editId="4BAF175E">
-              <wp:extent cx="4852035" cy="3396425"/>
-              <wp:effectExtent l="0" t="0" r="0" b="7620"/>
-              <wp:docPr id="2" name="Picture 2"/>
-              <wp:cNvGraphicFramePr>
-                <a:graphicFrameLocks xmlns:a="http://schemas.openxmlformats.org/drawingml/2006/main" noChangeAspect="1"/>
-              </wp:cNvGraphicFramePr>
-              <a:graphic xmlns:a="http://schemas.openxmlformats.org/drawingml/2006/main">
-                <a:graphicData uri="http://schemas.openxmlformats.org/drawingml/2006/picture">
-                  <pic:pic xmlns:pic="http://schemas.openxmlformats.org/drawingml/2006/picture">
-                    <pic:nvPicPr>
-                      <pic:cNvPr id="2" name="sentiment_year.pdf"/>
-                      <pic:cNvPicPr/>
-                    </pic:nvPicPr>
-                    <pic:blipFill>
-                      <a:blip r:embed="rId12">
-                        <a:extLst>
-                          <a:ext uri="{28A0092B-C50C-407E-A947-70E740481C1C}">
-                            <a14:useLocalDpi xmlns:a14="http://schemas.microsoft.com/office/drawing/2010/main" val="0"/>
-                          </a:ext>
-                        </a:extLst>
-                      </a:blip>
-                      <a:stretch>
-                        <a:fillRect/>
-                      </a:stretch>
-                    </pic:blipFill>
-                    <pic:spPr>
-                      <a:xfrm>
-                        <a:off x="0" y="0"/>
-                        <a:ext cx="4855511" cy="3398858"/>
-                      </a:xfrm>
-                      <a:prstGeom prst="rect">
-                        <a:avLst/>
-                      </a:prstGeom>
-                    </pic:spPr>
-                  </pic:pic>
-                </a:graphicData>
-              </a:graphic>
-            </wp:inline>
-          </w:drawing>
-        </w:r>
-      </w:del>
-      <w:ins w:id="147" w:author="Monica Alexander" w:date="2018-09-07T21:04:00Z">
+      <w:ins w:id="10" w:author="Monica Alexander" w:date="2018-09-07T21:04:00Z">
         <w:r>
           <w:rPr>
             <w:rFonts w:ascii="Times New Roman" w:hAnsi="Times New Roman" w:cs="Times New Roman"/>
@@ -2958,7 +2274,7 @@
                       <pic:cNvPicPr/>
                     </pic:nvPicPr>
                     <pic:blipFill>
-                      <a:blip r:embed="rId13">
+                      <a:blip r:embed="rId10">
                         <a:extLst>
                           <a:ext uri="{28A0092B-C50C-407E-A947-70E740481C1C}">
                             <a14:useLocalDpi xmlns:a14="http://schemas.microsoft.com/office/drawing/2010/main" val="0"/>
@@ -2998,7 +2314,7 @@
         </w:rPr>
         <w:t>Figure 2.</w:t>
       </w:r>
-      <w:ins w:id="148" w:author="Monica Alexander" w:date="2018-09-07T19:23:00Z">
+      <w:ins w:id="11" w:author="Monica Alexander" w:date="2018-09-07T19:23:00Z">
         <w:r>
           <w:rPr>
             <w:rFonts w:ascii="Times New Roman" w:hAnsi="Times New Roman" w:cs="Times New Roman"/>
@@ -3009,70 +2325,86 @@
           <w:rPr>
             <w:rFonts w:ascii="Times New Roman" w:hAnsi="Times New Roman" w:cs="Times New Roman"/>
           </w:rPr>
-          <w:t>Note that the Obama era articles have been shifted by two years for comparison</w:t>
-        </w:r>
-        <w:r>
-          <w:rPr>
-            <w:rFonts w:ascii="Times New Roman" w:hAnsi="Times New Roman" w:cs="Times New Roman"/>
-          </w:rPr>
-          <w:t xml:space="preserve">. </w:t>
-        </w:r>
-      </w:ins>
-    </w:p>
-    <w:p>
-      <w:pPr>
-        <w:rPr>
-          <w:rFonts w:ascii="Times New Roman" w:hAnsi="Times New Roman" w:cs="Times New Roman"/>
-        </w:rPr>
-      </w:pPr>
-    </w:p>
-    <w:p>
-      <w:pPr>
-        <w:rPr>
-          <w:del w:id="149" w:author="Monica Alexander" w:date="2018-09-07T17:13:00Z"/>
-          <w:rFonts w:ascii="Times New Roman" w:hAnsi="Times New Roman" w:cs="Times New Roman"/>
-          <w:i/>
-        </w:rPr>
-      </w:pPr>
-      <w:ins w:id="150" w:author="Monica Alexander" w:date="2018-09-07T18:36:00Z">
-        <w:r>
-          <w:rPr>
-            <w:rFonts w:ascii="Times New Roman" w:hAnsi="Times New Roman" w:cs="Times New Roman"/>
-          </w:rPr>
-          <w:t xml:space="preserve">Sentiment analysis also shows the stark contrast in migration-related reporting in the Trump era compared </w:t>
-        </w:r>
-        <w:r>
-          <w:rPr>
-            <w:rFonts w:ascii="Times New Roman" w:hAnsi="Times New Roman" w:cs="Times New Roman"/>
-          </w:rPr>
-          <w:t xml:space="preserve">to the Obama era (Figure 2). </w:t>
-        </w:r>
-      </w:ins>
-      <w:ins w:id="151" w:author="Monica Alexander" w:date="2018-09-07T18:37:00Z">
-        <w:r>
-          <w:rPr>
-            <w:rFonts w:ascii="Times New Roman" w:hAnsi="Times New Roman" w:cs="Times New Roman"/>
-          </w:rPr>
-          <w:t xml:space="preserve">In general migration articles contain more negative words than in the more recent presidential period. </w:t>
-        </w:r>
-      </w:ins>
-      <w:del w:id="152" w:author="Monica Alexander" w:date="2018-09-07T17:13:00Z">
-        <w:r>
-          <w:rPr>
-            <w:rFonts w:ascii="Times New Roman" w:hAnsi="Times New Roman" w:cs="Times New Roman"/>
-            <w:i/>
-          </w:rPr>
-          <w:delText>Finding #3</w:delText>
+          <w:t xml:space="preserve">Note that the Obama era articles have been shifted by </w:t>
+        </w:r>
+        <w:commentRangeStart w:id="12"/>
+        <w:r>
+          <w:rPr>
+            <w:rFonts w:ascii="Times New Roman" w:hAnsi="Times New Roman" w:cs="Times New Roman"/>
+          </w:rPr>
+          <w:t xml:space="preserve">two years </w:t>
+        </w:r>
+      </w:ins>
+      <w:commentRangeEnd w:id="12"/>
+      <w:r>
+        <w:rPr>
+          <w:rStyle w:val="CommentReference"/>
+        </w:rPr>
+        <w:commentReference w:id="12"/>
+      </w:r>
+      <w:ins w:id="13" w:author="Monica Alexander" w:date="2018-09-07T19:23:00Z">
+        <w:r>
+          <w:rPr>
+            <w:rFonts w:ascii="Times New Roman" w:hAnsi="Times New Roman" w:cs="Times New Roman"/>
+          </w:rPr>
+          <w:t xml:space="preserve">for comparison. </w:t>
+        </w:r>
+      </w:ins>
+    </w:p>
+    <w:p>
+      <w:pPr>
+        <w:rPr>
+          <w:rFonts w:ascii="Times New Roman" w:hAnsi="Times New Roman" w:cs="Times New Roman"/>
+        </w:rPr>
+      </w:pPr>
+    </w:p>
+    <w:p>
+      <w:pPr>
+        <w:rPr>
+          <w:ins w:id="14" w:author="Monica Alexander" w:date="2018-09-07T21:13:00Z"/>
+          <w:rFonts w:ascii="Times New Roman" w:hAnsi="Times New Roman" w:cs="Times New Roman"/>
+        </w:rPr>
+      </w:pPr>
+      <w:r>
+        <w:rPr>
+          <w:rFonts w:ascii="Times New Roman" w:hAnsi="Times New Roman" w:cs="Times New Roman"/>
+        </w:rPr>
+        <w:t xml:space="preserve">Sentiment analysis also shows the stark contrast in migration-related reporting in the Trump era compared </w:t>
+      </w:r>
+      <w:r>
+        <w:rPr>
+          <w:rFonts w:ascii="Times New Roman" w:hAnsi="Times New Roman" w:cs="Times New Roman"/>
+        </w:rPr>
+        <w:t>to the Obama era (Figure 2). In general</w:t>
+      </w:r>
+      <w:ins w:id="15" w:author="Microsoft Office User" w:date="2018-09-13T11:37:00Z">
+        <w:r>
+          <w:rPr>
+            <w:rFonts w:ascii="Times New Roman" w:hAnsi="Times New Roman" w:cs="Times New Roman"/>
+          </w:rPr>
+          <w:t>,</w:t>
+        </w:r>
+      </w:ins>
+      <w:r>
+        <w:rPr>
+          <w:rFonts w:ascii="Times New Roman" w:hAnsi="Times New Roman" w:cs="Times New Roman"/>
+        </w:rPr>
+        <w:t xml:space="preserve"> migration articles contain more negative words </w:t>
+      </w:r>
+      <w:del w:id="16" w:author="Microsoft Office User" w:date="2018-09-13T11:37:00Z">
+        <w:r>
+          <w:rPr>
+            <w:rFonts w:ascii="Times New Roman" w:hAnsi="Times New Roman" w:cs="Times New Roman"/>
+          </w:rPr>
+          <w:delText xml:space="preserve">than </w:delText>
         </w:r>
       </w:del>
-    </w:p>
-    <w:p>
-      <w:pPr>
-        <w:rPr>
-          <w:ins w:id="153" w:author="Monica Alexander" w:date="2018-09-07T21:13:00Z"/>
-          <w:rFonts w:ascii="Times New Roman" w:hAnsi="Times New Roman" w:cs="Times New Roman"/>
-        </w:rPr>
-      </w:pPr>
+      <w:r>
+        <w:rPr>
+          <w:rFonts w:ascii="Times New Roman" w:hAnsi="Times New Roman" w:cs="Times New Roman"/>
+        </w:rPr>
+        <w:t xml:space="preserve">in the more recent presidential period. </w:t>
+      </w:r>
       <w:r>
         <w:rPr>
           <w:rFonts w:ascii="Times New Roman" w:hAnsi="Times New Roman" w:cs="Times New Roman"/>
@@ -3083,7 +2415,14 @@
         <w:rPr>
           <w:rFonts w:ascii="Times New Roman" w:hAnsi="Times New Roman" w:cs="Times New Roman"/>
         </w:rPr>
-        <w:t xml:space="preserve">the Trump era media environment on immigration is marked by unusual events. In this case, we see that sentiment is relatively constant, with the notable exception of coverage of the Muslim travel ban and the family separation policy. </w:t>
+        <w:t xml:space="preserve">the Trump era media environment on immigration is marked by unusual events. In this case, we see that sentiment is relatively constant, with the notable exception of coverage of the Muslim travel ban </w:t>
+      </w:r>
+      <w:r>
+        <w:rPr>
+          <w:rFonts w:ascii="Times New Roman" w:hAnsi="Times New Roman" w:cs="Times New Roman"/>
+        </w:rPr>
+        <w:lastRenderedPageBreak/>
+        <w:t xml:space="preserve">and the family separation policy. </w:t>
       </w:r>
       <w:r>
         <w:rPr>
@@ -3145,42 +2484,138 @@
         </w:rPr>
         <w:t xml:space="preserve"> </w:t>
       </w:r>
-      <w:commentRangeStart w:id="154"/>
-      <w:r>
-        <w:rPr>
-          <w:rFonts w:ascii="Times New Roman" w:hAnsi="Times New Roman" w:cs="Times New Roman"/>
-        </w:rPr>
-        <w:t>(I feel like this might just be telling us how sentiment analysis works – things that are violent (or rhetorically violent) get coded as more negative.)</w:t>
-      </w:r>
-      <w:commentRangeEnd w:id="154"/>
-      <w:r>
-        <w:rPr>
-          <w:rStyle w:val="CommentReference"/>
-        </w:rPr>
-        <w:commentReference w:id="154"/>
-      </w:r>
-    </w:p>
-    <w:p>
-      <w:pPr>
-        <w:rPr>
-          <w:ins w:id="155" w:author="Monica Alexander" w:date="2018-09-07T21:13:00Z"/>
-          <w:rFonts w:ascii="Times New Roman" w:hAnsi="Times New Roman" w:cs="Times New Roman"/>
-        </w:rPr>
-      </w:pPr>
-    </w:p>
-    <w:p>
-      <w:pPr>
-        <w:rPr>
-          <w:ins w:id="156" w:author="Monica Alexander" w:date="2018-09-07T21:13:00Z"/>
-          <w:rFonts w:ascii="Times New Roman" w:hAnsi="Times New Roman" w:cs="Times New Roman"/>
-        </w:rPr>
-      </w:pPr>
-      <w:ins w:id="157" w:author="Monica Alexander" w:date="2018-09-07T21:13:00Z">
+      <w:ins w:id="17" w:author="Microsoft Office User" w:date="2018-09-13T11:37:00Z">
+        <w:r>
+          <w:rPr>
+            <w:rFonts w:ascii="Times New Roman" w:hAnsi="Times New Roman" w:cs="Times New Roman"/>
+          </w:rPr>
+          <w:t>D</w:t>
+        </w:r>
+      </w:ins>
+      <w:ins w:id="18" w:author="Microsoft Office User" w:date="2018-09-13T11:27:00Z">
+        <w:r>
+          <w:rPr>
+            <w:rFonts w:ascii="Times New Roman" w:hAnsi="Times New Roman" w:cs="Times New Roman"/>
+          </w:rPr>
+          <w:t xml:space="preserve">ecrease in sentiment around terrorist incidents in the Obama era was not as stark </w:t>
+        </w:r>
+      </w:ins>
+      <w:ins w:id="19" w:author="Microsoft Office User" w:date="2018-09-13T11:28:00Z">
+        <w:r>
+          <w:rPr>
+            <w:rFonts w:ascii="Times New Roman" w:hAnsi="Times New Roman" w:cs="Times New Roman"/>
+          </w:rPr>
+          <w:t>–</w:t>
+        </w:r>
+      </w:ins>
+      <w:ins w:id="20" w:author="Microsoft Office User" w:date="2018-09-13T11:27:00Z">
+        <w:r>
+          <w:rPr>
+            <w:rFonts w:ascii="Times New Roman" w:hAnsi="Times New Roman" w:cs="Times New Roman"/>
+          </w:rPr>
+          <w:t xml:space="preserve"> coverage </w:t>
+        </w:r>
+      </w:ins>
+      <w:ins w:id="21" w:author="Microsoft Office User" w:date="2018-09-13T11:28:00Z">
+        <w:r>
+          <w:rPr>
+            <w:rFonts w:ascii="Times New Roman" w:hAnsi="Times New Roman" w:cs="Times New Roman"/>
+          </w:rPr>
+          <w:t xml:space="preserve">of an attempted </w:t>
+        </w:r>
+      </w:ins>
+      <w:ins w:id="22" w:author="Microsoft Office User" w:date="2018-09-13T11:38:00Z">
+        <w:r>
+          <w:rPr>
+            <w:rFonts w:ascii="Times New Roman" w:hAnsi="Times New Roman" w:cs="Times New Roman"/>
+          </w:rPr>
+          <w:t xml:space="preserve">airplane bombing on December 25, 2009 and an attempted </w:t>
+        </w:r>
+      </w:ins>
+      <w:ins w:id="23" w:author="Microsoft Office User" w:date="2018-09-13T11:28:00Z">
+        <w:r>
+          <w:rPr>
+            <w:rFonts w:ascii="Times New Roman" w:hAnsi="Times New Roman" w:cs="Times New Roman"/>
+          </w:rPr>
+          <w:t>bombing in Times Square on May 1, 2010</w:t>
+        </w:r>
+        <w:r>
+          <w:rPr>
+            <w:rFonts w:ascii="Times New Roman" w:hAnsi="Times New Roman" w:cs="Times New Roman"/>
+          </w:rPr>
+          <w:t xml:space="preserve"> show </w:t>
+        </w:r>
+      </w:ins>
+      <w:ins w:id="24" w:author="Microsoft Office User" w:date="2018-09-14T23:33:00Z">
+        <w:r>
+          <w:rPr>
+            <w:rFonts w:ascii="Times New Roman" w:hAnsi="Times New Roman" w:cs="Times New Roman"/>
+          </w:rPr>
+          <w:t>no dip</w:t>
+        </w:r>
+      </w:ins>
+      <w:ins w:id="25" w:author="Microsoft Office User" w:date="2018-09-13T11:29:00Z">
+        <w:r>
+          <w:rPr>
+            <w:rFonts w:ascii="Times New Roman" w:hAnsi="Times New Roman" w:cs="Times New Roman"/>
+          </w:rPr>
+          <w:t xml:space="preserve"> in sentiment. </w:t>
+        </w:r>
+      </w:ins>
+      <w:ins w:id="26" w:author="Microsoft Office User" w:date="2018-09-13T11:39:00Z">
+        <w:r>
+          <w:rPr>
+            <w:rFonts w:ascii="Times New Roman" w:hAnsi="Times New Roman" w:cs="Times New Roman"/>
+          </w:rPr>
+          <w:t xml:space="preserve">However, it is difficult to make a direct comparison, because neither of these attacks resulted in any casualties, while the two incidents in the Trump period </w:t>
+        </w:r>
+      </w:ins>
+      <w:ins w:id="27" w:author="Microsoft Office User" w:date="2018-09-14T23:33:00Z">
+        <w:r>
+          <w:rPr>
+            <w:rFonts w:ascii="Times New Roman" w:hAnsi="Times New Roman" w:cs="Times New Roman"/>
+          </w:rPr>
+          <w:t>caused injuries and deaths, respectively.</w:t>
+        </w:r>
+      </w:ins>
+      <w:commentRangeStart w:id="28"/>
+      <w:del w:id="29" w:author="Microsoft Office User" w:date="2018-09-13T11:29:00Z">
+        <w:r>
+          <w:rPr>
+            <w:rFonts w:ascii="Times New Roman" w:hAnsi="Times New Roman" w:cs="Times New Roman"/>
+          </w:rPr>
+          <w:delText>(I feel like this might just be telling us how sentiment analysis works – things that are violent (or rhetorically violent) get coded as more negative.)</w:delText>
+        </w:r>
+        <w:commentRangeEnd w:id="28"/>
+        <w:r>
+          <w:rPr>
+            <w:rStyle w:val="CommentReference"/>
+          </w:rPr>
+          <w:commentReference w:id="28"/>
+        </w:r>
+      </w:del>
+    </w:p>
+    <w:p>
+      <w:pPr>
+        <w:rPr>
+          <w:ins w:id="30" w:author="Monica Alexander" w:date="2018-09-07T21:13:00Z"/>
+          <w:rFonts w:ascii="Times New Roman" w:hAnsi="Times New Roman" w:cs="Times New Roman"/>
+        </w:rPr>
+      </w:pPr>
+    </w:p>
+    <w:p>
+      <w:pPr>
+        <w:rPr>
+          <w:ins w:id="31" w:author="Monica Alexander" w:date="2018-09-07T21:13:00Z"/>
+          <w:rFonts w:ascii="Times New Roman" w:hAnsi="Times New Roman" w:cs="Times New Roman"/>
+        </w:rPr>
+      </w:pPr>
+      <w:ins w:id="32" w:author="Monica Alexander" w:date="2018-09-07T21:13:00Z">
         <w:r>
           <w:rPr>
             <w:rFonts w:ascii="Times New Roman" w:hAnsi="Times New Roman" w:cs="Times New Roman"/>
             <w:highlight w:val="yellow"/>
-            <w:rPrChange w:id="158" w:author="Monica Alexander" w:date="2018-09-07T21:13:00Z">
+            <w:rPrChange w:id="33" w:author="Monica Alexander" w:date="2018-09-07T21:13:00Z">
               <w:rPr>
                 <w:rFonts w:ascii="Times New Roman" w:hAnsi="Times New Roman" w:cs="Times New Roman"/>
               </w:rPr>
@@ -3189,7 +2624,89 @@
           <w:t>Consider including this chart?</w:t>
         </w:r>
       </w:ins>
-      <w:ins w:id="159" w:author="Monica Alexander" w:date="2018-09-07T21:14:00Z">
+      <w:ins w:id="34" w:author="Microsoft Office User" w:date="2018-09-14T23:36:00Z">
+        <w:r>
+          <w:rPr>
+            <w:rFonts w:ascii="Times New Roman" w:hAnsi="Times New Roman" w:cs="Times New Roman"/>
+          </w:rPr>
+          <w:t xml:space="preserve"> </w:t>
+        </w:r>
+        <w:r>
+          <w:rPr>
+            <w:rFonts w:ascii="Times New Roman" w:hAnsi="Times New Roman" w:cs="Times New Roman"/>
+            <w:highlight w:val="yellow"/>
+            <w:rPrChange w:id="35" w:author="Microsoft Office User" w:date="2018-09-14T23:37:00Z">
+              <w:rPr>
+                <w:rFonts w:ascii="Times New Roman" w:hAnsi="Times New Roman" w:cs="Times New Roman"/>
+              </w:rPr>
+            </w:rPrChange>
+          </w:rPr>
+          <w:t xml:space="preserve">I’m fine including it but I’m not sure what it shows </w:t>
+        </w:r>
+      </w:ins>
+      <w:ins w:id="36" w:author="Microsoft Office User" w:date="2018-09-14T23:37:00Z">
+        <w:r>
+          <w:rPr>
+            <w:rFonts w:ascii="Times New Roman" w:hAnsi="Times New Roman" w:cs="Times New Roman"/>
+            <w:highlight w:val="yellow"/>
+            <w:rPrChange w:id="37" w:author="Microsoft Office User" w:date="2018-09-14T23:37:00Z">
+              <w:rPr>
+                <w:rFonts w:ascii="Times New Roman" w:hAnsi="Times New Roman" w:cs="Times New Roman"/>
+              </w:rPr>
+            </w:rPrChange>
+          </w:rPr>
+          <w:t>–</w:t>
+        </w:r>
+      </w:ins>
+      <w:ins w:id="38" w:author="Microsoft Office User" w:date="2018-09-14T23:36:00Z">
+        <w:r>
+          <w:rPr>
+            <w:rFonts w:ascii="Times New Roman" w:hAnsi="Times New Roman" w:cs="Times New Roman"/>
+            <w:highlight w:val="yellow"/>
+            <w:rPrChange w:id="39" w:author="Microsoft Office User" w:date="2018-09-14T23:37:00Z">
+              <w:rPr>
+                <w:rFonts w:ascii="Times New Roman" w:hAnsi="Times New Roman" w:cs="Times New Roman"/>
+              </w:rPr>
+            </w:rPrChange>
+          </w:rPr>
+          <w:t xml:space="preserve"> are </w:t>
+        </w:r>
+      </w:ins>
+      <w:ins w:id="40" w:author="Microsoft Office User" w:date="2018-09-14T23:37:00Z">
+        <w:r>
+          <w:rPr>
+            <w:rFonts w:ascii="Times New Roman" w:hAnsi="Times New Roman" w:cs="Times New Roman"/>
+            <w:highlight w:val="yellow"/>
+            <w:rPrChange w:id="41" w:author="Microsoft Office User" w:date="2018-09-14T23:37:00Z">
+              <w:rPr>
+                <w:rFonts w:ascii="Times New Roman" w:hAnsi="Times New Roman" w:cs="Times New Roman"/>
+              </w:rPr>
+            </w:rPrChange>
+          </w:rPr>
+          <w:t>they the words that are most differentially important in that month compared to others? Or just that appear in the most articles?</w:t>
+        </w:r>
+      </w:ins>
+      <w:ins w:id="42" w:author="Microsoft Office User" w:date="2018-09-14T23:39:00Z">
+        <w:r>
+          <w:rPr>
+            <w:rFonts w:ascii="Times New Roman" w:hAnsi="Times New Roman" w:cs="Times New Roman"/>
+          </w:rPr>
+          <w:t xml:space="preserve"> </w:t>
+        </w:r>
+        <w:r>
+          <w:rPr>
+            <w:rFonts w:ascii="Times New Roman" w:hAnsi="Times New Roman" w:cs="Times New Roman"/>
+            <w:highlight w:val="yellow"/>
+            <w:rPrChange w:id="43" w:author="Microsoft Office User" w:date="2018-09-14T23:39:00Z">
+              <w:rPr>
+                <w:rFonts w:ascii="Times New Roman" w:hAnsi="Times New Roman" w:cs="Times New Roman"/>
+              </w:rPr>
+            </w:rPrChange>
+          </w:rPr>
+          <w:t>Wrote a bit below it.</w:t>
+        </w:r>
+      </w:ins>
+      <w:ins w:id="44" w:author="Monica Alexander" w:date="2018-09-07T21:14:00Z">
         <w:r>
           <w:rPr>
             <w:rFonts w:ascii="Times New Roman" w:hAnsi="Times New Roman" w:cs="Times New Roman"/>
@@ -3201,24 +2718,28 @@
     <w:p>
       <w:pPr>
         <w:rPr>
-          <w:ins w:id="160" w:author="Monica Alexander" w:date="2018-09-07T21:13:00Z"/>
-          <w:rFonts w:ascii="Times New Roman" w:hAnsi="Times New Roman" w:cs="Times New Roman"/>
-        </w:rPr>
-      </w:pPr>
-    </w:p>
-    <w:p>
-      <w:pPr>
-        <w:rPr>
-          <w:rFonts w:ascii="Times New Roman" w:hAnsi="Times New Roman" w:cs="Times New Roman"/>
-        </w:rPr>
-      </w:pPr>
-      <w:ins w:id="161" w:author="Monica Alexander" w:date="2018-09-07T21:13:00Z">
+          <w:ins w:id="45" w:author="Monica Alexander" w:date="2018-09-07T21:13:00Z"/>
+          <w:rFonts w:ascii="Times New Roman" w:hAnsi="Times New Roman" w:cs="Times New Roman"/>
+        </w:rPr>
+      </w:pPr>
+    </w:p>
+    <w:p>
+      <w:pPr>
+        <w:rPr>
+          <w:rFonts w:ascii="Times New Roman" w:hAnsi="Times New Roman" w:cs="Times New Roman"/>
+        </w:rPr>
+      </w:pPr>
+      <w:ins w:id="46" w:author="Monica Alexander" w:date="2018-09-07T21:13:00Z">
         <w:r>
           <w:rPr>
             <w:rFonts w:ascii="Times New Roman" w:hAnsi="Times New Roman" w:cs="Times New Roman"/>
             <w:noProof/>
-          </w:rPr>
-          <w:lastRenderedPageBreak/>
+            <w:rPrChange w:id="47" w:author="Unknown">
+              <w:rPr>
+                <w:noProof/>
+              </w:rPr>
+            </w:rPrChange>
+          </w:rPr>
           <w:drawing>
             <wp:inline distT="0" distB="0" distL="0" distR="0" wp14:anchorId="5839FCA3" wp14:editId="03EC7D7B">
               <wp:extent cx="6747641" cy="5623034"/>
@@ -3235,7 +2756,7 @@
                       <pic:cNvPicPr/>
                     </pic:nvPicPr>
                     <pic:blipFill>
-                      <a:blip r:embed="rId14">
+                      <a:blip r:embed="rId11">
                         <a:extLst>
                           <a:ext uri="{28A0092B-C50C-407E-A947-70E740481C1C}">
                             <a14:useLocalDpi xmlns:a14="http://schemas.microsoft.com/office/drawing/2010/main" val="0"/>
@@ -3266,23 +2787,152 @@
     <w:p>
       <w:pPr>
         <w:rPr>
-          <w:rFonts w:ascii="Times New Roman" w:hAnsi="Times New Roman" w:cs="Times New Roman"/>
-        </w:rPr>
-      </w:pPr>
-    </w:p>
-    <w:p>
-      <w:pPr>
-        <w:rPr>
+          <w:ins w:id="48" w:author="Microsoft Office User" w:date="2018-09-14T23:37:00Z"/>
+          <w:rFonts w:ascii="Times New Roman" w:hAnsi="Times New Roman" w:cs="Times New Roman"/>
+        </w:rPr>
+      </w:pPr>
+    </w:p>
+    <w:p>
+      <w:pPr>
+        <w:rPr>
+          <w:ins w:id="49" w:author="Microsoft Office User" w:date="2018-09-14T23:34:00Z"/>
+          <w:rFonts w:ascii="Times New Roman" w:hAnsi="Times New Roman" w:cs="Times New Roman"/>
+        </w:rPr>
+      </w:pPr>
+      <w:ins w:id="50" w:author="Microsoft Office User" w:date="2018-09-14T23:37:00Z">
+        <w:r>
+          <w:rPr>
+            <w:rFonts w:ascii="Times New Roman" w:hAnsi="Times New Roman" w:cs="Times New Roman"/>
+          </w:rPr>
+          <w:lastRenderedPageBreak/>
+          <w:t xml:space="preserve">Figure 3 illustrates the utility of this method [what method exactly] for extracting patterns from text. </w:t>
+        </w:r>
+      </w:ins>
+      <w:ins w:id="51" w:author="Microsoft Office User" w:date="2018-09-14T23:39:00Z">
+        <w:r>
+          <w:rPr>
+            <w:rFonts w:ascii="Times New Roman" w:hAnsi="Times New Roman" w:cs="Times New Roman"/>
+          </w:rPr>
+          <w:t xml:space="preserve">Four select months are shown, and in each, the most important words provide a clear picture of </w:t>
+        </w:r>
+      </w:ins>
+      <w:ins w:id="52" w:author="Microsoft Office User" w:date="2018-09-14T23:41:00Z">
+        <w:r>
+          <w:rPr>
+            <w:rFonts w:ascii="Times New Roman" w:hAnsi="Times New Roman" w:cs="Times New Roman"/>
+          </w:rPr>
+          <w:t xml:space="preserve">one or two </w:t>
+        </w:r>
+      </w:ins>
+      <w:ins w:id="53" w:author="Microsoft Office User" w:date="2018-09-14T23:39:00Z">
+        <w:r>
+          <w:rPr>
+            <w:rFonts w:ascii="Times New Roman" w:hAnsi="Times New Roman" w:cs="Times New Roman"/>
+          </w:rPr>
+          <w:t>major news event</w:t>
+        </w:r>
+      </w:ins>
+      <w:ins w:id="54" w:author="Microsoft Office User" w:date="2018-09-14T23:41:00Z">
+        <w:r>
+          <w:rPr>
+            <w:rFonts w:ascii="Times New Roman" w:hAnsi="Times New Roman" w:cs="Times New Roman"/>
+          </w:rPr>
+          <w:t>s</w:t>
+        </w:r>
+      </w:ins>
+      <w:ins w:id="55" w:author="Microsoft Office User" w:date="2018-09-14T23:39:00Z">
+        <w:r>
+          <w:rPr>
+            <w:rFonts w:ascii="Times New Roman" w:hAnsi="Times New Roman" w:cs="Times New Roman"/>
+          </w:rPr>
+          <w:t xml:space="preserve"> </w:t>
+        </w:r>
+      </w:ins>
+      <w:ins w:id="56" w:author="Microsoft Office User" w:date="2018-09-14T23:40:00Z">
+        <w:r>
+          <w:rPr>
+            <w:rFonts w:ascii="Times New Roman" w:hAnsi="Times New Roman" w:cs="Times New Roman"/>
+          </w:rPr>
+          <w:t>that dominated the news cycle during that month.</w:t>
+        </w:r>
+      </w:ins>
+      <w:ins w:id="57" w:author="Microsoft Office User" w:date="2018-09-14T23:41:00Z">
+        <w:r>
+          <w:rPr>
+            <w:rFonts w:ascii="Times New Roman" w:hAnsi="Times New Roman" w:cs="Times New Roman"/>
+          </w:rPr>
+          <w:t xml:space="preserve"> In August 2016, this was the </w:t>
+        </w:r>
+      </w:ins>
+      <w:ins w:id="58" w:author="Microsoft Office User" w:date="2018-09-14T23:43:00Z">
+        <w:r>
+          <w:rPr>
+            <w:rFonts w:ascii="Times New Roman" w:hAnsi="Times New Roman" w:cs="Times New Roman"/>
+          </w:rPr>
+          <w:t xml:space="preserve">presidential election; in January 2017, the travel ban and the proposed wall on the Mexican border; in September 2017, </w:t>
+        </w:r>
+        <w:r>
+          <w:rPr>
+            <w:rFonts w:ascii="Times New Roman" w:hAnsi="Times New Roman" w:cs="Times New Roman"/>
+          </w:rPr>
+          <w:t xml:space="preserve">the proposed end of the DACA program and </w:t>
+        </w:r>
+      </w:ins>
+      <w:ins w:id="59" w:author="Microsoft Office User" w:date="2018-09-15T19:39:00Z">
+        <w:r>
+          <w:rPr>
+            <w:rFonts w:ascii="Times New Roman" w:hAnsi="Times New Roman" w:cs="Times New Roman"/>
+          </w:rPr>
+          <w:t>H</w:t>
+        </w:r>
+        <w:r>
+          <w:rPr>
+            <w:rFonts w:ascii="Times New Roman" w:hAnsi="Times New Roman" w:cs="Times New Roman"/>
+          </w:rPr>
+          <w:t>urricane</w:t>
+        </w:r>
+      </w:ins>
+      <w:ins w:id="60" w:author="Microsoft Office User" w:date="2018-09-15T19:42:00Z">
+        <w:r>
+          <w:rPr>
+            <w:rFonts w:ascii="Times New Roman" w:hAnsi="Times New Roman" w:cs="Times New Roman"/>
+          </w:rPr>
+          <w:t xml:space="preserve"> Maria; and in June 2018, the family separation policy.</w:t>
+        </w:r>
+      </w:ins>
+      <w:bookmarkStart w:id="61" w:name="_GoBack"/>
+      <w:bookmarkEnd w:id="61"/>
+    </w:p>
+    <w:p>
+      <w:pPr>
+        <w:rPr>
+          <w:del w:id="62" w:author="Microsoft Office User" w:date="2018-09-14T23:37:00Z"/>
           <w:rFonts w:ascii="Times New Roman" w:hAnsi="Times New Roman" w:cs="Times New Roman"/>
           <w:i/>
         </w:rPr>
       </w:pPr>
-      <w:commentRangeStart w:id="162"/>
-      <w:r>
+    </w:p>
+    <w:p>
+      <w:pPr>
+        <w:rPr>
+          <w:ins w:id="63" w:author="Microsoft Office User" w:date="2018-09-14T23:37:00Z"/>
+          <w:rFonts w:ascii="Times New Roman" w:hAnsi="Times New Roman" w:cs="Times New Roman"/>
+        </w:rPr>
+      </w:pPr>
+    </w:p>
+    <w:p>
+      <w:pPr>
         <w:rPr>
           <w:rFonts w:ascii="Times New Roman" w:hAnsi="Times New Roman" w:cs="Times New Roman"/>
           <w:i/>
         </w:rPr>
+      </w:pPr>
+      <w:commentRangeStart w:id="64"/>
+      <w:r>
+        <w:rPr>
+          <w:rFonts w:ascii="Times New Roman" w:hAnsi="Times New Roman" w:cs="Times New Roman"/>
+          <w:i/>
+        </w:rPr>
         <w:t>Finding #4</w:t>
       </w:r>
     </w:p>
@@ -3304,12 +2954,12 @@
         </w:rPr>
         <w:t>I would hypothesize more topics in the Obama era</w:t>
       </w:r>
-      <w:commentRangeEnd w:id="162"/>
+      <w:commentRangeEnd w:id="64"/>
       <w:r>
         <w:rPr>
           <w:rStyle w:val="CommentReference"/>
         </w:rPr>
-        <w:commentReference w:id="162"/>
+        <w:commentReference w:id="64"/>
       </w:r>
     </w:p>
     <w:p>
@@ -3325,7 +2975,7 @@
           <w:tab w:val="left" w:pos="4195"/>
         </w:tabs>
         <w:rPr>
-          <w:del w:id="163" w:author="Monica Alexander" w:date="2018-09-07T19:24:00Z"/>
+          <w:del w:id="65" w:author="Monica Alexander" w:date="2018-09-07T19:24:00Z"/>
           <w:rFonts w:ascii="Times New Roman" w:hAnsi="Times New Roman" w:cs="Times New Roman"/>
           <w:b/>
         </w:rPr>
@@ -3337,7 +2987,7 @@
         </w:rPr>
         <w:t>Further research</w:t>
       </w:r>
-      <w:del w:id="164" w:author="Monica Alexander" w:date="2018-09-07T19:20:00Z">
+      <w:del w:id="66" w:author="Monica Alexander" w:date="2018-09-07T19:20:00Z">
         <w:r>
           <w:rPr>
             <w:rFonts w:ascii="Times New Roman" w:hAnsi="Times New Roman" w:cs="Times New Roman"/>
@@ -3353,7 +3003,7 @@
         </w:rPr>
         <w:tab/>
       </w:r>
-      <w:ins w:id="165" w:author="Monica Alexander" w:date="2018-09-07T19:25:00Z">
+      <w:ins w:id="67" w:author="Monica Alexander" w:date="2018-09-07T19:25:00Z">
         <w:r>
           <w:rPr>
             <w:rFonts w:ascii="Times New Roman" w:hAnsi="Times New Roman" w:cs="Times New Roman"/>
@@ -3370,7 +3020,7 @@
         <w:rPr>
           <w:rFonts w:ascii="Times New Roman" w:hAnsi="Times New Roman" w:cs="Times New Roman"/>
         </w:rPr>
-        <w:pPrChange w:id="166" w:author="Monica Alexander" w:date="2018-09-07T19:24:00Z">
+        <w:pPrChange w:id="68" w:author="Monica Alexander" w:date="2018-09-07T19:24:00Z">
           <w:pPr/>
         </w:pPrChange>
       </w:pPr>
@@ -3381,7 +3031,8 @@
           <w:rFonts w:ascii="Times New Roman" w:hAnsi="Times New Roman" w:cs="Times New Roman"/>
         </w:rPr>
       </w:pPr>
-      <w:del w:id="167" w:author="Monica Alexander" w:date="2018-09-07T18:41:00Z">
+      <w:commentRangeStart w:id="69"/>
+      <w:del w:id="70" w:author="Monica Alexander" w:date="2018-09-07T18:41:00Z">
         <w:r>
           <w:rPr>
             <w:rFonts w:ascii="Times New Roman" w:hAnsi="Times New Roman" w:cs="Times New Roman"/>
@@ -3389,7 +3040,7 @@
           <w:delText>What will the Twitter link be? What kind of thing might we be looking for?</w:delText>
         </w:r>
       </w:del>
-      <w:ins w:id="168" w:author="Monica Alexander" w:date="2018-09-07T18:41:00Z">
+      <w:ins w:id="71" w:author="Monica Alexander" w:date="2018-09-07T18:41:00Z">
         <w:r>
           <w:rPr>
             <w:rFonts w:ascii="Times New Roman" w:hAnsi="Times New Roman" w:cs="Times New Roman"/>
@@ -3397,7 +3048,7 @@
           <w:t xml:space="preserve">We have collected a dataset of over 21,000 migration-related news articles and </w:t>
         </w:r>
       </w:ins>
-      <w:ins w:id="169" w:author="Monica Alexander" w:date="2018-09-07T18:42:00Z">
+      <w:ins w:id="72" w:author="Monica Alexander" w:date="2018-09-07T18:42:00Z">
         <w:r>
           <w:rPr>
             <w:rFonts w:ascii="Times New Roman" w:hAnsi="Times New Roman" w:cs="Times New Roman"/>
@@ -3405,7 +3056,7 @@
           <w:t xml:space="preserve">parsed the information to get in </w:t>
         </w:r>
       </w:ins>
-      <w:ins w:id="170" w:author="Monica Alexander" w:date="2018-09-07T18:44:00Z">
+      <w:ins w:id="73" w:author="Monica Alexander" w:date="2018-09-07T18:44:00Z">
         <w:r>
           <w:rPr>
             <w:rFonts w:ascii="Times New Roman" w:hAnsi="Times New Roman" w:cs="Times New Roman"/>
@@ -3413,7 +3064,7 @@
           <w:t xml:space="preserve">a format that is suitable for text analysis. </w:t>
         </w:r>
       </w:ins>
-      <w:ins w:id="171" w:author="Monica Alexander" w:date="2018-09-07T18:47:00Z">
+      <w:ins w:id="74" w:author="Monica Alexander" w:date="2018-09-07T18:47:00Z">
         <w:r>
           <w:rPr>
             <w:rFonts w:ascii="Times New Roman" w:hAnsi="Times New Roman" w:cs="Times New Roman"/>
@@ -3421,7 +3072,7 @@
           <w:t xml:space="preserve">Our next stage of data collection </w:t>
         </w:r>
       </w:ins>
-      <w:ins w:id="172" w:author="Monica Alexander" w:date="2018-09-07T18:48:00Z">
+      <w:ins w:id="75" w:author="Monica Alexander" w:date="2018-09-07T18:48:00Z">
         <w:r>
           <w:rPr>
             <w:rFonts w:ascii="Times New Roman" w:hAnsi="Times New Roman" w:cs="Times New Roman"/>
@@ -3429,7 +3080,7 @@
           <w:t xml:space="preserve">will involve extracting past tweets over the period of the first two </w:t>
         </w:r>
       </w:ins>
-      <w:ins w:id="173" w:author="Monica Alexander" w:date="2018-09-07T18:51:00Z">
+      <w:ins w:id="76" w:author="Monica Alexander" w:date="2018-09-07T18:51:00Z">
         <w:r>
           <w:rPr>
             <w:rFonts w:ascii="Times New Roman" w:hAnsi="Times New Roman" w:cs="Times New Roman"/>
@@ -3443,7 +3094,7 @@
           <w:t xml:space="preserve">Analysis will then </w:t>
         </w:r>
       </w:ins>
-      <w:ins w:id="174" w:author="Monica Alexander" w:date="2018-09-07T19:02:00Z">
+      <w:ins w:id="77" w:author="Monica Alexander" w:date="2018-09-07T19:02:00Z">
         <w:r>
           <w:rPr>
             <w:rFonts w:ascii="Times New Roman" w:hAnsi="Times New Roman" w:cs="Times New Roman"/>
@@ -3457,7 +3108,7 @@
           <w:t xml:space="preserve">ns in the two datasets. In particular, we are interested in seeing how </w:t>
         </w:r>
       </w:ins>
-      <w:ins w:id="175" w:author="Monica Alexander" w:date="2018-09-07T19:17:00Z">
+      <w:ins w:id="78" w:author="Monica Alexander" w:date="2018-09-07T19:17:00Z">
         <w:r>
           <w:rPr>
             <w:rFonts w:ascii="Times New Roman" w:hAnsi="Times New Roman" w:cs="Times New Roman"/>
@@ -3465,7 +3116,7 @@
           <w:t>sentiment in public opinion</w:t>
         </w:r>
       </w:ins>
-      <w:ins w:id="176" w:author="Monica Alexander" w:date="2018-09-07T19:20:00Z">
+      <w:ins w:id="79" w:author="Monica Alexander" w:date="2018-09-07T19:20:00Z">
         <w:r>
           <w:rPr>
             <w:rFonts w:ascii="Times New Roman" w:hAnsi="Times New Roman" w:cs="Times New Roman"/>
@@ -3473,7 +3124,7 @@
           <w:t>,</w:t>
         </w:r>
       </w:ins>
-      <w:ins w:id="177" w:author="Monica Alexander" w:date="2018-09-07T19:17:00Z">
+      <w:ins w:id="80" w:author="Monica Alexander" w:date="2018-09-07T19:17:00Z">
         <w:r>
           <w:rPr>
             <w:rFonts w:ascii="Times New Roman" w:hAnsi="Times New Roman" w:cs="Times New Roman"/>
@@ -3481,7 +3132,7 @@
           <w:t xml:space="preserve"> as measured by social media data</w:t>
         </w:r>
       </w:ins>
-      <w:ins w:id="178" w:author="Monica Alexander" w:date="2018-09-07T19:20:00Z">
+      <w:ins w:id="81" w:author="Monica Alexander" w:date="2018-09-07T19:20:00Z">
         <w:r>
           <w:rPr>
             <w:rFonts w:ascii="Times New Roman" w:hAnsi="Times New Roman" w:cs="Times New Roman"/>
@@ -3489,7 +3140,7 @@
           <w:t>,</w:t>
         </w:r>
       </w:ins>
-      <w:ins w:id="179" w:author="Monica Alexander" w:date="2018-09-07T19:17:00Z">
+      <w:ins w:id="82" w:author="Monica Alexander" w:date="2018-09-07T19:17:00Z">
         <w:r>
           <w:rPr>
             <w:rFonts w:ascii="Times New Roman" w:hAnsi="Times New Roman" w:cs="Times New Roman"/>
@@ -3503,21 +3154,21 @@
           <w:t xml:space="preserve">elated events and news coverage, and whether this varies over time and by geographic location. In addition, </w:t>
         </w:r>
       </w:ins>
-      <w:ins w:id="180" w:author="Monica Alexander" w:date="2018-09-07T19:22:00Z">
-        <w:r>
-          <w:rPr>
-            <w:rFonts w:ascii="Times New Roman" w:hAnsi="Times New Roman" w:cs="Times New Roman"/>
-          </w:rPr>
-          <w:t>we will use topic modeling to see what migration-</w:t>
-        </w:r>
-        <w:r>
-          <w:rPr>
-            <w:rFonts w:ascii="Times New Roman" w:hAnsi="Times New Roman" w:cs="Times New Roman"/>
-          </w:rPr>
-          <w:lastRenderedPageBreak/>
-          <w:t xml:space="preserve">related topics are discussed on social media and how well they correspond to new coverage and policy changes. </w:t>
-        </w:r>
-      </w:ins>
+      <w:ins w:id="83" w:author="Monica Alexander" w:date="2018-09-07T19:22:00Z">
+        <w:r>
+          <w:rPr>
+            <w:rFonts w:ascii="Times New Roman" w:hAnsi="Times New Roman" w:cs="Times New Roman"/>
+          </w:rPr>
+          <w:t xml:space="preserve">we will use topic modeling to see what migration-related topics are discussed on social media and how well they correspond to new coverage and policy changes. </w:t>
+        </w:r>
+      </w:ins>
+      <w:commentRangeEnd w:id="69"/>
+      <w:r>
+        <w:rPr>
+          <w:rStyle w:val="CommentReference"/>
+        </w:rPr>
+        <w:commentReference w:id="69"/>
+      </w:r>
     </w:p>
     <w:sectPr>
       <w:pgSz w:w="12240" w:h="15840"/>
@@ -3530,8 +3181,8 @@
 </file>
 
 <file path=word/comments.xml><?xml version="1.0" encoding="utf-8"?>
-<w:comments xmlns:wpc="http://schemas.microsoft.com/office/word/2010/wordprocessingCanvas" xmlns:cx="http://schemas.microsoft.com/office/drawing/2014/chartex" xmlns:cx1="http://schemas.microsoft.com/office/drawing/2015/9/8/chartex" xmlns:cx2="http://schemas.microsoft.com/office/drawing/2015/10/21/chartex" xmlns:cx3="http://schemas.microsoft.com/office/drawing/2016/5/9/chartex" xmlns:cx4="http://schemas.microsoft.com/office/drawing/2016/5/10/chartex" xmlns:cx5="http://schemas.microsoft.com/office/drawing/2016/5/11/chartex" xmlns:cx6="http://schemas.microsoft.com/office/drawing/2016/5/12/chartex" xmlns:cx7="http://schemas.microsoft.com/office/drawing/2016/5/13/chartex" xmlns:cx8="http://schemas.microsoft.com/office/drawing/2016/5/14/chartex" xmlns:mc="http://schemas.openxmlformats.org/markup-compatibility/2006" xmlns:aink="http://schemas.microsoft.com/office/drawing/2016/ink" xmlns:am3d="http://schemas.microsoft.com/office/drawing/2017/model3d" xmlns:o="urn:schemas-microsoft-com:office:office" xmlns:r="http://schemas.openxmlformats.org/officeDocument/2006/relationships" xmlns:m="http://schemas.openxmlformats.org/officeDocument/2006/math" xmlns:v="urn:schemas-microsoft-com:vml" xmlns:wp14="http://schemas.microsoft.com/office/word/2010/wordprocessingDrawing" xmlns:wp="http://schemas.openxmlformats.org/drawingml/2006/wordprocessingDrawing" xmlns:w10="urn:schemas-microsoft-com:office:word" xmlns:w="http://schemas.openxmlformats.org/wordprocessingml/2006/main" xmlns:w14="http://schemas.microsoft.com/office/word/2010/wordml" xmlns:w15="http://schemas.microsoft.com/office/word/2012/wordml" xmlns:w16cid="http://schemas.microsoft.com/office/word/2016/wordml/cid" xmlns:w16se="http://schemas.microsoft.com/office/word/2015/wordml/symex" xmlns:wpg="http://schemas.microsoft.com/office/word/2010/wordprocessingGroup" xmlns:wpi="http://schemas.microsoft.com/office/word/2010/wordprocessingInk" xmlns:wne="http://schemas.microsoft.com/office/word/2006/wordml" xmlns:wps="http://schemas.microsoft.com/office/word/2010/wordprocessingShape" mc:Ignorable="w14 w15 w16se w16cid wp14">
-  <w:comment w:id="52" w:author="Monica Alexander" w:date="2018-09-07T17:31:00Z" w:initials="MA">
+<w:comments xmlns:wpc="http://schemas.microsoft.com/office/word/2010/wordprocessingCanvas" xmlns:mo="http://schemas.microsoft.com/office/mac/office/2008/main" xmlns:mc="http://schemas.openxmlformats.org/markup-compatibility/2006" xmlns:mv="urn:schemas-microsoft-com:mac:vml" xmlns:o="urn:schemas-microsoft-com:office:office" xmlns:r="http://schemas.openxmlformats.org/officeDocument/2006/relationships" xmlns:m="http://schemas.openxmlformats.org/officeDocument/2006/math" xmlns:v="urn:schemas-microsoft-com:vml" xmlns:wp14="http://schemas.microsoft.com/office/word/2010/wordprocessingDrawing" xmlns:wp="http://schemas.openxmlformats.org/drawingml/2006/wordprocessingDrawing" xmlns:w10="urn:schemas-microsoft-com:office:word" xmlns:w="http://schemas.openxmlformats.org/wordprocessingml/2006/main" xmlns:w14="http://schemas.microsoft.com/office/word/2010/wordml" xmlns:w15="http://schemas.microsoft.com/office/word/2012/wordml" xmlns:wpg="http://schemas.microsoft.com/office/word/2010/wordprocessingGroup" xmlns:wpi="http://schemas.microsoft.com/office/word/2010/wordprocessingInk" xmlns:wne="http://schemas.microsoft.com/office/word/2006/wordml" xmlns:wps="http://schemas.microsoft.com/office/word/2010/wordprocessingShape" mc:Ignorable="w14 w15 wp14">
+  <w:comment w:id="5" w:author="Microsoft Office User" w:date="2018-09-13T11:07:00Z" w:initials="Office">
     <w:p>
       <w:pPr>
         <w:pStyle w:val="CommentText"/>
@@ -3543,11 +3194,11 @@
         <w:annotationRef/>
       </w:r>
       <w:r>
-        <w:t xml:space="preserve">I think we just leave it to be the same dates for now because it’s easier to plot </w:t>
+        <w:t>Haven’t they been shifted by eight? 2016-07 corresponds to 2008-07 for the Obama data?</w:t>
       </w:r>
     </w:p>
   </w:comment>
-  <w:comment w:id="154" w:author="Monica Alexander" w:date="2018-09-07T18:39:00Z" w:initials="MA">
+  <w:comment w:id="12" w:author="Microsoft Office User" w:date="2018-09-13T11:08:00Z" w:initials="Office">
     <w:p>
       <w:pPr>
         <w:pStyle w:val="CommentText"/>
@@ -3559,11 +3210,27 @@
         <w:annotationRef/>
       </w:r>
       <w:r>
+        <w:t>See previous comment</w:t>
+      </w:r>
+    </w:p>
+  </w:comment>
+  <w:comment w:id="28" w:author="Monica Alexander" w:date="2018-09-07T18:39:00Z" w:initials="MA">
+    <w:p>
+      <w:pPr>
+        <w:pStyle w:val="CommentText"/>
+      </w:pPr>
+      <w:r>
+        <w:rPr>
+          <w:rStyle w:val="CommentReference"/>
+        </w:rPr>
+        <w:annotationRef/>
+      </w:r>
+      <w:r>
         <w:t xml:space="preserve">I think this is fine. Were there terrorist attacks in Obama era? Could say that the decrease in sentiment was not as stark. </w:t>
       </w:r>
     </w:p>
   </w:comment>
-  <w:comment w:id="162" w:author="Monica Alexander" w:date="2018-09-07T17:13:00Z" w:initials="MA">
+  <w:comment w:id="64" w:author="Monica Alexander" w:date="2018-09-07T17:13:00Z" w:initials="MA">
     <w:p>
       <w:pPr>
         <w:pStyle w:val="CommentText"/>
@@ -3589,6 +3256,22 @@
       </w:pPr>
       <w:r>
         <w:t xml:space="preserve">Actually update on myself: will try and do something useful at some point. Could plot average gamma for each topic / day and smooth </w:t>
+      </w:r>
+    </w:p>
+  </w:comment>
+  <w:comment w:id="69" w:author="Microsoft Office User" w:date="2018-09-14T23:42:00Z" w:initials="Office">
+    <w:p>
+      <w:pPr>
+        <w:pStyle w:val="CommentText"/>
+      </w:pPr>
+      <w:r>
+        <w:rPr>
+          <w:rStyle w:val="CommentReference"/>
+        </w:rPr>
+        <w:annotationRef/>
+      </w:r>
+      <w:r>
+        <w:t>Looks great!</w:t>
       </w:r>
     </w:p>
   </w:comment>
@@ -3596,10 +3279,12 @@
 </file>
 
 <file path=word/commentsExtended.xml><?xml version="1.0" encoding="utf-8"?>
-<w15:commentsEx xmlns:wpc="http://schemas.microsoft.com/office/word/2010/wordprocessingCanvas" xmlns:cx="http://schemas.microsoft.com/office/drawing/2014/chartex" xmlns:cx1="http://schemas.microsoft.com/office/drawing/2015/9/8/chartex" xmlns:cx2="http://schemas.microsoft.com/office/drawing/2015/10/21/chartex" xmlns:cx3="http://schemas.microsoft.com/office/drawing/2016/5/9/chartex" xmlns:cx4="http://schemas.microsoft.com/office/drawing/2016/5/10/chartex" xmlns:cx5="http://schemas.microsoft.com/office/drawing/2016/5/11/chartex" xmlns:cx6="http://schemas.microsoft.com/office/drawing/2016/5/12/chartex" xmlns:cx7="http://schemas.microsoft.com/office/drawing/2016/5/13/chartex" xmlns:cx8="http://schemas.microsoft.com/office/drawing/2016/5/14/chartex" xmlns:mc="http://schemas.openxmlformats.org/markup-compatibility/2006" xmlns:aink="http://schemas.microsoft.com/office/drawing/2016/ink" xmlns:am3d="http://schemas.microsoft.com/office/drawing/2017/model3d" xmlns:o="urn:schemas-microsoft-com:office:office" xmlns:r="http://schemas.openxmlformats.org/officeDocument/2006/relationships" xmlns:m="http://schemas.openxmlformats.org/officeDocument/2006/math" xmlns:v="urn:schemas-microsoft-com:vml" xmlns:wp14="http://schemas.microsoft.com/office/word/2010/wordprocessingDrawing" xmlns:wp="http://schemas.openxmlformats.org/drawingml/2006/wordprocessingDrawing" xmlns:w10="urn:schemas-microsoft-com:office:word" xmlns:w="http://schemas.openxmlformats.org/wordprocessingml/2006/main" xmlns:w14="http://schemas.microsoft.com/office/word/2010/wordml" xmlns:w15="http://schemas.microsoft.com/office/word/2012/wordml" xmlns:w16cid="http://schemas.microsoft.com/office/word/2016/wordml/cid" xmlns:w16se="http://schemas.microsoft.com/office/word/2015/wordml/symex" xmlns:wpg="http://schemas.microsoft.com/office/word/2010/wordprocessingGroup" xmlns:wpi="http://schemas.microsoft.com/office/word/2010/wordprocessingInk" xmlns:wne="http://schemas.microsoft.com/office/word/2006/wordml" xmlns:wps="http://schemas.microsoft.com/office/word/2010/wordprocessingShape" mc:Ignorable="w14 w15 w16se w16cid wp14">
-  <w15:commentEx w15:paraId="736DE628" w15:done="0"/>
+<w15:commentsEx xmlns:wpc="http://schemas.microsoft.com/office/word/2010/wordprocessingCanvas" xmlns:mo="http://schemas.microsoft.com/office/mac/office/2008/main" xmlns:mc="http://schemas.openxmlformats.org/markup-compatibility/2006" xmlns:mv="urn:schemas-microsoft-com:mac:vml" xmlns:o="urn:schemas-microsoft-com:office:office" xmlns:r="http://schemas.openxmlformats.org/officeDocument/2006/relationships" xmlns:m="http://schemas.openxmlformats.org/officeDocument/2006/math" xmlns:v="urn:schemas-microsoft-com:vml" xmlns:wp14="http://schemas.microsoft.com/office/word/2010/wordprocessingDrawing" xmlns:wp="http://schemas.openxmlformats.org/drawingml/2006/wordprocessingDrawing" xmlns:w10="urn:schemas-microsoft-com:office:word" xmlns:w="http://schemas.openxmlformats.org/wordprocessingml/2006/main" xmlns:w14="http://schemas.microsoft.com/office/word/2010/wordml" xmlns:w15="http://schemas.microsoft.com/office/word/2012/wordml" xmlns:wpg="http://schemas.microsoft.com/office/word/2010/wordprocessingGroup" xmlns:wpi="http://schemas.microsoft.com/office/word/2010/wordprocessingInk" xmlns:wne="http://schemas.microsoft.com/office/word/2006/wordml" xmlns:wps="http://schemas.microsoft.com/office/word/2010/wordprocessingShape" mc:Ignorable="w14 w15 wp14">
+  <w15:commentEx w15:paraId="186AC0A4" w15:done="0"/>
+  <w15:commentEx w15:paraId="7DF54D0E" w15:done="0"/>
   <w15:commentEx w15:paraId="455220BE" w15:done="0"/>
   <w15:commentEx w15:paraId="25E6FD26" w15:done="0"/>
+  <w15:commentEx w15:paraId="7A774E7E" w15:done="0"/>
 </w15:commentsEx>
 </file>
 
@@ -3612,7 +3297,7 @@
 </file>
 
 <file path=word/endnotes.xml><?xml version="1.0" encoding="utf-8"?>
-<w:endnotes xmlns:wpc="http://schemas.microsoft.com/office/word/2010/wordprocessingCanvas" xmlns:cx="http://schemas.microsoft.com/office/drawing/2014/chartex" xmlns:cx1="http://schemas.microsoft.com/office/drawing/2015/9/8/chartex" xmlns:cx2="http://schemas.microsoft.com/office/drawing/2015/10/21/chartex" xmlns:cx3="http://schemas.microsoft.com/office/drawing/2016/5/9/chartex" xmlns:cx4="http://schemas.microsoft.com/office/drawing/2016/5/10/chartex" xmlns:cx5="http://schemas.microsoft.com/office/drawing/2016/5/11/chartex" xmlns:cx6="http://schemas.microsoft.com/office/drawing/2016/5/12/chartex" xmlns:cx7="http://schemas.microsoft.com/office/drawing/2016/5/13/chartex" xmlns:cx8="http://schemas.microsoft.com/office/drawing/2016/5/14/chartex" xmlns:mc="http://schemas.openxmlformats.org/markup-compatibility/2006" xmlns:aink="http://schemas.microsoft.com/office/drawing/2016/ink" xmlns:am3d="http://schemas.microsoft.com/office/drawing/2017/model3d" xmlns:o="urn:schemas-microsoft-com:office:office" xmlns:r="http://schemas.openxmlformats.org/officeDocument/2006/relationships" xmlns:m="http://schemas.openxmlformats.org/officeDocument/2006/math" xmlns:v="urn:schemas-microsoft-com:vml" xmlns:wp14="http://schemas.microsoft.com/office/word/2010/wordprocessingDrawing" xmlns:wp="http://schemas.openxmlformats.org/drawingml/2006/wordprocessingDrawing" xmlns:w10="urn:schemas-microsoft-com:office:word" xmlns:w="http://schemas.openxmlformats.org/wordprocessingml/2006/main" xmlns:w14="http://schemas.microsoft.com/office/word/2010/wordml" xmlns:w15="http://schemas.microsoft.com/office/word/2012/wordml" xmlns:w16cid="http://schemas.microsoft.com/office/word/2016/wordml/cid" xmlns:w16se="http://schemas.microsoft.com/office/word/2015/wordml/symex" xmlns:wpg="http://schemas.microsoft.com/office/word/2010/wordprocessingGroup" xmlns:wpi="http://schemas.microsoft.com/office/word/2010/wordprocessingInk" xmlns:wne="http://schemas.microsoft.com/office/word/2006/wordml" xmlns:wps="http://schemas.microsoft.com/office/word/2010/wordprocessingShape" mc:Ignorable="w14 w15 w16se w16cid wp14">
+<w:endnotes xmlns:wpc="http://schemas.microsoft.com/office/word/2010/wordprocessingCanvas" xmlns:mo="http://schemas.microsoft.com/office/mac/office/2008/main" xmlns:mc="http://schemas.openxmlformats.org/markup-compatibility/2006" xmlns:mv="urn:schemas-microsoft-com:mac:vml" xmlns:o="urn:schemas-microsoft-com:office:office" xmlns:r="http://schemas.openxmlformats.org/officeDocument/2006/relationships" xmlns:m="http://schemas.openxmlformats.org/officeDocument/2006/math" xmlns:v="urn:schemas-microsoft-com:vml" xmlns:wp14="http://schemas.microsoft.com/office/word/2010/wordprocessingDrawing" xmlns:wp="http://schemas.openxmlformats.org/drawingml/2006/wordprocessingDrawing" xmlns:w10="urn:schemas-microsoft-com:office:word" xmlns:w="http://schemas.openxmlformats.org/wordprocessingml/2006/main" xmlns:w14="http://schemas.microsoft.com/office/word/2010/wordml" xmlns:w15="http://schemas.microsoft.com/office/word/2012/wordml" xmlns:wpg="http://schemas.microsoft.com/office/word/2010/wordprocessingGroup" xmlns:wpi="http://schemas.microsoft.com/office/word/2010/wordprocessingInk" xmlns:wne="http://schemas.microsoft.com/office/word/2006/wordml" xmlns:wps="http://schemas.microsoft.com/office/word/2010/wordprocessingShape" mc:Ignorable="w14 w15 wp14">
   <w:endnote w:type="separator" w:id="-1">
     <w:p>
       <w:r>
@@ -3631,7 +3316,7 @@
 </file>
 
 <file path=word/footnotes.xml><?xml version="1.0" encoding="utf-8"?>
-<w:footnotes xmlns:wpc="http://schemas.microsoft.com/office/word/2010/wordprocessingCanvas" xmlns:cx="http://schemas.microsoft.com/office/drawing/2014/chartex" xmlns:cx1="http://schemas.microsoft.com/office/drawing/2015/9/8/chartex" xmlns:cx2="http://schemas.microsoft.com/office/drawing/2015/10/21/chartex" xmlns:cx3="http://schemas.microsoft.com/office/drawing/2016/5/9/chartex" xmlns:cx4="http://schemas.microsoft.com/office/drawing/2016/5/10/chartex" xmlns:cx5="http://schemas.microsoft.com/office/drawing/2016/5/11/chartex" xmlns:cx6="http://schemas.microsoft.com/office/drawing/2016/5/12/chartex" xmlns:cx7="http://schemas.microsoft.com/office/drawing/2016/5/13/chartex" xmlns:cx8="http://schemas.microsoft.com/office/drawing/2016/5/14/chartex" xmlns:mc="http://schemas.openxmlformats.org/markup-compatibility/2006" xmlns:aink="http://schemas.microsoft.com/office/drawing/2016/ink" xmlns:am3d="http://schemas.microsoft.com/office/drawing/2017/model3d" xmlns:o="urn:schemas-microsoft-com:office:office" xmlns:r="http://schemas.openxmlformats.org/officeDocument/2006/relationships" xmlns:m="http://schemas.openxmlformats.org/officeDocument/2006/math" xmlns:v="urn:schemas-microsoft-com:vml" xmlns:wp14="http://schemas.microsoft.com/office/word/2010/wordprocessingDrawing" xmlns:wp="http://schemas.openxmlformats.org/drawingml/2006/wordprocessingDrawing" xmlns:w10="urn:schemas-microsoft-com:office:word" xmlns:w="http://schemas.openxmlformats.org/wordprocessingml/2006/main" xmlns:w14="http://schemas.microsoft.com/office/word/2010/wordml" xmlns:w15="http://schemas.microsoft.com/office/word/2012/wordml" xmlns:w16cid="http://schemas.microsoft.com/office/word/2016/wordml/cid" xmlns:w16se="http://schemas.microsoft.com/office/word/2015/wordml/symex" xmlns:wpg="http://schemas.microsoft.com/office/word/2010/wordprocessingGroup" xmlns:wpi="http://schemas.microsoft.com/office/word/2010/wordprocessingInk" xmlns:wne="http://schemas.microsoft.com/office/word/2006/wordml" xmlns:wps="http://schemas.microsoft.com/office/word/2010/wordprocessingShape" mc:Ignorable="w14 w15 w16se w16cid wp14">
+<w:footnotes xmlns:wpc="http://schemas.microsoft.com/office/word/2010/wordprocessingCanvas" xmlns:mo="http://schemas.microsoft.com/office/mac/office/2008/main" xmlns:mc="http://schemas.openxmlformats.org/markup-compatibility/2006" xmlns:mv="urn:schemas-microsoft-com:mac:vml" xmlns:o="urn:schemas-microsoft-com:office:office" xmlns:r="http://schemas.openxmlformats.org/officeDocument/2006/relationships" xmlns:m="http://schemas.openxmlformats.org/officeDocument/2006/math" xmlns:v="urn:schemas-microsoft-com:vml" xmlns:wp14="http://schemas.microsoft.com/office/word/2010/wordprocessingDrawing" xmlns:wp="http://schemas.openxmlformats.org/drawingml/2006/wordprocessingDrawing" xmlns:w10="urn:schemas-microsoft-com:office:word" xmlns:w="http://schemas.openxmlformats.org/wordprocessingml/2006/main" xmlns:w14="http://schemas.microsoft.com/office/word/2010/wordml" xmlns:w15="http://schemas.microsoft.com/office/word/2012/wordml" xmlns:wpg="http://schemas.microsoft.com/office/word/2010/wordprocessingGroup" xmlns:wpi="http://schemas.microsoft.com/office/word/2010/wordprocessingInk" xmlns:wne="http://schemas.microsoft.com/office/word/2006/wordml" xmlns:wps="http://schemas.microsoft.com/office/word/2010/wordprocessingShape" mc:Ignorable="w14 w15 wp14">
   <w:footnote w:type="separator" w:id="-1">
     <w:p>
       <w:r>
@@ -3651,15 +3336,44 @@
       <w:pPr>
         <w:pStyle w:val="FootnoteText"/>
       </w:pPr>
-      <w:r>
-        <w:rPr>
-          <w:rStyle w:val="FootnoteReference"/>
-        </w:rPr>
-        <w:footnoteRef/>
-      </w:r>
-      <w:r>
-        <w:t xml:space="preserve"> Obama wasn’t formally nominated until the Democratic National Convention on August 25-27. Not sure if it’s more worthwhile to have the same calendar months or the same temporality vis-à-vis nomination.</w:t>
-      </w:r>
+      <w:ins w:id="0" w:author="Monica Alexander" w:date="2018-09-07T13:01:00Z">
+        <w:r>
+          <w:rPr>
+            <w:rStyle w:val="FootnoteReference"/>
+          </w:rPr>
+          <w:footnoteRef/>
+        </w:r>
+        <w:r>
+          <w:t xml:space="preserve"> </w:t>
+        </w:r>
+        <w:r>
+          <w:fldChar w:fldCharType="begin"/>
+        </w:r>
+        <w:r>
+          <w:instrText xml:space="preserve"> HYPERLINK "</w:instrText>
+        </w:r>
+        <w:r>
+          <w:instrText>https://developer.twitter.com/en/docs/tutorials/choosing-historical-api.html</w:instrText>
+        </w:r>
+        <w:r>
+          <w:instrText xml:space="preserve">" </w:instrText>
+        </w:r>
+        <w:r>
+          <w:fldChar w:fldCharType="separate"/>
+        </w:r>
+        <w:r>
+          <w:rPr>
+            <w:rStyle w:val="Hyperlink"/>
+          </w:rPr>
+          <w:t>https://developer.twitter.com/en/docs/tutorials/choosing-historical-api.html</w:t>
+        </w:r>
+        <w:r>
+          <w:fldChar w:fldCharType="end"/>
+        </w:r>
+        <w:r>
+          <w:t xml:space="preserve"> </w:t>
+        </w:r>
+      </w:ins>
     </w:p>
   </w:footnote>
   <w:footnote w:id="2">
@@ -3667,52 +3381,7 @@
       <w:pPr>
         <w:pStyle w:val="FootnoteText"/>
       </w:pPr>
-      <w:ins w:id="64" w:author="Monica Alexander" w:date="2018-09-07T13:01:00Z">
-        <w:r>
-          <w:rPr>
-            <w:rStyle w:val="FootnoteReference"/>
-          </w:rPr>
-          <w:footnoteRef/>
-        </w:r>
-        <w:r>
-          <w:t xml:space="preserve"> </w:t>
-        </w:r>
-        <w:r>
-          <w:fldChar w:fldCharType="begin"/>
-        </w:r>
-        <w:r>
-          <w:instrText xml:space="preserve"> HYPERLINK "</w:instrText>
-        </w:r>
-        <w:r>
-          <w:instrText>https://developer.twitter.com/en/docs/tutorials/choosing-historical-api.html</w:instrText>
-        </w:r>
-        <w:r>
-          <w:instrText xml:space="preserve">" </w:instrText>
-        </w:r>
-        <w:r>
-          <w:fldChar w:fldCharType="separate"/>
-        </w:r>
-        <w:r>
-          <w:rPr>
-            <w:rStyle w:val="Hyperlink"/>
-          </w:rPr>
-          <w:t>https://developer.twitter.com/en/docs/tutorials/choosing-historical-api.html</w:t>
-        </w:r>
-        <w:r>
-          <w:fldChar w:fldCharType="end"/>
-        </w:r>
-        <w:r>
-          <w:t xml:space="preserve"> </w:t>
-        </w:r>
-      </w:ins>
-    </w:p>
-  </w:footnote>
-  <w:footnote w:id="3">
-    <w:p>
-      <w:pPr>
-        <w:pStyle w:val="FootnoteText"/>
-      </w:pPr>
-      <w:ins w:id="106" w:author="Monica Alexander" w:date="2018-09-07T21:17:00Z">
+      <w:ins w:id="1" w:author="Monica Alexander" w:date="2018-09-07T21:17:00Z">
         <w:r>
           <w:rPr>
             <w:rStyle w:val="FootnoteReference"/>
@@ -3756,15 +3425,18 @@
 </file>
 
 <file path=word/people.xml><?xml version="1.0" encoding="utf-8"?>
-<w15:people xmlns:wpc="http://schemas.microsoft.com/office/word/2010/wordprocessingCanvas" xmlns:cx="http://schemas.microsoft.com/office/drawing/2014/chartex" xmlns:cx1="http://schemas.microsoft.com/office/drawing/2015/9/8/chartex" xmlns:cx2="http://schemas.microsoft.com/office/drawing/2015/10/21/chartex" xmlns:cx3="http://schemas.microsoft.com/office/drawing/2016/5/9/chartex" xmlns:cx4="http://schemas.microsoft.com/office/drawing/2016/5/10/chartex" xmlns:cx5="http://schemas.microsoft.com/office/drawing/2016/5/11/chartex" xmlns:cx6="http://schemas.microsoft.com/office/drawing/2016/5/12/chartex" xmlns:cx7="http://schemas.microsoft.com/office/drawing/2016/5/13/chartex" xmlns:cx8="http://schemas.microsoft.com/office/drawing/2016/5/14/chartex" xmlns:mc="http://schemas.openxmlformats.org/markup-compatibility/2006" xmlns:aink="http://schemas.microsoft.com/office/drawing/2016/ink" xmlns:am3d="http://schemas.microsoft.com/office/drawing/2017/model3d" xmlns:o="urn:schemas-microsoft-com:office:office" xmlns:r="http://schemas.openxmlformats.org/officeDocument/2006/relationships" xmlns:m="http://schemas.openxmlformats.org/officeDocument/2006/math" xmlns:v="urn:schemas-microsoft-com:vml" xmlns:wp14="http://schemas.microsoft.com/office/word/2010/wordprocessingDrawing" xmlns:wp="http://schemas.openxmlformats.org/drawingml/2006/wordprocessingDrawing" xmlns:w10="urn:schemas-microsoft-com:office:word" xmlns:w="http://schemas.openxmlformats.org/wordprocessingml/2006/main" xmlns:w14="http://schemas.microsoft.com/office/word/2010/wordml" xmlns:w15="http://schemas.microsoft.com/office/word/2012/wordml" xmlns:w16cid="http://schemas.microsoft.com/office/word/2016/wordml/cid" xmlns:w16se="http://schemas.microsoft.com/office/word/2015/wordml/symex" xmlns:wpg="http://schemas.microsoft.com/office/word/2010/wordprocessingGroup" xmlns:wpi="http://schemas.microsoft.com/office/word/2010/wordprocessingInk" xmlns:wne="http://schemas.microsoft.com/office/word/2006/wordml" xmlns:wps="http://schemas.microsoft.com/office/word/2010/wordprocessingShape" mc:Ignorable="w14 w15 w16se w16cid wp14">
+<w15:people xmlns:wpc="http://schemas.microsoft.com/office/word/2010/wordprocessingCanvas" xmlns:mo="http://schemas.microsoft.com/office/mac/office/2008/main" xmlns:mc="http://schemas.openxmlformats.org/markup-compatibility/2006" xmlns:mv="urn:schemas-microsoft-com:mac:vml" xmlns:o="urn:schemas-microsoft-com:office:office" xmlns:r="http://schemas.openxmlformats.org/officeDocument/2006/relationships" xmlns:m="http://schemas.openxmlformats.org/officeDocument/2006/math" xmlns:v="urn:schemas-microsoft-com:vml" xmlns:wp14="http://schemas.microsoft.com/office/word/2010/wordprocessingDrawing" xmlns:wp="http://schemas.openxmlformats.org/drawingml/2006/wordprocessingDrawing" xmlns:w10="urn:schemas-microsoft-com:office:word" xmlns:w="http://schemas.openxmlformats.org/wordprocessingml/2006/main" xmlns:w14="http://schemas.microsoft.com/office/word/2010/wordml" xmlns:w15="http://schemas.microsoft.com/office/word/2012/wordml" xmlns:wpg="http://schemas.microsoft.com/office/word/2010/wordprocessingGroup" xmlns:wpi="http://schemas.microsoft.com/office/word/2010/wordprocessingInk" xmlns:wne="http://schemas.microsoft.com/office/word/2006/wordml" xmlns:wps="http://schemas.microsoft.com/office/word/2010/wordprocessingShape" mc:Ignorable="w14 w15 wp14">
   <w15:person w15:author="Monica Alexander">
     <w15:presenceInfo w15:providerId="None" w15:userId="Monica Alexander"/>
+  </w15:person>
+  <w15:person w15:author="Microsoft Office User">
+    <w15:presenceInfo w15:providerId="None" w15:userId="Microsoft Office User"/>
   </w15:person>
 </w15:people>
 </file>
 
 <file path=word/styles.xml><?xml version="1.0" encoding="utf-8"?>
-<w:styles xmlns:mc="http://schemas.openxmlformats.org/markup-compatibility/2006" xmlns:r="http://schemas.openxmlformats.org/officeDocument/2006/relationships" xmlns:w="http://schemas.openxmlformats.org/wordprocessingml/2006/main" xmlns:w14="http://schemas.microsoft.com/office/word/2010/wordml" xmlns:w15="http://schemas.microsoft.com/office/word/2012/wordml" xmlns:w16cid="http://schemas.microsoft.com/office/word/2016/wordml/cid" xmlns:w16se="http://schemas.microsoft.com/office/word/2015/wordml/symex" mc:Ignorable="w14 w15 w16se w16cid">
+<w:styles xmlns:mc="http://schemas.openxmlformats.org/markup-compatibility/2006" xmlns:r="http://schemas.openxmlformats.org/officeDocument/2006/relationships" xmlns:w="http://schemas.openxmlformats.org/wordprocessingml/2006/main" xmlns:w14="http://schemas.microsoft.com/office/word/2010/wordml" xmlns:w15="http://schemas.microsoft.com/office/word/2012/wordml" mc:Ignorable="w14 w15">
   <w:docDefaults>
     <w:rPrDefault>
       <w:rPr>
@@ -3776,7 +3448,7 @@
     </w:rPrDefault>
     <w:pPrDefault/>
   </w:docDefaults>
-  <w:latentStyles w:defLockedState="0" w:defUIPriority="99" w:defSemiHidden="0" w:defUnhideWhenUsed="0" w:defQFormat="0" w:count="375">
+  <w:latentStyles w:defLockedState="0" w:defUIPriority="99" w:defSemiHidden="0" w:defUnhideWhenUsed="0" w:defQFormat="0" w:count="382">
     <w:lsdException w:name="Normal" w:uiPriority="0" w:qFormat="1"/>
     <w:lsdException w:name="heading 1" w:uiPriority="9" w:qFormat="1"/>
     <w:lsdException w:name="heading 2" w:semiHidden="1" w:uiPriority="9" w:unhideWhenUsed="1" w:qFormat="1"/>
@@ -4228,6 +3900,7 @@
     <w:uiPriority w:val="39"/>
     <w:rsid w:val="0004478A"/>
     <w:tblPr>
+      <w:tblInd w:w="0" w:type="dxa"/>
       <w:tblBorders>
         <w:top w:val="single" w:sz="4" w:space="0" w:color="auto"/>
         <w:left w:val="single" w:sz="4" w:space="0" w:color="auto"/>
@@ -4236,6 +3909,12 @@
         <w:insideH w:val="single" w:sz="4" w:space="0" w:color="auto"/>
         <w:insideV w:val="single" w:sz="4" w:space="0" w:color="auto"/>
       </w:tblBorders>
+      <w:tblCellMar>
+        <w:top w:w="0" w:type="dxa"/>
+        <w:left w:w="108" w:type="dxa"/>
+        <w:bottom w:w="0" w:type="dxa"/>
+        <w:right w:w="108" w:type="dxa"/>
+      </w:tblCellMar>
     </w:tblPr>
   </w:style>
   <w:style w:type="paragraph" w:styleId="BalloonText">
@@ -4276,7 +3955,7 @@
       <w:u w:val="single"/>
     </w:rPr>
   </w:style>
-  <w:style w:type="character" w:styleId="UnresolvedMention">
+  <w:style w:type="character" w:customStyle="1" w:styleId="UnresolvedMention">
     <w:name w:val="Unresolved Mention"/>
     <w:basedOn w:val="DefaultParagraphFont"/>
     <w:uiPriority w:val="99"/>
@@ -4620,7 +4299,7 @@
 </file>
 
 <file path=customXml/itemProps1.xml><?xml version="1.0" encoding="utf-8"?>
-<ds:datastoreItem xmlns:ds="http://schemas.openxmlformats.org/officeDocument/2006/customXml" ds:itemID="{3D721D1E-1FE1-584A-A2A2-97A0B6191998}">
+<ds:datastoreItem xmlns:ds="http://schemas.openxmlformats.org/officeDocument/2006/customXml" ds:itemID="{32AD04A2-0CD5-5944-8D7E-9C3BE6D92778}">
   <ds:schemaRefs>
     <ds:schemaRef ds:uri="http://schemas.openxmlformats.org/officeDocument/2006/bibliography"/>
   </ds:schemaRefs>

</xml_diff>

<commit_message>
edits to abstract and event lines on sentiment plot
</commit_message>
<xml_diff>
--- a/writing/PAA Abstract.docx
+++ b/writing/PAA Abstract.docx
@@ -1,6 +1,6 @@
 
 <file path=word/document.xml><?xml version="1.0" encoding="utf-8"?>
-<w:document xmlns:wpc="http://schemas.microsoft.com/office/word/2010/wordprocessingCanvas" xmlns:mo="http://schemas.microsoft.com/office/mac/office/2008/main" xmlns:mc="http://schemas.openxmlformats.org/markup-compatibility/2006" xmlns:mv="urn:schemas-microsoft-com:mac:vml" xmlns:o="urn:schemas-microsoft-com:office:office" xmlns:r="http://schemas.openxmlformats.org/officeDocument/2006/relationships" xmlns:m="http://schemas.openxmlformats.org/officeDocument/2006/math" xmlns:v="urn:schemas-microsoft-com:vml" xmlns:wp14="http://schemas.microsoft.com/office/word/2010/wordprocessingDrawing" xmlns:wp="http://schemas.openxmlformats.org/drawingml/2006/wordprocessingDrawing" xmlns:w10="urn:schemas-microsoft-com:office:word" xmlns:w="http://schemas.openxmlformats.org/wordprocessingml/2006/main" xmlns:w14="http://schemas.microsoft.com/office/word/2010/wordml" xmlns:w15="http://schemas.microsoft.com/office/word/2012/wordml" xmlns:wpg="http://schemas.microsoft.com/office/word/2010/wordprocessingGroup" xmlns:wpi="http://schemas.microsoft.com/office/word/2010/wordprocessingInk" xmlns:wne="http://schemas.microsoft.com/office/word/2006/wordml" xmlns:wps="http://schemas.microsoft.com/office/word/2010/wordprocessingShape" mc:Ignorable="w14 w15 wp14">
+<w:document xmlns:wpc="http://schemas.microsoft.com/office/word/2010/wordprocessingCanvas" xmlns:cx="http://schemas.microsoft.com/office/drawing/2014/chartex" xmlns:cx1="http://schemas.microsoft.com/office/drawing/2015/9/8/chartex" xmlns:cx2="http://schemas.microsoft.com/office/drawing/2015/10/21/chartex" xmlns:cx3="http://schemas.microsoft.com/office/drawing/2016/5/9/chartex" xmlns:cx4="http://schemas.microsoft.com/office/drawing/2016/5/10/chartex" xmlns:cx5="http://schemas.microsoft.com/office/drawing/2016/5/11/chartex" xmlns:cx6="http://schemas.microsoft.com/office/drawing/2016/5/12/chartex" xmlns:cx7="http://schemas.microsoft.com/office/drawing/2016/5/13/chartex" xmlns:cx8="http://schemas.microsoft.com/office/drawing/2016/5/14/chartex" xmlns:mc="http://schemas.openxmlformats.org/markup-compatibility/2006" xmlns:aink="http://schemas.microsoft.com/office/drawing/2016/ink" xmlns:am3d="http://schemas.microsoft.com/office/drawing/2017/model3d" xmlns:o="urn:schemas-microsoft-com:office:office" xmlns:r="http://schemas.openxmlformats.org/officeDocument/2006/relationships" xmlns:m="http://schemas.openxmlformats.org/officeDocument/2006/math" xmlns:v="urn:schemas-microsoft-com:vml" xmlns:wp14="http://schemas.microsoft.com/office/word/2010/wordprocessingDrawing" xmlns:wp="http://schemas.openxmlformats.org/drawingml/2006/wordprocessingDrawing" xmlns:w10="urn:schemas-microsoft-com:office:word" xmlns:w="http://schemas.openxmlformats.org/wordprocessingml/2006/main" xmlns:w14="http://schemas.microsoft.com/office/word/2010/wordml" xmlns:w15="http://schemas.microsoft.com/office/word/2012/wordml" xmlns:w16cid="http://schemas.microsoft.com/office/word/2016/wordml/cid" xmlns:w16se="http://schemas.microsoft.com/office/word/2015/wordml/symex" xmlns:wpg="http://schemas.microsoft.com/office/word/2010/wordprocessingGroup" xmlns:wpi="http://schemas.microsoft.com/office/word/2010/wordprocessingInk" xmlns:wne="http://schemas.microsoft.com/office/word/2006/wordml" xmlns:wps="http://schemas.microsoft.com/office/word/2010/wordprocessingShape" mc:Ignorable="w14 w15 w16se w16cid wp14">
   <w:body>
     <w:p>
       <w:pPr>
@@ -28,25 +28,87 @@
             <w:b/>
             <w:color w:val="222222"/>
           </w:rPr>
-          <w:t xml:space="preserve">US Immigration in the Trump era: text analysis, public sentiment, policy </w:t>
-        </w:r>
-        <w:commentRangeStart w:id="2"/>
+          <w:t xml:space="preserve">US Immigration in the Trump era: </w:t>
+        </w:r>
+      </w:ins>
+      <w:ins w:id="2" w:author="Monica Alexander" w:date="2018-09-17T15:06:00Z">
         <w:r>
           <w:rPr>
             <w:rFonts w:ascii="Times New Roman" w:eastAsia="Times New Roman" w:hAnsi="Times New Roman" w:cs="Times New Roman"/>
             <w:b/>
             <w:color w:val="222222"/>
           </w:rPr>
-          <w:t>change</w:t>
-        </w:r>
-      </w:ins>
-      <w:commentRangeEnd w:id="2"/>
-      <w:ins w:id="3" w:author="Microsoft Office User" w:date="2018-09-17T11:39:00Z">
-        <w:r>
-          <w:rPr>
-            <w:rStyle w:val="CommentReference"/>
-          </w:rPr>
-          <w:commentReference w:id="2"/>
+          <w:t xml:space="preserve">using </w:t>
+        </w:r>
+      </w:ins>
+      <w:ins w:id="3" w:author="Microsoft Office User" w:date="2018-09-17T11:38:00Z">
+        <w:r>
+          <w:rPr>
+            <w:rFonts w:ascii="Times New Roman" w:eastAsia="Times New Roman" w:hAnsi="Times New Roman" w:cs="Times New Roman"/>
+            <w:b/>
+            <w:color w:val="222222"/>
+          </w:rPr>
+          <w:t>text analysis</w:t>
+        </w:r>
+      </w:ins>
+      <w:ins w:id="4" w:author="Monica Alexander" w:date="2018-09-17T15:06:00Z">
+        <w:r>
+          <w:rPr>
+            <w:rFonts w:ascii="Times New Roman" w:eastAsia="Times New Roman" w:hAnsi="Times New Roman" w:cs="Times New Roman"/>
+            <w:b/>
+            <w:color w:val="222222"/>
+          </w:rPr>
+          <w:t xml:space="preserve"> to link </w:t>
+        </w:r>
+      </w:ins>
+      <w:ins w:id="5" w:author="Microsoft Office User" w:date="2018-09-17T11:38:00Z">
+        <w:del w:id="6" w:author="Monica Alexander" w:date="2018-09-17T15:06:00Z">
+          <w:r>
+            <w:rPr>
+              <w:rFonts w:ascii="Times New Roman" w:eastAsia="Times New Roman" w:hAnsi="Times New Roman" w:cs="Times New Roman"/>
+              <w:b/>
+              <w:color w:val="222222"/>
+            </w:rPr>
+            <w:delText xml:space="preserve">, </w:delText>
+          </w:r>
+        </w:del>
+        <w:r>
+          <w:rPr>
+            <w:rFonts w:ascii="Times New Roman" w:eastAsia="Times New Roman" w:hAnsi="Times New Roman" w:cs="Times New Roman"/>
+            <w:b/>
+            <w:color w:val="222222"/>
+          </w:rPr>
+          <w:t>public sentiment</w:t>
+        </w:r>
+      </w:ins>
+      <w:ins w:id="7" w:author="Monica Alexander" w:date="2018-09-17T15:06:00Z">
+        <w:r>
+          <w:rPr>
+            <w:rFonts w:ascii="Times New Roman" w:eastAsia="Times New Roman" w:hAnsi="Times New Roman" w:cs="Times New Roman"/>
+            <w:b/>
+            <w:color w:val="222222"/>
+          </w:rPr>
+          <w:t xml:space="preserve"> and</w:t>
+        </w:r>
+      </w:ins>
+      <w:ins w:id="8" w:author="Microsoft Office User" w:date="2018-09-17T11:38:00Z">
+        <w:del w:id="9" w:author="Monica Alexander" w:date="2018-09-17T15:06:00Z">
+          <w:r>
+            <w:rPr>
+              <w:rFonts w:ascii="Times New Roman" w:eastAsia="Times New Roman" w:hAnsi="Times New Roman" w:cs="Times New Roman"/>
+              <w:b/>
+              <w:color w:val="222222"/>
+            </w:rPr>
+            <w:delText>,</w:delText>
+          </w:r>
+        </w:del>
+        <w:r>
+          <w:rPr>
+            <w:rFonts w:ascii="Times New Roman" w:eastAsia="Times New Roman" w:hAnsi="Times New Roman" w:cs="Times New Roman"/>
+            <w:b/>
+            <w:color w:val="222222"/>
+          </w:rPr>
+          <w:t xml:space="preserve"> policy change</w:t>
         </w:r>
       </w:ins>
     </w:p>
@@ -484,13 +546,27 @@
         </w:rPr>
         <w:t>government’s attitude.</w:t>
       </w:r>
-      <w:ins w:id="4" w:author="Microsoft Office User" w:date="2018-09-17T10:56:00Z">
+      <w:ins w:id="10" w:author="Microsoft Office User" w:date="2018-09-17T10:56:00Z">
         <w:r>
           <w:rPr>
             <w:rFonts w:ascii="Times New Roman" w:eastAsia="Times New Roman" w:hAnsi="Times New Roman" w:cs="Times New Roman"/>
             <w:color w:val="222222"/>
           </w:rPr>
-          <w:t xml:space="preserve"> [Cite Wilmoth here]</w:t>
+          <w:t xml:space="preserve"> </w:t>
+        </w:r>
+        <w:r>
+          <w:rPr>
+            <w:rFonts w:ascii="Times New Roman" w:eastAsia="Times New Roman" w:hAnsi="Times New Roman" w:cs="Times New Roman"/>
+            <w:color w:val="222222"/>
+            <w:highlight w:val="yellow"/>
+            <w:rPrChange w:id="11" w:author="Monica Alexander" w:date="2018-09-17T15:07:00Z">
+              <w:rPr>
+                <w:rFonts w:ascii="Times New Roman" w:eastAsia="Times New Roman" w:hAnsi="Times New Roman" w:cs="Times New Roman"/>
+                <w:color w:val="222222"/>
+              </w:rPr>
+            </w:rPrChange>
+          </w:rPr>
+          <w:t>[Cite Wilmoth here]</w:t>
         </w:r>
       </w:ins>
     </w:p>
@@ -565,7 +641,8 @@
         </w:rPr>
         <w:t xml:space="preserve"> </w:t>
       </w:r>
-      <w:ins w:id="5" w:author="Microsoft Office User" w:date="2018-09-17T10:57:00Z">
+      <w:commentRangeStart w:id="12"/>
+      <w:ins w:id="13" w:author="Microsoft Office User" w:date="2018-09-17T10:57:00Z">
         <w:r>
           <w:rPr>
             <w:rFonts w:ascii="Times New Roman" w:eastAsia="Times New Roman" w:hAnsi="Times New Roman" w:cs="Times New Roman"/>
@@ -574,6 +651,13 @@
           <w:t xml:space="preserve">[expand?] </w:t>
         </w:r>
       </w:ins>
+      <w:commentRangeEnd w:id="12"/>
+      <w:r>
+        <w:rPr>
+          <w:rStyle w:val="CommentReference"/>
+        </w:rPr>
+        <w:commentReference w:id="12"/>
+      </w:r>
       <w:r>
         <w:rPr>
           <w:rFonts w:ascii="Times New Roman" w:eastAsia="Times New Roman" w:hAnsi="Times New Roman" w:cs="Times New Roman"/>
@@ -1527,11 +1611,41 @@
           <w:rFonts w:ascii="Times New Roman" w:eastAsia="Times New Roman" w:hAnsi="Times New Roman" w:cs="Times New Roman"/>
         </w:rPr>
       </w:pPr>
-      <w:r>
-        <w:rPr>
-          <w:rFonts w:ascii="Times New Roman" w:eastAsia="Times New Roman" w:hAnsi="Times New Roman" w:cs="Times New Roman"/>
-        </w:rPr>
-        <w:t xml:space="preserve">Sentiment analysis is a technique to summarize the average sentiment or tone of a document. </w:t>
+      <w:ins w:id="15" w:author="Monica Alexander" w:date="2018-09-17T15:08:00Z">
+        <w:r>
+          <w:rPr>
+            <w:rFonts w:ascii="Times New Roman" w:eastAsia="Times New Roman" w:hAnsi="Times New Roman" w:cs="Times New Roman"/>
+          </w:rPr>
+          <w:t>Firstly, we use s</w:t>
+        </w:r>
+      </w:ins>
+      <w:del w:id="16" w:author="Monica Alexander" w:date="2018-09-17T15:08:00Z">
+        <w:r>
+          <w:rPr>
+            <w:rFonts w:ascii="Times New Roman" w:eastAsia="Times New Roman" w:hAnsi="Times New Roman" w:cs="Times New Roman"/>
+          </w:rPr>
+          <w:delText>S</w:delText>
+        </w:r>
+      </w:del>
+      <w:r>
+        <w:rPr>
+          <w:rFonts w:ascii="Times New Roman" w:eastAsia="Times New Roman" w:hAnsi="Times New Roman" w:cs="Times New Roman"/>
+        </w:rPr>
+        <w:t xml:space="preserve">entiment analysis </w:t>
+      </w:r>
+      <w:del w:id="17" w:author="Monica Alexander" w:date="2018-09-17T15:08:00Z">
+        <w:r>
+          <w:rPr>
+            <w:rFonts w:ascii="Times New Roman" w:eastAsia="Times New Roman" w:hAnsi="Times New Roman" w:cs="Times New Roman"/>
+          </w:rPr>
+          <w:delText xml:space="preserve">is a technique </w:delText>
+        </w:r>
+      </w:del>
+      <w:r>
+        <w:rPr>
+          <w:rFonts w:ascii="Times New Roman" w:eastAsia="Times New Roman" w:hAnsi="Times New Roman" w:cs="Times New Roman"/>
+        </w:rPr>
+        <w:t xml:space="preserve">to summarize the average sentiment or tone of a document. </w:t>
       </w:r>
       <w:r>
         <w:rPr>
@@ -1587,836 +1701,982 @@
     <w:p>
       <w:pPr>
         <w:rPr>
-          <w:rFonts w:ascii="Times New Roman" w:eastAsia="Times New Roman" w:hAnsi="Times New Roman" w:cs="Times New Roman"/>
-        </w:rPr>
-      </w:pPr>
-      <w:r>
-        <w:rPr>
-          <w:rFonts w:ascii="Times New Roman" w:eastAsia="Times New Roman" w:hAnsi="Times New Roman" w:cs="Times New Roman"/>
-          <w:highlight w:val="yellow"/>
-        </w:rPr>
-        <w:t xml:space="preserve">Add stuff about </w:t>
+          <w:ins w:id="19" w:author="Monica Alexander" w:date="2018-09-17T15:25:00Z"/>
+          <w:rFonts w:ascii="Times New Roman" w:eastAsia="Times New Roman" w:hAnsi="Times New Roman" w:cs="Times New Roman"/>
+        </w:rPr>
+      </w:pPr>
+      <w:del w:id="20" w:author="Monica Alexander" w:date="2018-09-17T15:23:00Z">
+        <w:r>
+          <w:rPr>
+            <w:rFonts w:ascii="Times New Roman" w:eastAsia="Times New Roman" w:hAnsi="Times New Roman" w:cs="Times New Roman"/>
+            <w:highlight w:val="yellow"/>
+          </w:rPr>
+          <w:lastRenderedPageBreak/>
+          <w:delText>Add stuff about tdidf if we use that chart</w:delText>
+        </w:r>
+      </w:del>
+      <w:ins w:id="21" w:author="Monica Alexander" w:date="2018-09-17T15:23:00Z">
+        <w:r>
+          <w:rPr>
+            <w:rFonts w:ascii="Times New Roman" w:eastAsia="Times New Roman" w:hAnsi="Times New Roman" w:cs="Times New Roman"/>
+          </w:rPr>
+          <w:t xml:space="preserve">We also analyze the </w:t>
+        </w:r>
+      </w:ins>
+      <w:ins w:id="22" w:author="Monica Alexander" w:date="2018-09-17T15:24:00Z">
+        <w:r>
+          <w:rPr>
+            <w:rFonts w:ascii="Times New Roman" w:eastAsia="Times New Roman" w:hAnsi="Times New Roman" w:cs="Times New Roman"/>
+          </w:rPr>
+          <w:t>t</w:t>
+        </w:r>
+        <w:r>
+          <w:rPr>
+            <w:rFonts w:ascii="Times New Roman" w:eastAsia="Times New Roman" w:hAnsi="Times New Roman" w:cs="Times New Roman"/>
+          </w:rPr>
+          <w:t>erm frequency–inverse document frequency</w:t>
+        </w:r>
+        <w:r>
+          <w:rPr>
+            <w:rFonts w:ascii="Times New Roman" w:eastAsia="Times New Roman" w:hAnsi="Times New Roman" w:cs="Times New Roman"/>
+          </w:rPr>
+          <w:t xml:space="preserve"> (td-</w:t>
+        </w:r>
+        <w:proofErr w:type="spellStart"/>
+        <w:r>
+          <w:rPr>
+            <w:rFonts w:ascii="Times New Roman" w:eastAsia="Times New Roman" w:hAnsi="Times New Roman" w:cs="Times New Roman"/>
+          </w:rPr>
+          <w:t>idf</w:t>
+        </w:r>
+        <w:proofErr w:type="spellEnd"/>
+        <w:r>
+          <w:rPr>
+            <w:rFonts w:ascii="Times New Roman" w:eastAsia="Times New Roman" w:hAnsi="Times New Roman" w:cs="Times New Roman"/>
+          </w:rPr>
+          <w:t xml:space="preserve">) of words to </w:t>
+        </w:r>
+        <w:r>
+          <w:rPr>
+            <w:rFonts w:ascii="Times New Roman" w:eastAsia="Times New Roman" w:hAnsi="Times New Roman" w:cs="Times New Roman"/>
+          </w:rPr>
+          <w:t xml:space="preserve">highlight </w:t>
+        </w:r>
+      </w:ins>
+      <w:ins w:id="23" w:author="Monica Alexander" w:date="2018-09-17T15:25:00Z">
+        <w:r>
+          <w:rPr>
+            <w:rFonts w:ascii="Times New Roman" w:eastAsia="Times New Roman" w:hAnsi="Times New Roman" w:cs="Times New Roman"/>
+          </w:rPr>
+          <w:t xml:space="preserve">which words are important in news articles, and how these change over time. </w:t>
+        </w:r>
+      </w:ins>
+      <w:ins w:id="24" w:author="Monica Alexander" w:date="2018-09-17T15:26:00Z">
+        <w:r>
+          <w:rPr>
+            <w:rFonts w:ascii="Times New Roman" w:eastAsia="Times New Roman" w:hAnsi="Times New Roman" w:cs="Times New Roman"/>
+          </w:rPr>
+          <w:t>The td-</w:t>
+        </w:r>
+        <w:proofErr w:type="spellStart"/>
+        <w:r>
+          <w:rPr>
+            <w:rFonts w:ascii="Times New Roman" w:eastAsia="Times New Roman" w:hAnsi="Times New Roman" w:cs="Times New Roman"/>
+          </w:rPr>
+          <w:t>idf</w:t>
+        </w:r>
+        <w:proofErr w:type="spellEnd"/>
+        <w:r>
+          <w:rPr>
+            <w:rFonts w:ascii="Times New Roman" w:eastAsia="Times New Roman" w:hAnsi="Times New Roman" w:cs="Times New Roman"/>
+          </w:rPr>
+          <w:t xml:space="preserve"> measure increases as a word is mentioned more frequently within a document, but this increase is offset by </w:t>
+        </w:r>
+      </w:ins>
+      <w:ins w:id="25" w:author="Monica Alexander" w:date="2018-09-17T15:27:00Z">
+        <w:r>
+          <w:rPr>
+            <w:rFonts w:ascii="Times New Roman" w:eastAsia="Times New Roman" w:hAnsi="Times New Roman" w:cs="Times New Roman"/>
+          </w:rPr>
+          <w:t xml:space="preserve">the number of times a word appears across all documents, thereby down-weighting words </w:t>
+        </w:r>
+      </w:ins>
+      <w:ins w:id="26" w:author="Monica Alexander" w:date="2018-09-17T15:28:00Z">
+        <w:r>
+          <w:rPr>
+            <w:rFonts w:ascii="Times New Roman" w:eastAsia="Times New Roman" w:hAnsi="Times New Roman" w:cs="Times New Roman"/>
+          </w:rPr>
+          <w:t>that are more common in general. As such, the td-</w:t>
+        </w:r>
+        <w:proofErr w:type="spellStart"/>
+        <w:r>
+          <w:rPr>
+            <w:rFonts w:ascii="Times New Roman" w:eastAsia="Times New Roman" w:hAnsi="Times New Roman" w:cs="Times New Roman"/>
+          </w:rPr>
+          <w:t>idf</w:t>
+        </w:r>
+        <w:proofErr w:type="spellEnd"/>
+        <w:r>
+          <w:rPr>
+            <w:rFonts w:ascii="Times New Roman" w:eastAsia="Times New Roman" w:hAnsi="Times New Roman" w:cs="Times New Roman"/>
+          </w:rPr>
+          <w:t xml:space="preserve"> measure highlight words like ‘Trump’ or ‘Mexico’, </w:t>
+        </w:r>
+      </w:ins>
+      <w:ins w:id="27" w:author="Monica Alexander" w:date="2018-09-17T15:29:00Z">
+        <w:r>
+          <w:rPr>
+            <w:rFonts w:ascii="Times New Roman" w:eastAsia="Times New Roman" w:hAnsi="Times New Roman" w:cs="Times New Roman"/>
+          </w:rPr>
+          <w:t>rather than ‘the’ or ‘</w:t>
+        </w:r>
+        <w:r>
+          <w:rPr>
+            <w:rFonts w:ascii="Times New Roman" w:eastAsia="Times New Roman" w:hAnsi="Times New Roman" w:cs="Times New Roman"/>
+          </w:rPr>
+          <w:t xml:space="preserve">he’. </w:t>
+        </w:r>
+      </w:ins>
+    </w:p>
+    <w:p>
+      <w:pPr>
+        <w:rPr>
+          <w:rFonts w:ascii="Times New Roman" w:eastAsia="Times New Roman" w:hAnsi="Times New Roman" w:cs="Times New Roman"/>
+        </w:rPr>
+      </w:pPr>
+    </w:p>
+    <w:p>
+      <w:pPr>
+        <w:rPr>
+          <w:del w:id="28" w:author="Monica Alexander" w:date="2018-09-17T15:12:00Z"/>
+          <w:rFonts w:ascii="Times New Roman" w:eastAsia="Times New Roman" w:hAnsi="Times New Roman" w:cs="Times New Roman"/>
+        </w:rPr>
+      </w:pPr>
+    </w:p>
+    <w:p>
+      <w:pPr>
+        <w:rPr>
+          <w:del w:id="29" w:author="Monica Alexander" w:date="2018-09-17T15:12:00Z"/>
+          <w:rFonts w:ascii="Times New Roman" w:eastAsia="Times New Roman" w:hAnsi="Times New Roman" w:cs="Times New Roman"/>
+        </w:rPr>
+      </w:pPr>
+      <w:del w:id="30" w:author="Monica Alexander" w:date="2018-09-17T15:12:00Z">
+        <w:r>
+          <w:rPr>
+            <w:rFonts w:ascii="Times New Roman" w:eastAsia="Times New Roman" w:hAnsi="Times New Roman" w:cs="Times New Roman"/>
+            <w:highlight w:val="yellow"/>
+          </w:rPr>
+          <w:delText>Add stuff about topic modeling if we do something there (or probably even if we don’t)</w:delText>
+        </w:r>
+      </w:del>
+    </w:p>
+    <w:p>
+      <w:pPr>
+        <w:rPr>
+          <w:del w:id="31" w:author="Monica Alexander" w:date="2018-09-17T15:12:00Z"/>
+          <w:rFonts w:ascii="Times New Roman" w:eastAsia="Times New Roman" w:hAnsi="Times New Roman" w:cs="Times New Roman"/>
+        </w:rPr>
+      </w:pPr>
+      <w:ins w:id="32" w:author="Monica Alexander" w:date="2018-09-17T15:12:00Z">
+        <w:r>
+          <w:rPr>
+            <w:rFonts w:ascii="Times New Roman" w:eastAsia="Times New Roman" w:hAnsi="Times New Roman" w:cs="Times New Roman"/>
+          </w:rPr>
+          <w:t xml:space="preserve">In future, analysis will also </w:t>
+        </w:r>
+      </w:ins>
+      <w:ins w:id="33" w:author="Monica Alexander" w:date="2018-09-17T15:18:00Z">
+        <w:r>
+          <w:rPr>
+            <w:rFonts w:ascii="Times New Roman" w:eastAsia="Times New Roman" w:hAnsi="Times New Roman" w:cs="Times New Roman"/>
+          </w:rPr>
+          <w:t>focus on topic modeling. This technique is</w:t>
+        </w:r>
+      </w:ins>
+    </w:p>
+    <w:p>
+      <w:pPr>
+        <w:rPr>
+          <w:ins w:id="34" w:author="Microsoft Office User" w:date="2018-09-17T11:45:00Z"/>
+          <w:rFonts w:ascii="Times New Roman" w:eastAsia="Times New Roman" w:hAnsi="Times New Roman" w:cs="Times New Roman"/>
+        </w:rPr>
+      </w:pPr>
+      <w:ins w:id="35" w:author="Monica Alexander" w:date="2018-09-17T15:18:00Z">
+        <w:r>
+          <w:rPr>
+            <w:rFonts w:ascii="Times New Roman" w:eastAsia="Times New Roman" w:hAnsi="Times New Roman" w:cs="Times New Roman"/>
+          </w:rPr>
+          <w:t xml:space="preserve"> </w:t>
+        </w:r>
+      </w:ins>
+      <w:ins w:id="36" w:author="Microsoft Office User" w:date="2018-09-17T10:58:00Z">
+        <w:del w:id="37" w:author="Monica Alexander" w:date="2018-09-17T15:18:00Z">
+          <w:r>
+            <w:rPr>
+              <w:rFonts w:ascii="Times New Roman" w:eastAsia="Times New Roman" w:hAnsi="Times New Roman" w:cs="Times New Roman"/>
+            </w:rPr>
+            <w:delText>Topic modeling</w:delText>
+          </w:r>
+        </w:del>
+      </w:ins>
+      <w:ins w:id="38" w:author="Microsoft Office User" w:date="2018-09-17T11:12:00Z">
+        <w:del w:id="39" w:author="Monica Alexander" w:date="2018-09-17T15:18:00Z">
+          <w:r>
+            <w:rPr>
+              <w:rFonts w:ascii="Times New Roman" w:eastAsia="Times New Roman" w:hAnsi="Times New Roman" w:cs="Times New Roman"/>
+            </w:rPr>
+            <w:delText xml:space="preserve"> </w:delText>
+          </w:r>
+          <w:r>
+            <w:rPr>
+              <w:rFonts w:ascii="Times New Roman" w:eastAsia="Times New Roman" w:hAnsi="Times New Roman" w:cs="Times New Roman"/>
+            </w:rPr>
+            <w:delText xml:space="preserve">is </w:delText>
+          </w:r>
+        </w:del>
+        <w:r>
+          <w:rPr>
+            <w:rFonts w:ascii="Times New Roman" w:eastAsia="Times New Roman" w:hAnsi="Times New Roman" w:cs="Times New Roman"/>
+          </w:rPr>
+          <w:t xml:space="preserve">a </w:t>
+        </w:r>
+      </w:ins>
+      <w:ins w:id="40" w:author="Microsoft Office User" w:date="2018-09-17T11:21:00Z">
+        <w:r>
+          <w:rPr>
+            <w:rFonts w:ascii="Times New Roman" w:eastAsia="Times New Roman" w:hAnsi="Times New Roman" w:cs="Times New Roman"/>
+          </w:rPr>
+          <w:t>“suite of algorithms that aim to discover and annotate large archives of docum</w:t>
+        </w:r>
+      </w:ins>
+      <w:ins w:id="41" w:author="Microsoft Office User" w:date="2018-09-17T11:34:00Z">
+        <w:r>
+          <w:rPr>
+            <w:rFonts w:ascii="Times New Roman" w:eastAsia="Times New Roman" w:hAnsi="Times New Roman" w:cs="Times New Roman"/>
+          </w:rPr>
+          <w:t>e</w:t>
+        </w:r>
+      </w:ins>
+      <w:ins w:id="42" w:author="Microsoft Office User" w:date="2018-09-17T11:21:00Z">
+        <w:r>
+          <w:rPr>
+            <w:rFonts w:ascii="Times New Roman" w:eastAsia="Times New Roman" w:hAnsi="Times New Roman" w:cs="Times New Roman"/>
+          </w:rPr>
+          <w:t xml:space="preserve">nts with thematic information.” </w:t>
+        </w:r>
+        <w:r>
+          <w:rPr>
+            <w:rFonts w:ascii="Times New Roman" w:eastAsia="Times New Roman" w:hAnsi="Times New Roman" w:cs="Times New Roman"/>
+          </w:rPr>
+          <w:fldChar w:fldCharType="begin"/>
+        </w:r>
+        <w:r>
+          <w:rPr>
+            <w:rFonts w:ascii="Times New Roman" w:eastAsia="Times New Roman" w:hAnsi="Times New Roman" w:cs="Times New Roman"/>
+          </w:rPr>
+          <w:instrText xml:space="preserve"> ADDIN ZOTERO_ITEM CSL_CITATION {"citationID":"76xWg3Y5","properties":{"formattedCitation":"(Blei, 2012, p. 77)","plainCitation":"(Blei, 2012, p. 77)","noteIndex":0},"citationItems":[{"id":1300,"uris":["http://zotero.org/users/3132338/items/PQNZIR7W"],"uri":["http://zotero.org/users/3132338/items/PQNZIR7W"],"itemData":{"id":1300,"type":"article-journal","title":"Probabilistic topic models","container-title":"Communications of the ACM","page":"77","volume":"55","issue":"4","source":"Crossref","DOI":"10.1145/2133806.2133826","ISSN":"00010782","language":"en","author":[{"family":"Blei","given":"David M."}],"issued":{"date-parts":[["2012",4,1]]}},"locator":"77","label":"page"}],"schema":"https://github.com/citation-style-language/schema/raw/master/csl-citation.json"} </w:instrText>
+        </w:r>
+      </w:ins>
+      <w:r>
+        <w:rPr>
+          <w:rFonts w:ascii="Times New Roman" w:eastAsia="Times New Roman" w:hAnsi="Times New Roman" w:cs="Times New Roman"/>
+        </w:rPr>
+        <w:fldChar w:fldCharType="separate"/>
+      </w:r>
+      <w:ins w:id="43" w:author="Microsoft Office User" w:date="2018-09-17T11:21:00Z">
+        <w:r>
+          <w:rPr>
+            <w:rFonts w:ascii="Times New Roman" w:eastAsia="Times New Roman" w:hAnsi="Times New Roman" w:cs="Times New Roman"/>
+            <w:noProof/>
+          </w:rPr>
+          <w:t>(Blei, 2012, p. 77)</w:t>
+        </w:r>
+        <w:r>
+          <w:rPr>
+            <w:rFonts w:ascii="Times New Roman" w:eastAsia="Times New Roman" w:hAnsi="Times New Roman" w:cs="Times New Roman"/>
+          </w:rPr>
+          <w:fldChar w:fldCharType="end"/>
+        </w:r>
+      </w:ins>
+      <w:ins w:id="44" w:author="Microsoft Office User" w:date="2018-09-17T11:16:00Z">
+        <w:r>
+          <w:rPr>
+            <w:rFonts w:ascii="Times New Roman" w:eastAsia="Times New Roman" w:hAnsi="Times New Roman" w:cs="Times New Roman"/>
+          </w:rPr>
+          <w:t xml:space="preserve"> </w:t>
+        </w:r>
+      </w:ins>
+      <w:ins w:id="45" w:author="Microsoft Office User" w:date="2018-09-17T11:41:00Z">
+        <w:r>
+          <w:rPr>
+            <w:rFonts w:ascii="Times New Roman" w:eastAsia="Times New Roman" w:hAnsi="Times New Roman" w:cs="Times New Roman"/>
+          </w:rPr>
+          <w:t>Like</w:t>
+        </w:r>
+      </w:ins>
+      <w:ins w:id="46" w:author="Microsoft Office User" w:date="2018-09-17T11:43:00Z">
+        <w:r>
+          <w:rPr>
+            <w:rFonts w:ascii="Times New Roman" w:eastAsia="Times New Roman" w:hAnsi="Times New Roman" w:cs="Times New Roman"/>
+          </w:rPr>
+          <w:t xml:space="preserve"> the</w:t>
+        </w:r>
+      </w:ins>
+      <w:ins w:id="47" w:author="Microsoft Office User" w:date="2018-09-17T11:41:00Z">
+        <w:r>
+          <w:rPr>
+            <w:rFonts w:ascii="Times New Roman" w:eastAsia="Times New Roman" w:hAnsi="Times New Roman" w:cs="Times New Roman"/>
+          </w:rPr>
+          <w:t xml:space="preserve"> hand-coding of texts, </w:t>
+        </w:r>
+      </w:ins>
+      <w:ins w:id="48" w:author="Microsoft Office User" w:date="2018-09-17T11:42:00Z">
+        <w:r>
+          <w:rPr>
+            <w:rFonts w:ascii="Times New Roman" w:eastAsia="Times New Roman" w:hAnsi="Times New Roman" w:cs="Times New Roman"/>
+          </w:rPr>
+          <w:t>topic modeling</w:t>
+        </w:r>
+      </w:ins>
+      <w:ins w:id="49" w:author="Microsoft Office User" w:date="2018-09-17T11:22:00Z">
+        <w:r>
+          <w:rPr>
+            <w:rFonts w:ascii="Times New Roman" w:eastAsia="Times New Roman" w:hAnsi="Times New Roman" w:cs="Times New Roman"/>
+          </w:rPr>
+          <w:t xml:space="preserve"> </w:t>
+        </w:r>
+      </w:ins>
+      <w:ins w:id="50" w:author="Microsoft Office User" w:date="2018-09-17T11:42:00Z">
+        <w:r>
+          <w:rPr>
+            <w:rFonts w:ascii="Times New Roman" w:eastAsia="Times New Roman" w:hAnsi="Times New Roman" w:cs="Times New Roman"/>
+          </w:rPr>
+          <w:t>allow</w:t>
+        </w:r>
+      </w:ins>
+      <w:ins w:id="51" w:author="Microsoft Office User" w:date="2018-09-17T11:43:00Z">
+        <w:r>
+          <w:rPr>
+            <w:rFonts w:ascii="Times New Roman" w:eastAsia="Times New Roman" w:hAnsi="Times New Roman" w:cs="Times New Roman"/>
+          </w:rPr>
+          <w:t>s</w:t>
+        </w:r>
+      </w:ins>
+      <w:ins w:id="52" w:author="Microsoft Office User" w:date="2018-09-17T11:42:00Z">
+        <w:r>
+          <w:rPr>
+            <w:rFonts w:ascii="Times New Roman" w:eastAsia="Times New Roman" w:hAnsi="Times New Roman" w:cs="Times New Roman"/>
+          </w:rPr>
+          <w:t xml:space="preserve"> researchers to </w:t>
+        </w:r>
+      </w:ins>
+      <w:ins w:id="53" w:author="Microsoft Office User" w:date="2018-09-17T11:43:00Z">
+        <w:r>
+          <w:rPr>
+            <w:rFonts w:ascii="Times New Roman" w:eastAsia="Times New Roman" w:hAnsi="Times New Roman" w:cs="Times New Roman"/>
+          </w:rPr>
+          <w:t>label texts by theme and</w:t>
+        </w:r>
+      </w:ins>
+      <w:ins w:id="54" w:author="Microsoft Office User" w:date="2018-09-17T11:44:00Z">
+        <w:r>
+          <w:rPr>
+            <w:rFonts w:ascii="Times New Roman" w:eastAsia="Times New Roman" w:hAnsi="Times New Roman" w:cs="Times New Roman"/>
+          </w:rPr>
+          <w:t>, for example,</w:t>
+        </w:r>
+      </w:ins>
+      <w:ins w:id="55" w:author="Microsoft Office User" w:date="2018-09-17T11:43:00Z">
+        <w:r>
+          <w:rPr>
+            <w:rFonts w:ascii="Times New Roman" w:eastAsia="Times New Roman" w:hAnsi="Times New Roman" w:cs="Times New Roman"/>
+          </w:rPr>
+          <w:t xml:space="preserve"> analyze how themes co-occur, vary</w:t>
+        </w:r>
+      </w:ins>
+      <w:ins w:id="56" w:author="Microsoft Office User" w:date="2018-09-17T11:44:00Z">
+        <w:r>
+          <w:rPr>
+            <w:rFonts w:ascii="Times New Roman" w:eastAsia="Times New Roman" w:hAnsi="Times New Roman" w:cs="Times New Roman"/>
+          </w:rPr>
+          <w:t xml:space="preserve"> and change</w:t>
+        </w:r>
+      </w:ins>
+      <w:ins w:id="57" w:author="Microsoft Office User" w:date="2018-09-17T11:43:00Z">
+        <w:r>
+          <w:rPr>
+            <w:rFonts w:ascii="Times New Roman" w:eastAsia="Times New Roman" w:hAnsi="Times New Roman" w:cs="Times New Roman"/>
+          </w:rPr>
+          <w:t xml:space="preserve"> </w:t>
+        </w:r>
+      </w:ins>
+      <w:ins w:id="58" w:author="Microsoft Office User" w:date="2018-09-17T11:44:00Z">
+        <w:r>
+          <w:rPr>
+            <w:rFonts w:ascii="Times New Roman" w:eastAsia="Times New Roman" w:hAnsi="Times New Roman" w:cs="Times New Roman"/>
+          </w:rPr>
+          <w:t>within</w:t>
+        </w:r>
+      </w:ins>
+      <w:ins w:id="59" w:author="Microsoft Office User" w:date="2018-09-17T11:43:00Z">
+        <w:r>
+          <w:rPr>
+            <w:rFonts w:ascii="Times New Roman" w:eastAsia="Times New Roman" w:hAnsi="Times New Roman" w:cs="Times New Roman"/>
+          </w:rPr>
+          <w:t xml:space="preserve"> </w:t>
+        </w:r>
+      </w:ins>
+      <w:ins w:id="60" w:author="Microsoft Office User" w:date="2018-09-17T11:46:00Z">
+        <w:r>
+          <w:rPr>
+            <w:rFonts w:ascii="Times New Roman" w:eastAsia="Times New Roman" w:hAnsi="Times New Roman" w:cs="Times New Roman"/>
+          </w:rPr>
+          <w:t xml:space="preserve">or across </w:t>
+        </w:r>
+      </w:ins>
+      <w:ins w:id="61" w:author="Microsoft Office User" w:date="2018-09-17T11:43:00Z">
+        <w:r>
+          <w:rPr>
+            <w:rFonts w:ascii="Times New Roman" w:eastAsia="Times New Roman" w:hAnsi="Times New Roman" w:cs="Times New Roman"/>
+          </w:rPr>
+          <w:t>set</w:t>
+        </w:r>
+      </w:ins>
+      <w:ins w:id="62" w:author="Microsoft Office User" w:date="2018-09-17T11:46:00Z">
+        <w:r>
+          <w:rPr>
+            <w:rFonts w:ascii="Times New Roman" w:eastAsia="Times New Roman" w:hAnsi="Times New Roman" w:cs="Times New Roman"/>
+          </w:rPr>
+          <w:t>s</w:t>
+        </w:r>
+      </w:ins>
+      <w:ins w:id="63" w:author="Microsoft Office User" w:date="2018-09-17T11:43:00Z">
+        <w:r>
+          <w:rPr>
+            <w:rFonts w:ascii="Times New Roman" w:eastAsia="Times New Roman" w:hAnsi="Times New Roman" w:cs="Times New Roman"/>
+          </w:rPr>
+          <w:t xml:space="preserve"> of documents</w:t>
+        </w:r>
+      </w:ins>
+      <w:ins w:id="64" w:author="Microsoft Office User" w:date="2018-09-17T11:44:00Z">
+        <w:r>
+          <w:rPr>
+            <w:rFonts w:ascii="Times New Roman" w:eastAsia="Times New Roman" w:hAnsi="Times New Roman" w:cs="Times New Roman"/>
+          </w:rPr>
+          <w:t>; but topic models</w:t>
+        </w:r>
+      </w:ins>
+      <w:ins w:id="65" w:author="Microsoft Office User" w:date="2018-09-17T11:42:00Z">
+        <w:r>
+          <w:rPr>
+            <w:rFonts w:ascii="Times New Roman" w:eastAsia="Times New Roman" w:hAnsi="Times New Roman" w:cs="Times New Roman"/>
+          </w:rPr>
+          <w:t xml:space="preserve"> </w:t>
+        </w:r>
+      </w:ins>
+      <w:ins w:id="66" w:author="Microsoft Office User" w:date="2018-09-17T11:22:00Z">
+        <w:r>
+          <w:rPr>
+            <w:rFonts w:ascii="Times New Roman" w:eastAsia="Times New Roman" w:hAnsi="Times New Roman" w:cs="Times New Roman"/>
+          </w:rPr>
+          <w:t>allow</w:t>
+        </w:r>
+      </w:ins>
+      <w:ins w:id="67" w:author="Microsoft Office User" w:date="2018-09-17T11:23:00Z">
+        <w:r>
+          <w:rPr>
+            <w:rFonts w:ascii="Times New Roman" w:eastAsia="Times New Roman" w:hAnsi="Times New Roman" w:cs="Times New Roman"/>
+          </w:rPr>
+          <w:t xml:space="preserve"> for</w:t>
+        </w:r>
+      </w:ins>
+      <w:ins w:id="68" w:author="Microsoft Office User" w:date="2018-09-17T11:22:00Z">
+        <w:r>
+          <w:rPr>
+            <w:rFonts w:ascii="Times New Roman" w:eastAsia="Times New Roman" w:hAnsi="Times New Roman" w:cs="Times New Roman"/>
+          </w:rPr>
+          <w:t xml:space="preserve"> the analysis of </w:t>
+        </w:r>
+      </w:ins>
+      <w:ins w:id="69" w:author="Microsoft Office User" w:date="2018-09-17T11:44:00Z">
+        <w:r>
+          <w:rPr>
+            <w:rFonts w:ascii="Times New Roman" w:eastAsia="Times New Roman" w:hAnsi="Times New Roman" w:cs="Times New Roman"/>
+          </w:rPr>
+          <w:t>much</w:t>
+        </w:r>
+      </w:ins>
+      <w:ins w:id="70" w:author="Microsoft Office User" w:date="2018-09-17T11:22:00Z">
+        <w:r>
+          <w:rPr>
+            <w:rFonts w:ascii="Times New Roman" w:eastAsia="Times New Roman" w:hAnsi="Times New Roman" w:cs="Times New Roman"/>
+          </w:rPr>
+          <w:t xml:space="preserve"> large</w:t>
+        </w:r>
+      </w:ins>
+      <w:ins w:id="71" w:author="Microsoft Office User" w:date="2018-09-17T11:44:00Z">
+        <w:r>
+          <w:rPr>
+            <w:rFonts w:ascii="Times New Roman" w:eastAsia="Times New Roman" w:hAnsi="Times New Roman" w:cs="Times New Roman"/>
+          </w:rPr>
+          <w:t>r</w:t>
+        </w:r>
+      </w:ins>
+      <w:ins w:id="72" w:author="Microsoft Office User" w:date="2018-09-17T11:22:00Z">
+        <w:r>
+          <w:rPr>
+            <w:rFonts w:ascii="Times New Roman" w:eastAsia="Times New Roman" w:hAnsi="Times New Roman" w:cs="Times New Roman"/>
+          </w:rPr>
+          <w:t xml:space="preserve"> bodies of text</w:t>
+        </w:r>
+      </w:ins>
+      <w:ins w:id="73" w:author="Microsoft Office User" w:date="2018-09-17T11:44:00Z">
+        <w:r>
+          <w:rPr>
+            <w:rFonts w:ascii="Times New Roman" w:eastAsia="Times New Roman" w:hAnsi="Times New Roman" w:cs="Times New Roman"/>
+          </w:rPr>
+          <w:t xml:space="preserve"> than does hand-coding</w:t>
+        </w:r>
+      </w:ins>
+      <w:ins w:id="74" w:author="Microsoft Office User" w:date="2018-09-17T11:22:00Z">
+        <w:r>
+          <w:rPr>
+            <w:rFonts w:ascii="Times New Roman" w:eastAsia="Times New Roman" w:hAnsi="Times New Roman" w:cs="Times New Roman"/>
+          </w:rPr>
+          <w:t xml:space="preserve">. </w:t>
+        </w:r>
+      </w:ins>
+    </w:p>
+    <w:p>
+      <w:pPr>
+        <w:rPr>
+          <w:ins w:id="75" w:author="Microsoft Office User" w:date="2018-09-17T11:45:00Z"/>
+          <w:rFonts w:ascii="Times New Roman" w:eastAsia="Times New Roman" w:hAnsi="Times New Roman" w:cs="Times New Roman"/>
+        </w:rPr>
+      </w:pPr>
+    </w:p>
+    <w:p>
+      <w:pPr>
+        <w:rPr>
+          <w:ins w:id="76" w:author="Microsoft Office User" w:date="2018-09-17T11:41:00Z"/>
+          <w:rFonts w:ascii="Times New Roman" w:eastAsia="Times New Roman" w:hAnsi="Times New Roman" w:cs="Times New Roman"/>
+        </w:rPr>
+      </w:pPr>
+      <w:ins w:id="77" w:author="Microsoft Office User" w:date="2018-09-17T11:29:00Z">
+        <w:r>
+          <w:rPr>
+            <w:rFonts w:ascii="Times New Roman" w:eastAsia="Times New Roman" w:hAnsi="Times New Roman" w:cs="Times New Roman"/>
+          </w:rPr>
+          <w:t>J</w:t>
+        </w:r>
+      </w:ins>
+      <w:ins w:id="78" w:author="Microsoft Office User" w:date="2018-09-17T11:24:00Z">
+        <w:r>
+          <w:rPr>
+            <w:rFonts w:ascii="Times New Roman" w:eastAsia="Times New Roman" w:hAnsi="Times New Roman" w:cs="Times New Roman"/>
+          </w:rPr>
+          <w:t xml:space="preserve">ust </w:t>
+        </w:r>
+      </w:ins>
+      <w:ins w:id="79" w:author="Microsoft Office User" w:date="2018-09-17T11:22:00Z">
+        <w:r>
+          <w:rPr>
+            <w:rFonts w:ascii="Times New Roman" w:eastAsia="Times New Roman" w:hAnsi="Times New Roman" w:cs="Times New Roman"/>
+          </w:rPr>
+          <w:t>as a human</w:t>
+        </w:r>
+      </w:ins>
+      <w:ins w:id="80" w:author="Microsoft Office User" w:date="2018-09-17T11:24:00Z">
+        <w:r>
+          <w:rPr>
+            <w:rFonts w:ascii="Times New Roman" w:eastAsia="Times New Roman" w:hAnsi="Times New Roman" w:cs="Times New Roman"/>
+          </w:rPr>
+          <w:t xml:space="preserve"> </w:t>
+        </w:r>
+      </w:ins>
+      <w:ins w:id="81" w:author="Microsoft Office User" w:date="2018-09-17T11:23:00Z">
+        <w:r>
+          <w:rPr>
+            <w:rFonts w:ascii="Times New Roman" w:eastAsia="Times New Roman" w:hAnsi="Times New Roman" w:cs="Times New Roman"/>
+          </w:rPr>
+          <w:t>might</w:t>
+        </w:r>
+      </w:ins>
+      <w:ins w:id="82" w:author="Microsoft Office User" w:date="2018-09-17T11:22:00Z">
+        <w:r>
+          <w:rPr>
+            <w:rFonts w:ascii="Times New Roman" w:eastAsia="Times New Roman" w:hAnsi="Times New Roman" w:cs="Times New Roman"/>
+          </w:rPr>
+          <w:t xml:space="preserve"> </w:t>
+        </w:r>
+      </w:ins>
+      <w:ins w:id="83" w:author="Microsoft Office User" w:date="2018-09-17T11:25:00Z">
+        <w:r>
+          <w:rPr>
+            <w:rFonts w:ascii="Times New Roman" w:eastAsia="Times New Roman" w:hAnsi="Times New Roman" w:cs="Times New Roman"/>
+          </w:rPr>
+          <w:t>glance at</w:t>
+        </w:r>
+      </w:ins>
+      <w:ins w:id="84" w:author="Microsoft Office User" w:date="2018-09-17T11:22:00Z">
+        <w:r>
+          <w:rPr>
+            <w:rFonts w:ascii="Times New Roman" w:eastAsia="Times New Roman" w:hAnsi="Times New Roman" w:cs="Times New Roman"/>
+          </w:rPr>
+          <w:t xml:space="preserve"> a document and gather </w:t>
+        </w:r>
+      </w:ins>
+      <w:ins w:id="85" w:author="Microsoft Office User" w:date="2018-09-17T11:24:00Z">
+        <w:r>
+          <w:rPr>
+            <w:rFonts w:ascii="Times New Roman" w:eastAsia="Times New Roman" w:hAnsi="Times New Roman" w:cs="Times New Roman"/>
+          </w:rPr>
+          <w:t xml:space="preserve">what it’s about based on </w:t>
+        </w:r>
+      </w:ins>
+      <w:ins w:id="86" w:author="Microsoft Office User" w:date="2018-09-17T11:27:00Z">
+        <w:r>
+          <w:rPr>
+            <w:rFonts w:ascii="Times New Roman" w:eastAsia="Times New Roman" w:hAnsi="Times New Roman" w:cs="Times New Roman"/>
+          </w:rPr>
+          <w:t>words that jump out at her</w:t>
+        </w:r>
+      </w:ins>
+      <w:ins w:id="87" w:author="Microsoft Office User" w:date="2018-09-17T11:29:00Z">
+        <w:r>
+          <w:rPr>
+            <w:rFonts w:ascii="Times New Roman" w:eastAsia="Times New Roman" w:hAnsi="Times New Roman" w:cs="Times New Roman"/>
+          </w:rPr>
+          <w:t xml:space="preserve"> – for instance, she might see “</w:t>
+        </w:r>
+      </w:ins>
+      <w:ins w:id="88" w:author="Microsoft Office User" w:date="2018-09-17T11:30:00Z">
+        <w:r>
+          <w:rPr>
+            <w:rFonts w:ascii="Times New Roman" w:eastAsia="Times New Roman" w:hAnsi="Times New Roman" w:cs="Times New Roman"/>
+          </w:rPr>
+          <w:t>migrants</w:t>
+        </w:r>
+      </w:ins>
+      <w:ins w:id="89" w:author="Microsoft Office User" w:date="2018-09-17T11:29:00Z">
+        <w:r>
+          <w:rPr>
+            <w:rFonts w:ascii="Times New Roman" w:eastAsia="Times New Roman" w:hAnsi="Times New Roman" w:cs="Times New Roman"/>
+          </w:rPr>
+          <w:t xml:space="preserve">” several times, along with “border,” “Trump,” “Mexico,” “November,” and </w:t>
+        </w:r>
+      </w:ins>
+      <w:ins w:id="90" w:author="Microsoft Office User" w:date="2018-09-17T11:30:00Z">
+        <w:r>
+          <w:rPr>
+            <w:rFonts w:ascii="Times New Roman" w:eastAsia="Times New Roman" w:hAnsi="Times New Roman" w:cs="Times New Roman"/>
+          </w:rPr>
+          <w:t>“Democrats,” and gather that the text is about immigration from Mexico, an election, and US national politics</w:t>
+        </w:r>
+      </w:ins>
+      <w:ins w:id="91" w:author="Microsoft Office User" w:date="2018-09-17T11:26:00Z">
+        <w:r>
+          <w:rPr>
+            <w:rFonts w:ascii="Times New Roman" w:eastAsia="Times New Roman" w:hAnsi="Times New Roman" w:cs="Times New Roman"/>
+          </w:rPr>
+          <w:t xml:space="preserve"> </w:t>
+        </w:r>
+      </w:ins>
+      <w:ins w:id="92" w:author="Microsoft Office User" w:date="2018-09-17T11:30:00Z">
+        <w:r>
+          <w:rPr>
+            <w:rFonts w:ascii="Times New Roman" w:eastAsia="Times New Roman" w:hAnsi="Times New Roman" w:cs="Times New Roman"/>
+          </w:rPr>
+          <w:t>–</w:t>
+        </w:r>
+      </w:ins>
+      <w:ins w:id="93" w:author="Microsoft Office User" w:date="2018-09-17T11:26:00Z">
+        <w:r>
+          <w:rPr>
+            <w:rFonts w:ascii="Times New Roman" w:eastAsia="Times New Roman" w:hAnsi="Times New Roman" w:cs="Times New Roman"/>
+          </w:rPr>
+          <w:t xml:space="preserve"> a “bag of words” topic model uses the frequencies of words in a </w:t>
+        </w:r>
+      </w:ins>
+      <w:ins w:id="94" w:author="Microsoft Office User" w:date="2018-09-17T11:33:00Z">
+        <w:r>
+          <w:rPr>
+            <w:rFonts w:ascii="Times New Roman" w:eastAsia="Times New Roman" w:hAnsi="Times New Roman" w:cs="Times New Roman"/>
+          </w:rPr>
+          <w:t>document</w:t>
+        </w:r>
+      </w:ins>
+      <w:ins w:id="95" w:author="Microsoft Office User" w:date="2018-09-17T11:36:00Z">
+        <w:r>
+          <w:rPr>
+            <w:rFonts w:ascii="Times New Roman" w:eastAsia="Times New Roman" w:hAnsi="Times New Roman" w:cs="Times New Roman"/>
+          </w:rPr>
+          <w:t>, independent of grammar and syntax,</w:t>
+        </w:r>
+      </w:ins>
+      <w:ins w:id="96" w:author="Microsoft Office User" w:date="2018-09-17T11:25:00Z">
+        <w:r>
+          <w:rPr>
+            <w:rFonts w:ascii="Times New Roman" w:eastAsia="Times New Roman" w:hAnsi="Times New Roman" w:cs="Times New Roman"/>
+          </w:rPr>
+          <w:t xml:space="preserve"> </w:t>
+        </w:r>
+      </w:ins>
+      <w:ins w:id="97" w:author="Microsoft Office User" w:date="2018-09-17T11:27:00Z">
+        <w:r>
+          <w:rPr>
+            <w:rFonts w:ascii="Times New Roman" w:eastAsia="Times New Roman" w:hAnsi="Times New Roman" w:cs="Times New Roman"/>
+          </w:rPr>
+          <w:t xml:space="preserve">to match it to one or more pre-existing </w:t>
+        </w:r>
+      </w:ins>
+      <w:ins w:id="98" w:author="Microsoft Office User" w:date="2018-09-17T11:28:00Z">
+        <w:r>
+          <w:rPr>
+            <w:rFonts w:ascii="Times New Roman" w:eastAsia="Times New Roman" w:hAnsi="Times New Roman" w:cs="Times New Roman"/>
+          </w:rPr>
+          <w:t xml:space="preserve">topics, which are defined by </w:t>
+        </w:r>
+      </w:ins>
+      <w:ins w:id="99" w:author="Microsoft Office User" w:date="2018-09-17T11:33:00Z">
+        <w:r>
+          <w:rPr>
+            <w:rFonts w:ascii="Times New Roman" w:eastAsia="Times New Roman" w:hAnsi="Times New Roman" w:cs="Times New Roman"/>
+          </w:rPr>
+          <w:t>probability distributions of words</w:t>
+        </w:r>
+        <w:del w:id="100" w:author="Monica Alexander" w:date="2018-09-17T15:20:00Z">
+          <w:r>
+            <w:rPr>
+              <w:rFonts w:ascii="Times New Roman" w:eastAsia="Times New Roman" w:hAnsi="Times New Roman" w:cs="Times New Roman"/>
+            </w:rPr>
+            <w:delText xml:space="preserve"> (uhh is that the right way to say it?</w:delText>
+          </w:r>
+        </w:del>
+      </w:ins>
+      <w:ins w:id="101" w:author="Microsoft Office User" w:date="2018-09-17T11:45:00Z">
+        <w:del w:id="102" w:author="Monica Alexander" w:date="2018-09-17T15:20:00Z">
+          <w:r>
+            <w:rPr>
+              <w:rFonts w:ascii="Times New Roman" w:eastAsia="Times New Roman" w:hAnsi="Times New Roman" w:cs="Times New Roman"/>
+            </w:rPr>
+            <w:delText xml:space="preserve"> I think this sentence is pretty clumsy</w:delText>
+          </w:r>
+        </w:del>
+      </w:ins>
+      <w:ins w:id="103" w:author="Microsoft Office User" w:date="2018-09-17T11:33:00Z">
+        <w:del w:id="104" w:author="Monica Alexander" w:date="2018-09-17T15:20:00Z">
+          <w:r>
+            <w:rPr>
+              <w:rFonts w:ascii="Times New Roman" w:eastAsia="Times New Roman" w:hAnsi="Times New Roman" w:cs="Times New Roman"/>
+            </w:rPr>
+            <w:delText>)</w:delText>
+          </w:r>
+        </w:del>
+      </w:ins>
+      <w:ins w:id="105" w:author="Microsoft Office User" w:date="2018-09-17T11:28:00Z">
+        <w:r>
+          <w:rPr>
+            <w:rFonts w:ascii="Times New Roman" w:eastAsia="Times New Roman" w:hAnsi="Times New Roman" w:cs="Times New Roman"/>
+          </w:rPr>
+          <w:t xml:space="preserve">. </w:t>
+        </w:r>
+      </w:ins>
+      <w:ins w:id="106" w:author="Microsoft Office User" w:date="2018-09-17T11:34:00Z">
+        <w:r>
+          <w:rPr>
+            <w:rFonts w:ascii="Times New Roman" w:eastAsia="Times New Roman" w:hAnsi="Times New Roman" w:cs="Times New Roman"/>
+          </w:rPr>
+          <w:t xml:space="preserve">Here, </w:t>
+        </w:r>
+      </w:ins>
+      <w:ins w:id="107" w:author="Monica Alexander" w:date="2018-09-17T15:22:00Z">
+        <w:r>
+          <w:rPr>
+            <w:rFonts w:ascii="Times New Roman" w:eastAsia="Times New Roman" w:hAnsi="Times New Roman" w:cs="Times New Roman"/>
+          </w:rPr>
+          <w:t xml:space="preserve">to estimate the probability distributions of words and topics, </w:t>
+        </w:r>
+      </w:ins>
+      <w:ins w:id="108" w:author="Microsoft Office User" w:date="2018-09-17T11:34:00Z">
+        <w:r>
+          <w:rPr>
+            <w:rFonts w:ascii="Times New Roman" w:eastAsia="Times New Roman" w:hAnsi="Times New Roman" w:cs="Times New Roman"/>
+          </w:rPr>
+          <w:t xml:space="preserve">we use structured topic modeling, </w:t>
+        </w:r>
+      </w:ins>
+      <w:ins w:id="109" w:author="Microsoft Office User" w:date="2018-09-17T11:36:00Z">
+        <w:r>
+          <w:rPr>
+            <w:rFonts w:ascii="Times New Roman" w:eastAsia="Times New Roman" w:hAnsi="Times New Roman" w:cs="Times New Roman"/>
+          </w:rPr>
+          <w:t xml:space="preserve">which incorporates the assumptions of latent Dirichlet analysis (LDA - a simple type of topic model that assumes documents are </w:t>
+        </w:r>
+      </w:ins>
+      <w:ins w:id="110" w:author="Microsoft Office User" w:date="2018-09-17T11:37:00Z">
+        <w:r>
+          <w:rPr>
+            <w:rFonts w:ascii="Times New Roman" w:eastAsia="Times New Roman" w:hAnsi="Times New Roman" w:cs="Times New Roman"/>
+          </w:rPr>
+          <w:t xml:space="preserve">comprised of </w:t>
+        </w:r>
+      </w:ins>
+      <w:ins w:id="111" w:author="Microsoft Office User" w:date="2018-09-17T11:39:00Z">
+        <w:r>
+          <w:rPr>
+            <w:rFonts w:ascii="Times New Roman" w:eastAsia="Times New Roman" w:hAnsi="Times New Roman" w:cs="Times New Roman"/>
+          </w:rPr>
+          <w:t>multiple topics in different proportions</w:t>
+        </w:r>
+      </w:ins>
+      <w:ins w:id="112" w:author="Microsoft Office User" w:date="2018-09-17T11:45:00Z">
+        <w:r>
+          <w:rPr>
+            <w:rFonts w:ascii="Times New Roman" w:eastAsia="Times New Roman" w:hAnsi="Times New Roman" w:cs="Times New Roman"/>
+          </w:rPr>
+          <w:t>)</w:t>
+        </w:r>
+      </w:ins>
+      <w:ins w:id="113" w:author="Microsoft Office User" w:date="2018-09-17T11:39:00Z">
+        <w:r>
+          <w:rPr>
+            <w:rFonts w:ascii="Times New Roman" w:eastAsia="Times New Roman" w:hAnsi="Times New Roman" w:cs="Times New Roman"/>
+          </w:rPr>
+          <w:t>, but a</w:t>
+        </w:r>
+      </w:ins>
+      <w:ins w:id="114" w:author="Microsoft Office User" w:date="2018-09-17T11:40:00Z">
+        <w:r>
+          <w:rPr>
+            <w:rFonts w:ascii="Times New Roman" w:eastAsia="Times New Roman" w:hAnsi="Times New Roman" w:cs="Times New Roman"/>
+          </w:rPr>
+          <w:t>llows the incorporation of document metadata, such as date, author, or publication source</w:t>
+        </w:r>
+      </w:ins>
+      <w:ins w:id="115" w:author="Microsoft Office User" w:date="2018-09-17T11:41:00Z">
+        <w:r>
+          <w:rPr>
+            <w:rFonts w:ascii="Times New Roman" w:eastAsia="Times New Roman" w:hAnsi="Times New Roman" w:cs="Times New Roman"/>
+          </w:rPr>
+          <w:t xml:space="preserve"> into the formal model </w:t>
+        </w:r>
+        <w:r>
+          <w:rPr>
+            <w:rFonts w:ascii="Times New Roman" w:eastAsia="Times New Roman" w:hAnsi="Times New Roman" w:cs="Times New Roman"/>
+          </w:rPr>
+          <w:fldChar w:fldCharType="begin"/>
+        </w:r>
+        <w:r>
+          <w:rPr>
+            <w:rFonts w:ascii="Times New Roman" w:eastAsia="Times New Roman" w:hAnsi="Times New Roman" w:cs="Times New Roman"/>
+          </w:rPr>
+          <w:instrText xml:space="preserve"> ADDIN ZOTERO_ITEM CSL_CITATION {"citationID":"ADWgMtLX","properties":{"formattedCitation":"(Roberts et al., 2014)","plainCitation":"(Roberts et al., 2014)","noteIndex":0},"citationItems":[{"id":920,"uris":["http://zotero.org/users/3132338/items/DAWQK2BK"],"uri":["http://zotero.org/users/3132338/items/DAWQK2BK"],"itemData":{"id":920,"type":"article-journal","title":"Structural Topic Models for Open-Ended Survey Responses","container-title":"American Journal of Political Science","page":"1064-1082","volume":"58","issue":"4","source":"Wiley Online Library","abstract":"Collection and especially analysis of open-ended survey responses are relatively rare in the discipline and when conducted are almost exclusively done through human coding. We present an alternative, semiautomated approach, the structural topic model (STM) (Roberts, Stewart, and Airoldi 2013; Roberts et al. 2013), that draws on recent developments in machine learning based analysis of textual data. A crucial contribution of the method is that it incorporates information about the document, such as the author's gender, political affiliation, and treatment assignment (if an experimental study). This article focuses on how the STM is helpful for survey researchers and experimentalists. The STM makes analyzing open-ended responses easier, more revealing, and capable of being used to estimate treatment effects. We illustrate these innovations with analysis of text from surveys and experiments.","DOI":"10.1111/ajps.12103","ISSN":"1540-5907","journalAbbreviation":"American Journal of Political Science","language":"en","author":[{"family":"Roberts","given":"Margaret E."},{"family":"Stewart","given":"Brandon M."},{"family":"Tingley","given":"Dustin"},{"family":"Lucas","given":"Christopher"},{"family":"Leder-Luis","given":"Jetson"},{"family":"Gadarian","given":"Shana Kushner"},{"family":"Albertson","given":"Bethany"},{"family":"Rand","given":"David G."}],"issued":{"date-parts":[["2014",10,1]]}}}],"schema":"https://github.com/citation-style-language/schema/raw/master/csl-citation.json"} </w:instrText>
+        </w:r>
+      </w:ins>
+      <w:r>
+        <w:rPr>
+          <w:rFonts w:ascii="Times New Roman" w:eastAsia="Times New Roman" w:hAnsi="Times New Roman" w:cs="Times New Roman"/>
+        </w:rPr>
+        <w:fldChar w:fldCharType="separate"/>
+      </w:r>
+      <w:ins w:id="116" w:author="Microsoft Office User" w:date="2018-09-17T11:41:00Z">
+        <w:r>
+          <w:rPr>
+            <w:rFonts w:ascii="Times New Roman" w:eastAsia="Times New Roman" w:hAnsi="Times New Roman" w:cs="Times New Roman"/>
+            <w:noProof/>
+          </w:rPr>
+          <w:t>(Roberts et al., 2014)</w:t>
+        </w:r>
+        <w:r>
+          <w:rPr>
+            <w:rFonts w:ascii="Times New Roman" w:eastAsia="Times New Roman" w:hAnsi="Times New Roman" w:cs="Times New Roman"/>
+          </w:rPr>
+          <w:fldChar w:fldCharType="end"/>
+        </w:r>
+        <w:r>
+          <w:rPr>
+            <w:rFonts w:ascii="Times New Roman" w:eastAsia="Times New Roman" w:hAnsi="Times New Roman" w:cs="Times New Roman"/>
+          </w:rPr>
+          <w:t>.</w:t>
+        </w:r>
+      </w:ins>
+    </w:p>
+    <w:p>
+      <w:pPr>
+        <w:rPr>
+          <w:ins w:id="117" w:author="Microsoft Office User" w:date="2018-09-17T11:22:00Z"/>
+          <w:rFonts w:ascii="Times New Roman" w:eastAsia="Times New Roman" w:hAnsi="Times New Roman" w:cs="Times New Roman"/>
+        </w:rPr>
+      </w:pPr>
+    </w:p>
+    <w:p>
+      <w:pPr>
+        <w:rPr>
+          <w:rFonts w:ascii="Times New Roman" w:eastAsia="Times New Roman" w:hAnsi="Times New Roman" w:cs="Times New Roman"/>
+        </w:rPr>
+      </w:pPr>
+      <w:ins w:id="118" w:author="Microsoft Office User" w:date="2018-09-17T11:16:00Z">
+        <w:r>
+          <w:rPr>
+            <w:rFonts w:ascii="Times New Roman" w:eastAsia="Times New Roman" w:hAnsi="Times New Roman" w:cs="Times New Roman"/>
+          </w:rPr>
+          <w:t xml:space="preserve"> </w:t>
+        </w:r>
+      </w:ins>
+      <w:ins w:id="119" w:author="Microsoft Office User" w:date="2018-09-17T11:12:00Z">
+        <w:del w:id="120" w:author="Monica Alexander" w:date="2018-09-17T15:13:00Z">
+          <w:r>
+            <w:rPr>
+              <w:rFonts w:ascii="Times New Roman" w:eastAsia="Times New Roman" w:hAnsi="Times New Roman" w:cs="Times New Roman"/>
+            </w:rPr>
+            <w:delText xml:space="preserve"> </w:delText>
+          </w:r>
+        </w:del>
+      </w:ins>
+      <w:r>
+        <w:rPr>
+          <w:rFonts w:ascii="Times New Roman" w:eastAsia="Times New Roman" w:hAnsi="Times New Roman" w:cs="Times New Roman"/>
+        </w:rPr>
+        <w:t>We used the ‘</w:t>
       </w:r>
       <w:proofErr w:type="spellStart"/>
       <w:r>
         <w:rPr>
           <w:rFonts w:ascii="Times New Roman" w:eastAsia="Times New Roman" w:hAnsi="Times New Roman" w:cs="Times New Roman"/>
-          <w:highlight w:val="yellow"/>
-        </w:rPr>
-        <w:t>tdidf</w:t>
+        </w:rPr>
+        <w:t>tidytext</w:t>
       </w:r>
       <w:proofErr w:type="spellEnd"/>
       <w:r>
         <w:rPr>
           <w:rFonts w:ascii="Times New Roman" w:eastAsia="Times New Roman" w:hAnsi="Times New Roman" w:cs="Times New Roman"/>
-          <w:highlight w:val="yellow"/>
-        </w:rPr>
-        <w:t xml:space="preserve"> if we use that chart</w:t>
-      </w:r>
-    </w:p>
-    <w:p>
-      <w:pPr>
-        <w:rPr>
-          <w:rFonts w:ascii="Times New Roman" w:eastAsia="Times New Roman" w:hAnsi="Times New Roman" w:cs="Times New Roman"/>
-        </w:rPr>
-      </w:pPr>
-    </w:p>
-    <w:p>
-      <w:pPr>
-        <w:rPr>
-          <w:rFonts w:ascii="Times New Roman" w:eastAsia="Times New Roman" w:hAnsi="Times New Roman" w:cs="Times New Roman"/>
-        </w:rPr>
-      </w:pPr>
-      <w:r>
-        <w:rPr>
-          <w:rFonts w:ascii="Times New Roman" w:eastAsia="Times New Roman" w:hAnsi="Times New Roman" w:cs="Times New Roman"/>
-          <w:highlight w:val="yellow"/>
-        </w:rPr>
-        <w:t>Add stuff about topic modeling if we do something there (or probably even if we don’t)</w:t>
-      </w:r>
-    </w:p>
-    <w:p>
-      <w:pPr>
-        <w:rPr>
-          <w:rFonts w:ascii="Times New Roman" w:eastAsia="Times New Roman" w:hAnsi="Times New Roman" w:cs="Times New Roman"/>
-        </w:rPr>
-      </w:pPr>
-    </w:p>
-    <w:p>
-      <w:pPr>
-        <w:rPr>
-          <w:ins w:id="8" w:author="Microsoft Office User" w:date="2018-09-17T11:45:00Z"/>
-          <w:rFonts w:ascii="Times New Roman" w:eastAsia="Times New Roman" w:hAnsi="Times New Roman" w:cs="Times New Roman"/>
-        </w:rPr>
-      </w:pPr>
-      <w:ins w:id="9" w:author="Microsoft Office User" w:date="2018-09-17T10:58:00Z">
-        <w:r>
-          <w:rPr>
-            <w:rFonts w:ascii="Times New Roman" w:eastAsia="Times New Roman" w:hAnsi="Times New Roman" w:cs="Times New Roman"/>
-          </w:rPr>
-          <w:t>Topic modeling</w:t>
-        </w:r>
-      </w:ins>
-      <w:ins w:id="10" w:author="Microsoft Office User" w:date="2018-09-17T11:12:00Z">
-        <w:r>
-          <w:rPr>
-            <w:rFonts w:ascii="Times New Roman" w:eastAsia="Times New Roman" w:hAnsi="Times New Roman" w:cs="Times New Roman"/>
-          </w:rPr>
-          <w:t xml:space="preserve"> </w:t>
-        </w:r>
-        <w:r>
-          <w:rPr>
-            <w:rFonts w:ascii="Times New Roman" w:eastAsia="Times New Roman" w:hAnsi="Times New Roman" w:cs="Times New Roman"/>
-          </w:rPr>
-          <w:t xml:space="preserve">is a </w:t>
-        </w:r>
-      </w:ins>
-      <w:ins w:id="11" w:author="Microsoft Office User" w:date="2018-09-17T11:21:00Z">
-        <w:r>
-          <w:rPr>
-            <w:rFonts w:ascii="Times New Roman" w:eastAsia="Times New Roman" w:hAnsi="Times New Roman" w:cs="Times New Roman"/>
-          </w:rPr>
-          <w:t>“suite of algorithms that aim to discover and annotate large archives of docum</w:t>
-        </w:r>
-      </w:ins>
-      <w:ins w:id="12" w:author="Microsoft Office User" w:date="2018-09-17T11:34:00Z">
-        <w:r>
-          <w:rPr>
-            <w:rFonts w:ascii="Times New Roman" w:eastAsia="Times New Roman" w:hAnsi="Times New Roman" w:cs="Times New Roman"/>
-          </w:rPr>
-          <w:t>e</w:t>
-        </w:r>
-      </w:ins>
-      <w:ins w:id="13" w:author="Microsoft Office User" w:date="2018-09-17T11:21:00Z">
-        <w:r>
-          <w:rPr>
-            <w:rFonts w:ascii="Times New Roman" w:eastAsia="Times New Roman" w:hAnsi="Times New Roman" w:cs="Times New Roman"/>
-          </w:rPr>
-          <w:t xml:space="preserve">nts with thematic information.” </w:t>
-        </w:r>
-        <w:r>
-          <w:rPr>
-            <w:rFonts w:ascii="Times New Roman" w:eastAsia="Times New Roman" w:hAnsi="Times New Roman" w:cs="Times New Roman"/>
-          </w:rPr>
-          <w:fldChar w:fldCharType="begin"/>
-        </w:r>
-        <w:r>
-          <w:rPr>
-            <w:rFonts w:ascii="Times New Roman" w:eastAsia="Times New Roman" w:hAnsi="Times New Roman" w:cs="Times New Roman"/>
-          </w:rPr>
-          <w:instrText xml:space="preserve"> ADDIN ZOTERO_ITEM CSL_CITATION {"citationID":"76xWg3Y5","properties":{"formattedCitation":"(Blei, 2012, p. 77)","plainCitation":"(Blei, 2012, p. 77)","noteIndex":0},"citationItems":[{"id":1300,"uris":["http://zotero.org/users/3132338/items/PQNZIR7W"],"uri":["http://zotero.org/users/3132338/items/PQNZIR7W"],"itemData":{"id":1300,"type":"article-journal","title":"Probabilistic topic models","container-title":"Communications of the ACM","page":"77","volume":"55","issue":"4","source":"Crossref","DOI":"10.1145/2133806.2133826","ISSN":"00010782","language":"en","author":[{"family":"Blei","given":"David M."}],"issued":{"date-parts":[["2012",4,1]]}},"locator":"77","label":"page"}],"schema":"https://github.com/citation-style-language/schema/raw/master/csl-citation.json"} </w:instrText>
-        </w:r>
-      </w:ins>
-      <w:r>
-        <w:rPr>
-          <w:rFonts w:ascii="Times New Roman" w:eastAsia="Times New Roman" w:hAnsi="Times New Roman" w:cs="Times New Roman"/>
-        </w:rPr>
-        <w:fldChar w:fldCharType="separate"/>
-      </w:r>
-      <w:ins w:id="14" w:author="Microsoft Office User" w:date="2018-09-17T11:21:00Z">
-        <w:r>
-          <w:rPr>
-            <w:rFonts w:ascii="Times New Roman" w:eastAsia="Times New Roman" w:hAnsi="Times New Roman" w:cs="Times New Roman"/>
-            <w:noProof/>
-          </w:rPr>
-          <w:t>(Blei, 2012, p. 77)</w:t>
-        </w:r>
-        <w:r>
-          <w:rPr>
-            <w:rFonts w:ascii="Times New Roman" w:eastAsia="Times New Roman" w:hAnsi="Times New Roman" w:cs="Times New Roman"/>
-          </w:rPr>
-          <w:fldChar w:fldCharType="end"/>
-        </w:r>
-      </w:ins>
-      <w:ins w:id="15" w:author="Microsoft Office User" w:date="2018-09-17T11:16:00Z">
-        <w:r>
-          <w:rPr>
-            <w:rFonts w:ascii="Times New Roman" w:eastAsia="Times New Roman" w:hAnsi="Times New Roman" w:cs="Times New Roman"/>
-          </w:rPr>
-          <w:t xml:space="preserve"> </w:t>
-        </w:r>
-      </w:ins>
-      <w:ins w:id="16" w:author="Microsoft Office User" w:date="2018-09-17T11:41:00Z">
-        <w:r>
-          <w:rPr>
-            <w:rFonts w:ascii="Times New Roman" w:eastAsia="Times New Roman" w:hAnsi="Times New Roman" w:cs="Times New Roman"/>
-          </w:rPr>
-          <w:t>Like</w:t>
-        </w:r>
-      </w:ins>
-      <w:ins w:id="17" w:author="Microsoft Office User" w:date="2018-09-17T11:43:00Z">
-        <w:r>
-          <w:rPr>
-            <w:rFonts w:ascii="Times New Roman" w:eastAsia="Times New Roman" w:hAnsi="Times New Roman" w:cs="Times New Roman"/>
-          </w:rPr>
-          <w:t xml:space="preserve"> the</w:t>
-        </w:r>
-      </w:ins>
-      <w:ins w:id="18" w:author="Microsoft Office User" w:date="2018-09-17T11:41:00Z">
-        <w:r>
-          <w:rPr>
-            <w:rFonts w:ascii="Times New Roman" w:eastAsia="Times New Roman" w:hAnsi="Times New Roman" w:cs="Times New Roman"/>
-          </w:rPr>
-          <w:t xml:space="preserve"> hand-coding of texts, </w:t>
-        </w:r>
-      </w:ins>
-      <w:ins w:id="19" w:author="Microsoft Office User" w:date="2018-09-17T11:42:00Z">
-        <w:r>
-          <w:rPr>
-            <w:rFonts w:ascii="Times New Roman" w:eastAsia="Times New Roman" w:hAnsi="Times New Roman" w:cs="Times New Roman"/>
-          </w:rPr>
-          <w:t>topic modeling</w:t>
-        </w:r>
-      </w:ins>
-      <w:ins w:id="20" w:author="Microsoft Office User" w:date="2018-09-17T11:22:00Z">
-        <w:r>
-          <w:rPr>
-            <w:rFonts w:ascii="Times New Roman" w:eastAsia="Times New Roman" w:hAnsi="Times New Roman" w:cs="Times New Roman"/>
-          </w:rPr>
-          <w:t xml:space="preserve"> </w:t>
-        </w:r>
-      </w:ins>
-      <w:ins w:id="21" w:author="Microsoft Office User" w:date="2018-09-17T11:42:00Z">
-        <w:r>
-          <w:rPr>
-            <w:rFonts w:ascii="Times New Roman" w:eastAsia="Times New Roman" w:hAnsi="Times New Roman" w:cs="Times New Roman"/>
-          </w:rPr>
-          <w:t>allow</w:t>
-        </w:r>
-      </w:ins>
-      <w:ins w:id="22" w:author="Microsoft Office User" w:date="2018-09-17T11:43:00Z">
-        <w:r>
-          <w:rPr>
-            <w:rFonts w:ascii="Times New Roman" w:eastAsia="Times New Roman" w:hAnsi="Times New Roman" w:cs="Times New Roman"/>
-          </w:rPr>
-          <w:t>s</w:t>
-        </w:r>
-      </w:ins>
-      <w:ins w:id="23" w:author="Microsoft Office User" w:date="2018-09-17T11:42:00Z">
-        <w:r>
-          <w:rPr>
-            <w:rFonts w:ascii="Times New Roman" w:eastAsia="Times New Roman" w:hAnsi="Times New Roman" w:cs="Times New Roman"/>
-          </w:rPr>
-          <w:t xml:space="preserve"> researchers to </w:t>
-        </w:r>
-      </w:ins>
-      <w:ins w:id="24" w:author="Microsoft Office User" w:date="2018-09-17T11:43:00Z">
-        <w:r>
-          <w:rPr>
-            <w:rFonts w:ascii="Times New Roman" w:eastAsia="Times New Roman" w:hAnsi="Times New Roman" w:cs="Times New Roman"/>
-          </w:rPr>
-          <w:t>label texts by theme and</w:t>
-        </w:r>
-      </w:ins>
-      <w:ins w:id="25" w:author="Microsoft Office User" w:date="2018-09-17T11:44:00Z">
-        <w:r>
-          <w:rPr>
-            <w:rFonts w:ascii="Times New Roman" w:eastAsia="Times New Roman" w:hAnsi="Times New Roman" w:cs="Times New Roman"/>
-          </w:rPr>
-          <w:t>, for example,</w:t>
-        </w:r>
-      </w:ins>
-      <w:ins w:id="26" w:author="Microsoft Office User" w:date="2018-09-17T11:43:00Z">
-        <w:r>
-          <w:rPr>
-            <w:rFonts w:ascii="Times New Roman" w:eastAsia="Times New Roman" w:hAnsi="Times New Roman" w:cs="Times New Roman"/>
-          </w:rPr>
-          <w:t xml:space="preserve"> analyze how themes co-occur, vary</w:t>
-        </w:r>
-      </w:ins>
-      <w:ins w:id="27" w:author="Microsoft Office User" w:date="2018-09-17T11:44:00Z">
-        <w:r>
-          <w:rPr>
-            <w:rFonts w:ascii="Times New Roman" w:eastAsia="Times New Roman" w:hAnsi="Times New Roman" w:cs="Times New Roman"/>
-          </w:rPr>
-          <w:t xml:space="preserve"> and change</w:t>
-        </w:r>
-      </w:ins>
-      <w:ins w:id="28" w:author="Microsoft Office User" w:date="2018-09-17T11:43:00Z">
-        <w:r>
-          <w:rPr>
-            <w:rFonts w:ascii="Times New Roman" w:eastAsia="Times New Roman" w:hAnsi="Times New Roman" w:cs="Times New Roman"/>
-          </w:rPr>
-          <w:t xml:space="preserve"> </w:t>
-        </w:r>
-      </w:ins>
-      <w:ins w:id="29" w:author="Microsoft Office User" w:date="2018-09-17T11:44:00Z">
-        <w:r>
-          <w:rPr>
-            <w:rFonts w:ascii="Times New Roman" w:eastAsia="Times New Roman" w:hAnsi="Times New Roman" w:cs="Times New Roman"/>
-          </w:rPr>
-          <w:t>within</w:t>
-        </w:r>
-      </w:ins>
-      <w:ins w:id="30" w:author="Microsoft Office User" w:date="2018-09-17T11:43:00Z">
-        <w:r>
-          <w:rPr>
-            <w:rFonts w:ascii="Times New Roman" w:eastAsia="Times New Roman" w:hAnsi="Times New Roman" w:cs="Times New Roman"/>
-          </w:rPr>
-          <w:t xml:space="preserve"> </w:t>
-        </w:r>
-      </w:ins>
-      <w:ins w:id="31" w:author="Microsoft Office User" w:date="2018-09-17T11:46:00Z">
-        <w:r>
-          <w:rPr>
-            <w:rFonts w:ascii="Times New Roman" w:eastAsia="Times New Roman" w:hAnsi="Times New Roman" w:cs="Times New Roman"/>
-          </w:rPr>
-          <w:t xml:space="preserve">or across </w:t>
-        </w:r>
-      </w:ins>
-      <w:ins w:id="32" w:author="Microsoft Office User" w:date="2018-09-17T11:43:00Z">
-        <w:r>
-          <w:rPr>
-            <w:rFonts w:ascii="Times New Roman" w:eastAsia="Times New Roman" w:hAnsi="Times New Roman" w:cs="Times New Roman"/>
-          </w:rPr>
-          <w:t>set</w:t>
-        </w:r>
-      </w:ins>
-      <w:ins w:id="33" w:author="Microsoft Office User" w:date="2018-09-17T11:46:00Z">
-        <w:r>
-          <w:rPr>
-            <w:rFonts w:ascii="Times New Roman" w:eastAsia="Times New Roman" w:hAnsi="Times New Roman" w:cs="Times New Roman"/>
-          </w:rPr>
-          <w:t>s</w:t>
-        </w:r>
-      </w:ins>
-      <w:ins w:id="34" w:author="Microsoft Office User" w:date="2018-09-17T11:43:00Z">
-        <w:r>
-          <w:rPr>
-            <w:rFonts w:ascii="Times New Roman" w:eastAsia="Times New Roman" w:hAnsi="Times New Roman" w:cs="Times New Roman"/>
-          </w:rPr>
-          <w:t xml:space="preserve"> of documents</w:t>
-        </w:r>
-      </w:ins>
-      <w:ins w:id="35" w:author="Microsoft Office User" w:date="2018-09-17T11:44:00Z">
-        <w:r>
-          <w:rPr>
-            <w:rFonts w:ascii="Times New Roman" w:eastAsia="Times New Roman" w:hAnsi="Times New Roman" w:cs="Times New Roman"/>
-          </w:rPr>
-          <w:t>; but topic models</w:t>
-        </w:r>
-      </w:ins>
-      <w:ins w:id="36" w:author="Microsoft Office User" w:date="2018-09-17T11:42:00Z">
-        <w:r>
-          <w:rPr>
-            <w:rFonts w:ascii="Times New Roman" w:eastAsia="Times New Roman" w:hAnsi="Times New Roman" w:cs="Times New Roman"/>
-          </w:rPr>
-          <w:t xml:space="preserve"> </w:t>
-        </w:r>
-      </w:ins>
-      <w:ins w:id="37" w:author="Microsoft Office User" w:date="2018-09-17T11:22:00Z">
-        <w:r>
-          <w:rPr>
-            <w:rFonts w:ascii="Times New Roman" w:eastAsia="Times New Roman" w:hAnsi="Times New Roman" w:cs="Times New Roman"/>
-          </w:rPr>
-          <w:t>allow</w:t>
-        </w:r>
-      </w:ins>
-      <w:ins w:id="38" w:author="Microsoft Office User" w:date="2018-09-17T11:23:00Z">
-        <w:r>
-          <w:rPr>
-            <w:rFonts w:ascii="Times New Roman" w:eastAsia="Times New Roman" w:hAnsi="Times New Roman" w:cs="Times New Roman"/>
-          </w:rPr>
-          <w:t xml:space="preserve"> for</w:t>
-        </w:r>
-      </w:ins>
-      <w:ins w:id="39" w:author="Microsoft Office User" w:date="2018-09-17T11:22:00Z">
-        <w:r>
-          <w:rPr>
-            <w:rFonts w:ascii="Times New Roman" w:eastAsia="Times New Roman" w:hAnsi="Times New Roman" w:cs="Times New Roman"/>
-          </w:rPr>
-          <w:t xml:space="preserve"> the analysis of </w:t>
-        </w:r>
-      </w:ins>
-      <w:ins w:id="40" w:author="Microsoft Office User" w:date="2018-09-17T11:44:00Z">
-        <w:r>
-          <w:rPr>
-            <w:rFonts w:ascii="Times New Roman" w:eastAsia="Times New Roman" w:hAnsi="Times New Roman" w:cs="Times New Roman"/>
-          </w:rPr>
-          <w:t>much</w:t>
-        </w:r>
-      </w:ins>
-      <w:ins w:id="41" w:author="Microsoft Office User" w:date="2018-09-17T11:22:00Z">
-        <w:r>
-          <w:rPr>
-            <w:rFonts w:ascii="Times New Roman" w:eastAsia="Times New Roman" w:hAnsi="Times New Roman" w:cs="Times New Roman"/>
-          </w:rPr>
-          <w:t xml:space="preserve"> large</w:t>
-        </w:r>
-      </w:ins>
-      <w:ins w:id="42" w:author="Microsoft Office User" w:date="2018-09-17T11:44:00Z">
-        <w:r>
-          <w:rPr>
-            <w:rFonts w:ascii="Times New Roman" w:eastAsia="Times New Roman" w:hAnsi="Times New Roman" w:cs="Times New Roman"/>
-          </w:rPr>
-          <w:t>r</w:t>
-        </w:r>
-      </w:ins>
-      <w:ins w:id="43" w:author="Microsoft Office User" w:date="2018-09-17T11:22:00Z">
-        <w:r>
-          <w:rPr>
-            <w:rFonts w:ascii="Times New Roman" w:eastAsia="Times New Roman" w:hAnsi="Times New Roman" w:cs="Times New Roman"/>
-          </w:rPr>
-          <w:t xml:space="preserve"> bodies of text</w:t>
-        </w:r>
-      </w:ins>
-      <w:ins w:id="44" w:author="Microsoft Office User" w:date="2018-09-17T11:44:00Z">
-        <w:r>
-          <w:rPr>
-            <w:rFonts w:ascii="Times New Roman" w:eastAsia="Times New Roman" w:hAnsi="Times New Roman" w:cs="Times New Roman"/>
-          </w:rPr>
-          <w:t xml:space="preserve"> than does hand-coding</w:t>
-        </w:r>
-      </w:ins>
-      <w:ins w:id="45" w:author="Microsoft Office User" w:date="2018-09-17T11:22:00Z">
-        <w:r>
-          <w:rPr>
-            <w:rFonts w:ascii="Times New Roman" w:eastAsia="Times New Roman" w:hAnsi="Times New Roman" w:cs="Times New Roman"/>
-          </w:rPr>
-          <w:t xml:space="preserve">. </w:t>
-        </w:r>
-      </w:ins>
-    </w:p>
-    <w:p>
-      <w:pPr>
-        <w:rPr>
-          <w:ins w:id="46" w:author="Microsoft Office User" w:date="2018-09-17T11:45:00Z"/>
-          <w:rFonts w:ascii="Times New Roman" w:eastAsia="Times New Roman" w:hAnsi="Times New Roman" w:cs="Times New Roman"/>
-        </w:rPr>
-      </w:pPr>
-    </w:p>
-    <w:p>
-      <w:pPr>
-        <w:rPr>
-          <w:ins w:id="47" w:author="Microsoft Office User" w:date="2018-09-17T11:41:00Z"/>
-          <w:rFonts w:ascii="Times New Roman" w:eastAsia="Times New Roman" w:hAnsi="Times New Roman" w:cs="Times New Roman"/>
-        </w:rPr>
-      </w:pPr>
-      <w:ins w:id="48" w:author="Microsoft Office User" w:date="2018-09-17T11:29:00Z">
-        <w:r>
-          <w:rPr>
-            <w:rFonts w:ascii="Times New Roman" w:eastAsia="Times New Roman" w:hAnsi="Times New Roman" w:cs="Times New Roman"/>
-          </w:rPr>
-          <w:t>J</w:t>
-        </w:r>
-      </w:ins>
-      <w:ins w:id="49" w:author="Microsoft Office User" w:date="2018-09-17T11:24:00Z">
-        <w:r>
-          <w:rPr>
-            <w:rFonts w:ascii="Times New Roman" w:eastAsia="Times New Roman" w:hAnsi="Times New Roman" w:cs="Times New Roman"/>
-          </w:rPr>
-          <w:t xml:space="preserve">ust </w:t>
-        </w:r>
-      </w:ins>
-      <w:ins w:id="50" w:author="Microsoft Office User" w:date="2018-09-17T11:22:00Z">
-        <w:r>
-          <w:rPr>
-            <w:rFonts w:ascii="Times New Roman" w:eastAsia="Times New Roman" w:hAnsi="Times New Roman" w:cs="Times New Roman"/>
-          </w:rPr>
-          <w:t>as a human</w:t>
-        </w:r>
-      </w:ins>
-      <w:ins w:id="51" w:author="Microsoft Office User" w:date="2018-09-17T11:24:00Z">
-        <w:r>
-          <w:rPr>
-            <w:rFonts w:ascii="Times New Roman" w:eastAsia="Times New Roman" w:hAnsi="Times New Roman" w:cs="Times New Roman"/>
-          </w:rPr>
-          <w:t xml:space="preserve"> </w:t>
-        </w:r>
-      </w:ins>
-      <w:ins w:id="52" w:author="Microsoft Office User" w:date="2018-09-17T11:23:00Z">
-        <w:r>
-          <w:rPr>
-            <w:rFonts w:ascii="Times New Roman" w:eastAsia="Times New Roman" w:hAnsi="Times New Roman" w:cs="Times New Roman"/>
-          </w:rPr>
-          <w:t>might</w:t>
-        </w:r>
-      </w:ins>
-      <w:ins w:id="53" w:author="Microsoft Office User" w:date="2018-09-17T11:22:00Z">
-        <w:r>
-          <w:rPr>
-            <w:rFonts w:ascii="Times New Roman" w:eastAsia="Times New Roman" w:hAnsi="Times New Roman" w:cs="Times New Roman"/>
-          </w:rPr>
-          <w:t xml:space="preserve"> </w:t>
-        </w:r>
-      </w:ins>
-      <w:ins w:id="54" w:author="Microsoft Office User" w:date="2018-09-17T11:25:00Z">
-        <w:r>
-          <w:rPr>
-            <w:rFonts w:ascii="Times New Roman" w:eastAsia="Times New Roman" w:hAnsi="Times New Roman" w:cs="Times New Roman"/>
-          </w:rPr>
-          <w:t>glance at</w:t>
-        </w:r>
-      </w:ins>
-      <w:ins w:id="55" w:author="Microsoft Office User" w:date="2018-09-17T11:22:00Z">
-        <w:r>
-          <w:rPr>
-            <w:rFonts w:ascii="Times New Roman" w:eastAsia="Times New Roman" w:hAnsi="Times New Roman" w:cs="Times New Roman"/>
-          </w:rPr>
-          <w:t xml:space="preserve"> a document and gather </w:t>
-        </w:r>
-      </w:ins>
-      <w:ins w:id="56" w:author="Microsoft Office User" w:date="2018-09-17T11:24:00Z">
-        <w:r>
-          <w:rPr>
-            <w:rFonts w:ascii="Times New Roman" w:eastAsia="Times New Roman" w:hAnsi="Times New Roman" w:cs="Times New Roman"/>
-          </w:rPr>
-          <w:t xml:space="preserve">what it’s about based on </w:t>
-        </w:r>
-      </w:ins>
-      <w:ins w:id="57" w:author="Microsoft Office User" w:date="2018-09-17T11:27:00Z">
-        <w:r>
-          <w:rPr>
-            <w:rFonts w:ascii="Times New Roman" w:eastAsia="Times New Roman" w:hAnsi="Times New Roman" w:cs="Times New Roman"/>
-          </w:rPr>
-          <w:t>words that jump out at her</w:t>
-        </w:r>
-      </w:ins>
-      <w:ins w:id="58" w:author="Microsoft Office User" w:date="2018-09-17T11:29:00Z">
-        <w:r>
-          <w:rPr>
-            <w:rFonts w:ascii="Times New Roman" w:eastAsia="Times New Roman" w:hAnsi="Times New Roman" w:cs="Times New Roman"/>
-          </w:rPr>
-          <w:t xml:space="preserve"> – for instance, she might see “</w:t>
-        </w:r>
-      </w:ins>
-      <w:ins w:id="59" w:author="Microsoft Office User" w:date="2018-09-17T11:30:00Z">
-        <w:r>
-          <w:rPr>
-            <w:rFonts w:ascii="Times New Roman" w:eastAsia="Times New Roman" w:hAnsi="Times New Roman" w:cs="Times New Roman"/>
-          </w:rPr>
-          <w:t>migrants</w:t>
-        </w:r>
-      </w:ins>
-      <w:ins w:id="60" w:author="Microsoft Office User" w:date="2018-09-17T11:29:00Z">
-        <w:r>
-          <w:rPr>
-            <w:rFonts w:ascii="Times New Roman" w:eastAsia="Times New Roman" w:hAnsi="Times New Roman" w:cs="Times New Roman"/>
-          </w:rPr>
-          <w:t xml:space="preserve">” several times, along with “border,” “Trump,” “Mexico,” “November,” and </w:t>
-        </w:r>
-      </w:ins>
-      <w:ins w:id="61" w:author="Microsoft Office User" w:date="2018-09-17T11:30:00Z">
-        <w:r>
-          <w:rPr>
-            <w:rFonts w:ascii="Times New Roman" w:eastAsia="Times New Roman" w:hAnsi="Times New Roman" w:cs="Times New Roman"/>
-          </w:rPr>
-          <w:t>“Democrats,” and gather that the text is about immigration from Mexico, an election, and US national politics</w:t>
-        </w:r>
-      </w:ins>
-      <w:ins w:id="62" w:author="Microsoft Office User" w:date="2018-09-17T11:26:00Z">
-        <w:r>
-          <w:rPr>
-            <w:rFonts w:ascii="Times New Roman" w:eastAsia="Times New Roman" w:hAnsi="Times New Roman" w:cs="Times New Roman"/>
-          </w:rPr>
-          <w:t xml:space="preserve"> </w:t>
-        </w:r>
-      </w:ins>
-      <w:ins w:id="63" w:author="Microsoft Office User" w:date="2018-09-17T11:30:00Z">
-        <w:r>
-          <w:rPr>
-            <w:rFonts w:ascii="Times New Roman" w:eastAsia="Times New Roman" w:hAnsi="Times New Roman" w:cs="Times New Roman"/>
-          </w:rPr>
-          <w:t>–</w:t>
-        </w:r>
-      </w:ins>
-      <w:ins w:id="64" w:author="Microsoft Office User" w:date="2018-09-17T11:26:00Z">
-        <w:r>
-          <w:rPr>
-            <w:rFonts w:ascii="Times New Roman" w:eastAsia="Times New Roman" w:hAnsi="Times New Roman" w:cs="Times New Roman"/>
-          </w:rPr>
-          <w:t xml:space="preserve"> a “bag of words” topic model uses the frequencies of words in a </w:t>
-        </w:r>
-      </w:ins>
-      <w:ins w:id="65" w:author="Microsoft Office User" w:date="2018-09-17T11:33:00Z">
-        <w:r>
-          <w:rPr>
-            <w:rFonts w:ascii="Times New Roman" w:eastAsia="Times New Roman" w:hAnsi="Times New Roman" w:cs="Times New Roman"/>
-          </w:rPr>
-          <w:t>document</w:t>
-        </w:r>
-      </w:ins>
-      <w:ins w:id="66" w:author="Microsoft Office User" w:date="2018-09-17T11:36:00Z">
-        <w:r>
-          <w:rPr>
-            <w:rFonts w:ascii="Times New Roman" w:eastAsia="Times New Roman" w:hAnsi="Times New Roman" w:cs="Times New Roman"/>
-          </w:rPr>
-          <w:t>, independent of grammar and syntax,</w:t>
-        </w:r>
-      </w:ins>
-      <w:ins w:id="67" w:author="Microsoft Office User" w:date="2018-09-17T11:25:00Z">
-        <w:r>
-          <w:rPr>
-            <w:rFonts w:ascii="Times New Roman" w:eastAsia="Times New Roman" w:hAnsi="Times New Roman" w:cs="Times New Roman"/>
-          </w:rPr>
-          <w:t xml:space="preserve"> </w:t>
-        </w:r>
-      </w:ins>
-      <w:ins w:id="68" w:author="Microsoft Office User" w:date="2018-09-17T11:27:00Z">
-        <w:r>
-          <w:rPr>
-            <w:rFonts w:ascii="Times New Roman" w:eastAsia="Times New Roman" w:hAnsi="Times New Roman" w:cs="Times New Roman"/>
-          </w:rPr>
-          <w:t xml:space="preserve">to match it to one or more pre-existing </w:t>
-        </w:r>
-      </w:ins>
-      <w:ins w:id="69" w:author="Microsoft Office User" w:date="2018-09-17T11:28:00Z">
-        <w:r>
-          <w:rPr>
-            <w:rFonts w:ascii="Times New Roman" w:eastAsia="Times New Roman" w:hAnsi="Times New Roman" w:cs="Times New Roman"/>
-          </w:rPr>
-          <w:t>topics, which are d</w:t>
-        </w:r>
-        <w:bookmarkStart w:id="70" w:name="_GoBack"/>
-        <w:bookmarkEnd w:id="70"/>
-        <w:r>
-          <w:rPr>
-            <w:rFonts w:ascii="Times New Roman" w:eastAsia="Times New Roman" w:hAnsi="Times New Roman" w:cs="Times New Roman"/>
-          </w:rPr>
-          <w:t xml:space="preserve">efined by </w:t>
-        </w:r>
-      </w:ins>
-      <w:ins w:id="71" w:author="Microsoft Office User" w:date="2018-09-17T11:33:00Z">
-        <w:r>
-          <w:rPr>
-            <w:rFonts w:ascii="Times New Roman" w:eastAsia="Times New Roman" w:hAnsi="Times New Roman" w:cs="Times New Roman"/>
-          </w:rPr>
-          <w:t>probability distributions of words (</w:t>
-        </w:r>
-        <w:proofErr w:type="spellStart"/>
-        <w:r>
-          <w:rPr>
-            <w:rFonts w:ascii="Times New Roman" w:eastAsia="Times New Roman" w:hAnsi="Times New Roman" w:cs="Times New Roman"/>
-          </w:rPr>
-          <w:t>uhh</w:t>
-        </w:r>
-        <w:proofErr w:type="spellEnd"/>
-        <w:r>
-          <w:rPr>
-            <w:rFonts w:ascii="Times New Roman" w:eastAsia="Times New Roman" w:hAnsi="Times New Roman" w:cs="Times New Roman"/>
-          </w:rPr>
-          <w:t xml:space="preserve"> is that the right way to say it?</w:t>
-        </w:r>
-      </w:ins>
-      <w:ins w:id="72" w:author="Microsoft Office User" w:date="2018-09-17T11:45:00Z">
-        <w:r>
-          <w:rPr>
-            <w:rFonts w:ascii="Times New Roman" w:eastAsia="Times New Roman" w:hAnsi="Times New Roman" w:cs="Times New Roman"/>
-          </w:rPr>
-          <w:t xml:space="preserve"> I think this sentence is pretty clumsy</w:t>
-        </w:r>
-      </w:ins>
-      <w:ins w:id="73" w:author="Microsoft Office User" w:date="2018-09-17T11:33:00Z">
-        <w:r>
-          <w:rPr>
-            <w:rFonts w:ascii="Times New Roman" w:eastAsia="Times New Roman" w:hAnsi="Times New Roman" w:cs="Times New Roman"/>
-          </w:rPr>
-          <w:t>)</w:t>
-        </w:r>
-      </w:ins>
-      <w:ins w:id="74" w:author="Microsoft Office User" w:date="2018-09-17T11:28:00Z">
-        <w:r>
-          <w:rPr>
-            <w:rFonts w:ascii="Times New Roman" w:eastAsia="Times New Roman" w:hAnsi="Times New Roman" w:cs="Times New Roman"/>
-          </w:rPr>
-          <w:t xml:space="preserve">. </w:t>
-        </w:r>
-      </w:ins>
-      <w:ins w:id="75" w:author="Microsoft Office User" w:date="2018-09-17T11:34:00Z">
-        <w:r>
-          <w:rPr>
-            <w:rFonts w:ascii="Times New Roman" w:eastAsia="Times New Roman" w:hAnsi="Times New Roman" w:cs="Times New Roman"/>
-          </w:rPr>
-          <w:t xml:space="preserve">Here, we use structured topic modeling, </w:t>
-        </w:r>
-      </w:ins>
-      <w:ins w:id="76" w:author="Microsoft Office User" w:date="2018-09-17T11:36:00Z">
-        <w:r>
-          <w:rPr>
-            <w:rFonts w:ascii="Times New Roman" w:eastAsia="Times New Roman" w:hAnsi="Times New Roman" w:cs="Times New Roman"/>
-          </w:rPr>
-          <w:t xml:space="preserve">which incorporates the assumptions of latent </w:t>
-        </w:r>
-        <w:proofErr w:type="spellStart"/>
-        <w:r>
-          <w:rPr>
-            <w:rFonts w:ascii="Times New Roman" w:eastAsia="Times New Roman" w:hAnsi="Times New Roman" w:cs="Times New Roman"/>
-          </w:rPr>
-          <w:t>Dirichlet</w:t>
-        </w:r>
-        <w:proofErr w:type="spellEnd"/>
-        <w:r>
-          <w:rPr>
-            <w:rFonts w:ascii="Times New Roman" w:eastAsia="Times New Roman" w:hAnsi="Times New Roman" w:cs="Times New Roman"/>
-          </w:rPr>
-          <w:t xml:space="preserve"> analysis (LDA - a simple type of topic model that assumes documents are </w:t>
-        </w:r>
-      </w:ins>
-      <w:ins w:id="77" w:author="Microsoft Office User" w:date="2018-09-17T11:37:00Z">
-        <w:r>
-          <w:rPr>
-            <w:rFonts w:ascii="Times New Roman" w:eastAsia="Times New Roman" w:hAnsi="Times New Roman" w:cs="Times New Roman"/>
-          </w:rPr>
-          <w:t xml:space="preserve">comprised of </w:t>
-        </w:r>
-      </w:ins>
-      <w:ins w:id="78" w:author="Microsoft Office User" w:date="2018-09-17T11:39:00Z">
-        <w:r>
-          <w:rPr>
-            <w:rFonts w:ascii="Times New Roman" w:eastAsia="Times New Roman" w:hAnsi="Times New Roman" w:cs="Times New Roman"/>
-          </w:rPr>
-          <w:t>multiple topics in different proportions</w:t>
-        </w:r>
-      </w:ins>
-      <w:ins w:id="79" w:author="Microsoft Office User" w:date="2018-09-17T11:45:00Z">
-        <w:r>
-          <w:rPr>
-            <w:rFonts w:ascii="Times New Roman" w:eastAsia="Times New Roman" w:hAnsi="Times New Roman" w:cs="Times New Roman"/>
-          </w:rPr>
-          <w:t>)</w:t>
-        </w:r>
-      </w:ins>
-      <w:ins w:id="80" w:author="Microsoft Office User" w:date="2018-09-17T11:39:00Z">
-        <w:r>
-          <w:rPr>
-            <w:rFonts w:ascii="Times New Roman" w:eastAsia="Times New Roman" w:hAnsi="Times New Roman" w:cs="Times New Roman"/>
-          </w:rPr>
-          <w:t>, but a</w:t>
-        </w:r>
-      </w:ins>
-      <w:ins w:id="81" w:author="Microsoft Office User" w:date="2018-09-17T11:40:00Z">
-        <w:r>
-          <w:rPr>
-            <w:rFonts w:ascii="Times New Roman" w:eastAsia="Times New Roman" w:hAnsi="Times New Roman" w:cs="Times New Roman"/>
-          </w:rPr>
-          <w:t>llows the incorporation of document metadata, such as date, author, or publication source</w:t>
-        </w:r>
-      </w:ins>
-      <w:ins w:id="82" w:author="Microsoft Office User" w:date="2018-09-17T11:41:00Z">
-        <w:r>
-          <w:rPr>
-            <w:rFonts w:ascii="Times New Roman" w:eastAsia="Times New Roman" w:hAnsi="Times New Roman" w:cs="Times New Roman"/>
-          </w:rPr>
-          <w:t xml:space="preserve"> into the formal model </w:t>
-        </w:r>
-        <w:r>
-          <w:rPr>
-            <w:rFonts w:ascii="Times New Roman" w:eastAsia="Times New Roman" w:hAnsi="Times New Roman" w:cs="Times New Roman"/>
-          </w:rPr>
-          <w:fldChar w:fldCharType="begin"/>
-        </w:r>
-        <w:r>
-          <w:rPr>
-            <w:rFonts w:ascii="Times New Roman" w:eastAsia="Times New Roman" w:hAnsi="Times New Roman" w:cs="Times New Roman"/>
-          </w:rPr>
-          <w:instrText xml:space="preserve"> ADDIN ZOTERO_ITEM CSL_CITATION {"citationID":"ADWgMtLX","properties":{"formattedCitation":"(Roberts et al., 2014)","plainCitation":"(Roberts et al., 2014)","noteIndex":0},"citationItems":[{"id":920,"uris":["http://zotero.org/users/3132338/items/DAWQK2BK"],"uri":["http://zotero.org/users/3132338/items/DAWQK2BK"],"itemData":{"id":920,"type":"article-journal","title":"Structural Topic Models for Open-Ended Survey Responses","container-title":"American Journal of Political Science","page":"1064-1082","volume":"58","issue":"4","source":"Wiley Online Library","abstract":"Collection and especially analysis of open-ended survey responses are relatively rare in the discipline and when conducted are almost exclusively done through human coding. We present an alternative, semiautomated approach, the structural topic model (STM) (Roberts, Stewart, and Airoldi 2013; Roberts et al. 2013), that draws on recent developments in machine learning based analysis of textual data. A crucial contribution of the method is that it incorporates information about the document, such as the author's gender, political affiliation, and treatment assignment (if an experimental study). This article focuses on how the STM is helpful for survey researchers and experimentalists. The STM makes analyzing open-ended responses easier, more revealing, and capable of being used to estimate treatment effects. We illustrate these innovations with analysis of text from surveys and experiments.","DOI":"10.1111/ajps.12103","ISSN":"1540-5907","journalAbbreviation":"American Journal of Political Science","language":"en","author":[{"family":"Roberts","given":"Margaret E."},{"family":"Stewart","given":"Brandon M."},{"family":"Tingley","given":"Dustin"},{"family":"Lucas","given":"Christopher"},{"family":"Leder-Luis","given":"Jetson"},{"family":"Gadarian","given":"Shana Kushner"},{"family":"Albertson","given":"Bethany"},{"family":"Rand","given":"David G."}],"issued":{"date-parts":[["2014",10,1]]}}}],"schema":"https://github.com/citation-style-language/schema/raw/master/csl-citation.json"} </w:instrText>
-        </w:r>
-      </w:ins>
-      <w:r>
-        <w:rPr>
-          <w:rFonts w:ascii="Times New Roman" w:eastAsia="Times New Roman" w:hAnsi="Times New Roman" w:cs="Times New Roman"/>
-        </w:rPr>
-        <w:fldChar w:fldCharType="separate"/>
-      </w:r>
-      <w:ins w:id="83" w:author="Microsoft Office User" w:date="2018-09-17T11:41:00Z">
-        <w:r>
-          <w:rPr>
-            <w:rFonts w:ascii="Times New Roman" w:eastAsia="Times New Roman" w:hAnsi="Times New Roman" w:cs="Times New Roman"/>
-            <w:noProof/>
-          </w:rPr>
-          <w:t>(Roberts et al., 2014)</w:t>
-        </w:r>
-        <w:r>
-          <w:rPr>
-            <w:rFonts w:ascii="Times New Roman" w:eastAsia="Times New Roman" w:hAnsi="Times New Roman" w:cs="Times New Roman"/>
-          </w:rPr>
-          <w:fldChar w:fldCharType="end"/>
-        </w:r>
-        <w:r>
-          <w:rPr>
-            <w:rFonts w:ascii="Times New Roman" w:eastAsia="Times New Roman" w:hAnsi="Times New Roman" w:cs="Times New Roman"/>
-          </w:rPr>
-          <w:t>.</w:t>
-        </w:r>
-      </w:ins>
-    </w:p>
-    <w:p>
-      <w:pPr>
-        <w:rPr>
-          <w:ins w:id="84" w:author="Microsoft Office User" w:date="2018-09-17T11:22:00Z"/>
-          <w:rFonts w:ascii="Times New Roman" w:eastAsia="Times New Roman" w:hAnsi="Times New Roman" w:cs="Times New Roman"/>
-        </w:rPr>
-      </w:pPr>
-    </w:p>
-    <w:p>
-      <w:pPr>
-        <w:rPr>
-          <w:rFonts w:ascii="Times New Roman" w:eastAsia="Times New Roman" w:hAnsi="Times New Roman" w:cs="Times New Roman"/>
-        </w:rPr>
-      </w:pPr>
-      <w:ins w:id="85" w:author="Microsoft Office User" w:date="2018-09-17T11:16:00Z">
-        <w:r>
-          <w:rPr>
-            <w:rFonts w:ascii="Times New Roman" w:eastAsia="Times New Roman" w:hAnsi="Times New Roman" w:cs="Times New Roman"/>
-          </w:rPr>
-          <w:t xml:space="preserve"> </w:t>
-        </w:r>
-      </w:ins>
-      <w:ins w:id="86" w:author="Microsoft Office User" w:date="2018-09-17T11:12:00Z">
-        <w:r>
-          <w:rPr>
-            <w:rFonts w:ascii="Times New Roman" w:eastAsia="Times New Roman" w:hAnsi="Times New Roman" w:cs="Times New Roman"/>
-          </w:rPr>
-          <w:t xml:space="preserve"> </w:t>
-        </w:r>
-      </w:ins>
-      <w:r>
-        <w:rPr>
-          <w:rFonts w:ascii="Times New Roman" w:eastAsia="Times New Roman" w:hAnsi="Times New Roman" w:cs="Times New Roman"/>
-        </w:rPr>
-        <w:t>We used the ‘</w:t>
+        </w:rPr>
+        <w:t>’ and ‘</w:t>
       </w:r>
       <w:proofErr w:type="spellStart"/>
-      <w:r>
-        <w:rPr>
-          <w:rFonts w:ascii="Times New Roman" w:eastAsia="Times New Roman" w:hAnsi="Times New Roman" w:cs="Times New Roman"/>
-        </w:rPr>
-        <w:t>tidytext</w:t>
-      </w:r>
+      <w:ins w:id="121" w:author="Monica Alexander" w:date="2018-09-17T15:23:00Z">
+        <w:r>
+          <w:rPr>
+            <w:rFonts w:ascii="Times New Roman" w:eastAsia="Times New Roman" w:hAnsi="Times New Roman" w:cs="Times New Roman"/>
+          </w:rPr>
+          <w:t>stm</w:t>
+        </w:r>
+      </w:ins>
       <w:proofErr w:type="spellEnd"/>
-      <w:r>
-        <w:rPr>
-          <w:rFonts w:ascii="Times New Roman" w:eastAsia="Times New Roman" w:hAnsi="Times New Roman" w:cs="Times New Roman"/>
-        </w:rPr>
-        <w:t>’ and ‘</w:t>
-      </w:r>
-      <w:commentRangeStart w:id="87"/>
-      <w:proofErr w:type="spellStart"/>
-      <w:r>
-        <w:rPr>
-          <w:rFonts w:ascii="Times New Roman" w:eastAsia="Times New Roman" w:hAnsi="Times New Roman" w:cs="Times New Roman"/>
-        </w:rPr>
-        <w:t>topicmodels</w:t>
-      </w:r>
-      <w:proofErr w:type="spellEnd"/>
-      <w:r>
-        <w:rPr>
-          <w:rFonts w:ascii="Times New Roman" w:eastAsia="Times New Roman" w:hAnsi="Times New Roman" w:cs="Times New Roman"/>
-        </w:rPr>
-        <w:t xml:space="preserve">’ </w:t>
-      </w:r>
-      <w:commentRangeEnd w:id="87"/>
-      <w:r>
-        <w:rPr>
-          <w:rStyle w:val="CommentReference"/>
-        </w:rPr>
-        <w:commentReference w:id="87"/>
-      </w:r>
-      <w:r>
-        <w:rPr>
-          <w:rFonts w:ascii="Times New Roman" w:eastAsia="Times New Roman" w:hAnsi="Times New Roman" w:cs="Times New Roman"/>
-        </w:rPr>
-        <w:t xml:space="preserve">R packages for text analysis and topic modeling of the data. All analysis was performed using R version 3.4.4. </w:t>
+      <w:del w:id="122" w:author="Monica Alexander" w:date="2018-09-17T15:23:00Z">
+        <w:r>
+          <w:rPr>
+            <w:rFonts w:ascii="Times New Roman" w:eastAsia="Times New Roman" w:hAnsi="Times New Roman" w:cs="Times New Roman"/>
+          </w:rPr>
+          <w:delText>topicmodels</w:delText>
+        </w:r>
+      </w:del>
+      <w:r>
+        <w:rPr>
+          <w:rFonts w:ascii="Times New Roman" w:eastAsia="Times New Roman" w:hAnsi="Times New Roman" w:cs="Times New Roman"/>
+        </w:rPr>
+        <w:t xml:space="preserve">’ R packages for text analysis and topic modeling of the data. All analysis was performed using R version 3.4.4. </w:t>
       </w:r>
     </w:p>
     <w:p>
@@ -2460,7 +2720,7 @@
         </w:rPr>
         <w:t>As a share of all news coverage, immigration was significantly more dominant in the Trump era than in the Obama era, indicatin</w:t>
       </w:r>
-      <w:ins w:id="88" w:author="Microsoft Office User" w:date="2018-09-13T11:07:00Z">
+      <w:ins w:id="123" w:author="Microsoft Office User" w:date="2018-09-13T11:07:00Z">
         <w:r>
           <w:rPr>
             <w:rFonts w:ascii="Times New Roman" w:hAnsi="Times New Roman" w:cs="Times New Roman"/>
@@ -2804,7 +3064,7 @@
                     <pic:cNvPicPr/>
                   </pic:nvPicPr>
                   <pic:blipFill>
-                    <a:blip r:embed="rId9">
+                    <a:blip r:embed="rId10">
                       <a:extLst>
                         <a:ext uri="{28A0092B-C50C-407E-A947-70E740481C1C}">
                           <a14:useLocalDpi xmlns:a14="http://schemas.microsoft.com/office/drawing/2010/main" val="0"/>
@@ -2843,7 +3103,7 @@
         </w:rPr>
         <w:t>Figure 1. Number of articles containing immigration per day, by era.</w:t>
       </w:r>
-      <w:ins w:id="89" w:author="Monica Alexander" w:date="2018-09-07T13:17:00Z">
+      <w:ins w:id="124" w:author="Monica Alexander" w:date="2018-09-07T13:17:00Z">
         <w:r>
           <w:rPr>
             <w:rFonts w:ascii="Times New Roman" w:hAnsi="Times New Roman" w:cs="Times New Roman"/>
@@ -2851,45 +3111,39 @@
           <w:t xml:space="preserve"> Note that the Obama era </w:t>
         </w:r>
       </w:ins>
-      <w:ins w:id="90" w:author="Monica Alexander" w:date="2018-09-07T13:18:00Z">
+      <w:ins w:id="125" w:author="Monica Alexander" w:date="2018-09-07T13:18:00Z">
         <w:r>
           <w:rPr>
             <w:rFonts w:ascii="Times New Roman" w:hAnsi="Times New Roman" w:cs="Times New Roman"/>
           </w:rPr>
           <w:t xml:space="preserve">articles have been shifted by </w:t>
         </w:r>
-        <w:commentRangeStart w:id="91"/>
-        <w:r>
-          <w:rPr>
-            <w:rFonts w:ascii="Times New Roman" w:hAnsi="Times New Roman" w:cs="Times New Roman"/>
-          </w:rPr>
-          <w:t>two years</w:t>
-        </w:r>
-      </w:ins>
-      <w:ins w:id="92" w:author="Monica Alexander" w:date="2018-09-07T17:31:00Z">
-        <w:r>
-          <w:rPr>
-            <w:rFonts w:ascii="Times New Roman" w:hAnsi="Times New Roman" w:cs="Times New Roman"/>
-          </w:rPr>
-          <w:t xml:space="preserve"> </w:t>
-        </w:r>
-      </w:ins>
-      <w:commentRangeEnd w:id="91"/>
-      <w:r>
-        <w:rPr>
-          <w:rStyle w:val="CommentReference"/>
-        </w:rPr>
-        <w:commentReference w:id="91"/>
-      </w:r>
-      <w:ins w:id="93" w:author="Monica Alexander" w:date="2018-09-07T17:31:00Z">
-        <w:r>
-          <w:rPr>
-            <w:rFonts w:ascii="Times New Roman" w:hAnsi="Times New Roman" w:cs="Times New Roman"/>
-          </w:rPr>
-          <w:t>for comparison</w:t>
-        </w:r>
-      </w:ins>
-      <w:ins w:id="94" w:author="Monica Alexander" w:date="2018-09-07T17:24:00Z">
+      </w:ins>
+      <w:ins w:id="126" w:author="Monica Alexander" w:date="2018-09-17T15:09:00Z">
+        <w:r>
+          <w:rPr>
+            <w:rFonts w:ascii="Times New Roman" w:hAnsi="Times New Roman" w:cs="Times New Roman"/>
+          </w:rPr>
+          <w:t>eight</w:t>
+        </w:r>
+      </w:ins>
+      <w:ins w:id="127" w:author="Monica Alexander" w:date="2018-09-07T13:18:00Z">
+        <w:r>
+          <w:rPr>
+            <w:rFonts w:ascii="Times New Roman" w:hAnsi="Times New Roman" w:cs="Times New Roman"/>
+          </w:rPr>
+          <w:t xml:space="preserve"> years</w:t>
+        </w:r>
+      </w:ins>
+      <w:ins w:id="128" w:author="Monica Alexander" w:date="2018-09-07T17:31:00Z">
+        <w:r>
+          <w:rPr>
+            <w:rFonts w:ascii="Times New Roman" w:hAnsi="Times New Roman" w:cs="Times New Roman"/>
+          </w:rPr>
+          <w:t xml:space="preserve"> for comparison</w:t>
+        </w:r>
+      </w:ins>
+      <w:ins w:id="129" w:author="Monica Alexander" w:date="2018-09-07T17:24:00Z">
         <w:r>
           <w:rPr>
             <w:rFonts w:ascii="Times New Roman" w:hAnsi="Times New Roman" w:cs="Times New Roman"/>
@@ -2897,7 +3151,7 @@
           <w:t>, and the labeled events relate to the Trump era</w:t>
         </w:r>
       </w:ins>
-      <w:ins w:id="95" w:author="Monica Alexander" w:date="2018-09-07T13:18:00Z">
+      <w:ins w:id="130" w:author="Monica Alexander" w:date="2018-09-07T13:18:00Z">
         <w:r>
           <w:rPr>
             <w:rFonts w:ascii="Times New Roman" w:hAnsi="Times New Roman" w:cs="Times New Roman"/>
@@ -3043,23 +3297,19 @@
           <w:rFonts w:ascii="Times New Roman" w:hAnsi="Times New Roman" w:cs="Times New Roman"/>
         </w:rPr>
       </w:pPr>
-      <w:ins w:id="96" w:author="Monica Alexander" w:date="2018-09-07T21:04:00Z">
+      <w:bookmarkStart w:id="131" w:name="_GoBack"/>
+      <w:ins w:id="132" w:author="Monica Alexander" w:date="2018-09-17T15:39:00Z">
         <w:r>
           <w:rPr>
             <w:rFonts w:ascii="Times New Roman" w:hAnsi="Times New Roman" w:cs="Times New Roman"/>
             <w:noProof/>
-            <w:rPrChange w:id="97" w:author="Unknown">
-              <w:rPr>
-                <w:noProof/>
-              </w:rPr>
-            </w:rPrChange>
           </w:rPr>
           <w:lastRenderedPageBreak/>
           <w:drawing>
-            <wp:inline distT="0" distB="0" distL="0" distR="0" wp14:anchorId="65876AAD" wp14:editId="15977903">
-              <wp:extent cx="6574083" cy="3834882"/>
-              <wp:effectExtent l="0" t="0" r="5080" b="635"/>
-              <wp:docPr id="6" name="Picture 6"/>
+            <wp:inline distT="0" distB="0" distL="0" distR="0" wp14:anchorId="61074162" wp14:editId="460B62AB">
+              <wp:extent cx="6785530" cy="3958225"/>
+              <wp:effectExtent l="0" t="0" r="0" b="4445"/>
+              <wp:docPr id="1" name="Picture 1"/>
               <wp:cNvGraphicFramePr>
                 <a:graphicFrameLocks xmlns:a="http://schemas.openxmlformats.org/drawingml/2006/main" noChangeAspect="1"/>
               </wp:cNvGraphicFramePr>
@@ -3067,11 +3317,11 @@
                 <a:graphicData uri="http://schemas.openxmlformats.org/drawingml/2006/picture">
                   <pic:pic xmlns:pic="http://schemas.openxmlformats.org/drawingml/2006/picture">
                     <pic:nvPicPr>
-                      <pic:cNvPr id="6" name="sentiment_day_pres.pdf"/>
+                      <pic:cNvPr id="1" name="sentiment_day_pres.pdf"/>
                       <pic:cNvPicPr/>
                     </pic:nvPicPr>
                     <pic:blipFill>
-                      <a:blip r:embed="rId10">
+                      <a:blip r:embed="rId11">
                         <a:extLst>
                           <a:ext uri="{28A0092B-C50C-407E-A947-70E740481C1C}">
                             <a14:useLocalDpi xmlns:a14="http://schemas.microsoft.com/office/drawing/2010/main" val="0"/>
@@ -3085,7 +3335,7 @@
                     <pic:spPr>
                       <a:xfrm>
                         <a:off x="0" y="0"/>
-                        <a:ext cx="6576860" cy="3836502"/>
+                        <a:ext cx="6797091" cy="3964969"/>
                       </a:xfrm>
                       <a:prstGeom prst="rect">
                         <a:avLst/>
@@ -3098,6 +3348,7 @@
           </w:drawing>
         </w:r>
       </w:ins>
+      <w:bookmarkEnd w:id="131"/>
     </w:p>
     <w:p>
       <w:pPr>
@@ -3111,7 +3362,7 @@
         </w:rPr>
         <w:t>Figure 2.</w:t>
       </w:r>
-      <w:ins w:id="98" w:author="Monica Alexander" w:date="2018-09-07T19:23:00Z">
+      <w:ins w:id="133" w:author="Monica Alexander" w:date="2018-09-07T19:23:00Z">
         <w:r>
           <w:rPr>
             <w:rFonts w:ascii="Times New Roman" w:hAnsi="Times New Roman" w:cs="Times New Roman"/>
@@ -3124,41 +3375,57 @@
           </w:rPr>
           <w:t xml:space="preserve">Note that the Obama era articles have been shifted by </w:t>
         </w:r>
-        <w:commentRangeStart w:id="99"/>
-        <w:r>
-          <w:rPr>
-            <w:rFonts w:ascii="Times New Roman" w:hAnsi="Times New Roman" w:cs="Times New Roman"/>
-          </w:rPr>
-          <w:t xml:space="preserve">two years </w:t>
-        </w:r>
-      </w:ins>
-      <w:commentRangeEnd w:id="99"/>
-      <w:r>
-        <w:rPr>
-          <w:rStyle w:val="CommentReference"/>
-        </w:rPr>
-        <w:commentReference w:id="99"/>
-      </w:r>
-      <w:ins w:id="100" w:author="Monica Alexander" w:date="2018-09-07T19:23:00Z">
-        <w:r>
-          <w:rPr>
-            <w:rFonts w:ascii="Times New Roman" w:hAnsi="Times New Roman" w:cs="Times New Roman"/>
-          </w:rPr>
-          <w:t xml:space="preserve">for comparison. </w:t>
-        </w:r>
-      </w:ins>
-    </w:p>
-    <w:p>
-      <w:pPr>
-        <w:rPr>
-          <w:rFonts w:ascii="Times New Roman" w:hAnsi="Times New Roman" w:cs="Times New Roman"/>
-        </w:rPr>
-      </w:pPr>
-    </w:p>
-    <w:p>
-      <w:pPr>
-        <w:rPr>
-          <w:ins w:id="101" w:author="Monica Alexander" w:date="2018-09-07T21:13:00Z"/>
+      </w:ins>
+      <w:ins w:id="134" w:author="Monica Alexander" w:date="2018-09-17T15:09:00Z">
+        <w:r>
+          <w:rPr>
+            <w:rFonts w:ascii="Times New Roman" w:hAnsi="Times New Roman" w:cs="Times New Roman"/>
+          </w:rPr>
+          <w:t>eight</w:t>
+        </w:r>
+      </w:ins>
+      <w:ins w:id="135" w:author="Monica Alexander" w:date="2018-09-07T19:23:00Z">
+        <w:r>
+          <w:rPr>
+            <w:rFonts w:ascii="Times New Roman" w:hAnsi="Times New Roman" w:cs="Times New Roman"/>
+          </w:rPr>
+          <w:t xml:space="preserve"> years for comparison</w:t>
+        </w:r>
+      </w:ins>
+      <w:ins w:id="136" w:author="Monica Alexander" w:date="2018-09-17T15:39:00Z">
+        <w:r>
+          <w:rPr>
+            <w:rFonts w:ascii="Times New Roman" w:hAnsi="Times New Roman" w:cs="Times New Roman"/>
+          </w:rPr>
+          <w:t xml:space="preserve">, </w:t>
+        </w:r>
+        <w:r>
+          <w:rPr>
+            <w:rFonts w:ascii="Times New Roman" w:hAnsi="Times New Roman" w:cs="Times New Roman"/>
+          </w:rPr>
+          <w:t>and the labeled events relate to the Trump era</w:t>
+        </w:r>
+      </w:ins>
+      <w:ins w:id="137" w:author="Monica Alexander" w:date="2018-09-07T19:23:00Z">
+        <w:r>
+          <w:rPr>
+            <w:rFonts w:ascii="Times New Roman" w:hAnsi="Times New Roman" w:cs="Times New Roman"/>
+          </w:rPr>
+          <w:t xml:space="preserve">. </w:t>
+        </w:r>
+      </w:ins>
+    </w:p>
+    <w:p>
+      <w:pPr>
+        <w:rPr>
+          <w:rFonts w:ascii="Times New Roman" w:hAnsi="Times New Roman" w:cs="Times New Roman"/>
+        </w:rPr>
+      </w:pPr>
+    </w:p>
+    <w:p>
+      <w:pPr>
+        <w:rPr>
+          <w:ins w:id="138" w:author="Monica Alexander" w:date="2018-09-07T21:13:00Z"/>
           <w:rFonts w:ascii="Times New Roman" w:hAnsi="Times New Roman" w:cs="Times New Roman"/>
         </w:rPr>
       </w:pPr>
@@ -3174,7 +3441,7 @@
         </w:rPr>
         <w:t>to the Obama era (Figure 2). In general</w:t>
       </w:r>
-      <w:ins w:id="102" w:author="Microsoft Office User" w:date="2018-09-13T11:37:00Z">
+      <w:ins w:id="139" w:author="Microsoft Office User" w:date="2018-09-13T11:37:00Z">
         <w:r>
           <w:rPr>
             <w:rFonts w:ascii="Times New Roman" w:hAnsi="Times New Roman" w:cs="Times New Roman"/>
@@ -3188,7 +3455,7 @@
         </w:rPr>
         <w:t xml:space="preserve"> migration articles contain more negative words </w:t>
       </w:r>
-      <w:del w:id="103" w:author="Microsoft Office User" w:date="2018-09-13T11:37:00Z">
+      <w:del w:id="140" w:author="Microsoft Office User" w:date="2018-09-13T11:37:00Z">
         <w:r>
           <w:rPr>
             <w:rFonts w:ascii="Times New Roman" w:hAnsi="Times New Roman" w:cs="Times New Roman"/>
@@ -3274,7 +3541,7 @@
         </w:rPr>
         <w:t xml:space="preserve"> </w:t>
       </w:r>
-      <w:ins w:id="104" w:author="Microsoft Office User" w:date="2018-09-13T11:37:00Z">
+      <w:ins w:id="141" w:author="Microsoft Office User" w:date="2018-09-13T11:37:00Z">
         <w:r>
           <w:rPr>
             <w:rFonts w:ascii="Times New Roman" w:hAnsi="Times New Roman" w:cs="Times New Roman"/>
@@ -3282,7 +3549,7 @@
           <w:t>D</w:t>
         </w:r>
       </w:ins>
-      <w:ins w:id="105" w:author="Microsoft Office User" w:date="2018-09-13T11:27:00Z">
+      <w:ins w:id="142" w:author="Microsoft Office User" w:date="2018-09-13T11:27:00Z">
         <w:r>
           <w:rPr>
             <w:rFonts w:ascii="Times New Roman" w:hAnsi="Times New Roman" w:cs="Times New Roman"/>
@@ -3290,7 +3557,7 @@
           <w:t xml:space="preserve">ecrease in sentiment around terrorist incidents in the Obama era was not as stark </w:t>
         </w:r>
       </w:ins>
-      <w:ins w:id="106" w:author="Microsoft Office User" w:date="2018-09-13T11:28:00Z">
+      <w:ins w:id="143" w:author="Microsoft Office User" w:date="2018-09-13T11:28:00Z">
         <w:r>
           <w:rPr>
             <w:rFonts w:ascii="Times New Roman" w:hAnsi="Times New Roman" w:cs="Times New Roman"/>
@@ -3298,7 +3565,7 @@
           <w:t>–</w:t>
         </w:r>
       </w:ins>
-      <w:ins w:id="107" w:author="Microsoft Office User" w:date="2018-09-13T11:27:00Z">
+      <w:ins w:id="144" w:author="Microsoft Office User" w:date="2018-09-13T11:27:00Z">
         <w:r>
           <w:rPr>
             <w:rFonts w:ascii="Times New Roman" w:hAnsi="Times New Roman" w:cs="Times New Roman"/>
@@ -3306,7 +3573,7 @@
           <w:t xml:space="preserve"> coverage </w:t>
         </w:r>
       </w:ins>
-      <w:ins w:id="108" w:author="Microsoft Office User" w:date="2018-09-13T11:28:00Z">
+      <w:ins w:id="145" w:author="Microsoft Office User" w:date="2018-09-13T11:28:00Z">
         <w:r>
           <w:rPr>
             <w:rFonts w:ascii="Times New Roman" w:hAnsi="Times New Roman" w:cs="Times New Roman"/>
@@ -3314,7 +3581,7 @@
           <w:t xml:space="preserve">of an attempted </w:t>
         </w:r>
       </w:ins>
-      <w:ins w:id="109" w:author="Microsoft Office User" w:date="2018-09-13T11:38:00Z">
+      <w:ins w:id="146" w:author="Microsoft Office User" w:date="2018-09-13T11:38:00Z">
         <w:r>
           <w:rPr>
             <w:rFonts w:ascii="Times New Roman" w:hAnsi="Times New Roman" w:cs="Times New Roman"/>
@@ -3322,7 +3589,7 @@
           <w:t xml:space="preserve">airplane bombing on December 25, 2009 and an attempted </w:t>
         </w:r>
       </w:ins>
-      <w:ins w:id="110" w:author="Microsoft Office User" w:date="2018-09-13T11:28:00Z">
+      <w:ins w:id="147" w:author="Microsoft Office User" w:date="2018-09-13T11:28:00Z">
         <w:r>
           <w:rPr>
             <w:rFonts w:ascii="Times New Roman" w:hAnsi="Times New Roman" w:cs="Times New Roman"/>
@@ -3336,7 +3603,7 @@
           <w:t xml:space="preserve"> show </w:t>
         </w:r>
       </w:ins>
-      <w:ins w:id="111" w:author="Microsoft Office User" w:date="2018-09-14T23:33:00Z">
+      <w:ins w:id="148" w:author="Microsoft Office User" w:date="2018-09-14T23:33:00Z">
         <w:r>
           <w:rPr>
             <w:rFonts w:ascii="Times New Roman" w:hAnsi="Times New Roman" w:cs="Times New Roman"/>
@@ -3344,7 +3611,7 @@
           <w:t>no dip</w:t>
         </w:r>
       </w:ins>
-      <w:ins w:id="112" w:author="Microsoft Office User" w:date="2018-09-13T11:29:00Z">
+      <w:ins w:id="149" w:author="Microsoft Office User" w:date="2018-09-13T11:29:00Z">
         <w:r>
           <w:rPr>
             <w:rFonts w:ascii="Times New Roman" w:hAnsi="Times New Roman" w:cs="Times New Roman"/>
@@ -3352,7 +3619,7 @@
           <w:t xml:space="preserve"> in sentiment. </w:t>
         </w:r>
       </w:ins>
-      <w:ins w:id="113" w:author="Microsoft Office User" w:date="2018-09-13T11:39:00Z">
+      <w:ins w:id="150" w:author="Microsoft Office User" w:date="2018-09-13T11:39:00Z">
         <w:r>
           <w:rPr>
             <w:rFonts w:ascii="Times New Roman" w:hAnsi="Times New Roman" w:cs="Times New Roman"/>
@@ -3360,7 +3627,7 @@
           <w:t xml:space="preserve">However, it is difficult to make a direct comparison, because neither of these attacks resulted in any casualties, while the two incidents in the Trump period </w:t>
         </w:r>
       </w:ins>
-      <w:ins w:id="114" w:author="Microsoft Office User" w:date="2018-09-14T23:33:00Z">
+      <w:ins w:id="151" w:author="Microsoft Office User" w:date="2018-09-14T23:33:00Z">
         <w:r>
           <w:rPr>
             <w:rFonts w:ascii="Times New Roman" w:hAnsi="Times New Roman" w:cs="Times New Roman"/>
@@ -3368,163 +3635,135 @@
           <w:t>caused injuries and deaths, respectively.</w:t>
         </w:r>
       </w:ins>
-      <w:commentRangeStart w:id="115"/>
-      <w:del w:id="116" w:author="Microsoft Office User" w:date="2018-09-13T11:29:00Z">
+      <w:commentRangeStart w:id="152"/>
+      <w:del w:id="153" w:author="Microsoft Office User" w:date="2018-09-13T11:29:00Z">
         <w:r>
           <w:rPr>
             <w:rFonts w:ascii="Times New Roman" w:hAnsi="Times New Roman" w:cs="Times New Roman"/>
           </w:rPr>
           <w:delText>(I feel like this might just be telling us how sentiment analysis works – things that are violent (or rhetorically violent) get coded as more negative.)</w:delText>
         </w:r>
-        <w:commentRangeEnd w:id="115"/>
+        <w:commentRangeEnd w:id="152"/>
         <w:r>
           <w:rPr>
             <w:rStyle w:val="CommentReference"/>
           </w:rPr>
-          <w:commentReference w:id="115"/>
+          <w:commentReference w:id="152"/>
         </w:r>
       </w:del>
     </w:p>
     <w:p>
       <w:pPr>
         <w:rPr>
-          <w:ins w:id="117" w:author="Monica Alexander" w:date="2018-09-07T21:13:00Z"/>
-          <w:rFonts w:ascii="Times New Roman" w:hAnsi="Times New Roman" w:cs="Times New Roman"/>
-        </w:rPr>
-      </w:pPr>
-    </w:p>
-    <w:p>
-      <w:pPr>
-        <w:rPr>
-          <w:ins w:id="118" w:author="Monica Alexander" w:date="2018-09-07T21:13:00Z"/>
-          <w:rFonts w:ascii="Times New Roman" w:hAnsi="Times New Roman" w:cs="Times New Roman"/>
-        </w:rPr>
-      </w:pPr>
-      <w:ins w:id="119" w:author="Monica Alexander" w:date="2018-09-07T21:13:00Z">
-        <w:r>
-          <w:rPr>
-            <w:rFonts w:ascii="Times New Roman" w:hAnsi="Times New Roman" w:cs="Times New Roman"/>
-            <w:highlight w:val="yellow"/>
-            <w:rPrChange w:id="120" w:author="Monica Alexander" w:date="2018-09-07T21:13:00Z">
-              <w:rPr>
-                <w:rFonts w:ascii="Times New Roman" w:hAnsi="Times New Roman" w:cs="Times New Roman"/>
-              </w:rPr>
-            </w:rPrChange>
-          </w:rPr>
-          <w:t>Consider including this chart?</w:t>
-        </w:r>
-      </w:ins>
-      <w:ins w:id="121" w:author="Microsoft Office User" w:date="2018-09-14T23:36:00Z">
-        <w:r>
-          <w:rPr>
-            <w:rFonts w:ascii="Times New Roman" w:hAnsi="Times New Roman" w:cs="Times New Roman"/>
-          </w:rPr>
-          <w:t xml:space="preserve"> </w:t>
-        </w:r>
-        <w:r>
-          <w:rPr>
-            <w:rFonts w:ascii="Times New Roman" w:hAnsi="Times New Roman" w:cs="Times New Roman"/>
-            <w:highlight w:val="yellow"/>
-            <w:rPrChange w:id="122" w:author="Microsoft Office User" w:date="2018-09-14T23:37:00Z">
-              <w:rPr>
-                <w:rFonts w:ascii="Times New Roman" w:hAnsi="Times New Roman" w:cs="Times New Roman"/>
-              </w:rPr>
-            </w:rPrChange>
-          </w:rPr>
-          <w:t xml:space="preserve">I’m fine including it but I’m not sure what it shows </w:t>
-        </w:r>
-      </w:ins>
-      <w:ins w:id="123" w:author="Microsoft Office User" w:date="2018-09-14T23:37:00Z">
-        <w:r>
-          <w:rPr>
-            <w:rFonts w:ascii="Times New Roman" w:hAnsi="Times New Roman" w:cs="Times New Roman"/>
-            <w:highlight w:val="yellow"/>
-            <w:rPrChange w:id="124" w:author="Microsoft Office User" w:date="2018-09-14T23:37:00Z">
-              <w:rPr>
-                <w:rFonts w:ascii="Times New Roman" w:hAnsi="Times New Roman" w:cs="Times New Roman"/>
-              </w:rPr>
-            </w:rPrChange>
-          </w:rPr>
-          <w:t>–</w:t>
-        </w:r>
-      </w:ins>
-      <w:ins w:id="125" w:author="Microsoft Office User" w:date="2018-09-14T23:36:00Z">
-        <w:r>
-          <w:rPr>
-            <w:rFonts w:ascii="Times New Roman" w:hAnsi="Times New Roman" w:cs="Times New Roman"/>
-            <w:highlight w:val="yellow"/>
-            <w:rPrChange w:id="126" w:author="Microsoft Office User" w:date="2018-09-14T23:37:00Z">
-              <w:rPr>
-                <w:rFonts w:ascii="Times New Roman" w:hAnsi="Times New Roman" w:cs="Times New Roman"/>
-              </w:rPr>
-            </w:rPrChange>
-          </w:rPr>
-          <w:t xml:space="preserve"> are </w:t>
-        </w:r>
-      </w:ins>
-      <w:ins w:id="127" w:author="Microsoft Office User" w:date="2018-09-14T23:37:00Z">
-        <w:r>
-          <w:rPr>
-            <w:rFonts w:ascii="Times New Roman" w:hAnsi="Times New Roman" w:cs="Times New Roman"/>
-            <w:highlight w:val="yellow"/>
-            <w:rPrChange w:id="128" w:author="Microsoft Office User" w:date="2018-09-14T23:37:00Z">
-              <w:rPr>
-                <w:rFonts w:ascii="Times New Roman" w:hAnsi="Times New Roman" w:cs="Times New Roman"/>
-              </w:rPr>
-            </w:rPrChange>
-          </w:rPr>
-          <w:t>they the words that are most differentially important in that month compared to others? Or just that appear in the most articles?</w:t>
-        </w:r>
-      </w:ins>
-      <w:ins w:id="129" w:author="Microsoft Office User" w:date="2018-09-14T23:39:00Z">
-        <w:r>
-          <w:rPr>
-            <w:rFonts w:ascii="Times New Roman" w:hAnsi="Times New Roman" w:cs="Times New Roman"/>
-          </w:rPr>
-          <w:t xml:space="preserve"> </w:t>
-        </w:r>
-        <w:r>
-          <w:rPr>
-            <w:rFonts w:ascii="Times New Roman" w:hAnsi="Times New Roman" w:cs="Times New Roman"/>
-            <w:highlight w:val="yellow"/>
-            <w:rPrChange w:id="130" w:author="Microsoft Office User" w:date="2018-09-14T23:39:00Z">
-              <w:rPr>
-                <w:rFonts w:ascii="Times New Roman" w:hAnsi="Times New Roman" w:cs="Times New Roman"/>
-              </w:rPr>
-            </w:rPrChange>
-          </w:rPr>
-          <w:t>Wrote a bit below it.</w:t>
-        </w:r>
-      </w:ins>
-      <w:ins w:id="131" w:author="Monica Alexander" w:date="2018-09-07T21:14:00Z">
-        <w:r>
-          <w:rPr>
-            <w:rFonts w:ascii="Times New Roman" w:hAnsi="Times New Roman" w:cs="Times New Roman"/>
-          </w:rPr>
-          <w:t xml:space="preserve"> Important words for four selected months </w:t>
-        </w:r>
-      </w:ins>
-    </w:p>
-    <w:p>
-      <w:pPr>
-        <w:rPr>
-          <w:ins w:id="132" w:author="Monica Alexander" w:date="2018-09-07T21:13:00Z"/>
-          <w:rFonts w:ascii="Times New Roman" w:hAnsi="Times New Roman" w:cs="Times New Roman"/>
-        </w:rPr>
-      </w:pPr>
-    </w:p>
-    <w:p>
-      <w:pPr>
-        <w:rPr>
-          <w:rFonts w:ascii="Times New Roman" w:hAnsi="Times New Roman" w:cs="Times New Roman"/>
-        </w:rPr>
-      </w:pPr>
-      <w:ins w:id="133" w:author="Monica Alexander" w:date="2018-09-07T21:13:00Z">
+          <w:ins w:id="154" w:author="Monica Alexander" w:date="2018-09-07T21:13:00Z"/>
+          <w:rFonts w:ascii="Times New Roman" w:hAnsi="Times New Roman" w:cs="Times New Roman"/>
+        </w:rPr>
+      </w:pPr>
+      <w:ins w:id="155" w:author="Microsoft Office User" w:date="2018-09-14T23:36:00Z">
+        <w:del w:id="156" w:author="Monica Alexander" w:date="2018-09-17T15:11:00Z">
+          <w:r>
+            <w:rPr>
+              <w:rFonts w:ascii="Times New Roman" w:hAnsi="Times New Roman" w:cs="Times New Roman"/>
+            </w:rPr>
+            <w:delText xml:space="preserve"> </w:delText>
+          </w:r>
+          <w:r>
+            <w:rPr>
+              <w:rFonts w:ascii="Times New Roman" w:hAnsi="Times New Roman" w:cs="Times New Roman"/>
+              <w:highlight w:val="yellow"/>
+              <w:rPrChange w:id="157" w:author="Microsoft Office User" w:date="2018-09-14T23:37:00Z">
+                <w:rPr>
+                  <w:rFonts w:ascii="Times New Roman" w:hAnsi="Times New Roman" w:cs="Times New Roman"/>
+                </w:rPr>
+              </w:rPrChange>
+            </w:rPr>
+            <w:delText xml:space="preserve">I’m fine including it but I’m not sure what it shows </w:delText>
+          </w:r>
+        </w:del>
+      </w:ins>
+      <w:ins w:id="158" w:author="Microsoft Office User" w:date="2018-09-14T23:37:00Z">
+        <w:del w:id="159" w:author="Monica Alexander" w:date="2018-09-17T15:11:00Z">
+          <w:r>
+            <w:rPr>
+              <w:rFonts w:ascii="Times New Roman" w:hAnsi="Times New Roman" w:cs="Times New Roman"/>
+              <w:highlight w:val="yellow"/>
+              <w:rPrChange w:id="160" w:author="Microsoft Office User" w:date="2018-09-14T23:37:00Z">
+                <w:rPr>
+                  <w:rFonts w:ascii="Times New Roman" w:hAnsi="Times New Roman" w:cs="Times New Roman"/>
+                </w:rPr>
+              </w:rPrChange>
+            </w:rPr>
+            <w:delText>–</w:delText>
+          </w:r>
+        </w:del>
+      </w:ins>
+      <w:ins w:id="161" w:author="Microsoft Office User" w:date="2018-09-14T23:36:00Z">
+        <w:del w:id="162" w:author="Monica Alexander" w:date="2018-09-17T15:11:00Z">
+          <w:r>
+            <w:rPr>
+              <w:rFonts w:ascii="Times New Roman" w:hAnsi="Times New Roman" w:cs="Times New Roman"/>
+              <w:highlight w:val="yellow"/>
+              <w:rPrChange w:id="163" w:author="Microsoft Office User" w:date="2018-09-14T23:37:00Z">
+                <w:rPr>
+                  <w:rFonts w:ascii="Times New Roman" w:hAnsi="Times New Roman" w:cs="Times New Roman"/>
+                </w:rPr>
+              </w:rPrChange>
+            </w:rPr>
+            <w:delText xml:space="preserve"> are </w:delText>
+          </w:r>
+        </w:del>
+      </w:ins>
+      <w:ins w:id="164" w:author="Microsoft Office User" w:date="2018-09-14T23:37:00Z">
+        <w:del w:id="165" w:author="Monica Alexander" w:date="2018-09-17T15:11:00Z">
+          <w:r>
+            <w:rPr>
+              <w:rFonts w:ascii="Times New Roman" w:hAnsi="Times New Roman" w:cs="Times New Roman"/>
+              <w:highlight w:val="yellow"/>
+              <w:rPrChange w:id="166" w:author="Microsoft Office User" w:date="2018-09-14T23:37:00Z">
+                <w:rPr>
+                  <w:rFonts w:ascii="Times New Roman" w:hAnsi="Times New Roman" w:cs="Times New Roman"/>
+                </w:rPr>
+              </w:rPrChange>
+            </w:rPr>
+            <w:delText>they the words that are most differentially important in that month compared to others? Or just that appear in the most articles?</w:delText>
+          </w:r>
+        </w:del>
+      </w:ins>
+      <w:ins w:id="167" w:author="Microsoft Office User" w:date="2018-09-14T23:39:00Z">
+        <w:del w:id="168" w:author="Monica Alexander" w:date="2018-09-17T15:11:00Z">
+          <w:r>
+            <w:rPr>
+              <w:rFonts w:ascii="Times New Roman" w:hAnsi="Times New Roman" w:cs="Times New Roman"/>
+            </w:rPr>
+            <w:delText xml:space="preserve"> </w:delText>
+          </w:r>
+          <w:r>
+            <w:rPr>
+              <w:rFonts w:ascii="Times New Roman" w:hAnsi="Times New Roman" w:cs="Times New Roman"/>
+              <w:highlight w:val="yellow"/>
+              <w:rPrChange w:id="169" w:author="Microsoft Office User" w:date="2018-09-14T23:39:00Z">
+                <w:rPr>
+                  <w:rFonts w:ascii="Times New Roman" w:hAnsi="Times New Roman" w:cs="Times New Roman"/>
+                </w:rPr>
+              </w:rPrChange>
+            </w:rPr>
+            <w:delText>Wrote a bit below it.</w:delText>
+          </w:r>
+        </w:del>
+      </w:ins>
+    </w:p>
+    <w:p>
+      <w:pPr>
+        <w:rPr>
+          <w:rFonts w:ascii="Times New Roman" w:hAnsi="Times New Roman" w:cs="Times New Roman"/>
+        </w:rPr>
+      </w:pPr>
+      <w:ins w:id="170" w:author="Monica Alexander" w:date="2018-09-07T21:13:00Z">
         <w:r>
           <w:rPr>
             <w:rFonts w:ascii="Times New Roman" w:hAnsi="Times New Roman" w:cs="Times New Roman"/>
             <w:noProof/>
-            <w:rPrChange w:id="134" w:author="Unknown">
+            <w:rPrChange w:id="171" w:author="Unknown">
               <w:rPr>
                 <w:noProof/>
               </w:rPr>
@@ -3547,7 +3786,7 @@
                       <pic:cNvPicPr/>
                     </pic:nvPicPr>
                     <pic:blipFill>
-                      <a:blip r:embed="rId11">
+                      <a:blip r:embed="rId12">
                         <a:extLst>
                           <a:ext uri="{28A0092B-C50C-407E-A947-70E740481C1C}">
                             <a14:useLocalDpi xmlns:a14="http://schemas.microsoft.com/office/drawing/2010/main" val="0"/>
@@ -3578,27 +3817,97 @@
     <w:p>
       <w:pPr>
         <w:rPr>
-          <w:ins w:id="135" w:author="Microsoft Office User" w:date="2018-09-14T23:37:00Z"/>
-          <w:rFonts w:ascii="Times New Roman" w:hAnsi="Times New Roman" w:cs="Times New Roman"/>
-        </w:rPr>
-      </w:pPr>
-    </w:p>
-    <w:p>
-      <w:pPr>
-        <w:rPr>
-          <w:ins w:id="136" w:author="Microsoft Office User" w:date="2018-09-14T23:34:00Z"/>
-          <w:rFonts w:ascii="Times New Roman" w:hAnsi="Times New Roman" w:cs="Times New Roman"/>
-        </w:rPr>
-      </w:pPr>
-      <w:ins w:id="137" w:author="Microsoft Office User" w:date="2018-09-14T23:37:00Z">
-        <w:r>
-          <w:rPr>
-            <w:rFonts w:ascii="Times New Roman" w:hAnsi="Times New Roman" w:cs="Times New Roman"/>
-          </w:rPr>
-          <w:t xml:space="preserve">Figure 3 illustrates the utility of this method [what method exactly] for extracting patterns from text. </w:t>
-        </w:r>
-      </w:ins>
-      <w:ins w:id="138" w:author="Microsoft Office User" w:date="2018-09-14T23:39:00Z">
+          <w:ins w:id="172" w:author="Microsoft Office User" w:date="2018-09-14T23:37:00Z"/>
+          <w:rFonts w:ascii="Times New Roman" w:hAnsi="Times New Roman" w:cs="Times New Roman"/>
+        </w:rPr>
+      </w:pPr>
+    </w:p>
+    <w:p>
+      <w:pPr>
+        <w:rPr>
+          <w:ins w:id="173" w:author="Microsoft Office User" w:date="2018-09-14T23:34:00Z"/>
+          <w:rFonts w:ascii="Times New Roman" w:hAnsi="Times New Roman" w:cs="Times New Roman"/>
+        </w:rPr>
+      </w:pPr>
+      <w:ins w:id="174" w:author="Microsoft Office User" w:date="2018-09-14T23:37:00Z">
+        <w:r>
+          <w:rPr>
+            <w:rFonts w:ascii="Times New Roman" w:hAnsi="Times New Roman" w:cs="Times New Roman"/>
+          </w:rPr>
+          <w:t xml:space="preserve">Figure 3 illustrates the utility of </w:t>
+        </w:r>
+        <w:del w:id="175" w:author="Monica Alexander" w:date="2018-09-17T15:29:00Z">
+          <w:r>
+            <w:rPr>
+              <w:rFonts w:ascii="Times New Roman" w:hAnsi="Times New Roman" w:cs="Times New Roman"/>
+            </w:rPr>
+            <w:delText xml:space="preserve">this method [what method exactly] </w:delText>
+          </w:r>
+        </w:del>
+      </w:ins>
+      <w:ins w:id="176" w:author="Monica Alexander" w:date="2018-09-17T15:29:00Z">
+        <w:r>
+          <w:rPr>
+            <w:rFonts w:ascii="Times New Roman" w:hAnsi="Times New Roman" w:cs="Times New Roman"/>
+          </w:rPr>
+          <w:t>td-</w:t>
+        </w:r>
+        <w:proofErr w:type="spellStart"/>
+        <w:r>
+          <w:rPr>
+            <w:rFonts w:ascii="Times New Roman" w:hAnsi="Times New Roman" w:cs="Times New Roman"/>
+          </w:rPr>
+          <w:t>idf</w:t>
+        </w:r>
+        <w:proofErr w:type="spellEnd"/>
+        <w:r>
+          <w:rPr>
+            <w:rFonts w:ascii="Times New Roman" w:hAnsi="Times New Roman" w:cs="Times New Roman"/>
+          </w:rPr>
+          <w:t xml:space="preserve"> in</w:t>
+        </w:r>
+      </w:ins>
+      <w:ins w:id="177" w:author="Microsoft Office User" w:date="2018-09-14T23:37:00Z">
+        <w:del w:id="178" w:author="Monica Alexander" w:date="2018-09-17T15:29:00Z">
+          <w:r>
+            <w:rPr>
+              <w:rFonts w:ascii="Times New Roman" w:hAnsi="Times New Roman" w:cs="Times New Roman"/>
+            </w:rPr>
+            <w:delText>for</w:delText>
+          </w:r>
+        </w:del>
+        <w:r>
+          <w:rPr>
+            <w:rFonts w:ascii="Times New Roman" w:hAnsi="Times New Roman" w:cs="Times New Roman"/>
+          </w:rPr>
+          <w:t xml:space="preserve"> extracting </w:t>
+        </w:r>
+        <w:del w:id="179" w:author="Monica Alexander" w:date="2018-09-17T15:29:00Z">
+          <w:r>
+            <w:rPr>
+              <w:rFonts w:ascii="Times New Roman" w:hAnsi="Times New Roman" w:cs="Times New Roman"/>
+            </w:rPr>
+            <w:delText>patterns</w:delText>
+          </w:r>
+        </w:del>
+      </w:ins>
+      <w:ins w:id="180" w:author="Monica Alexander" w:date="2018-09-17T15:29:00Z">
+        <w:r>
+          <w:rPr>
+            <w:rFonts w:ascii="Times New Roman" w:hAnsi="Times New Roman" w:cs="Times New Roman"/>
+          </w:rPr>
+          <w:t>important words</w:t>
+        </w:r>
+      </w:ins>
+      <w:ins w:id="181" w:author="Microsoft Office User" w:date="2018-09-14T23:37:00Z">
+        <w:r>
+          <w:rPr>
+            <w:rFonts w:ascii="Times New Roman" w:hAnsi="Times New Roman" w:cs="Times New Roman"/>
+          </w:rPr>
+          <w:t xml:space="preserve"> from text. </w:t>
+        </w:r>
+      </w:ins>
+      <w:ins w:id="182" w:author="Microsoft Office User" w:date="2018-09-14T23:39:00Z">
         <w:r>
           <w:rPr>
             <w:rFonts w:ascii="Times New Roman" w:hAnsi="Times New Roman" w:cs="Times New Roman"/>
@@ -3606,7 +3915,7 @@
           <w:t xml:space="preserve">Four select months are shown, and in each, the most important words provide a clear picture of </w:t>
         </w:r>
       </w:ins>
-      <w:ins w:id="139" w:author="Microsoft Office User" w:date="2018-09-14T23:41:00Z">
+      <w:ins w:id="183" w:author="Microsoft Office User" w:date="2018-09-14T23:41:00Z">
         <w:r>
           <w:rPr>
             <w:rFonts w:ascii="Times New Roman" w:hAnsi="Times New Roman" w:cs="Times New Roman"/>
@@ -3614,7 +3923,7 @@
           <w:t xml:space="preserve">one or two </w:t>
         </w:r>
       </w:ins>
-      <w:ins w:id="140" w:author="Microsoft Office User" w:date="2018-09-14T23:39:00Z">
+      <w:ins w:id="184" w:author="Microsoft Office User" w:date="2018-09-14T23:39:00Z">
         <w:r>
           <w:rPr>
             <w:rFonts w:ascii="Times New Roman" w:hAnsi="Times New Roman" w:cs="Times New Roman"/>
@@ -3622,7 +3931,7 @@
           <w:t>major news event</w:t>
         </w:r>
       </w:ins>
-      <w:ins w:id="141" w:author="Microsoft Office User" w:date="2018-09-14T23:41:00Z">
+      <w:ins w:id="185" w:author="Microsoft Office User" w:date="2018-09-14T23:41:00Z">
         <w:r>
           <w:rPr>
             <w:rFonts w:ascii="Times New Roman" w:hAnsi="Times New Roman" w:cs="Times New Roman"/>
@@ -3630,7 +3939,7 @@
           <w:t>s</w:t>
         </w:r>
       </w:ins>
-      <w:ins w:id="142" w:author="Microsoft Office User" w:date="2018-09-14T23:39:00Z">
+      <w:ins w:id="186" w:author="Microsoft Office User" w:date="2018-09-14T23:39:00Z">
         <w:r>
           <w:rPr>
             <w:rFonts w:ascii="Times New Roman" w:hAnsi="Times New Roman" w:cs="Times New Roman"/>
@@ -3638,7 +3947,7 @@
           <w:t xml:space="preserve"> </w:t>
         </w:r>
       </w:ins>
-      <w:ins w:id="143" w:author="Microsoft Office User" w:date="2018-09-14T23:40:00Z">
+      <w:ins w:id="187" w:author="Microsoft Office User" w:date="2018-09-14T23:40:00Z">
         <w:r>
           <w:rPr>
             <w:rFonts w:ascii="Times New Roman" w:hAnsi="Times New Roman" w:cs="Times New Roman"/>
@@ -3646,7 +3955,7 @@
           <w:t>that dominated the news cycle during that month.</w:t>
         </w:r>
       </w:ins>
-      <w:ins w:id="144" w:author="Microsoft Office User" w:date="2018-09-14T23:41:00Z">
+      <w:ins w:id="188" w:author="Microsoft Office User" w:date="2018-09-14T23:41:00Z">
         <w:r>
           <w:rPr>
             <w:rFonts w:ascii="Times New Roman" w:hAnsi="Times New Roman" w:cs="Times New Roman"/>
@@ -3654,12 +3963,26 @@
           <w:t xml:space="preserve"> In August 2016, this was the </w:t>
         </w:r>
       </w:ins>
-      <w:ins w:id="145" w:author="Microsoft Office User" w:date="2018-09-14T23:43:00Z">
-        <w:r>
-          <w:rPr>
-            <w:rFonts w:ascii="Times New Roman" w:hAnsi="Times New Roman" w:cs="Times New Roman"/>
-          </w:rPr>
-          <w:t xml:space="preserve">presidential election; in January 2017, the travel ban and the proposed wall on the Mexican border; in September 2017, </w:t>
+      <w:ins w:id="189" w:author="Microsoft Office User" w:date="2018-09-14T23:43:00Z">
+        <w:r>
+          <w:rPr>
+            <w:rFonts w:ascii="Times New Roman" w:hAnsi="Times New Roman" w:cs="Times New Roman"/>
+          </w:rPr>
+          <w:t xml:space="preserve">presidential election; in January 2017, the travel </w:t>
+        </w:r>
+        <w:proofErr w:type="gramStart"/>
+        <w:r>
+          <w:rPr>
+            <w:rFonts w:ascii="Times New Roman" w:hAnsi="Times New Roman" w:cs="Times New Roman"/>
+          </w:rPr>
+          <w:t>ban</w:t>
+        </w:r>
+        <w:proofErr w:type="gramEnd"/>
+        <w:r>
+          <w:rPr>
+            <w:rFonts w:ascii="Times New Roman" w:hAnsi="Times New Roman" w:cs="Times New Roman"/>
+          </w:rPr>
+          <w:t xml:space="preserve"> and the proposed wall on the Mexican border; in September 2017, </w:t>
         </w:r>
         <w:r>
           <w:rPr>
@@ -3668,7 +3991,7 @@
           <w:t xml:space="preserve">the proposed end of the DACA program and </w:t>
         </w:r>
       </w:ins>
-      <w:ins w:id="146" w:author="Microsoft Office User" w:date="2018-09-15T19:39:00Z">
+      <w:ins w:id="190" w:author="Microsoft Office User" w:date="2018-09-15T19:39:00Z">
         <w:r>
           <w:rPr>
             <w:rFonts w:ascii="Times New Roman" w:hAnsi="Times New Roman" w:cs="Times New Roman"/>
@@ -3682,7 +4005,7 @@
           <w:t>urricane</w:t>
         </w:r>
       </w:ins>
-      <w:ins w:id="147" w:author="Microsoft Office User" w:date="2018-09-15T19:42:00Z">
+      <w:ins w:id="191" w:author="Microsoft Office User" w:date="2018-09-15T19:42:00Z">
         <w:r>
           <w:rPr>
             <w:rFonts w:ascii="Times New Roman" w:hAnsi="Times New Roman" w:cs="Times New Roman"/>
@@ -3694,7 +4017,7 @@
     <w:p>
       <w:pPr>
         <w:rPr>
-          <w:del w:id="148" w:author="Microsoft Office User" w:date="2018-09-14T23:37:00Z"/>
+          <w:del w:id="192" w:author="Microsoft Office User" w:date="2018-09-14T23:37:00Z"/>
           <w:rFonts w:ascii="Times New Roman" w:hAnsi="Times New Roman" w:cs="Times New Roman"/>
           <w:i/>
         </w:rPr>
@@ -3703,52 +4026,51 @@
     <w:p>
       <w:pPr>
         <w:rPr>
-          <w:ins w:id="149" w:author="Microsoft Office User" w:date="2018-09-14T23:37:00Z"/>
-          <w:rFonts w:ascii="Times New Roman" w:hAnsi="Times New Roman" w:cs="Times New Roman"/>
-        </w:rPr>
-      </w:pPr>
-    </w:p>
-    <w:p>
-      <w:pPr>
-        <w:rPr>
+          <w:ins w:id="193" w:author="Microsoft Office User" w:date="2018-09-14T23:37:00Z"/>
+          <w:del w:id="194" w:author="Monica Alexander" w:date="2018-09-17T15:12:00Z"/>
+          <w:rFonts w:ascii="Times New Roman" w:hAnsi="Times New Roman" w:cs="Times New Roman"/>
+        </w:rPr>
+      </w:pPr>
+    </w:p>
+    <w:p>
+      <w:pPr>
+        <w:rPr>
+          <w:del w:id="195" w:author="Monica Alexander" w:date="2018-09-17T15:12:00Z"/>
           <w:rFonts w:ascii="Times New Roman" w:hAnsi="Times New Roman" w:cs="Times New Roman"/>
           <w:i/>
         </w:rPr>
       </w:pPr>
-      <w:commentRangeStart w:id="150"/>
-      <w:r>
-        <w:rPr>
-          <w:rFonts w:ascii="Times New Roman" w:hAnsi="Times New Roman" w:cs="Times New Roman"/>
-          <w:i/>
-        </w:rPr>
-        <w:t>Finding #4</w:t>
-      </w:r>
-    </w:p>
-    <w:p>
-      <w:pPr>
-        <w:rPr>
-          <w:rFonts w:ascii="Times New Roman" w:hAnsi="Times New Roman" w:cs="Times New Roman"/>
-        </w:rPr>
-      </w:pPr>
-      <w:r>
-        <w:rPr>
-          <w:rFonts w:ascii="Times New Roman" w:hAnsi="Times New Roman" w:cs="Times New Roman"/>
-        </w:rPr>
-        <w:t xml:space="preserve">Topic modeling – what does it show us? What could it show us? </w:t>
-      </w:r>
-      <w:r>
-        <w:rPr>
-          <w:rFonts w:ascii="Times New Roman" w:hAnsi="Times New Roman" w:cs="Times New Roman"/>
-        </w:rPr>
-        <w:t>I would hypothesize more topics in the Obama era</w:t>
-      </w:r>
-      <w:commentRangeEnd w:id="150"/>
-      <w:r>
-        <w:rPr>
-          <w:rStyle w:val="CommentReference"/>
-        </w:rPr>
-        <w:commentReference w:id="150"/>
-      </w:r>
+      <w:del w:id="196" w:author="Monica Alexander" w:date="2018-09-17T15:12:00Z">
+        <w:r>
+          <w:rPr>
+            <w:rFonts w:ascii="Times New Roman" w:hAnsi="Times New Roman" w:cs="Times New Roman"/>
+            <w:i/>
+          </w:rPr>
+          <w:delText>Finding #4</w:delText>
+        </w:r>
+      </w:del>
+    </w:p>
+    <w:p>
+      <w:pPr>
+        <w:rPr>
+          <w:del w:id="197" w:author="Monica Alexander" w:date="2018-09-17T15:12:00Z"/>
+          <w:rFonts w:ascii="Times New Roman" w:hAnsi="Times New Roman" w:cs="Times New Roman"/>
+        </w:rPr>
+      </w:pPr>
+      <w:del w:id="198" w:author="Monica Alexander" w:date="2018-09-17T15:12:00Z">
+        <w:r>
+          <w:rPr>
+            <w:rFonts w:ascii="Times New Roman" w:hAnsi="Times New Roman" w:cs="Times New Roman"/>
+          </w:rPr>
+          <w:delText xml:space="preserve">Topic modeling – what does it show us? What could it show us? </w:delText>
+        </w:r>
+        <w:r>
+          <w:rPr>
+            <w:rFonts w:ascii="Times New Roman" w:hAnsi="Times New Roman" w:cs="Times New Roman"/>
+          </w:rPr>
+          <w:delText>I would hypothesize more topics in the Obama era</w:delText>
+        </w:r>
+      </w:del>
     </w:p>
     <w:p>
       <w:pPr>
@@ -3763,7 +4085,7 @@
           <w:tab w:val="left" w:pos="4195"/>
         </w:tabs>
         <w:rPr>
-          <w:del w:id="151" w:author="Monica Alexander" w:date="2018-09-07T19:24:00Z"/>
+          <w:del w:id="199" w:author="Monica Alexander" w:date="2018-09-07T19:24:00Z"/>
           <w:rFonts w:ascii="Times New Roman" w:hAnsi="Times New Roman" w:cs="Times New Roman"/>
           <w:b/>
         </w:rPr>
@@ -3775,7 +4097,7 @@
         </w:rPr>
         <w:t>Further research</w:t>
       </w:r>
-      <w:del w:id="152" w:author="Monica Alexander" w:date="2018-09-07T19:20:00Z">
+      <w:del w:id="200" w:author="Monica Alexander" w:date="2018-09-07T19:20:00Z">
         <w:r>
           <w:rPr>
             <w:rFonts w:ascii="Times New Roman" w:hAnsi="Times New Roman" w:cs="Times New Roman"/>
@@ -3791,7 +4113,7 @@
         </w:rPr>
         <w:tab/>
       </w:r>
-      <w:ins w:id="153" w:author="Monica Alexander" w:date="2018-09-07T19:25:00Z">
+      <w:ins w:id="201" w:author="Monica Alexander" w:date="2018-09-07T19:25:00Z">
         <w:r>
           <w:rPr>
             <w:rFonts w:ascii="Times New Roman" w:hAnsi="Times New Roman" w:cs="Times New Roman"/>
@@ -3808,7 +4130,7 @@
         <w:rPr>
           <w:rFonts w:ascii="Times New Roman" w:hAnsi="Times New Roman" w:cs="Times New Roman"/>
         </w:rPr>
-        <w:pPrChange w:id="154" w:author="Monica Alexander" w:date="2018-09-07T19:24:00Z">
+        <w:pPrChange w:id="202" w:author="Monica Alexander" w:date="2018-09-07T19:24:00Z">
           <w:pPr/>
         </w:pPrChange>
       </w:pPr>
@@ -3816,125 +4138,131 @@
     <w:p>
       <w:pPr>
         <w:rPr>
-          <w:rFonts w:ascii="Times New Roman" w:hAnsi="Times New Roman" w:cs="Times New Roman"/>
-        </w:rPr>
-      </w:pPr>
-      <w:commentRangeStart w:id="155"/>
-      <w:del w:id="156" w:author="Monica Alexander" w:date="2018-09-07T18:41:00Z">
+          <w:ins w:id="203" w:author="Monica Alexander" w:date="2018-09-17T15:17:00Z"/>
+          <w:rFonts w:ascii="Times New Roman" w:hAnsi="Times New Roman" w:cs="Times New Roman"/>
+        </w:rPr>
+      </w:pPr>
+      <w:del w:id="204" w:author="Monica Alexander" w:date="2018-09-07T18:41:00Z">
+        <w:r>
+          <w:rPr>
+            <w:rFonts w:ascii="Times New Roman" w:hAnsi="Times New Roman" w:cs="Times New Roman"/>
+          </w:rPr>
+          <w:delText>What will the Twitter link be? What kind of thing might we be looking for?</w:delText>
+        </w:r>
+      </w:del>
+      <w:ins w:id="205" w:author="Monica Alexander" w:date="2018-09-07T18:41:00Z">
+        <w:r>
+          <w:rPr>
+            <w:rFonts w:ascii="Times New Roman" w:hAnsi="Times New Roman" w:cs="Times New Roman"/>
+          </w:rPr>
+          <w:t xml:space="preserve">We have collected a dataset of over 21,000 migration-related news articles and </w:t>
+        </w:r>
+      </w:ins>
+      <w:ins w:id="206" w:author="Monica Alexander" w:date="2018-09-07T18:42:00Z">
+        <w:r>
+          <w:rPr>
+            <w:rFonts w:ascii="Times New Roman" w:hAnsi="Times New Roman" w:cs="Times New Roman"/>
+          </w:rPr>
+          <w:t xml:space="preserve">parsed the information to get in </w:t>
+        </w:r>
+      </w:ins>
+      <w:ins w:id="207" w:author="Monica Alexander" w:date="2018-09-07T18:44:00Z">
+        <w:r>
+          <w:rPr>
+            <w:rFonts w:ascii="Times New Roman" w:hAnsi="Times New Roman" w:cs="Times New Roman"/>
+          </w:rPr>
+          <w:t xml:space="preserve">a format that is suitable for text analysis. </w:t>
+        </w:r>
+      </w:ins>
+      <w:ins w:id="208" w:author="Monica Alexander" w:date="2018-09-07T18:47:00Z">
+        <w:r>
+          <w:rPr>
+            <w:rFonts w:ascii="Times New Roman" w:hAnsi="Times New Roman" w:cs="Times New Roman"/>
+          </w:rPr>
+          <w:t xml:space="preserve">Our next stage of data collection </w:t>
+        </w:r>
+      </w:ins>
+      <w:ins w:id="209" w:author="Monica Alexander" w:date="2018-09-07T18:48:00Z">
+        <w:r>
+          <w:rPr>
+            <w:rFonts w:ascii="Times New Roman" w:hAnsi="Times New Roman" w:cs="Times New Roman"/>
+          </w:rPr>
+          <w:t xml:space="preserve">will involve extracting past tweets over the period of the first two </w:t>
+        </w:r>
+      </w:ins>
+      <w:ins w:id="210" w:author="Monica Alexander" w:date="2018-09-07T18:51:00Z">
+        <w:r>
+          <w:rPr>
+            <w:rFonts w:ascii="Times New Roman" w:hAnsi="Times New Roman" w:cs="Times New Roman"/>
+          </w:rPr>
+          <w:t xml:space="preserve">years of Trump’s presidency. </w:t>
+        </w:r>
+        <w:r>
+          <w:rPr>
+            <w:rFonts w:ascii="Times New Roman" w:hAnsi="Times New Roman" w:cs="Times New Roman"/>
+          </w:rPr>
+          <w:t xml:space="preserve">Analysis will then </w:t>
+        </w:r>
+      </w:ins>
+      <w:ins w:id="211" w:author="Monica Alexander" w:date="2018-09-07T19:02:00Z">
+        <w:r>
+          <w:rPr>
+            <w:rFonts w:ascii="Times New Roman" w:hAnsi="Times New Roman" w:cs="Times New Roman"/>
+          </w:rPr>
+          <w:t>focus on looking at concurrent patter</w:t>
+        </w:r>
+        <w:r>
+          <w:rPr>
+            <w:rFonts w:ascii="Times New Roman" w:hAnsi="Times New Roman" w:cs="Times New Roman"/>
+          </w:rPr>
+          <w:t xml:space="preserve">ns in the two datasets. In particular, we are interested in seeing how </w:t>
+        </w:r>
+      </w:ins>
+      <w:ins w:id="212" w:author="Monica Alexander" w:date="2018-09-07T19:17:00Z">
+        <w:r>
+          <w:rPr>
+            <w:rFonts w:ascii="Times New Roman" w:hAnsi="Times New Roman" w:cs="Times New Roman"/>
+          </w:rPr>
+          <w:t>sentiment in public opinion</w:t>
+        </w:r>
+      </w:ins>
+      <w:ins w:id="213" w:author="Monica Alexander" w:date="2018-09-07T19:20:00Z">
+        <w:r>
+          <w:rPr>
+            <w:rFonts w:ascii="Times New Roman" w:hAnsi="Times New Roman" w:cs="Times New Roman"/>
+          </w:rPr>
+          <w:t>,</w:t>
+        </w:r>
+      </w:ins>
+      <w:ins w:id="214" w:author="Monica Alexander" w:date="2018-09-07T19:17:00Z">
+        <w:r>
+          <w:rPr>
+            <w:rFonts w:ascii="Times New Roman" w:hAnsi="Times New Roman" w:cs="Times New Roman"/>
+          </w:rPr>
+          <w:t xml:space="preserve"> as measured by social media data</w:t>
+        </w:r>
+      </w:ins>
+      <w:ins w:id="215" w:author="Monica Alexander" w:date="2018-09-07T19:20:00Z">
+        <w:r>
+          <w:rPr>
+            <w:rFonts w:ascii="Times New Roman" w:hAnsi="Times New Roman" w:cs="Times New Roman"/>
+          </w:rPr>
+          <w:t>,</w:t>
+        </w:r>
+      </w:ins>
+      <w:ins w:id="216" w:author="Monica Alexander" w:date="2018-09-07T19:17:00Z">
+        <w:r>
+          <w:rPr>
+            <w:rFonts w:ascii="Times New Roman" w:hAnsi="Times New Roman" w:cs="Times New Roman"/>
+          </w:rPr>
+          <w:t xml:space="preserve"> </w:t>
+        </w:r>
         <w:r>
           <w:rPr>
             <w:rFonts w:ascii="Times New Roman" w:hAnsi="Times New Roman" w:cs="Times New Roman"/>
           </w:rPr>
           <w:lastRenderedPageBreak/>
-          <w:delText>What will the Twitter link be? What kind of thing might we be looking for?</w:delText>
-        </w:r>
-      </w:del>
-      <w:ins w:id="157" w:author="Monica Alexander" w:date="2018-09-07T18:41:00Z">
-        <w:r>
-          <w:rPr>
-            <w:rFonts w:ascii="Times New Roman" w:hAnsi="Times New Roman" w:cs="Times New Roman"/>
-          </w:rPr>
-          <w:t xml:space="preserve">We have collected a dataset of over 21,000 migration-related news articles and </w:t>
-        </w:r>
-      </w:ins>
-      <w:ins w:id="158" w:author="Monica Alexander" w:date="2018-09-07T18:42:00Z">
-        <w:r>
-          <w:rPr>
-            <w:rFonts w:ascii="Times New Roman" w:hAnsi="Times New Roman" w:cs="Times New Roman"/>
-          </w:rPr>
-          <w:t xml:space="preserve">parsed the information to get in </w:t>
-        </w:r>
-      </w:ins>
-      <w:ins w:id="159" w:author="Monica Alexander" w:date="2018-09-07T18:44:00Z">
-        <w:r>
-          <w:rPr>
-            <w:rFonts w:ascii="Times New Roman" w:hAnsi="Times New Roman" w:cs="Times New Roman"/>
-          </w:rPr>
-          <w:t xml:space="preserve">a format that is suitable for text analysis. </w:t>
-        </w:r>
-      </w:ins>
-      <w:ins w:id="160" w:author="Monica Alexander" w:date="2018-09-07T18:47:00Z">
-        <w:r>
-          <w:rPr>
-            <w:rFonts w:ascii="Times New Roman" w:hAnsi="Times New Roman" w:cs="Times New Roman"/>
-          </w:rPr>
-          <w:t xml:space="preserve">Our next stage of data collection </w:t>
-        </w:r>
-      </w:ins>
-      <w:ins w:id="161" w:author="Monica Alexander" w:date="2018-09-07T18:48:00Z">
-        <w:r>
-          <w:rPr>
-            <w:rFonts w:ascii="Times New Roman" w:hAnsi="Times New Roman" w:cs="Times New Roman"/>
-          </w:rPr>
-          <w:t xml:space="preserve">will involve extracting past tweets over the period of the first two </w:t>
-        </w:r>
-      </w:ins>
-      <w:ins w:id="162" w:author="Monica Alexander" w:date="2018-09-07T18:51:00Z">
-        <w:r>
-          <w:rPr>
-            <w:rFonts w:ascii="Times New Roman" w:hAnsi="Times New Roman" w:cs="Times New Roman"/>
-          </w:rPr>
-          <w:t xml:space="preserve">years of Trump’s presidency. </w:t>
-        </w:r>
-        <w:r>
-          <w:rPr>
-            <w:rFonts w:ascii="Times New Roman" w:hAnsi="Times New Roman" w:cs="Times New Roman"/>
-          </w:rPr>
-          <w:t xml:space="preserve">Analysis will then </w:t>
-        </w:r>
-      </w:ins>
-      <w:ins w:id="163" w:author="Monica Alexander" w:date="2018-09-07T19:02:00Z">
-        <w:r>
-          <w:rPr>
-            <w:rFonts w:ascii="Times New Roman" w:hAnsi="Times New Roman" w:cs="Times New Roman"/>
-          </w:rPr>
-          <w:t>focus on looking at concurrent patter</w:t>
-        </w:r>
-        <w:r>
-          <w:rPr>
-            <w:rFonts w:ascii="Times New Roman" w:hAnsi="Times New Roman" w:cs="Times New Roman"/>
-          </w:rPr>
-          <w:t xml:space="preserve">ns in the two datasets. In particular, we are interested in seeing how </w:t>
-        </w:r>
-      </w:ins>
-      <w:ins w:id="164" w:author="Monica Alexander" w:date="2018-09-07T19:17:00Z">
-        <w:r>
-          <w:rPr>
-            <w:rFonts w:ascii="Times New Roman" w:hAnsi="Times New Roman" w:cs="Times New Roman"/>
-          </w:rPr>
-          <w:t>sentiment in public opinion</w:t>
-        </w:r>
-      </w:ins>
-      <w:ins w:id="165" w:author="Monica Alexander" w:date="2018-09-07T19:20:00Z">
-        <w:r>
-          <w:rPr>
-            <w:rFonts w:ascii="Times New Roman" w:hAnsi="Times New Roman" w:cs="Times New Roman"/>
-          </w:rPr>
-          <w:t>,</w:t>
-        </w:r>
-      </w:ins>
-      <w:ins w:id="166" w:author="Monica Alexander" w:date="2018-09-07T19:17:00Z">
-        <w:r>
-          <w:rPr>
-            <w:rFonts w:ascii="Times New Roman" w:hAnsi="Times New Roman" w:cs="Times New Roman"/>
-          </w:rPr>
-          <w:t xml:space="preserve"> as measured by social media data</w:t>
-        </w:r>
-      </w:ins>
-      <w:ins w:id="167" w:author="Monica Alexander" w:date="2018-09-07T19:20:00Z">
-        <w:r>
-          <w:rPr>
-            <w:rFonts w:ascii="Times New Roman" w:hAnsi="Times New Roman" w:cs="Times New Roman"/>
-          </w:rPr>
-          <w:t>,</w:t>
-        </w:r>
-      </w:ins>
-      <w:ins w:id="168" w:author="Monica Alexander" w:date="2018-09-07T19:17:00Z">
-        <w:r>
-          <w:rPr>
-            <w:rFonts w:ascii="Times New Roman" w:hAnsi="Times New Roman" w:cs="Times New Roman"/>
-          </w:rPr>
-          <w:t xml:space="preserve"> changes in response to migration-r</w:t>
+          <w:t>changes in response to migration-r</w:t>
         </w:r>
         <w:r>
           <w:rPr>
@@ -3943,7 +4271,7 @@
           <w:t xml:space="preserve">elated events and news coverage, and whether this varies over time and by geographic location. In addition, </w:t>
         </w:r>
       </w:ins>
-      <w:ins w:id="169" w:author="Monica Alexander" w:date="2018-09-07T19:22:00Z">
+      <w:ins w:id="217" w:author="Monica Alexander" w:date="2018-09-07T19:22:00Z">
         <w:r>
           <w:rPr>
             <w:rFonts w:ascii="Times New Roman" w:hAnsi="Times New Roman" w:cs="Times New Roman"/>
@@ -3951,13 +4279,45 @@
           <w:t xml:space="preserve">we will use topic modeling to see what migration-related topics are discussed on social media and how well they correspond to new coverage and policy changes. </w:t>
         </w:r>
       </w:ins>
-      <w:commentRangeEnd w:id="155"/>
-      <w:r>
-        <w:rPr>
-          <w:rStyle w:val="CommentReference"/>
-        </w:rPr>
-        <w:commentReference w:id="155"/>
-      </w:r>
+    </w:p>
+    <w:p>
+      <w:pPr>
+        <w:rPr>
+          <w:ins w:id="218" w:author="Monica Alexander" w:date="2018-09-17T15:17:00Z"/>
+          <w:rFonts w:ascii="Times New Roman" w:hAnsi="Times New Roman" w:cs="Times New Roman"/>
+        </w:rPr>
+      </w:pPr>
+    </w:p>
+    <w:p>
+      <w:pPr>
+        <w:rPr>
+          <w:ins w:id="219" w:author="Monica Alexander" w:date="2018-09-17T15:17:00Z"/>
+          <w:rFonts w:ascii="Times New Roman" w:hAnsi="Times New Roman" w:cs="Times New Roman"/>
+          <w:b/>
+        </w:rPr>
+      </w:pPr>
+      <w:ins w:id="220" w:author="Monica Alexander" w:date="2018-09-17T15:17:00Z">
+        <w:r>
+          <w:rPr>
+            <w:rFonts w:ascii="Times New Roman" w:hAnsi="Times New Roman" w:cs="Times New Roman"/>
+            <w:b/>
+          </w:rPr>
+          <w:t>References</w:t>
+        </w:r>
+      </w:ins>
+    </w:p>
+    <w:p>
+      <w:pPr>
+        <w:rPr>
+          <w:rFonts w:ascii="Times New Roman" w:hAnsi="Times New Roman" w:cs="Times New Roman"/>
+          <w:b/>
+          <w:rPrChange w:id="221" w:author="Monica Alexander" w:date="2018-09-17T15:17:00Z">
+            <w:rPr>
+              <w:rFonts w:ascii="Times New Roman" w:hAnsi="Times New Roman" w:cs="Times New Roman"/>
+            </w:rPr>
+          </w:rPrChange>
+        </w:rPr>
+      </w:pPr>
     </w:p>
     <w:sectPr>
       <w:pgSz w:w="12240" w:h="15840"/>
@@ -3970,8 +4330,8 @@
 </file>
 
 <file path=word/comments.xml><?xml version="1.0" encoding="utf-8"?>
-<w:comments xmlns:wpc="http://schemas.microsoft.com/office/word/2010/wordprocessingCanvas" xmlns:mo="http://schemas.microsoft.com/office/mac/office/2008/main" xmlns:mc="http://schemas.openxmlformats.org/markup-compatibility/2006" xmlns:mv="urn:schemas-microsoft-com:mac:vml" xmlns:o="urn:schemas-microsoft-com:office:office" xmlns:r="http://schemas.openxmlformats.org/officeDocument/2006/relationships" xmlns:m="http://schemas.openxmlformats.org/officeDocument/2006/math" xmlns:v="urn:schemas-microsoft-com:vml" xmlns:wp14="http://schemas.microsoft.com/office/word/2010/wordprocessingDrawing" xmlns:wp="http://schemas.openxmlformats.org/drawingml/2006/wordprocessingDrawing" xmlns:w10="urn:schemas-microsoft-com:office:word" xmlns:w="http://schemas.openxmlformats.org/wordprocessingml/2006/main" xmlns:w14="http://schemas.microsoft.com/office/word/2010/wordml" xmlns:w15="http://schemas.microsoft.com/office/word/2012/wordml" xmlns:wpg="http://schemas.microsoft.com/office/word/2010/wordprocessingGroup" xmlns:wpi="http://schemas.microsoft.com/office/word/2010/wordprocessingInk" xmlns:wne="http://schemas.microsoft.com/office/word/2006/wordml" xmlns:wps="http://schemas.microsoft.com/office/word/2010/wordprocessingShape" mc:Ignorable="w14 w15 wp14">
-  <w:comment w:id="2" w:author="Microsoft Office User" w:date="2018-09-17T11:39:00Z" w:initials="Office">
+<w:comments xmlns:wpc="http://schemas.microsoft.com/office/word/2010/wordprocessingCanvas" xmlns:cx="http://schemas.microsoft.com/office/drawing/2014/chartex" xmlns:cx1="http://schemas.microsoft.com/office/drawing/2015/9/8/chartex" xmlns:cx2="http://schemas.microsoft.com/office/drawing/2015/10/21/chartex" xmlns:cx3="http://schemas.microsoft.com/office/drawing/2016/5/9/chartex" xmlns:cx4="http://schemas.microsoft.com/office/drawing/2016/5/10/chartex" xmlns:cx5="http://schemas.microsoft.com/office/drawing/2016/5/11/chartex" xmlns:cx6="http://schemas.microsoft.com/office/drawing/2016/5/12/chartex" xmlns:cx7="http://schemas.microsoft.com/office/drawing/2016/5/13/chartex" xmlns:cx8="http://schemas.microsoft.com/office/drawing/2016/5/14/chartex" xmlns:mc="http://schemas.openxmlformats.org/markup-compatibility/2006" xmlns:aink="http://schemas.microsoft.com/office/drawing/2016/ink" xmlns:am3d="http://schemas.microsoft.com/office/drawing/2017/model3d" xmlns:o="urn:schemas-microsoft-com:office:office" xmlns:r="http://schemas.openxmlformats.org/officeDocument/2006/relationships" xmlns:m="http://schemas.openxmlformats.org/officeDocument/2006/math" xmlns:v="urn:schemas-microsoft-com:vml" xmlns:wp14="http://schemas.microsoft.com/office/word/2010/wordprocessingDrawing" xmlns:wp="http://schemas.openxmlformats.org/drawingml/2006/wordprocessingDrawing" xmlns:w10="urn:schemas-microsoft-com:office:word" xmlns:w="http://schemas.openxmlformats.org/wordprocessingml/2006/main" xmlns:w14="http://schemas.microsoft.com/office/word/2010/wordml" xmlns:w15="http://schemas.microsoft.com/office/word/2012/wordml" xmlns:w16cid="http://schemas.microsoft.com/office/word/2016/wordml/cid" xmlns:w16se="http://schemas.microsoft.com/office/word/2015/wordml/symex" xmlns:wpg="http://schemas.microsoft.com/office/word/2010/wordprocessingGroup" xmlns:wpi="http://schemas.microsoft.com/office/word/2010/wordprocessingInk" xmlns:wne="http://schemas.microsoft.com/office/word/2006/wordml" xmlns:wps="http://schemas.microsoft.com/office/word/2010/wordprocessingShape" mc:Ignorable="w14 w15 w16se w16cid wp14">
+  <w:comment w:id="12" w:author="Monica Alexander" w:date="2018-09-17T15:07:00Z" w:initials="MA">
     <w:p>
       <w:pPr>
         <w:pStyle w:val="CommentText"/>
@@ -3983,19 +4343,11 @@
         <w:annotationRef/>
       </w:r>
       <w:r>
-        <w:t xml:space="preserve">This title is dumb but </w:t>
-      </w:r>
-      <w:proofErr w:type="spellStart"/>
-      <w:r>
-        <w:t>i</w:t>
-      </w:r>
-      <w:proofErr w:type="spellEnd"/>
-      <w:r>
-        <w:t xml:space="preserve"> just wanted to put something down</w:t>
+        <w:t>Given it’s already long enough I wouldn’t worry</w:t>
       </w:r>
     </w:p>
   </w:comment>
-  <w:comment w:id="87" w:author="Microsoft Office User" w:date="2018-09-17T10:57:00Z" w:initials="Office">
+  <w:comment w:id="152" w:author="Monica Alexander" w:date="2018-09-07T18:39:00Z" w:initials="MA">
     <w:p>
       <w:pPr>
         <w:pStyle w:val="CommentText"/>
@@ -4007,108 +4359,7 @@
         <w:annotationRef/>
       </w:r>
       <w:r>
-        <w:t xml:space="preserve">Change if we use the </w:t>
-      </w:r>
-      <w:proofErr w:type="spellStart"/>
-      <w:r>
-        <w:t>stm</w:t>
-      </w:r>
-      <w:proofErr w:type="spellEnd"/>
-      <w:r>
-        <w:t xml:space="preserve"> one instead</w:t>
-      </w:r>
-    </w:p>
-  </w:comment>
-  <w:comment w:id="91" w:author="Microsoft Office User" w:date="2018-09-13T11:07:00Z" w:initials="Office">
-    <w:p>
-      <w:pPr>
-        <w:pStyle w:val="CommentText"/>
-      </w:pPr>
-      <w:r>
-        <w:rPr>
-          <w:rStyle w:val="CommentReference"/>
-        </w:rPr>
-        <w:annotationRef/>
-      </w:r>
-      <w:r>
-        <w:t>Haven’t they been shifted by eight? 2016-07 corresponds to 2008-07 for the Obama data?</w:t>
-      </w:r>
-    </w:p>
-  </w:comment>
-  <w:comment w:id="99" w:author="Microsoft Office User" w:date="2018-09-13T11:08:00Z" w:initials="Office">
-    <w:p>
-      <w:pPr>
-        <w:pStyle w:val="CommentText"/>
-      </w:pPr>
-      <w:r>
-        <w:rPr>
-          <w:rStyle w:val="CommentReference"/>
-        </w:rPr>
-        <w:annotationRef/>
-      </w:r>
-      <w:r>
-        <w:t>See previous comment</w:t>
-      </w:r>
-    </w:p>
-  </w:comment>
-  <w:comment w:id="115" w:author="Monica Alexander" w:date="2018-09-07T18:39:00Z" w:initials="MA">
-    <w:p>
-      <w:pPr>
-        <w:pStyle w:val="CommentText"/>
-      </w:pPr>
-      <w:r>
-        <w:rPr>
-          <w:rStyle w:val="CommentReference"/>
-        </w:rPr>
-        <w:annotationRef/>
-      </w:r>
-      <w:r>
         <w:t xml:space="preserve">I think this is fine. Were there terrorist attacks in Obama era? Could say that the decrease in sentiment was not as stark. </w:t>
-      </w:r>
-    </w:p>
-  </w:comment>
-  <w:comment w:id="150" w:author="Monica Alexander" w:date="2018-09-07T17:13:00Z" w:initials="MA">
-    <w:p>
-      <w:pPr>
-        <w:pStyle w:val="CommentText"/>
-      </w:pPr>
-      <w:r>
-        <w:rPr>
-          <w:rStyle w:val="CommentReference"/>
-        </w:rPr>
-        <w:annotationRef/>
-      </w:r>
-      <w:r>
-        <w:t>Maybe we could just leave this for now</w:t>
-      </w:r>
-    </w:p>
-    <w:p>
-      <w:pPr>
-        <w:pStyle w:val="CommentText"/>
-      </w:pPr>
-    </w:p>
-    <w:p>
-      <w:pPr>
-        <w:pStyle w:val="CommentText"/>
-      </w:pPr>
-      <w:r>
-        <w:t xml:space="preserve">Actually update on myself: will try and do something useful at some point. Could plot average gamma for each topic / day and smooth </w:t>
-      </w:r>
-    </w:p>
-  </w:comment>
-  <w:comment w:id="155" w:author="Microsoft Office User" w:date="2018-09-14T23:42:00Z" w:initials="Office">
-    <w:p>
-      <w:pPr>
-        <w:pStyle w:val="CommentText"/>
-      </w:pPr>
-      <w:r>
-        <w:rPr>
-          <w:rStyle w:val="CommentReference"/>
-        </w:rPr>
-        <w:annotationRef/>
-      </w:r>
-      <w:r>
-        <w:t>Looks great!</w:t>
       </w:r>
     </w:p>
   </w:comment>
@@ -4116,27 +4367,21 @@
 </file>
 
 <file path=word/commentsExtended.xml><?xml version="1.0" encoding="utf-8"?>
-<w15:commentsEx xmlns:wpc="http://schemas.microsoft.com/office/word/2010/wordprocessingCanvas" xmlns:mo="http://schemas.microsoft.com/office/mac/office/2008/main" xmlns:mc="http://schemas.openxmlformats.org/markup-compatibility/2006" xmlns:mv="urn:schemas-microsoft-com:mac:vml" xmlns:o="urn:schemas-microsoft-com:office:office" xmlns:r="http://schemas.openxmlformats.org/officeDocument/2006/relationships" xmlns:m="http://schemas.openxmlformats.org/officeDocument/2006/math" xmlns:v="urn:schemas-microsoft-com:vml" xmlns:wp14="http://schemas.microsoft.com/office/word/2010/wordprocessingDrawing" xmlns:wp="http://schemas.openxmlformats.org/drawingml/2006/wordprocessingDrawing" xmlns:w10="urn:schemas-microsoft-com:office:word" xmlns:w="http://schemas.openxmlformats.org/wordprocessingml/2006/main" xmlns:w14="http://schemas.microsoft.com/office/word/2010/wordml" xmlns:w15="http://schemas.microsoft.com/office/word/2012/wordml" xmlns:wpg="http://schemas.microsoft.com/office/word/2010/wordprocessingGroup" xmlns:wpi="http://schemas.microsoft.com/office/word/2010/wordprocessingInk" xmlns:wne="http://schemas.microsoft.com/office/word/2006/wordml" xmlns:wps="http://schemas.microsoft.com/office/word/2010/wordprocessingShape" mc:Ignorable="w14 w15 wp14">
-  <w15:commentEx w15:paraId="50118A4E" w15:done="0"/>
-  <w15:commentEx w15:paraId="0EF86E57" w15:done="0"/>
-  <w15:commentEx w15:paraId="186AC0A4" w15:done="0"/>
-  <w15:commentEx w15:paraId="7DF54D0E" w15:done="0"/>
+<w15:commentsEx xmlns:wpc="http://schemas.microsoft.com/office/word/2010/wordprocessingCanvas" xmlns:cx="http://schemas.microsoft.com/office/drawing/2014/chartex" xmlns:cx1="http://schemas.microsoft.com/office/drawing/2015/9/8/chartex" xmlns:cx2="http://schemas.microsoft.com/office/drawing/2015/10/21/chartex" xmlns:cx3="http://schemas.microsoft.com/office/drawing/2016/5/9/chartex" xmlns:cx4="http://schemas.microsoft.com/office/drawing/2016/5/10/chartex" xmlns:cx5="http://schemas.microsoft.com/office/drawing/2016/5/11/chartex" xmlns:cx6="http://schemas.microsoft.com/office/drawing/2016/5/12/chartex" xmlns:cx7="http://schemas.microsoft.com/office/drawing/2016/5/13/chartex" xmlns:cx8="http://schemas.microsoft.com/office/drawing/2016/5/14/chartex" xmlns:mc="http://schemas.openxmlformats.org/markup-compatibility/2006" xmlns:aink="http://schemas.microsoft.com/office/drawing/2016/ink" xmlns:am3d="http://schemas.microsoft.com/office/drawing/2017/model3d" xmlns:o="urn:schemas-microsoft-com:office:office" xmlns:r="http://schemas.openxmlformats.org/officeDocument/2006/relationships" xmlns:m="http://schemas.openxmlformats.org/officeDocument/2006/math" xmlns:v="urn:schemas-microsoft-com:vml" xmlns:wp14="http://schemas.microsoft.com/office/word/2010/wordprocessingDrawing" xmlns:wp="http://schemas.openxmlformats.org/drawingml/2006/wordprocessingDrawing" xmlns:w10="urn:schemas-microsoft-com:office:word" xmlns:w="http://schemas.openxmlformats.org/wordprocessingml/2006/main" xmlns:w14="http://schemas.microsoft.com/office/word/2010/wordml" xmlns:w15="http://schemas.microsoft.com/office/word/2012/wordml" xmlns:w16cid="http://schemas.microsoft.com/office/word/2016/wordml/cid" xmlns:w16se="http://schemas.microsoft.com/office/word/2015/wordml/symex" xmlns:wpg="http://schemas.microsoft.com/office/word/2010/wordprocessingGroup" xmlns:wpi="http://schemas.microsoft.com/office/word/2010/wordprocessingInk" xmlns:wne="http://schemas.microsoft.com/office/word/2006/wordml" xmlns:wps="http://schemas.microsoft.com/office/word/2010/wordprocessingShape" mc:Ignorable="w14 w15 w16se w16cid wp14">
+  <w15:commentEx w15:paraId="01636C25" w15:done="0"/>
   <w15:commentEx w15:paraId="455220BE" w15:done="0"/>
-  <w15:commentEx w15:paraId="25E6FD26" w15:done="0"/>
-  <w15:commentEx w15:paraId="7A774E7E" w15:done="0"/>
 </w15:commentsEx>
 </file>
 
 <file path=word/commentsIds.xml><?xml version="1.0" encoding="utf-8"?>
 <w16cid:commentsIds xmlns:wpc="http://schemas.microsoft.com/office/word/2010/wordprocessingCanvas" xmlns:cx="http://schemas.microsoft.com/office/drawing/2014/chartex" xmlns:cx1="http://schemas.microsoft.com/office/drawing/2015/9/8/chartex" xmlns:cx2="http://schemas.microsoft.com/office/drawing/2015/10/21/chartex" xmlns:cx3="http://schemas.microsoft.com/office/drawing/2016/5/9/chartex" xmlns:cx4="http://schemas.microsoft.com/office/drawing/2016/5/10/chartex" xmlns:cx5="http://schemas.microsoft.com/office/drawing/2016/5/11/chartex" xmlns:cx6="http://schemas.microsoft.com/office/drawing/2016/5/12/chartex" xmlns:cx7="http://schemas.microsoft.com/office/drawing/2016/5/13/chartex" xmlns:cx8="http://schemas.microsoft.com/office/drawing/2016/5/14/chartex" xmlns:mc="http://schemas.openxmlformats.org/markup-compatibility/2006" xmlns:aink="http://schemas.microsoft.com/office/drawing/2016/ink" xmlns:am3d="http://schemas.microsoft.com/office/drawing/2017/model3d" xmlns:o="urn:schemas-microsoft-com:office:office" xmlns:r="http://schemas.openxmlformats.org/officeDocument/2006/relationships" xmlns:m="http://schemas.openxmlformats.org/officeDocument/2006/math" xmlns:v="urn:schemas-microsoft-com:vml" xmlns:wp14="http://schemas.microsoft.com/office/word/2010/wordprocessingDrawing" xmlns:wp="http://schemas.openxmlformats.org/drawingml/2006/wordprocessingDrawing" xmlns:w10="urn:schemas-microsoft-com:office:word" xmlns:w="http://schemas.openxmlformats.org/wordprocessingml/2006/main" xmlns:w14="http://schemas.microsoft.com/office/word/2010/wordml" xmlns:w15="http://schemas.microsoft.com/office/word/2012/wordml" xmlns:w16cid="http://schemas.microsoft.com/office/word/2016/wordml/cid" xmlns:w16se="http://schemas.microsoft.com/office/word/2015/wordml/symex" xmlns:wpg="http://schemas.microsoft.com/office/word/2010/wordprocessingGroup" xmlns:wpi="http://schemas.microsoft.com/office/word/2010/wordprocessingInk" xmlns:wne="http://schemas.microsoft.com/office/word/2006/wordml" xmlns:wps="http://schemas.microsoft.com/office/word/2010/wordprocessingShape" mc:Ignorable="w14 w15 w16se w16cid wp14">
-  <w16cid:commentId w16cid:paraId="736DE628" w16cid:durableId="1F3D346D"/>
+  <w16cid:commentId w16cid:paraId="01636C25" w16cid:durableId="1F4A41BD"/>
   <w16cid:commentId w16cid:paraId="455220BE" w16cid:durableId="1F3D4448"/>
-  <w16cid:commentId w16cid:paraId="25E6FD26" w16cid:durableId="1F3D3040"/>
 </w16cid:commentsIds>
 </file>
 
 <file path=word/endnotes.xml><?xml version="1.0" encoding="utf-8"?>
-<w:endnotes xmlns:wpc="http://schemas.microsoft.com/office/word/2010/wordprocessingCanvas" xmlns:mo="http://schemas.microsoft.com/office/mac/office/2008/main" xmlns:mc="http://schemas.openxmlformats.org/markup-compatibility/2006" xmlns:mv="urn:schemas-microsoft-com:mac:vml" xmlns:o="urn:schemas-microsoft-com:office:office" xmlns:r="http://schemas.openxmlformats.org/officeDocument/2006/relationships" xmlns:m="http://schemas.openxmlformats.org/officeDocument/2006/math" xmlns:v="urn:schemas-microsoft-com:vml" xmlns:wp14="http://schemas.microsoft.com/office/word/2010/wordprocessingDrawing" xmlns:wp="http://schemas.openxmlformats.org/drawingml/2006/wordprocessingDrawing" xmlns:w10="urn:schemas-microsoft-com:office:word" xmlns:w="http://schemas.openxmlformats.org/wordprocessingml/2006/main" xmlns:w14="http://schemas.microsoft.com/office/word/2010/wordml" xmlns:w15="http://schemas.microsoft.com/office/word/2012/wordml" xmlns:wpg="http://schemas.microsoft.com/office/word/2010/wordprocessingGroup" xmlns:wpi="http://schemas.microsoft.com/office/word/2010/wordprocessingInk" xmlns:wne="http://schemas.microsoft.com/office/word/2006/wordml" xmlns:wps="http://schemas.microsoft.com/office/word/2010/wordprocessingShape" mc:Ignorable="w14 w15 wp14">
+<w:endnotes xmlns:wpc="http://schemas.microsoft.com/office/word/2010/wordprocessingCanvas" xmlns:cx="http://schemas.microsoft.com/office/drawing/2014/chartex" xmlns:cx1="http://schemas.microsoft.com/office/drawing/2015/9/8/chartex" xmlns:cx2="http://schemas.microsoft.com/office/drawing/2015/10/21/chartex" xmlns:cx3="http://schemas.microsoft.com/office/drawing/2016/5/9/chartex" xmlns:cx4="http://schemas.microsoft.com/office/drawing/2016/5/10/chartex" xmlns:cx5="http://schemas.microsoft.com/office/drawing/2016/5/11/chartex" xmlns:cx6="http://schemas.microsoft.com/office/drawing/2016/5/12/chartex" xmlns:cx7="http://schemas.microsoft.com/office/drawing/2016/5/13/chartex" xmlns:cx8="http://schemas.microsoft.com/office/drawing/2016/5/14/chartex" xmlns:mc="http://schemas.openxmlformats.org/markup-compatibility/2006" xmlns:aink="http://schemas.microsoft.com/office/drawing/2016/ink" xmlns:am3d="http://schemas.microsoft.com/office/drawing/2017/model3d" xmlns:o="urn:schemas-microsoft-com:office:office" xmlns:r="http://schemas.openxmlformats.org/officeDocument/2006/relationships" xmlns:m="http://schemas.openxmlformats.org/officeDocument/2006/math" xmlns:v="urn:schemas-microsoft-com:vml" xmlns:wp14="http://schemas.microsoft.com/office/word/2010/wordprocessingDrawing" xmlns:wp="http://schemas.openxmlformats.org/drawingml/2006/wordprocessingDrawing" xmlns:w10="urn:schemas-microsoft-com:office:word" xmlns:w="http://schemas.openxmlformats.org/wordprocessingml/2006/main" xmlns:w14="http://schemas.microsoft.com/office/word/2010/wordml" xmlns:w15="http://schemas.microsoft.com/office/word/2012/wordml" xmlns:w16cid="http://schemas.microsoft.com/office/word/2016/wordml/cid" xmlns:w16se="http://schemas.microsoft.com/office/word/2015/wordml/symex" xmlns:wpg="http://schemas.microsoft.com/office/word/2010/wordprocessingGroup" xmlns:wpi="http://schemas.microsoft.com/office/word/2010/wordprocessingInk" xmlns:wne="http://schemas.microsoft.com/office/word/2006/wordml" xmlns:wps="http://schemas.microsoft.com/office/word/2010/wordprocessingShape" mc:Ignorable="w14 w15 w16se w16cid wp14">
   <w:endnote w:type="separator" w:id="-1">
     <w:p>
       <w:r>
@@ -4155,7 +4400,7 @@
 </file>
 
 <file path=word/footnotes.xml><?xml version="1.0" encoding="utf-8"?>
-<w:footnotes xmlns:wpc="http://schemas.microsoft.com/office/word/2010/wordprocessingCanvas" xmlns:mo="http://schemas.microsoft.com/office/mac/office/2008/main" xmlns:mc="http://schemas.openxmlformats.org/markup-compatibility/2006" xmlns:mv="urn:schemas-microsoft-com:mac:vml" xmlns:o="urn:schemas-microsoft-com:office:office" xmlns:r="http://schemas.openxmlformats.org/officeDocument/2006/relationships" xmlns:m="http://schemas.openxmlformats.org/officeDocument/2006/math" xmlns:v="urn:schemas-microsoft-com:vml" xmlns:wp14="http://schemas.microsoft.com/office/word/2010/wordprocessingDrawing" xmlns:wp="http://schemas.openxmlformats.org/drawingml/2006/wordprocessingDrawing" xmlns:w10="urn:schemas-microsoft-com:office:word" xmlns:w="http://schemas.openxmlformats.org/wordprocessingml/2006/main" xmlns:w14="http://schemas.microsoft.com/office/word/2010/wordml" xmlns:w15="http://schemas.microsoft.com/office/word/2012/wordml" xmlns:wpg="http://schemas.microsoft.com/office/word/2010/wordprocessingGroup" xmlns:wpi="http://schemas.microsoft.com/office/word/2010/wordprocessingInk" xmlns:wne="http://schemas.microsoft.com/office/word/2006/wordml" xmlns:wps="http://schemas.microsoft.com/office/word/2010/wordprocessingShape" mc:Ignorable="w14 w15 wp14">
+<w:footnotes xmlns:wpc="http://schemas.microsoft.com/office/word/2010/wordprocessingCanvas" xmlns:cx="http://schemas.microsoft.com/office/drawing/2014/chartex" xmlns:cx1="http://schemas.microsoft.com/office/drawing/2015/9/8/chartex" xmlns:cx2="http://schemas.microsoft.com/office/drawing/2015/10/21/chartex" xmlns:cx3="http://schemas.microsoft.com/office/drawing/2016/5/9/chartex" xmlns:cx4="http://schemas.microsoft.com/office/drawing/2016/5/10/chartex" xmlns:cx5="http://schemas.microsoft.com/office/drawing/2016/5/11/chartex" xmlns:cx6="http://schemas.microsoft.com/office/drawing/2016/5/12/chartex" xmlns:cx7="http://schemas.microsoft.com/office/drawing/2016/5/13/chartex" xmlns:cx8="http://schemas.microsoft.com/office/drawing/2016/5/14/chartex" xmlns:mc="http://schemas.openxmlformats.org/markup-compatibility/2006" xmlns:aink="http://schemas.microsoft.com/office/drawing/2016/ink" xmlns:am3d="http://schemas.microsoft.com/office/drawing/2017/model3d" xmlns:o="urn:schemas-microsoft-com:office:office" xmlns:r="http://schemas.openxmlformats.org/officeDocument/2006/relationships" xmlns:m="http://schemas.openxmlformats.org/officeDocument/2006/math" xmlns:v="urn:schemas-microsoft-com:vml" xmlns:wp14="http://schemas.microsoft.com/office/word/2010/wordprocessingDrawing" xmlns:wp="http://schemas.openxmlformats.org/drawingml/2006/wordprocessingDrawing" xmlns:w10="urn:schemas-microsoft-com:office:word" xmlns:w="http://schemas.openxmlformats.org/wordprocessingml/2006/main" xmlns:w14="http://schemas.microsoft.com/office/word/2010/wordml" xmlns:w15="http://schemas.microsoft.com/office/word/2012/wordml" xmlns:w16cid="http://schemas.microsoft.com/office/word/2016/wordml/cid" xmlns:w16se="http://schemas.microsoft.com/office/word/2015/wordml/symex" xmlns:wpg="http://schemas.microsoft.com/office/word/2010/wordprocessingGroup" xmlns:wpi="http://schemas.microsoft.com/office/word/2010/wordprocessingInk" xmlns:wne="http://schemas.microsoft.com/office/word/2006/wordml" xmlns:wps="http://schemas.microsoft.com/office/word/2010/wordprocessingShape" mc:Ignorable="w14 w15 w16se w16cid wp14">
   <w:footnote w:type="separator" w:id="-1">
     <w:p>
       <w:r>
@@ -4175,7 +4420,7 @@
       <w:pPr>
         <w:pStyle w:val="FootnoteText"/>
       </w:pPr>
-      <w:ins w:id="6" w:author="Monica Alexander" w:date="2018-09-07T13:01:00Z">
+      <w:ins w:id="14" w:author="Monica Alexander" w:date="2018-09-07T13:01:00Z">
         <w:r>
           <w:rPr>
             <w:rStyle w:val="FootnoteReference"/>
@@ -4220,7 +4465,7 @@
       <w:pPr>
         <w:pStyle w:val="FootnoteText"/>
       </w:pPr>
-      <w:ins w:id="7" w:author="Monica Alexander" w:date="2018-09-07T21:17:00Z">
+      <w:ins w:id="18" w:author="Monica Alexander" w:date="2018-09-07T21:17:00Z">
         <w:r>
           <w:rPr>
             <w:rStyle w:val="FootnoteReference"/>
@@ -4264,7 +4509,7 @@
 </file>
 
 <file path=word/people.xml><?xml version="1.0" encoding="utf-8"?>
-<w15:people xmlns:wpc="http://schemas.microsoft.com/office/word/2010/wordprocessingCanvas" xmlns:mo="http://schemas.microsoft.com/office/mac/office/2008/main" xmlns:mc="http://schemas.openxmlformats.org/markup-compatibility/2006" xmlns:mv="urn:schemas-microsoft-com:mac:vml" xmlns:o="urn:schemas-microsoft-com:office:office" xmlns:r="http://schemas.openxmlformats.org/officeDocument/2006/relationships" xmlns:m="http://schemas.openxmlformats.org/officeDocument/2006/math" xmlns:v="urn:schemas-microsoft-com:vml" xmlns:wp14="http://schemas.microsoft.com/office/word/2010/wordprocessingDrawing" xmlns:wp="http://schemas.openxmlformats.org/drawingml/2006/wordprocessingDrawing" xmlns:w10="urn:schemas-microsoft-com:office:word" xmlns:w="http://schemas.openxmlformats.org/wordprocessingml/2006/main" xmlns:w14="http://schemas.microsoft.com/office/word/2010/wordml" xmlns:w15="http://schemas.microsoft.com/office/word/2012/wordml" xmlns:wpg="http://schemas.microsoft.com/office/word/2010/wordprocessingGroup" xmlns:wpi="http://schemas.microsoft.com/office/word/2010/wordprocessingInk" xmlns:wne="http://schemas.microsoft.com/office/word/2006/wordml" xmlns:wps="http://schemas.microsoft.com/office/word/2010/wordprocessingShape" mc:Ignorable="w14 w15 wp14">
+<w15:people xmlns:wpc="http://schemas.microsoft.com/office/word/2010/wordprocessingCanvas" xmlns:cx="http://schemas.microsoft.com/office/drawing/2014/chartex" xmlns:cx1="http://schemas.microsoft.com/office/drawing/2015/9/8/chartex" xmlns:cx2="http://schemas.microsoft.com/office/drawing/2015/10/21/chartex" xmlns:cx3="http://schemas.microsoft.com/office/drawing/2016/5/9/chartex" xmlns:cx4="http://schemas.microsoft.com/office/drawing/2016/5/10/chartex" xmlns:cx5="http://schemas.microsoft.com/office/drawing/2016/5/11/chartex" xmlns:cx6="http://schemas.microsoft.com/office/drawing/2016/5/12/chartex" xmlns:cx7="http://schemas.microsoft.com/office/drawing/2016/5/13/chartex" xmlns:cx8="http://schemas.microsoft.com/office/drawing/2016/5/14/chartex" xmlns:mc="http://schemas.openxmlformats.org/markup-compatibility/2006" xmlns:aink="http://schemas.microsoft.com/office/drawing/2016/ink" xmlns:am3d="http://schemas.microsoft.com/office/drawing/2017/model3d" xmlns:o="urn:schemas-microsoft-com:office:office" xmlns:r="http://schemas.openxmlformats.org/officeDocument/2006/relationships" xmlns:m="http://schemas.openxmlformats.org/officeDocument/2006/math" xmlns:v="urn:schemas-microsoft-com:vml" xmlns:wp14="http://schemas.microsoft.com/office/word/2010/wordprocessingDrawing" xmlns:wp="http://schemas.openxmlformats.org/drawingml/2006/wordprocessingDrawing" xmlns:w10="urn:schemas-microsoft-com:office:word" xmlns:w="http://schemas.openxmlformats.org/wordprocessingml/2006/main" xmlns:w14="http://schemas.microsoft.com/office/word/2010/wordml" xmlns:w15="http://schemas.microsoft.com/office/word/2012/wordml" xmlns:w16cid="http://schemas.microsoft.com/office/word/2016/wordml/cid" xmlns:w16se="http://schemas.microsoft.com/office/word/2015/wordml/symex" xmlns:wpg="http://schemas.microsoft.com/office/word/2010/wordprocessingGroup" xmlns:wpi="http://schemas.microsoft.com/office/word/2010/wordprocessingInk" xmlns:wne="http://schemas.microsoft.com/office/word/2006/wordml" xmlns:wps="http://schemas.microsoft.com/office/word/2010/wordprocessingShape" mc:Ignorable="w14 w15 w16se w16cid wp14">
   <w15:person w15:author="Microsoft Office User">
     <w15:presenceInfo w15:providerId="None" w15:userId="Microsoft Office User"/>
   </w15:person>
@@ -4275,7 +4520,7 @@
 </file>
 
 <file path=word/styles.xml><?xml version="1.0" encoding="utf-8"?>
-<w:styles xmlns:mc="http://schemas.openxmlformats.org/markup-compatibility/2006" xmlns:r="http://schemas.openxmlformats.org/officeDocument/2006/relationships" xmlns:w="http://schemas.openxmlformats.org/wordprocessingml/2006/main" xmlns:w14="http://schemas.microsoft.com/office/word/2010/wordml" xmlns:w15="http://schemas.microsoft.com/office/word/2012/wordml" mc:Ignorable="w14 w15">
+<w:styles xmlns:mc="http://schemas.openxmlformats.org/markup-compatibility/2006" xmlns:r="http://schemas.openxmlformats.org/officeDocument/2006/relationships" xmlns:w="http://schemas.openxmlformats.org/wordprocessingml/2006/main" xmlns:w14="http://schemas.microsoft.com/office/word/2010/wordml" xmlns:w15="http://schemas.microsoft.com/office/word/2012/wordml" xmlns:w16cid="http://schemas.microsoft.com/office/word/2016/wordml/cid" xmlns:w16se="http://schemas.microsoft.com/office/word/2015/wordml/symex" mc:Ignorable="w14 w15 w16se w16cid">
   <w:docDefaults>
     <w:rPrDefault>
       <w:rPr>
@@ -4287,7 +4532,7 @@
     </w:rPrDefault>
     <w:pPrDefault/>
   </w:docDefaults>
-  <w:latentStyles w:defLockedState="0" w:defUIPriority="99" w:defSemiHidden="0" w:defUnhideWhenUsed="0" w:defQFormat="0" w:count="382">
+  <w:latentStyles w:defLockedState="0" w:defUIPriority="99" w:defSemiHidden="0" w:defUnhideWhenUsed="0" w:defQFormat="0" w:count="375">
     <w:lsdException w:name="Normal" w:uiPriority="0" w:qFormat="1"/>
     <w:lsdException w:name="heading 1" w:uiPriority="9" w:qFormat="1"/>
     <w:lsdException w:name="heading 2" w:semiHidden="1" w:uiPriority="9" w:unhideWhenUsed="1" w:qFormat="1"/>
@@ -4739,7 +4984,6 @@
     <w:uiPriority w:val="39"/>
     <w:rsid w:val="0004478A"/>
     <w:tblPr>
-      <w:tblInd w:w="0" w:type="dxa"/>
       <w:tblBorders>
         <w:top w:val="single" w:sz="4" w:space="0" w:color="auto"/>
         <w:left w:val="single" w:sz="4" w:space="0" w:color="auto"/>
@@ -4748,12 +4992,6 @@
         <w:insideH w:val="single" w:sz="4" w:space="0" w:color="auto"/>
         <w:insideV w:val="single" w:sz="4" w:space="0" w:color="auto"/>
       </w:tblBorders>
-      <w:tblCellMar>
-        <w:top w:w="0" w:type="dxa"/>
-        <w:left w:w="108" w:type="dxa"/>
-        <w:bottom w:w="0" w:type="dxa"/>
-        <w:right w:w="108" w:type="dxa"/>
-      </w:tblCellMar>
     </w:tblPr>
   </w:style>
   <w:style w:type="paragraph" w:styleId="BalloonText">
@@ -4794,8 +5032,8 @@
       <w:u w:val="single"/>
     </w:rPr>
   </w:style>
-  <w:style w:type="character" w:customStyle="1" w:styleId="UnresolvedMention">
-    <w:name w:val="Unresolved Mention"/>
+  <w:style w:type="character" w:customStyle="1" w:styleId="UnresolvedMention1">
+    <w:name w:val="Unresolved Mention1"/>
     <w:basedOn w:val="DefaultParagraphFont"/>
     <w:uiPriority w:val="99"/>
     <w:rsid w:val="00651FA8"/>
@@ -5138,7 +5376,7 @@
 </file>
 
 <file path=customXml/itemProps1.xml><?xml version="1.0" encoding="utf-8"?>
-<ds:datastoreItem xmlns:ds="http://schemas.openxmlformats.org/officeDocument/2006/customXml" ds:itemID="{7B785065-3277-5543-8433-9FCB4C8B8301}">
+<ds:datastoreItem xmlns:ds="http://schemas.openxmlformats.org/officeDocument/2006/customXml" ds:itemID="{0E99F1F6-FA1F-4042-A06D-8B19EDE195CC}">
   <ds:schemaRefs>
     <ds:schemaRef ds:uri="http://schemas.openxmlformats.org/officeDocument/2006/bibliography"/>
   </ds:schemaRefs>

</xml_diff>